<commit_message>
Made several clarifications to response to reviewer 2
</commit_message>
<xml_diff>
--- a/Manuscripts/ReviewerResponse.docx
+++ b/Manuscripts/ReviewerResponse.docx
@@ -15226,39 +15226,23 @@
             </w:rPr>
           </w:rPrChange>
         </w:rPr>
-        <w:t xml:space="preserve"> and wanted to characterize it further </w:t>
-      </w:r>
-      <w:bookmarkStart w:id="332" w:name="_GoBack"/>
-      <w:bookmarkEnd w:id="332"/>
-      <w:r>
-        <w:rPr>
-          <w:rFonts w:ascii="Times New Roman" w:hAnsi="Times New Roman" w:cs="Times New Roman"/>
-          <w:b/>
-          <w:color w:val="000000" w:themeColor="text1"/>
-          <w:rPrChange w:id="333" w:author="Dave Bridges" w:date="2022-07-07T12:49:00Z">
+        <w:t xml:space="preserve"> and wanted to characterize it further in the second </w:t>
+      </w:r>
+      <w:r>
+        <w:rPr>
+          <w:rFonts w:ascii="Times New Roman" w:hAnsi="Times New Roman" w:cs="Times New Roman"/>
+          <w:b/>
+          <w:color w:val="000000" w:themeColor="text1"/>
+          <w:rPrChange w:id="332" w:author="Dave Bridges" w:date="2022-07-07T12:49:00Z">
             <w:rPr>
               <w:rFonts w:ascii="Times New Roman" w:hAnsi="Times New Roman" w:cs="Times New Roman"/>
               <w:color w:val="4472C4" w:themeColor="accent1"/>
             </w:rPr>
           </w:rPrChange>
         </w:rPr>
-        <w:t xml:space="preserve">in the second </w:t>
-      </w:r>
-      <w:r>
-        <w:rPr>
-          <w:rFonts w:ascii="Times New Roman" w:hAnsi="Times New Roman" w:cs="Times New Roman"/>
-          <w:b/>
-          <w:color w:val="000000" w:themeColor="text1"/>
-          <w:rPrChange w:id="334" w:author="Dave Bridges" w:date="2022-07-07T12:49:00Z">
-            <w:rPr>
-              <w:rFonts w:ascii="Times New Roman" w:hAnsi="Times New Roman" w:cs="Times New Roman"/>
-              <w:color w:val="4472C4" w:themeColor="accent1"/>
-            </w:rPr>
-          </w:rPrChange>
-        </w:rPr>
         <w:t>cohort</w:t>
       </w:r>
-      <w:ins w:id="335" w:author="Dave Bridges" w:date="2022-07-07T12:51:00Z">
+      <w:ins w:id="333" w:author="Dave Bridges" w:date="2022-07-07T12:51:00Z">
         <w:r>
           <w:rPr>
             <w:rFonts w:ascii="Times New Roman" w:hAnsi="Times New Roman" w:cs="Times New Roman"/>
@@ -15273,7 +15257,7 @@
           <w:rFonts w:ascii="Times New Roman" w:hAnsi="Times New Roman" w:cs="Times New Roman"/>
           <w:b/>
           <w:color w:val="000000" w:themeColor="text1"/>
-          <w:rPrChange w:id="336" w:author="Dave Bridges" w:date="2022-07-07T12:49:00Z">
+          <w:rPrChange w:id="334" w:author="Dave Bridges" w:date="2022-07-07T12:49:00Z">
             <w:rPr>
               <w:rFonts w:ascii="Times New Roman" w:hAnsi="Times New Roman" w:cs="Times New Roman"/>
               <w:color w:val="4472C4" w:themeColor="accent1"/>
@@ -15282,7 +15266,23 @@
         </w:rPr>
         <w:t>.</w:t>
       </w:r>
-      <w:ins w:id="337" w:author="Dave Bridges" w:date="2022-07-07T12:47:00Z">
+      <w:ins w:id="335" w:author="Dave Bridges" w:date="2022-07-07T12:47:00Z">
+        <w:r>
+          <w:rPr>
+            <w:rFonts w:ascii="Times New Roman" w:hAnsi="Times New Roman" w:cs="Times New Roman"/>
+            <w:b/>
+            <w:color w:val="000000" w:themeColor="text1"/>
+            <w:rPrChange w:id="336" w:author="Dave Bridges" w:date="2022-07-07T12:49:00Z">
+              <w:rPr>
+                <w:rFonts w:ascii="Times New Roman" w:hAnsi="Times New Roman" w:cs="Times New Roman"/>
+                <w:color w:val="4472C4" w:themeColor="accent1"/>
+              </w:rPr>
+            </w:rPrChange>
+          </w:rPr>
+          <w:t xml:space="preserve">  We agree that these insulin secretion results, standing alone are </w:t>
+        </w:r>
+      </w:ins>
+      <w:ins w:id="337" w:author="Dave Bridges" w:date="2022-07-07T12:48:00Z">
         <w:r>
           <w:rPr>
             <w:rFonts w:ascii="Times New Roman" w:hAnsi="Times New Roman" w:cs="Times New Roman"/>
@@ -15295,10 +15295,10 @@
               </w:rPr>
             </w:rPrChange>
           </w:rPr>
-          <w:t xml:space="preserve">  We agree that these insulin secretion results, standing alone are </w:t>
+          <w:t>somewhat</w:t>
         </w:r>
       </w:ins>
-      <w:ins w:id="339" w:author="Dave Bridges" w:date="2022-07-07T12:48:00Z">
+      <w:ins w:id="339" w:author="Dave Bridges" w:date="2022-07-07T12:47:00Z">
         <w:r>
           <w:rPr>
             <w:rFonts w:ascii="Times New Roman" w:hAnsi="Times New Roman" w:cs="Times New Roman"/>
@@ -15311,10 +15311,10 @@
               </w:rPr>
             </w:rPrChange>
           </w:rPr>
-          <w:t>somewhat</w:t>
+          <w:t xml:space="preserve"> lest robust</w:t>
         </w:r>
       </w:ins>
-      <w:ins w:id="341" w:author="Dave Bridges" w:date="2022-07-07T12:47:00Z">
+      <w:ins w:id="341" w:author="Dave Bridges" w:date="2022-07-07T12:48:00Z">
         <w:r>
           <w:rPr>
             <w:rFonts w:ascii="Times New Roman" w:hAnsi="Times New Roman" w:cs="Times New Roman"/>
@@ -15327,26 +15327,10 @@
               </w:rPr>
             </w:rPrChange>
           </w:rPr>
-          <w:t xml:space="preserve"> lest robust</w:t>
-        </w:r>
-      </w:ins>
-      <w:ins w:id="343" w:author="Dave Bridges" w:date="2022-07-07T12:48:00Z">
-        <w:r>
-          <w:rPr>
-            <w:rFonts w:ascii="Times New Roman" w:hAnsi="Times New Roman" w:cs="Times New Roman"/>
-            <w:b/>
-            <w:color w:val="000000" w:themeColor="text1"/>
-            <w:rPrChange w:id="344" w:author="Dave Bridges" w:date="2022-07-07T12:49:00Z">
-              <w:rPr>
-                <w:rFonts w:ascii="Times New Roman" w:hAnsi="Times New Roman" w:cs="Times New Roman"/>
-                <w:color w:val="4472C4" w:themeColor="accent1"/>
-              </w:rPr>
-            </w:rPrChange>
-          </w:rPr>
           <w:t xml:space="preserve"> than the other </w:t>
         </w:r>
       </w:ins>
-      <w:ins w:id="345" w:author="Dave Bridges" w:date="2022-07-07T12:51:00Z">
+      <w:ins w:id="343" w:author="Dave Bridges" w:date="2022-07-07T12:51:00Z">
         <w:r>
           <w:rPr>
             <w:rFonts w:ascii="Times New Roman" w:hAnsi="Times New Roman" w:cs="Times New Roman"/>
@@ -15356,13 +15340,13 @@
           <w:t>experiments we report</w:t>
         </w:r>
       </w:ins>
-      <w:ins w:id="346" w:author="Dave Bridges" w:date="2022-07-07T12:48:00Z">
+      <w:ins w:id="344" w:author="Dave Bridges" w:date="2022-07-07T12:48:00Z">
         <w:r>
           <w:rPr>
             <w:rFonts w:ascii="Times New Roman" w:hAnsi="Times New Roman" w:cs="Times New Roman"/>
             <w:b/>
             <w:color w:val="000000" w:themeColor="text1"/>
-            <w:rPrChange w:id="347" w:author="Dave Bridges" w:date="2022-07-07T12:49:00Z">
+            <w:rPrChange w:id="345" w:author="Dave Bridges" w:date="2022-07-07T12:49:00Z">
               <w:rPr>
                 <w:rFonts w:ascii="Times New Roman" w:hAnsi="Times New Roman" w:cs="Times New Roman"/>
                 <w:color w:val="4472C4" w:themeColor="accent1"/>
@@ -15372,7 +15356,7 @@
           <w:t>, but want to be clear that the majority of the data is n&gt;11/group</w:t>
         </w:r>
       </w:ins>
-      <w:ins w:id="348" w:author="Dave Bridges" w:date="2022-07-07T12:51:00Z">
+      <w:ins w:id="346" w:author="Dave Bridges" w:date="2022-07-07T12:51:00Z">
         <w:r>
           <w:rPr>
             <w:rFonts w:ascii="Times New Roman" w:hAnsi="Times New Roman" w:cs="Times New Roman"/>
@@ -15382,13 +15366,13 @@
           <w:t xml:space="preserve"> and replicable across cohorts</w:t>
         </w:r>
       </w:ins>
-      <w:ins w:id="349" w:author="Dave Bridges" w:date="2022-07-07T12:48:00Z">
+      <w:ins w:id="347" w:author="Dave Bridges" w:date="2022-07-07T12:48:00Z">
         <w:r>
           <w:rPr>
             <w:rFonts w:ascii="Times New Roman" w:hAnsi="Times New Roman" w:cs="Times New Roman"/>
             <w:b/>
             <w:color w:val="000000" w:themeColor="text1"/>
-            <w:rPrChange w:id="350" w:author="Dave Bridges" w:date="2022-07-07T12:49:00Z">
+            <w:rPrChange w:id="348" w:author="Dave Bridges" w:date="2022-07-07T12:49:00Z">
               <w:rPr>
                 <w:rFonts w:ascii="Times New Roman" w:hAnsi="Times New Roman" w:cs="Times New Roman"/>
                 <w:color w:val="4472C4" w:themeColor="accent1"/>
@@ -15402,7 +15386,7 @@
             <w:rFonts w:ascii="Times New Roman" w:hAnsi="Times New Roman" w:cs="Times New Roman"/>
             <w:b/>
             <w:color w:val="000000" w:themeColor="text1"/>
-            <w:rPrChange w:id="351" w:author="Dave Bridges" w:date="2022-07-07T12:49:00Z">
+            <w:rPrChange w:id="349" w:author="Dave Bridges" w:date="2022-07-07T12:49:00Z">
               <w:rPr>
                 <w:rFonts w:ascii="Times New Roman" w:hAnsi="Times New Roman" w:cs="Times New Roman"/>
                 <w:color w:val="4472C4" w:themeColor="accent1"/>
@@ -15412,7 +15396,7 @@
           <w:t>&gt;</w:t>
         </w:r>
       </w:ins>
-      <w:ins w:id="352" w:author="Dave Bridges" w:date="2022-07-07T12:51:00Z">
+      <w:ins w:id="350" w:author="Dave Bridges" w:date="2022-07-07T12:51:00Z">
         <w:r>
           <w:rPr>
             <w:rFonts w:ascii="Times New Roman" w:hAnsi="Times New Roman" w:cs="Times New Roman"/>
@@ -15422,13 +15406,13 @@
           <w:t>8</w:t>
         </w:r>
       </w:ins>
-      <w:ins w:id="353" w:author="Dave Bridges" w:date="2022-07-07T12:48:00Z">
+      <w:ins w:id="351" w:author="Dave Bridges" w:date="2022-07-07T12:48:00Z">
         <w:r>
           <w:rPr>
             <w:rFonts w:ascii="Times New Roman" w:hAnsi="Times New Roman" w:cs="Times New Roman"/>
             <w:b/>
             <w:color w:val="000000" w:themeColor="text1"/>
-            <w:rPrChange w:id="354" w:author="Dave Bridges" w:date="2022-07-07T12:49:00Z">
+            <w:rPrChange w:id="352" w:author="Dave Bridges" w:date="2022-07-07T12:49:00Z">
               <w:rPr>
                 <w:rFonts w:ascii="Times New Roman" w:hAnsi="Times New Roman" w:cs="Times New Roman"/>
                 <w:color w:val="4472C4" w:themeColor="accent1"/>
@@ -15438,7 +15422,7 @@
           <w:t xml:space="preserve"> months</w:t>
         </w:r>
       </w:ins>
-      <w:ins w:id="355" w:author="Dave Bridges" w:date="2022-07-07T12:51:00Z">
+      <w:ins w:id="353" w:author="Dave Bridges" w:date="2022-07-07T12:51:00Z">
         <w:r>
           <w:rPr>
             <w:rFonts w:ascii="Times New Roman" w:hAnsi="Times New Roman" w:cs="Times New Roman"/>
@@ -15448,7 +15432,7 @@
           <w:t xml:space="preserve"> and in our vi</w:t>
         </w:r>
       </w:ins>
-      <w:ins w:id="356" w:author="Dave Bridges" w:date="2022-07-07T12:52:00Z">
+      <w:ins w:id="354" w:author="Dave Bridges" w:date="2022-07-07T12:52:00Z">
         <w:r>
           <w:rPr>
             <w:rFonts w:ascii="Times New Roman" w:hAnsi="Times New Roman" w:cs="Times New Roman"/>
@@ -15458,7 +15442,23 @@
           <w:t>ew add little to this initial report</w:t>
         </w:r>
       </w:ins>
-      <w:ins w:id="357" w:author="Dave Bridges" w:date="2022-07-07T12:48:00Z">
+      <w:ins w:id="355" w:author="Dave Bridges" w:date="2022-07-07T12:48:00Z">
+        <w:r>
+          <w:rPr>
+            <w:rFonts w:ascii="Times New Roman" w:hAnsi="Times New Roman" w:cs="Times New Roman"/>
+            <w:b/>
+            <w:color w:val="000000" w:themeColor="text1"/>
+            <w:rPrChange w:id="356" w:author="Dave Bridges" w:date="2022-07-07T12:49:00Z">
+              <w:rPr>
+                <w:rFonts w:ascii="Times New Roman" w:hAnsi="Times New Roman" w:cs="Times New Roman"/>
+                <w:color w:val="4472C4" w:themeColor="accent1"/>
+              </w:rPr>
+            </w:rPrChange>
+          </w:rPr>
+          <w:t xml:space="preserve">.  We look forward to further characterization of this </w:t>
+        </w:r>
+      </w:ins>
+      <w:ins w:id="357" w:author="Dave Bridges" w:date="2022-07-07T12:49:00Z">
         <w:r>
           <w:rPr>
             <w:rFonts w:ascii="Times New Roman" w:hAnsi="Times New Roman" w:cs="Times New Roman"/>
@@ -15471,10 +15471,10 @@
               </w:rPr>
             </w:rPrChange>
           </w:rPr>
-          <w:t xml:space="preserve">.  We look forward to further characterization of this </w:t>
+          <w:t>novel sex-specific developmental phenotype</w:t>
         </w:r>
       </w:ins>
-      <w:ins w:id="359" w:author="Dave Bridges" w:date="2022-07-07T12:49:00Z">
+      <w:ins w:id="359" w:author="Dave Bridges" w:date="2022-07-07T12:48:00Z">
         <w:r>
           <w:rPr>
             <w:rFonts w:ascii="Times New Roman" w:hAnsi="Times New Roman" w:cs="Times New Roman"/>
@@ -15487,10 +15487,10 @@
               </w:rPr>
             </w:rPrChange>
           </w:rPr>
-          <w:t>novel sex-specific developmental phenotype</w:t>
+          <w:t xml:space="preserve">, including mechanistic </w:t>
         </w:r>
       </w:ins>
-      <w:ins w:id="361" w:author="Dave Bridges" w:date="2022-07-07T12:48:00Z">
+      <w:ins w:id="361" w:author="Dave Bridges" w:date="2022-07-07T12:49:00Z">
         <w:r>
           <w:rPr>
             <w:rFonts w:ascii="Times New Roman" w:hAnsi="Times New Roman" w:cs="Times New Roman"/>
@@ -15503,10 +15503,10 @@
               </w:rPr>
             </w:rPrChange>
           </w:rPr>
-          <w:t xml:space="preserve">, including mechanistic </w:t>
+          <w:t>studies</w:t>
         </w:r>
       </w:ins>
-      <w:ins w:id="363" w:author="Dave Bridges" w:date="2022-07-07T12:49:00Z">
+      <w:ins w:id="363" w:author="Dave Bridges" w:date="2022-07-07T12:48:00Z">
         <w:r>
           <w:rPr>
             <w:rFonts w:ascii="Times New Roman" w:hAnsi="Times New Roman" w:cs="Times New Roman"/>
@@ -15519,10 +15519,10 @@
               </w:rPr>
             </w:rPrChange>
           </w:rPr>
-          <w:t>studies</w:t>
+          <w:t xml:space="preserve"> noted by reviewer 2 in </w:t>
         </w:r>
       </w:ins>
-      <w:ins w:id="365" w:author="Dave Bridges" w:date="2022-07-07T12:48:00Z">
+      <w:ins w:id="365" w:author="Dave Bridges" w:date="2022-07-07T12:49:00Z">
         <w:r>
           <w:rPr>
             <w:rFonts w:ascii="Times New Roman" w:hAnsi="Times New Roman" w:cs="Times New Roman"/>
@@ -15535,22 +15535,6 @@
               </w:rPr>
             </w:rPrChange>
           </w:rPr>
-          <w:t xml:space="preserve"> noted by reviewer 2 in </w:t>
-        </w:r>
-      </w:ins>
-      <w:ins w:id="367" w:author="Dave Bridges" w:date="2022-07-07T12:49:00Z">
-        <w:r>
-          <w:rPr>
-            <w:rFonts w:ascii="Times New Roman" w:hAnsi="Times New Roman" w:cs="Times New Roman"/>
-            <w:b/>
-            <w:color w:val="000000" w:themeColor="text1"/>
-            <w:rPrChange w:id="368" w:author="Dave Bridges" w:date="2022-07-07T12:49:00Z">
-              <w:rPr>
-                <w:rFonts w:ascii="Times New Roman" w:hAnsi="Times New Roman" w:cs="Times New Roman"/>
-                <w:color w:val="4472C4" w:themeColor="accent1"/>
-              </w:rPr>
-            </w:rPrChange>
-          </w:rPr>
           <w:t>a future manuscript.</w:t>
         </w:r>
       </w:ins>
@@ -15558,13 +15542,13 @@
     <w:p>
       <w:pPr>
         <w:rPr>
-          <w:ins w:id="369" w:author="Dave Bridges" w:date="2022-07-07T12:46:00Z"/>
-          <w:rFonts w:ascii="Times New Roman" w:hAnsi="Times New Roman" w:cs="Times New Roman"/>
-          <w:b/>
-          <w:color w:val="000000" w:themeColor="text1"/>
-          <w:rPrChange w:id="370" w:author="Dave Bridges" w:date="2022-07-07T12:49:00Z">
+          <w:ins w:id="367" w:author="Dave Bridges" w:date="2022-07-07T12:46:00Z"/>
+          <w:rFonts w:ascii="Times New Roman" w:hAnsi="Times New Roman" w:cs="Times New Roman"/>
+          <w:b/>
+          <w:color w:val="000000" w:themeColor="text1"/>
+          <w:rPrChange w:id="368" w:author="Dave Bridges" w:date="2022-07-07T12:49:00Z">
             <w:rPr>
-              <w:ins w:id="371" w:author="Dave Bridges" w:date="2022-07-07T12:46:00Z"/>
+              <w:ins w:id="369" w:author="Dave Bridges" w:date="2022-07-07T12:46:00Z"/>
               <w:rFonts w:ascii="Times New Roman" w:hAnsi="Times New Roman" w:cs="Times New Roman"/>
               <w:color w:val="4472C4" w:themeColor="accent1"/>
             </w:rPr>
@@ -15587,18 +15571,46 @@
           <w:rFonts w:ascii="Times New Roman" w:hAnsi="Times New Roman" w:cs="Times New Roman"/>
           <w:b/>
           <w:color w:val="4472C4" w:themeColor="accent1"/>
-          <w:rPrChange w:id="372" w:author="Dave Bridges" w:date="2022-07-07T12:52:00Z">
+          <w:rPrChange w:id="370" w:author="Dave Bridges" w:date="2022-07-07T12:52:00Z">
             <w:rPr>
               <w:rFonts w:ascii="Times New Roman" w:hAnsi="Times New Roman" w:cs="Times New Roman"/>
               <w:color w:val="4472C4" w:themeColor="accent1"/>
             </w:rPr>
           </w:rPrChange>
         </w:rPr>
-        <w:pPrChange w:id="373" w:author="Dave Bridges" w:date="2022-07-07T12:52:00Z">
+        <w:pPrChange w:id="371" w:author="Dave Bridges" w:date="2022-07-07T12:52:00Z">
           <w:pPr/>
         </w:pPrChange>
       </w:pPr>
-      <w:commentRangeStart w:id="374"/>
+      <w:commentRangeStart w:id="372"/>
+      <w:r>
+        <w:rPr>
+          <w:rFonts w:ascii="Times New Roman" w:hAnsi="Times New Roman" w:cs="Times New Roman"/>
+          <w:b/>
+          <w:color w:val="4472C4" w:themeColor="accent1"/>
+          <w:rPrChange w:id="373" w:author="Dave Bridges" w:date="2022-07-07T12:52:00Z">
+            <w:rPr>
+              <w:rFonts w:ascii="Times New Roman" w:hAnsi="Times New Roman" w:cs="Times New Roman"/>
+              <w:color w:val="4472C4" w:themeColor="accent1"/>
+            </w:rPr>
+          </w:rPrChange>
+        </w:rPr>
+        <w:t>Page</w:t>
+      </w:r>
+      <w:r>
+        <w:rPr>
+          <w:rFonts w:ascii="Times New Roman" w:hAnsi="Times New Roman" w:cs="Times New Roman"/>
+          <w:b/>
+          <w:color w:val="4472C4" w:themeColor="accent1"/>
+          <w:rPrChange w:id="374" w:author="Dave Bridges" w:date="2022-07-07T12:52:00Z">
+            <w:rPr>
+              <w:rFonts w:ascii="Times New Roman" w:hAnsi="Times New Roman" w:cs="Times New Roman"/>
+              <w:color w:val="4472C4" w:themeColor="accent1"/>
+            </w:rPr>
+          </w:rPrChange>
+        </w:rPr>
+        <w:t xml:space="preserve"> 7</w:t>
+      </w:r>
       <w:r>
         <w:rPr>
           <w:rFonts w:ascii="Times New Roman" w:hAnsi="Times New Roman" w:cs="Times New Roman"/>
@@ -15611,7 +15623,7 @@
             </w:rPr>
           </w:rPrChange>
         </w:rPr>
-        <w:t>Page</w:t>
+        <w:t xml:space="preserve"> Line</w:t>
       </w:r>
       <w:r>
         <w:rPr>
@@ -15625,7 +15637,7 @@
             </w:rPr>
           </w:rPrChange>
         </w:rPr>
-        <w:t xml:space="preserve"> 7</w:t>
+        <w:t xml:space="preserve"> 171</w:t>
       </w:r>
       <w:r>
         <w:rPr>
@@ -15639,194 +15651,1613 @@
             </w:rPr>
           </w:rPrChange>
         </w:rPr>
-        <w:t xml:space="preserve"> Line</w:t>
-      </w:r>
-      <w:r>
-        <w:rPr>
-          <w:rFonts w:ascii="Times New Roman" w:hAnsi="Times New Roman" w:cs="Times New Roman"/>
-          <w:b/>
-          <w:color w:val="4472C4" w:themeColor="accent1"/>
-          <w:rPrChange w:id="378" w:author="Dave Bridges" w:date="2022-07-07T12:52:00Z">
+        <w:t>, “Results are shown for 2 cohorts of animals that have been combined.”</w:t>
+      </w:r>
+      <w:commentRangeEnd w:id="372"/>
+      <w:r>
+        <w:rPr>
+          <w:rStyle w:val="CommentReference"/>
+        </w:rPr>
+        <w:commentReference w:id="372"/>
+      </w:r>
+    </w:p>
+    <w:p>
+      <w:pPr>
+        <w:pStyle w:val="Heading1"/>
+      </w:pPr>
+      <w:r>
+        <w:t>Reviewer 2</w:t>
+      </w:r>
+    </w:p>
+    <w:p>
+      <w:r>
+        <w:t>In this manuscript, Mulcahy et al explore the consequence of an early time-restricted</w:t>
+      </w:r>
+    </w:p>
+    <w:p>
+      <w:r>
+        <w:t>feeding regimen (eTRF) during gestation on the offspring’s glucose homeostasis.</w:t>
+      </w:r>
+    </w:p>
+    <w:p>
+      <w:r>
+        <w:t>Overall, their results show that no differences were observed when the male and female</w:t>
+      </w:r>
+    </w:p>
+    <w:p>
+      <w:r>
+        <w:t>offspring were later fed a chow diet, whereas glucose intolerance and increased insulin</w:t>
+      </w:r>
+    </w:p>
+    <w:p>
+      <w:r>
+        <w:t xml:space="preserve">sensitivity </w:t>
+      </w:r>
+      <w:proofErr w:type="gramStart"/>
+      <w:r>
+        <w:t>were</w:t>
+      </w:r>
+      <w:proofErr w:type="gramEnd"/>
+      <w:r>
+        <w:t xml:space="preserve"> observed in the male offspring only when fed a high-fat high-sucrose</w:t>
+      </w:r>
+    </w:p>
+    <w:p>
+      <w:r>
+        <w:t>(HFHS) diet.</w:t>
+      </w:r>
+    </w:p>
+    <w:p/>
+    <w:p/>
+    <w:p>
+      <w:r>
+        <w:t>The question of the effect of maternal feeding on metabolic risk of the offspring in later</w:t>
+      </w:r>
+    </w:p>
+    <w:p>
+      <w:r>
+        <w:t>life addressed in this manuscript is deemed highly relevant. Indeed, studies in the</w:t>
+      </w:r>
+    </w:p>
+    <w:p>
+      <w:r>
+        <w:t>context of dam malnutrition or metabolic dysfunctions management during gestation</w:t>
+      </w:r>
+    </w:p>
+    <w:p>
+      <w:r>
+        <w:t>have highlighted a spectrum of deleterious long-term consequences in the offspring’s,</w:t>
+      </w:r>
+    </w:p>
+    <w:p>
+      <w:r>
+        <w:t>which are important to consider when estimating the risks/benefits ratio of the</w:t>
+      </w:r>
+    </w:p>
+    <w:p>
+      <w:r>
+        <w:t>therapeutic intervention (e.g. metformin/insulin treatment during pregnancy with</w:t>
+      </w:r>
+    </w:p>
+    <w:p>
+      <w:r>
+        <w:t>gestational diabetes) and can inform diet recommendation for the offspring. Additionally,</w:t>
+      </w:r>
+    </w:p>
+    <w:p>
+      <w:r>
+        <w:t>this study investigating the effect of TRF during pregnancy is novel since only one study</w:t>
+      </w:r>
+    </w:p>
+    <w:p>
+      <w:r>
+        <w:t>has looked into the effect of TRF during gestation in a different nutritional context and</w:t>
+      </w:r>
+    </w:p>
+    <w:p>
+      <w:r>
+        <w:t>did not look at long-term consequences in the offspring.</w:t>
+      </w:r>
+    </w:p>
+    <w:p>
+      <w:r>
+        <w:t>Unfortunately, the study falls short in providing convincing results of the effect of</w:t>
+      </w:r>
+    </w:p>
+    <w:p>
+      <w:r>
+        <w:t>gestational eTRF. Overall, although the results are interesting, it is the reviewer’s opinion</w:t>
+      </w:r>
+    </w:p>
+    <w:p>
+      <w:r>
+        <w:t>that the conclusions are mostly overstated and that further major experimental evidence</w:t>
+      </w:r>
+    </w:p>
+    <w:p>
+      <w:r>
+        <w:t>are required to illuminate the mechanisms by which glucose intolerance in the males</w:t>
+      </w:r>
+    </w:p>
+    <w:p>
+      <w:r>
+        <w:t>offspring might be happening and confirm the overall reproducibility of the results. In</w:t>
+      </w:r>
+    </w:p>
+    <w:p>
+      <w:r>
+        <w:t>addition, it is unclear why so much of the emphasis of the manuscript is made on the</w:t>
+      </w:r>
+    </w:p>
+    <w:p>
+      <w:r>
+        <w:t>potential sex- and diet-specific deleterious effect when other data seems to support the</w:t>
+      </w:r>
+    </w:p>
+    <w:p>
+      <w:r>
+        <w:lastRenderedPageBreak/>
+        <w:t>safety of the intervention opening a route to testing TRF in the context of maternal</w:t>
+      </w:r>
+    </w:p>
+    <w:p>
+      <w:r>
+        <w:t>obesity/gestational diabetes which seems like a more translationally relevant question.</w:t>
+      </w:r>
+    </w:p>
+    <w:p>
+      <w:r>
+        <w:t>Specific comments are as follow:</w:t>
+      </w:r>
+    </w:p>
+    <w:p/>
+    <w:p>
+      <w:pPr>
+        <w:pStyle w:val="ListParagraph"/>
+        <w:numPr>
+          <w:ilvl w:val="0"/>
+          <w:numId w:val="5"/>
+        </w:numPr>
+      </w:pPr>
+      <w:r>
+        <w:t>Male’s offspring fed HFHS “developed glucose intolerance” (title), “with impaired insulin</w:t>
+      </w:r>
+    </w:p>
+    <w:p>
+      <w:r>
+        <w:t>secretion” (abstract l28-30, results p13 l6-8, discussion)</w:t>
+      </w:r>
+    </w:p>
+    <w:p>
+      <w:r>
+        <w:t>As pointed out in the discussion of the manuscript, the fact that the males showed</w:t>
+      </w:r>
+    </w:p>
+    <w:p>
+      <w:r>
+        <w:t xml:space="preserve">glucose intolerance in a GTT associated with insulin-sensitivity and a </w:t>
+      </w:r>
+      <w:proofErr w:type="spellStart"/>
+      <w:proofErr w:type="gramStart"/>
+      <w:r>
+        <w:t>non significant</w:t>
+      </w:r>
+      <w:proofErr w:type="spellEnd"/>
+      <w:proofErr w:type="gramEnd"/>
+    </w:p>
+    <w:p>
+      <w:r>
+        <w:t>trend towards lower insulin secretion in a GSIS assay supports the idea that they might</w:t>
+      </w:r>
+    </w:p>
+    <w:p>
+      <w:r>
+        <w:t>have a defect in insulin secretion. However, this claim, that is the only one conveyed in</w:t>
+      </w:r>
+    </w:p>
+    <w:p>
+      <w:r>
+        <w:t>the title and discussed extensively in almost 2 pages of the discussion, remains mostly</w:t>
+      </w:r>
+    </w:p>
+    <w:p>
+      <w:r>
+        <w:t>speculative and needs to be substantiated by additional experiments such as:</w:t>
+      </w:r>
+    </w:p>
+    <w:p>
+      <w:r>
+        <w:t>- Conclusive GSIS assay: the defect in insulin secretion is entirely based on a</w:t>
+      </w:r>
+    </w:p>
+    <w:p>
+      <w:r>
+        <w:t>non-significant trend. These measures are highly variable and a trend is not</w:t>
+      </w:r>
+    </w:p>
+    <w:p>
+      <w:r>
+        <w:t>dimmed sufficient to support the major conclusion of this manuscript.</w:t>
+      </w:r>
+    </w:p>
+    <w:p>
+      <w:r>
+        <w:t>Additionally, Fig 3K shows a significant difference between males eTRF and</w:t>
+      </w:r>
+    </w:p>
+    <w:p>
+      <w:r>
+        <w:t>AL with significantly higher fold chance in insulin response which contradicts</w:t>
+      </w:r>
+    </w:p>
+    <w:p>
+      <w:r>
+        <w:t>the interpretation of the results. Please clarify .</w:t>
+      </w:r>
+    </w:p>
+    <w:p>
+      <w:r>
+        <w:t>- Insulin secretion in response to other substrate (e.g. arginine TT)</w:t>
+      </w:r>
+    </w:p>
+    <w:p>
+      <w:r>
+        <w:t>- Islet size and pancreatic beta cell mass quantification</w:t>
+      </w:r>
+    </w:p>
+    <w:p>
+      <w:r>
+        <w:t>The results from these experiments would also shed light on the mechanisms behind the</w:t>
+      </w:r>
+    </w:p>
+    <w:p>
+      <w:r>
+        <w:t>sexually dimorphic response observed in which the female’s offspring are not affected by</w:t>
+      </w:r>
+    </w:p>
+    <w:p>
+      <w:r>
+        <w:t>gestational eTRF.</w:t>
+      </w:r>
+    </w:p>
+    <w:p/>
+    <w:p>
+      <w:pPr>
+        <w:rPr>
+          <w:color w:val="4472C4" w:themeColor="accent1"/>
+        </w:rPr>
+      </w:pPr>
+      <w:r>
+        <w:rPr>
+          <w:color w:val="4472C4" w:themeColor="accent1"/>
+        </w:rPr>
+        <w:t xml:space="preserve">In the animals that underwent GSIS, we also conducted an </w:t>
+      </w:r>
+      <w:r>
+        <w:rPr>
+          <w:i/>
+          <w:iCs/>
+          <w:color w:val="4472C4" w:themeColor="accent1"/>
+        </w:rPr>
+        <w:t>in vitro</w:t>
+      </w:r>
+      <w:r>
+        <w:rPr>
+          <w:color w:val="4472C4" w:themeColor="accent1"/>
+        </w:rPr>
+        <w:t xml:space="preserve"> GSIS. However, the results had high levels of inter-replicate variability. Because of this, we did not feel that the</w:t>
+      </w:r>
+      <w:r>
+        <w:rPr>
+          <w:color w:val="4472C4" w:themeColor="accent1"/>
+        </w:rPr>
+        <w:t xml:space="preserve"> data were reliable and</w:t>
+      </w:r>
+      <w:r>
+        <w:rPr>
+          <w:color w:val="4472C4" w:themeColor="accent1"/>
+        </w:rPr>
+        <w:t xml:space="preserve"> should</w:t>
+      </w:r>
+      <w:r>
+        <w:rPr>
+          <w:color w:val="4472C4" w:themeColor="accent1"/>
+        </w:rPr>
+        <w:t>n’t</w:t>
+      </w:r>
+      <w:r>
+        <w:rPr>
+          <w:color w:val="4472C4" w:themeColor="accent1"/>
+        </w:rPr>
+        <w:t xml:space="preserve"> be included in the manuscript. No further cohorts of offspring are planned at this time, as it will take </w:t>
+      </w:r>
+      <w:r>
+        <w:rPr>
+          <w:color w:val="4472C4" w:themeColor="accent1"/>
+        </w:rPr>
+        <w:t xml:space="preserve">&gt;6 months to generate a third cohort and run them through the </w:t>
+      </w:r>
+      <w:r>
+        <w:rPr>
+          <w:color w:val="4472C4" w:themeColor="accent1"/>
+        </w:rPr>
+        <w:t xml:space="preserve">full </w:t>
+      </w:r>
+      <w:r>
+        <w:rPr>
+          <w:color w:val="4472C4" w:themeColor="accent1"/>
+        </w:rPr>
+        <w:t xml:space="preserve">experimental protocol. </w:t>
+      </w:r>
+      <w:r>
+        <w:rPr>
+          <w:color w:val="4472C4" w:themeColor="accent1"/>
+        </w:rPr>
+        <w:t>We also do no</w:t>
+      </w:r>
+      <w:r>
+        <w:rPr>
+          <w:color w:val="4472C4" w:themeColor="accent1"/>
+        </w:rPr>
+        <w:t>t</w:t>
+      </w:r>
+      <w:r>
+        <w:rPr>
+          <w:color w:val="4472C4" w:themeColor="accent1"/>
+        </w:rPr>
+        <w:t xml:space="preserve"> have the expertise </w:t>
+      </w:r>
+      <w:r>
+        <w:rPr>
+          <w:color w:val="4472C4" w:themeColor="accent1"/>
+        </w:rPr>
+        <w:t>to conduct the studies mentioned above</w:t>
+      </w:r>
+      <w:r>
+        <w:rPr>
+          <w:color w:val="4472C4" w:themeColor="accent1"/>
+        </w:rPr>
+        <w:t>. The language in the manuscript  has been altered to be less definitive toward an islet specific defect.</w:t>
+      </w:r>
+      <w:r>
+        <w:rPr>
+          <w:color w:val="4472C4" w:themeColor="accent1"/>
+        </w:rPr>
+        <w:t xml:space="preserve"> Furthermore, since submitting our work, another group has </w:t>
+      </w:r>
+      <w:proofErr w:type="spellStart"/>
+      <w:r>
+        <w:rPr>
+          <w:color w:val="4472C4" w:themeColor="accent1"/>
+        </w:rPr>
+        <w:t>recaptiulated</w:t>
+      </w:r>
+      <w:proofErr w:type="spellEnd"/>
+      <w:r>
+        <w:rPr>
+          <w:color w:val="4472C4" w:themeColor="accent1"/>
+        </w:rPr>
+        <w:t xml:space="preserve"> our phenotype in rats using a chow-fed TRF during gestation model. They conducted further pancreatic studies, including the in vitro GSIS, and found what we speculate to be consistent with their work. We altered the language to be less definite and included much more discussion of the other paper in the discussion. </w:t>
+      </w:r>
+    </w:p>
+    <w:p>
+      <w:pPr>
+        <w:rPr>
+          <w:color w:val="2E74B5" w:themeColor="accent5" w:themeShade="BF"/>
+        </w:rPr>
+      </w:pPr>
+      <w:r>
+        <w:rPr>
+          <w:color w:val="4472C4" w:themeColor="accent1"/>
+        </w:rPr>
+        <w:t>Page 14 line 323-334</w:t>
+      </w:r>
+      <w:r>
+        <w:rPr>
+          <w:color w:val="2E74B5" w:themeColor="accent5" w:themeShade="BF"/>
+        </w:rPr>
+        <w:t xml:space="preserve"> “</w:t>
+      </w:r>
+      <w:r>
+        <w:rPr>
+          <w:rFonts w:ascii="Times New Roman" w:hAnsi="Times New Roman" w:cs="Times New Roman"/>
+          <w:color w:val="2E74B5" w:themeColor="accent5" w:themeShade="BF"/>
+        </w:rPr>
+        <w:t xml:space="preserve">This study is the second to describe the long-term effects of gestational eTRF on offspring health and the first to describe their response to a high fat, high sucrose diet challenge in adulthood. We find minimal effects associated with eTRF during gestation while male and female offspring are consuming a chow diet. However, after prolonged HFHS diet feeding, there are significant deleterious effects of gestational eTRF on glucose tolerance only in adult male progeny. Although inconclusive, we suspect from GSIS testing,  differences in insulin secretion for eTRF males compared to their AL counterparts. A recent study of gestational TRF of chow diet in rats also found evidence of glucose intolerance and insulin sensitivity in the offspring </w:t>
+      </w:r>
+      <w:r>
+        <w:rPr>
+          <w:rFonts w:ascii="Times New Roman" w:hAnsi="Times New Roman" w:cs="Times New Roman"/>
+          <w:color w:val="2E74B5" w:themeColor="accent5" w:themeShade="BF"/>
+        </w:rPr>
+        <w:fldChar w:fldCharType="begin"/>
+      </w:r>
+      <w:r>
+        <w:rPr>
+          <w:rFonts w:ascii="Times New Roman" w:hAnsi="Times New Roman" w:cs="Times New Roman"/>
+          <w:color w:val="2E74B5" w:themeColor="accent5" w:themeShade="BF"/>
+        </w:rPr>
+        <w:instrText xml:space="preserve"> ADDIN ZOTERO_ITEM CSL_CITATION {"citationID":"a1t3rrug695","properties":{"formattedCitation":"(14)","plainCitation":"(14)","noteIndex":0},"citationItems":[{"id":1395,"uris":["http://zotero.org/users/5073745/items/H2SF844K"],"itemData":{"id":1395,"type":"article-journal","abstract":"Maternal circadian eating time and frequency were associated with altered glucose metabolism during pregnancy in humans. Research about long maternal fasting intervals is inconclusive, and little is known about the effect of maternal time-feeding on the offspring health. Therefore, the aim of the present study was to determine whether maternal time feeding influences the metabolic status of both male and female offspring. Pregnant rats were provided ad libitum (AD) access to chow diet or fed during either the light phase (LP) or dark phase (DP) during the embryonic development. At the age of 150 days, glucose tolerance, lipid concentrations, and insulin secretion were determined in adult male and female offspring. Both male and female offspring of LP and DP dams exhibited alterations in the lipid profile and female offspring were glucose intolerant. Glucose-stimulated insulin secretion decreased in male and female offspring of LP and DP dams. Acetylcholine increased insulin secretion in male and female offspring. Islets from male and female offspring of DP dams exhibited less pronounced inhibition of insulin secretion by epinephrine, suggesting alterations in cholinergic and adrenergic pathways in these animals. Our data suggest that TRF regimen during embryonic development could program rat offspring for metabolic dysfunction in adulthood.","container-title":"Nutrition","DOI":"10.1016/j.nut.2022.111776","ISSN":"0899-9007","journalAbbreviation":"Nutrition","language":"en","page":"111776","source":"ScienceDirect","title":"Time-restricted feeding during embryonic development leads to metabolic dysfunction in adult rat offspring","author":[{"family":"Prates","given":"Kelly Valério"},{"family":"Pavanello","given":"Audrei"},{"family":"Gongora","given":"Adriane Barreto"},{"family":"Moreira","given":"Veridiana Mota"},{"family":"Moraes","given":"Ana Maria Praxedes","non-dropping-particle":"de"},{"family":"Rigo","given":"Kesia Palma"},{"family":"Vieira","given":"Elaine"},{"family":"Mathias","given":"Paulo Cezar de Freitas"}],"issued":{"date-parts":[["2022",6,17]]}}}],"schema":"https://github.com/citation-style-language/schema/raw/master/csl-citation.json"} </w:instrText>
+      </w:r>
+      <w:r>
+        <w:rPr>
+          <w:rFonts w:ascii="Times New Roman" w:hAnsi="Times New Roman" w:cs="Times New Roman"/>
+          <w:color w:val="2E74B5" w:themeColor="accent5" w:themeShade="BF"/>
+        </w:rPr>
+        <w:fldChar w:fldCharType="separate"/>
+      </w:r>
+      <w:r>
+        <w:rPr>
+          <w:rFonts w:ascii="Times New Roman" w:hAnsi="Times New Roman" w:cs="Times New Roman"/>
+          <w:color w:val="2E74B5" w:themeColor="accent5" w:themeShade="BF"/>
+        </w:rPr>
+        <w:t>(14)</w:t>
+      </w:r>
+      <w:r>
+        <w:rPr>
+          <w:rFonts w:ascii="Times New Roman" w:hAnsi="Times New Roman" w:cs="Times New Roman"/>
+          <w:color w:val="2E74B5" w:themeColor="accent5" w:themeShade="BF"/>
+        </w:rPr>
+        <w:fldChar w:fldCharType="end"/>
+      </w:r>
+      <w:r>
+        <w:rPr>
+          <w:rFonts w:ascii="Times New Roman" w:hAnsi="Times New Roman" w:cs="Times New Roman"/>
+          <w:color w:val="2E74B5" w:themeColor="accent5" w:themeShade="BF"/>
+        </w:rPr>
+        <w:t xml:space="preserve">. However, these effects </w:t>
+      </w:r>
+      <w:r>
+        <w:rPr>
+          <w:rFonts w:ascii="Times New Roman" w:hAnsi="Times New Roman" w:cs="Times New Roman"/>
+          <w:i/>
+          <w:iCs/>
+          <w:color w:val="2E74B5" w:themeColor="accent5" w:themeShade="BF"/>
+        </w:rPr>
+        <w:t xml:space="preserve">in vivo </w:t>
+      </w:r>
+      <w:r>
+        <w:rPr>
+          <w:rFonts w:ascii="Times New Roman" w:hAnsi="Times New Roman" w:cs="Times New Roman"/>
+          <w:color w:val="2E74B5" w:themeColor="accent5" w:themeShade="BF"/>
+        </w:rPr>
+        <w:t xml:space="preserve">were apparent in female offspring instead of in </w:t>
+      </w:r>
+      <w:r>
+        <w:rPr>
+          <w:rFonts w:ascii="Times New Roman" w:hAnsi="Times New Roman" w:cs="Times New Roman"/>
+          <w:color w:val="2E74B5" w:themeColor="accent5" w:themeShade="BF"/>
+        </w:rPr>
+        <w:lastRenderedPageBreak/>
+        <w:t xml:space="preserve">males as in the current study. Furthermore, islets collected from adult male offspring of TRF fed dams had impaired glucose-stimulated insulin </w:t>
+      </w:r>
+      <w:r>
+        <w:rPr>
+          <w:rFonts w:ascii="Times New Roman" w:hAnsi="Times New Roman" w:cs="Times New Roman"/>
+          <w:color w:val="2E74B5" w:themeColor="accent5" w:themeShade="BF"/>
+        </w:rPr>
+        <w:fldChar w:fldCharType="begin"/>
+      </w:r>
+      <w:r>
+        <w:rPr>
+          <w:rFonts w:ascii="Times New Roman" w:hAnsi="Times New Roman" w:cs="Times New Roman"/>
+          <w:color w:val="2E74B5" w:themeColor="accent5" w:themeShade="BF"/>
+        </w:rPr>
+        <w:instrText xml:space="preserve"> ADDIN ZOTERO_ITEM CSL_CITATION {"citationID":"a1m0snrgr60","properties":{"formattedCitation":"(14)","plainCitation":"(14)","noteIndex":0},"citationItems":[{"id":1395,"uris":["http://zotero.org/users/5073745/items/H2SF844K"],"itemData":{"id":1395,"type":"article-journal","abstract":"Maternal circadian eating time and frequency were associated with altered glucose metabolism during pregnancy in humans. Research about long maternal fasting intervals is inconclusive, and little is known about the effect of maternal time-feeding on the offspring health. Therefore, the aim of the present study was to determine whether maternal time feeding influences the metabolic status of both male and female offspring. Pregnant rats were provided ad libitum (AD) access to chow diet or fed during either the light phase (LP) or dark phase (DP) during the embryonic development. At the age of 150 days, glucose tolerance, lipid concentrations, and insulin secretion were determined in adult male and female offspring. Both male and female offspring of LP and DP dams exhibited alterations in the lipid profile and female offspring were glucose intolerant. Glucose-stimulated insulin secretion decreased in male and female offspring of LP and DP dams. Acetylcholine increased insulin secretion in male and female offspring. Islets from male and female offspring of DP dams exhibited less pronounced inhibition of insulin secretion by epinephrine, suggesting alterations in cholinergic and adrenergic pathways in these animals. Our data suggest that TRF regimen during embryonic development could program rat offspring for metabolic dysfunction in adulthood.","container-title":"Nutrition","DOI":"10.1016/j.nut.2022.111776","ISSN":"0899-9007","journalAbbreviation":"Nutrition","language":"en","page":"111776","source":"ScienceDirect","title":"Time-restricted feeding during embryonic development leads to metabolic dysfunction in adult rat offspring","author":[{"family":"Prates","given":"Kelly Valério"},{"family":"Pavanello","given":"Audrei"},{"family":"Gongora","given":"Adriane Barreto"},{"family":"Moreira","given":"Veridiana Mota"},{"family":"Moraes","given":"Ana Maria Praxedes","non-dropping-particle":"de"},{"family":"Rigo","given":"Kesia Palma"},{"family":"Vieira","given":"Elaine"},{"family":"Mathias","given":"Paulo Cezar de Freitas"}],"issued":{"date-parts":[["2022",6,17]]}}}],"schema":"https://github.com/citation-style-language/schema/raw/master/csl-citation.json"} </w:instrText>
+      </w:r>
+      <w:r>
+        <w:rPr>
+          <w:rFonts w:ascii="Times New Roman" w:hAnsi="Times New Roman" w:cs="Times New Roman"/>
+          <w:color w:val="2E74B5" w:themeColor="accent5" w:themeShade="BF"/>
+        </w:rPr>
+        <w:fldChar w:fldCharType="separate"/>
+      </w:r>
+      <w:r>
+        <w:rPr>
+          <w:rFonts w:ascii="Times New Roman" w:hAnsi="Times New Roman" w:cs="Times New Roman"/>
+          <w:color w:val="2E74B5" w:themeColor="accent5" w:themeShade="BF"/>
+        </w:rPr>
+        <w:t>(14)</w:t>
+      </w:r>
+      <w:r>
+        <w:rPr>
+          <w:rFonts w:ascii="Times New Roman" w:hAnsi="Times New Roman" w:cs="Times New Roman"/>
+          <w:color w:val="2E74B5" w:themeColor="accent5" w:themeShade="BF"/>
+        </w:rPr>
+        <w:fldChar w:fldCharType="end"/>
+      </w:r>
+      <w:r>
+        <w:rPr>
+          <w:rFonts w:ascii="Times New Roman" w:hAnsi="Times New Roman" w:cs="Times New Roman"/>
+          <w:color w:val="2E74B5" w:themeColor="accent5" w:themeShade="BF"/>
+        </w:rPr>
+        <w:t>. The similarities to the current study demonstrate that changes in islets may be a likely mechanism for metabolic disruption from gestational TRF.</w:t>
+      </w:r>
+      <w:r>
+        <w:rPr>
+          <w:color w:val="2E74B5" w:themeColor="accent5" w:themeShade="BF"/>
+        </w:rPr>
+        <w:t>”</w:t>
+      </w:r>
+    </w:p>
+    <w:p>
+      <w:pPr>
+        <w:rPr>
+          <w:color w:val="2E74B5" w:themeColor="accent5" w:themeShade="BF"/>
+        </w:rPr>
+      </w:pPr>
+    </w:p>
+    <w:p>
+      <w:pPr>
+        <w:ind w:firstLine="720"/>
+        <w:rPr>
+          <w:rFonts w:ascii="Times New Roman" w:hAnsi="Times New Roman" w:cs="Times New Roman"/>
+          <w:color w:val="2E74B5" w:themeColor="accent5" w:themeShade="BF"/>
+        </w:rPr>
+      </w:pPr>
+      <w:r>
+        <w:rPr>
+          <w:color w:val="4472C4" w:themeColor="accent1"/>
+        </w:rPr>
+        <w:t>Page 16 lines 385-394 “</w:t>
+      </w:r>
+      <w:r>
+        <w:rPr>
+          <w:rFonts w:ascii="Times New Roman" w:hAnsi="Times New Roman" w:cs="Times New Roman"/>
+          <w:color w:val="2E74B5" w:themeColor="accent5" w:themeShade="BF"/>
+        </w:rPr>
+        <w:t>Given that negative effects are not seen until a HFHS diet challenge occurs in adulthood for the offspring, this suggests that gestational eTRF may be relatively safe to practice in the context of a healthful diet. However, it also demonstrates that in the context of unhealthy diet patterns, adult offspring may be ill-equipped to adapt to their food environments, leading to metabolic dysfunction. Furthermore, the age of onset and stressors that are required to initiate glucose intolerance in offspring of TRF dams are not consistent, so translation to human clinical populations is not possible at this time. The similarity of the present study to those using diverse gestational stressors suggests that restriction of the total time spent eating in dams is a novel dietary component that can have lasting impact on the metabolic health of offspring.</w:t>
+      </w:r>
+      <w:r>
+        <w:rPr>
+          <w:color w:val="4472C4" w:themeColor="accent1"/>
+        </w:rPr>
+        <w:t>”</w:t>
+      </w:r>
+    </w:p>
+    <w:p/>
+    <w:p>
+      <w:pPr>
+        <w:pStyle w:val="ListParagraph"/>
+        <w:numPr>
+          <w:ilvl w:val="0"/>
+          <w:numId w:val="5"/>
+        </w:numPr>
+      </w:pPr>
+      <w:r>
+        <w:t>Of importance, these additional experiments will also test whether the described results</w:t>
+      </w:r>
+    </w:p>
+    <w:p>
+      <w:r>
+        <w:t>are reproducible across at least 2 different animal cohorts, which is dimmed critical to</w:t>
+      </w:r>
+    </w:p>
+    <w:p>
+      <w:r>
+        <w:t>support the results of the study at this point.</w:t>
+      </w:r>
+    </w:p>
+    <w:p>
+      <w:pPr>
+        <w:rPr>
+          <w:color w:val="4472C4" w:themeColor="accent1"/>
+        </w:rPr>
+      </w:pPr>
+      <w:r>
+        <w:rPr>
+          <w:color w:val="4472C4" w:themeColor="accent1"/>
+        </w:rPr>
+        <w:t xml:space="preserve">This study was completed in 2 cohorts of animals, and the lack of differences in the chow phase and the male-specific glucose intolerance was present in both cohorts of mice. The methods section has been updated to reflect that this was a repeated experiment. </w:t>
+      </w:r>
+      <w:r>
+        <w:rPr>
+          <w:color w:val="4472C4" w:themeColor="accent1"/>
+        </w:rPr>
+        <w:br/>
+        <w:t>page</w:t>
+      </w:r>
+      <w:r>
+        <w:rPr>
+          <w:color w:val="4472C4" w:themeColor="accent1"/>
+        </w:rPr>
+        <w:t xml:space="preserve"> 7</w:t>
+      </w:r>
+      <w:r>
+        <w:rPr>
+          <w:color w:val="4472C4" w:themeColor="accent1"/>
+        </w:rPr>
+        <w:t xml:space="preserve"> line </w:t>
+      </w:r>
+      <w:r>
+        <w:rPr>
+          <w:color w:val="4472C4" w:themeColor="accent1"/>
+        </w:rPr>
+        <w:t>171</w:t>
+      </w:r>
+      <w:r>
+        <w:rPr>
+          <w:color w:val="4472C4" w:themeColor="accent1"/>
+        </w:rPr>
+        <w:t xml:space="preserve">, </w:t>
+      </w:r>
+      <w:r>
+        <w:rPr>
+          <w:color w:val="2E74B5" w:themeColor="accent5" w:themeShade="BF"/>
+        </w:rPr>
+        <w:t>“</w:t>
+      </w:r>
+      <w:r>
+        <w:rPr>
+          <w:rFonts w:ascii="Times New Roman" w:hAnsi="Times New Roman" w:cs="Times New Roman"/>
+          <w:color w:val="2E74B5" w:themeColor="accent5" w:themeShade="BF"/>
+        </w:rPr>
+        <w:t>Results are shown for 2 cohorts of animals that have been combined</w:t>
+      </w:r>
+      <w:r>
+        <w:rPr>
+          <w:color w:val="2E74B5" w:themeColor="accent5" w:themeShade="BF"/>
+        </w:rPr>
+        <w:t xml:space="preserve">” </w:t>
+      </w:r>
+      <w:r>
+        <w:rPr>
+          <w:color w:val="4472C4" w:themeColor="accent1"/>
+        </w:rPr>
+        <w:br/>
+      </w:r>
+    </w:p>
+    <w:p>
+      <w:pPr>
+        <w:pStyle w:val="ListParagraph"/>
+        <w:numPr>
+          <w:ilvl w:val="0"/>
+          <w:numId w:val="5"/>
+        </w:numPr>
+      </w:pPr>
+      <w:r>
+        <w:t>The manuscript would benefit from a characterization of the effect of eTRF on the dam</w:t>
+      </w:r>
+    </w:p>
+    <w:p>
+      <w:r>
+        <w:t>during gestation. A lack of evidence on how TRF affects the dam during pregnancy</w:t>
+      </w:r>
+    </w:p>
+    <w:p>
+      <w:r>
+        <w:t>makes it difficult to ascertain whether the effects on the offspring are a result of caloric</w:t>
+      </w:r>
+    </w:p>
+    <w:p>
+      <w:r>
+        <w:t>restriction, time restricted feeding, or a host of other side-effects that may have occurred</w:t>
+      </w:r>
+    </w:p>
+    <w:p>
+      <w:r>
+        <w:t>from the intervention.</w:t>
+      </w:r>
+    </w:p>
+    <w:p>
+      <w:pPr>
+        <w:rPr>
+          <w:color w:val="4472C4" w:themeColor="accent1"/>
+        </w:rPr>
+      </w:pPr>
+      <w:r>
+        <w:rPr>
+          <w:color w:val="4472C4" w:themeColor="accent1"/>
+        </w:rPr>
+        <w:t xml:space="preserve">We have completed 2 cohorts of study to understand the maternal effects of this dietary intervention. </w:t>
+      </w:r>
+      <w:r>
+        <w:rPr>
+          <w:color w:val="4472C4" w:themeColor="accent1"/>
+        </w:rPr>
+        <w:t>We are still ascertaining the effect on dams, but our last 2 cohorts have shown that food intake is comparable and weight gain over pregnancy is similar between eTRF and AL dams. This suggests the intervention does not induce caloric restriction during pregnancy in our model. For some data, please see comments to reviewer 1. This data is intended for a separate publication.</w:t>
+      </w:r>
+      <w:r>
+        <w:rPr>
+          <w:color w:val="4472C4" w:themeColor="accent1"/>
+        </w:rPr>
+        <w:t xml:space="preserve"> See comments for reviewer 1, </w:t>
+      </w:r>
+      <w:r>
+        <w:rPr>
+          <w:color w:val="4472C4" w:themeColor="accent1"/>
+        </w:rPr>
+        <w:t>item #13.</w:t>
+      </w:r>
+    </w:p>
+    <w:p>
+      <w:pPr>
+        <w:pStyle w:val="Heading1"/>
+      </w:pPr>
+    </w:p>
+    <w:p>
+      <w:pPr>
+        <w:pStyle w:val="Heading1"/>
+      </w:pPr>
+      <w:r>
+        <w:t>Rationale &amp; design:</w:t>
+      </w:r>
+    </w:p>
+    <w:p>
+      <w:pPr>
+        <w:pStyle w:val="ListParagraph"/>
+        <w:numPr>
+          <w:ilvl w:val="0"/>
+          <w:numId w:val="5"/>
+        </w:numPr>
+      </w:pPr>
+      <w:r>
+        <w:t>A very strong point is made about eTRF during gestation as a model of feeding</w:t>
+      </w:r>
+    </w:p>
+    <w:p>
+      <w:r>
+        <w:t>disruption observed during pregnancy (abstract l12-19, introduction p4 l50-53, p5 l52-</w:t>
+      </w:r>
+    </w:p>
+    <w:p>
+      <w:r>
+        <w:t>540). There are several reasons why the reviewer respectfully disagrees with this</w:t>
+      </w:r>
+    </w:p>
+    <w:p>
+      <w:r>
+        <w:t>statement, amongst which the idea that adhering to a rigorous short daily feeding</w:t>
+      </w:r>
+    </w:p>
+    <w:p>
+      <w:r>
+        <w:t>interval can represent disrupted gestational eating behavior characterized by changes in</w:t>
+      </w:r>
+    </w:p>
+    <w:p>
+      <w:r>
+        <w:lastRenderedPageBreak/>
+        <w:t>food preferences and tolerability. In addition, in most cases, whether in rodents or</w:t>
+      </w:r>
+    </w:p>
+    <w:p>
+      <w:r>
+        <w:t>human studies, TRF/TRE has been studied in the context of obesity and metabolic</w:t>
+      </w:r>
+    </w:p>
+    <w:p>
+      <w:r>
+        <w:t>disease. The effect of early and short 6h eTRF of normal chow in female rodents itself is</w:t>
+      </w:r>
+    </w:p>
+    <w:p>
+      <w:r>
+        <w:t xml:space="preserve">unknown to the best of the reviewer’s knowledge. </w:t>
+      </w:r>
+    </w:p>
+    <w:p>
+      <w:pPr>
+        <w:rPr>
+          <w:color w:val="4472C4" w:themeColor="accent1"/>
+        </w:rPr>
+      </w:pPr>
+      <w:r>
+        <w:rPr>
+          <w:color w:val="4472C4" w:themeColor="accent1"/>
+        </w:rPr>
+        <w:t xml:space="preserve">The literature isn’t consistent in the total time spend fasting vs eating for TRF. It often ranges from </w:t>
+      </w:r>
+      <w:r>
+        <w:rPr>
+          <w:color w:val="4472C4" w:themeColor="accent1"/>
+        </w:rPr>
+        <w:t>4</w:t>
+      </w:r>
+      <w:r>
+        <w:rPr>
+          <w:color w:val="4472C4" w:themeColor="accent1"/>
+        </w:rPr>
+        <w:t xml:space="preserve">-12 hours of eating in both human and animal studies. Although we agree that 6 hour is on the more restrictive side, it is still within the range seen in the literature. </w:t>
+      </w:r>
+      <w:r>
+        <w:rPr>
+          <w:color w:val="4472C4" w:themeColor="accent1"/>
+        </w:rPr>
+        <w:t>When it comes to disrupted feeding in pregnancy, there is now evidence, albeit limited, that pregnant women have adopted this practice</w:t>
+      </w:r>
+      <w:r>
+        <w:rPr>
+          <w:color w:val="4472C4" w:themeColor="accent1"/>
+        </w:rPr>
+        <w:t xml:space="preserve"> </w:t>
+      </w:r>
+      <w:r>
+        <w:rPr>
+          <w:color w:val="4472C4" w:themeColor="accent1"/>
+        </w:rPr>
+        <w:fldChar w:fldCharType="begin"/>
+      </w:r>
+      <w:r>
+        <w:rPr>
+          <w:color w:val="4472C4" w:themeColor="accent1"/>
+        </w:rPr>
+        <w:instrText xml:space="preserve"> ADDIN ZOTERO_ITEM CSL_CITATION {"citationID":"hN3WLzZ1","properties":{"formattedCitation":"(Ali &amp; Kunugi, 2020; Flanagan et al., 2022)","plainCitation":"(Ali &amp; Kunugi, 2020; Flanagan et al., 2022)","noteIndex":0},"citationItems":[{"id":825,"uris":["http://zotero.org/users/5073745/items/MJUJ2CHG"],"itemData":{"id":825,"type":"article-journal","abstract":"Gestational diabetes mellitus (GDM) is a common pregnancy-related condition afflicting 5–36% of pregnancies. It is associated with many morbid maternal and fetal outcomes. Mood dysregulations (MDs, e.g., depression, distress, and anxiety) are common among women with GDM, and they exacerbate its prognosis and hinder its treatment. Hence, in addition to early detection and proper management of GDM, treating the associated MDs is crucial. Maternal hyperglycemia and MDs result from a complex network of genetic, behavioral, and environmental factors. This review briefly explores mechanisms that underlie GDM and prenatal MDs. It also describes the effect of exercise, dietary modification, and intermittent fasting (IF) on metabolic and affective dysfunctions exemplified by a case report. In this patient, interventions such as IF considerably reduced maternal body weight, plasma glucose, and psychological distress without any adverse effects. Thus, IF is one measure that can control GDM and maternal MDs; however, more investigations are warranted.","container-title":"International Journal of Environmental Research and Public Health","DOI":"10.3390/ijerph17249379","ISSN":"1661-7827","issue":"24","journalAbbreviation":"Int J Environ Res Public Health","note":"PMID: 33333828\nPMCID: PMC7765295","page":"9379","source":"PubMed Central","title":"Intermittent Fasting, Dietary Modifications, and Exercise for the Control of Gestational Diabetes and Maternal Mood Dysregulation: A Review and a Case Report","title-short":"Intermittent Fasting, Dietary Modifications, and Exercise for the Control of Gestational Diabetes and Maternal Mood Dysregulation","volume":"17","author":[{"family":"Ali","given":"Amira Mohammed"},{"family":"Kunugi","given":"Hiroshi"}],"issued":{"date-parts":[["2020",12]]}}},{"id":1360,"uris":["http://zotero.org/users/5073745/items/NHIMJJF6"],"itemData":{"id":1360,"type":"article-journal","abstract":"The maternal metabolic milieu is challenged during pregnancy and may result in unwarranted metabolic complications. A time-restricted eating (TRE) pattern may optimize the metabolic response to pregnancy by improving glucose metabolism and reducing circulating glucose concentrations, as it does in nonpregnant individuals.The objectives of this study were to 1) assess eating timing in pregnant women; 2) understand the perceptions of adopting a TRE pattern; 3) determine the barriers and support mechanisms for incorporating a TRE pattern; and 4) identify those most willing to adopt a TRE pattern during pregnancy.This was a cross-sectional quantitative and quasi-qualitative online survey study for women who were pregnant at the time of study completion or had given birth in the prior 2 years. Group analyses were performed based off willingness to try a TRE pattern using chi-squared analyses, independent samples t-tests, or an analysis of variance. Three separate reviewers reviewed qualitative responses.A total of 431 women (BMI, 27.5 ± 0.3 kg/m2) completed the study. Of the participating women, 23.7% reported willingness to try a TRE pattern during pregnancy. Top barriers to adopting a TRE pattern during pregnancy were concerns for 1) safety; 2) nausea; and 3) hunger. The highest ranked support mechanisms were: 1) the ability to choose the eating window; 2) more frequent prenatal visits to ensure the health of the baby; and 3) receiving feedback from a dietician/nutritionist. Women who did not identify as White/Caucasian expressed a higher willingness to try a TRE pattern during pregnancy (P = 0.01). Women who were nulliparous expressed a higher willingness to try a TRE pattern (P = 0.05).TRE, an alternative dietary strategy shown to optimize metabolic control, may be effective to prevent and manage pregnancy-related metabolic impairments. To create an effective TRE intervention during pregnancy, the input of pregnant mothers is necessary to increase adherence and acceptability.","container-title":"The Journal of Nutrition","DOI":"10.1093/jn/nxab397","ISSN":"0022-3166","issue":"2","journalAbbreviation":"The Journal of Nutrition","page":"475-483","source":"Silverchair","title":"Assessment of Eating Behaviors and Perceptions of Time-Restricted Eating During Pregnancy","volume":"152","author":[{"family":"Flanagan","given":"Emily W"},{"family":"Kebbe","given":"Maryam"},{"family":"Sparks","given":"Joshua R"},{"family":"Redman","given":"Leanne M"}],"issued":{"date-parts":[["2022",2,1]]}}}],"schema":"https://github.com/citation-style-language/schema/raw/master/csl-citation.json"} </w:instrText>
+      </w:r>
+      <w:r>
+        <w:rPr>
+          <w:color w:val="4472C4" w:themeColor="accent1"/>
+        </w:rPr>
+        <w:fldChar w:fldCharType="separate"/>
+      </w:r>
+      <w:r>
+        <w:rPr>
+          <w:noProof/>
+          <w:color w:val="4472C4" w:themeColor="accent1"/>
+        </w:rPr>
+        <w:t>(Ali &amp; Kunugi, 2020; Flanagan et al., 2022)</w:t>
+      </w:r>
+      <w:r>
+        <w:rPr>
+          <w:color w:val="4472C4" w:themeColor="accent1"/>
+        </w:rPr>
+        <w:fldChar w:fldCharType="end"/>
+      </w:r>
+      <w:r>
+        <w:rPr>
+          <w:color w:val="4472C4" w:themeColor="accent1"/>
+        </w:rPr>
+        <w:t xml:space="preserve">. </w:t>
+      </w:r>
+      <w:r>
+        <w:rPr>
+          <w:color w:val="4472C4" w:themeColor="accent1"/>
+        </w:rPr>
+        <w:t xml:space="preserve">We also considered evaluating this eating modality with a diet-induced obesity model. We decided against doing so for 2 reasons: 1 – we were concerned about having too few litters to draw conclusions from using a DIO model, and 2 – we wanted to understand what the independent effects of TRF were outside of the context of metabolic disease and weight loss. </w:t>
+      </w:r>
+      <w:r>
+        <w:rPr>
+          <w:color w:val="4472C4" w:themeColor="accent1"/>
+        </w:rPr>
+        <w:t xml:space="preserve">Since beginning this review, a similar work has been published </w:t>
+      </w:r>
+      <w:r>
+        <w:rPr>
+          <w:color w:val="4472C4" w:themeColor="accent1"/>
+        </w:rPr>
+        <w:fldChar w:fldCharType="begin"/>
+      </w:r>
+      <w:r>
+        <w:rPr>
+          <w:color w:val="4472C4" w:themeColor="accent1"/>
+        </w:rPr>
+        <w:instrText xml:space="preserve"> ADDIN ZOTERO_ITEM CSL_CITATION {"citationID":"IN9USNRW","properties":{"formattedCitation":"(Prates et al., 2022)","plainCitation":"(Prates et al., 2022)","noteIndex":0},"citationItems":[{"id":1395,"uris":["http://zotero.org/users/5073745/items/H2SF844K"],"itemData":{"id":1395,"type":"article-journal","abstract":"Maternal circadian eating time and frequency were associated with altered glucose metabolism during pregnancy in humans. Research about long maternal fasting intervals is inconclusive, and little is known about the effect of maternal time-feeding on the offspring health. Therefore, the aim of the present study was to determine whether maternal time feeding influences the metabolic status of both male and female offspring. Pregnant rats were provided ad libitum (AD) access to chow diet or fed during either the light phase (LP) or dark phase (DP) during the embryonic development. At the age of 150 days, glucose tolerance, lipid concentrations, and insulin secretion were determined in adult male and female offspring. Both male and female offspring of LP and DP dams exhibited alterations in the lipid profile and female offspring were glucose intolerant. Glucose-stimulated insulin secretion decreased in male and female offspring of LP and DP dams. Acetylcholine increased insulin secretion in male and female offspring. Islets from male and female offspring of DP dams exhibited less pronounced inhibition of insulin secretion by epinephrine, suggesting alterations in cholinergic and adrenergic pathways in these animals. Our data suggest that TRF regimen during embryonic development could program rat offspring for metabolic dysfunction in adulthood.","container-title":"Nutrition","DOI":"10.1016/j.nut.2022.111776","ISSN":"0899-9007","journalAbbreviation":"Nutrition","language":"en","page":"111776","source":"ScienceDirect","title":"Time-restricted feeding during embryonic development leads to metabolic dysfunction in adult rat offspring","author":[{"family":"Prates","given":"Kelly Valério"},{"family":"Pavanello","given":"Audrei"},{"family":"Gongora","given":"Adriane Barreto"},{"family":"Moreira","given":"Veridiana Mota"},{"family":"Moraes","given":"Ana Maria Praxedes","non-dropping-particle":"de"},{"family":"Rigo","given":"Kesia Palma"},{"family":"Vieira","given":"Elaine"},{"family":"Mathias","given":"Paulo Cezar de Freitas"}],"issued":{"date-parts":[["2022",6,17]]}}}],"schema":"https://github.com/citation-style-language/schema/raw/master/csl-citation.json"} </w:instrText>
+      </w:r>
+      <w:r>
+        <w:rPr>
+          <w:color w:val="4472C4" w:themeColor="accent1"/>
+        </w:rPr>
+        <w:fldChar w:fldCharType="separate"/>
+      </w:r>
+      <w:r>
+        <w:rPr>
+          <w:noProof/>
+          <w:color w:val="4472C4" w:themeColor="accent1"/>
+        </w:rPr>
+        <w:t>(Prates et al., 2022)</w:t>
+      </w:r>
+      <w:r>
+        <w:rPr>
+          <w:color w:val="4472C4" w:themeColor="accent1"/>
+        </w:rPr>
+        <w:fldChar w:fldCharType="end"/>
+      </w:r>
+      <w:r>
+        <w:rPr>
+          <w:color w:val="4472C4" w:themeColor="accent1"/>
+        </w:rPr>
+        <w:t xml:space="preserve"> that also utilizes a chow model of TRF in pregnant rodents (rats) and also finds insulin secretory differences in the resultant offspring, although stronger responses are seen in females in this work. </w:t>
+      </w:r>
+    </w:p>
+    <w:p>
+      <w:pPr>
+        <w:pStyle w:val="ListParagraph"/>
+        <w:numPr>
+          <w:ilvl w:val="0"/>
+          <w:numId w:val="5"/>
+        </w:numPr>
+      </w:pPr>
+      <w:r>
+        <w:t>Thus, in the reviewer’s opinion, there</w:t>
+      </w:r>
+    </w:p>
+    <w:p>
+      <w:r>
+        <w:t xml:space="preserve">is a missed opportunity to study the effect on the dams as well as the impact of </w:t>
+      </w:r>
+      <w:proofErr w:type="gramStart"/>
+      <w:r>
+        <w:t>the</w:t>
+      </w:r>
+      <w:proofErr w:type="gramEnd"/>
+    </w:p>
+    <w:p>
+      <w:r>
+        <w:t>intervention in the context of diet-induced obesity and/or metabolic disease in the dams</w:t>
+      </w:r>
+    </w:p>
+    <w:p>
+      <w:r>
+        <w:t xml:space="preserve">since, in the </w:t>
+      </w:r>
+      <w:proofErr w:type="gramStart"/>
+      <w:r>
+        <w:t>reviewers</w:t>
+      </w:r>
+      <w:proofErr w:type="gramEnd"/>
+      <w:r>
+        <w:t xml:space="preserve"> opinion, the idea that (1) healthy pregnant women would</w:t>
+      </w:r>
+    </w:p>
+    <w:p>
+      <w:r>
+        <w:t>deliberately restrict their eating window to 6 hours daily for the duration of the pregnancy</w:t>
+      </w:r>
+    </w:p>
+    <w:p>
+      <w:r>
+        <w:t>– a very restrictive intervention - or that (2) this model can recapitulate some aspects of</w:t>
+      </w:r>
+    </w:p>
+    <w:p>
+      <w:pPr>
+        <w:rPr>
+          <w:ins w:id="378" w:author="Dave Bridges" w:date="2022-07-07T13:00:00Z"/>
+        </w:rPr>
+      </w:pPr>
+      <w:r>
+        <w:t>eating disruption associated with pregnancy is farfetched.</w:t>
+      </w:r>
+    </w:p>
+    <w:p/>
+    <w:p>
+      <w:pPr>
+        <w:rPr>
+          <w:color w:val="4472C4" w:themeColor="accent1"/>
+        </w:rPr>
+      </w:pPr>
+      <w:r>
+        <w:rPr>
+          <w:color w:val="4472C4" w:themeColor="accent1"/>
+        </w:rPr>
+        <w:t>As referenced in the previous comment, we know that although the 6h time restriction is very narrow</w:t>
+      </w:r>
+      <w:r>
+        <w:rPr>
+          <w:color w:val="4472C4" w:themeColor="accent1"/>
+        </w:rPr>
+        <w:t>(reviewer 1, comment 13)</w:t>
+      </w:r>
+      <w:r>
+        <w:rPr>
+          <w:color w:val="4472C4" w:themeColor="accent1"/>
+        </w:rPr>
+        <w:t>, there is evidence that TRF happens in pregnant women.</w:t>
+      </w:r>
+      <w:r>
+        <w:rPr>
+          <w:color w:val="4472C4" w:themeColor="accent1"/>
+        </w:rPr>
+        <w:t xml:space="preserve"> </w:t>
+      </w:r>
+      <w:r>
+        <w:rPr>
+          <w:color w:val="4472C4" w:themeColor="accent1"/>
+        </w:rPr>
+        <w:t xml:space="preserve">As of yet, there are </w:t>
+      </w:r>
+      <w:r>
+        <w:rPr>
+          <w:color w:val="4472C4" w:themeColor="accent1"/>
+        </w:rPr>
+        <w:t xml:space="preserve">no known rigorous </w:t>
+      </w:r>
+      <w:r>
+        <w:rPr>
+          <w:color w:val="4472C4" w:themeColor="accent1"/>
+        </w:rPr>
+        <w:t>studies that look at this in human beings</w:t>
+      </w:r>
+      <w:r>
+        <w:rPr>
+          <w:color w:val="4472C4" w:themeColor="accent1"/>
+        </w:rPr>
+        <w:t xml:space="preserve">. </w:t>
+      </w:r>
+      <w:r>
+        <w:rPr>
+          <w:color w:val="4472C4" w:themeColor="accent1"/>
+        </w:rPr>
+        <w:t xml:space="preserve">In order to begin to study this in humans, an understanding of the basic safety of this practice must be </w:t>
+      </w:r>
+      <w:r>
+        <w:rPr>
+          <w:color w:val="4472C4" w:themeColor="accent1"/>
+        </w:rPr>
+        <w:t>ascertained</w:t>
+      </w:r>
+      <w:r>
+        <w:rPr>
+          <w:color w:val="4472C4" w:themeColor="accent1"/>
+        </w:rPr>
+        <w:t>. This is why we chose to study this model in mice, to begin to assess the safety of this intervention. We agree that 6 hours is</w:t>
+      </w:r>
+      <w:r>
+        <w:rPr>
+          <w:color w:val="4472C4" w:themeColor="accent1"/>
+        </w:rPr>
+        <w:t xml:space="preserve"> not the norm</w:t>
+      </w:r>
+      <w:r>
+        <w:rPr>
+          <w:color w:val="4472C4" w:themeColor="accent1"/>
+        </w:rPr>
+        <w:t xml:space="preserve"> in terms of restriction</w:t>
+      </w:r>
+      <w:r>
+        <w:rPr>
+          <w:color w:val="4472C4" w:themeColor="accent1"/>
+        </w:rPr>
+        <w:t>. However</w:t>
+      </w:r>
+      <w:r>
+        <w:rPr>
+          <w:color w:val="4472C4" w:themeColor="accent1"/>
+        </w:rPr>
+        <w:t xml:space="preserve">, but the </w:t>
+      </w:r>
+      <w:r>
+        <w:rPr>
+          <w:color w:val="4472C4" w:themeColor="accent1"/>
+        </w:rPr>
+        <w:t>range</w:t>
+      </w:r>
+      <w:r>
+        <w:rPr>
+          <w:color w:val="4472C4" w:themeColor="accent1"/>
+        </w:rPr>
+        <w:t xml:space="preserve"> of 4</w:t>
+      </w:r>
+      <w:r>
+        <w:rPr>
+          <w:color w:val="4472C4" w:themeColor="accent1"/>
+        </w:rPr>
+        <w:t>-12</w:t>
+      </w:r>
+      <w:r>
+        <w:rPr>
+          <w:color w:val="4472C4" w:themeColor="accent1"/>
+        </w:rPr>
+        <w:t xml:space="preserve"> hours</w:t>
+      </w:r>
+      <w:r>
+        <w:rPr>
+          <w:color w:val="4472C4" w:themeColor="accent1"/>
+        </w:rPr>
+        <w:t xml:space="preserve"> is normal in </w:t>
+      </w:r>
+      <w:r>
+        <w:rPr>
+          <w:color w:val="4472C4" w:themeColor="accent1"/>
+        </w:rPr>
+        <w:t>the</w:t>
+      </w:r>
+      <w:r>
+        <w:rPr>
+          <w:color w:val="4472C4" w:themeColor="accent1"/>
+        </w:rPr>
+        <w:t xml:space="preserve"> literature and our 6h intervention fits within that range. </w:t>
+      </w:r>
+      <w:r>
+        <w:rPr>
+          <w:color w:val="4472C4" w:themeColor="accent1"/>
+        </w:rPr>
+        <w:t>6 hour feeding periods have been used in previous TRF studies in both human</w:t>
+      </w:r>
+      <w:r>
+        <w:rPr>
+          <w:color w:val="4472C4" w:themeColor="accent1"/>
+        </w:rPr>
+        <w:t>s</w:t>
+      </w:r>
+      <w:r>
+        <w:rPr>
+          <w:color w:val="4472C4" w:themeColor="accent1"/>
+        </w:rPr>
+        <w:t xml:space="preserve"> </w:t>
+      </w:r>
+      <w:r>
+        <w:rPr>
+          <w:color w:val="4472C4" w:themeColor="accent1"/>
+        </w:rPr>
+        <w:fldChar w:fldCharType="begin"/>
+      </w:r>
+      <w:r>
+        <w:rPr>
+          <w:color w:val="4472C4" w:themeColor="accent1"/>
+        </w:rPr>
+        <w:instrText xml:space="preserve"> ADDIN ZOTERO_ITEM CSL_CITATION {"citationID":"hl6VvdPs","properties":{"formattedCitation":"(Cienfuegos et al., 2020; Hutchison et al., 2019; Jamshed et al., 2019; Ravussin et al., 2019; Sutton et al., 2018)","plainCitation":"(Cienfuegos et al., 2020; Hutchison et al., 2019; Jamshed et al., 2019; Ravussin et al., 2019; Sutton et al., 2018)","noteIndex":0},"citationItems":[{"id":561,"uris":["http://zotero.org/users/5073745/items/XCTAMLBK"],"itemData":{"id":561,"type":"article-journal","container-title":"Cell Metabolism","DOI":"10.1016/j.cmet.2020.06.018","ISSN":"1550-4131","issue":"3","journalAbbreviation":"Cell Metabolism","language":"English","note":"publisher: Elsevier\nPMID: 32673591","page":"366-378.e3","source":"www.cell.com","title":"Effects of 4- and 6-h Time-Restricted Feeding on Weight and Cardiometabolic Health: A Randomized Controlled Trial in Adults with Obesity","title-short":"Effects of 4- and 6-h Time-Restricted Feeding on Weight and Cardiometabolic Health","volume":"32","author":[{"family":"Cienfuegos","given":"Sofia"},{"family":"Gabel","given":"Kelsey"},{"family":"Kalam","given":"Faiza"},{"family":"Ezpeleta","given":"Mark"},{"family":"Wiseman","given":"Eric"},{"family":"Pavlou","given":"Vasiliki"},{"family":"Lin","given":"Shuhao"},{"family":"Oliveira","given":"Manoela Lima"},{"family":"Varady","given":"Krista A."}],"issued":{"date-parts":[["2020",9,1]]}}},{"id":327,"uris":["http://zotero.org/users/5073745/items/E89CVTH5"],"itemData":{"id":327,"type":"article-journal","abstract":"Objective This study aimed to assess the effects of 9-hour time-restricted feeding (TRF), early (TRFe) or delayed (TRFd), on glucose tolerance in men at risk for type 2 diabetes. Methods Fifteen men (age 55 ± 3 years, BMI 33.9 ± 0.8 kg/m2) wore a continuous glucose monitor for 7 days of baseline assessment and during two 7-day TRF conditions. Participants were randomized to TRFe (8 am to 5 pm) or TRFd (12 pm to 9 pm), separated by a 2-week washout phase. Glucose, insulin, triglycerides, nonesterified fatty acids, and gastrointestinal hormone incremental areas under the curve were calculated following a standard meal on days 0 and 7 at 8 am (TRFe) or 12 pm (TRFd). Results TRF improved glucose tolerance as assessed by a reduction in glucose incremental area under the curve (P = 0.001) and fasting triglycerides (P = 0.003) on day 7 versus day 0. However, there were no mealtime by TRF interactions in any of the variables examined. There was also no effect of TRF on fasting and postprandial insulin, nonesterified fatty acids, or gastrointestinal hormones. Mean fasting glucose by continuous glucose monitor was lower in TRFe (P = 0.02) but not TRFd (P = 0.17) versus baseline, but there was no difference between TRF conditions. Conclusions While only TRFe lowered mean fasting glucose, TRF improved glycemic responses to a test meal in men at risk for type 2 diabetes regardless of the clock time that TRF was initiated.","container-title":"Obesity","DOI":"10.1002/oby.22449","ISSN":"1930-739X","issue":"5","language":"en","page":"724-732","source":"Wiley Online Library","title":"Time-Restricted Feeding Improves Glucose Tolerance in Men at Risk for Type 2 Diabetes: A Randomized Crossover Trial","title-short":"Time-Restricted Feeding Improves Glucose Tolerance in Men at Risk for Type 2 Diabetes","volume":"27","author":[{"family":"Hutchison","given":"Amy T."},{"family":"Regmi","given":"Prashant"},{"family":"Manoogian","given":"Emily N. C."},{"family":"Fleischer","given":"Jason G."},{"family":"Wittert","given":"Gary A."},{"family":"Panda","given":"Satchidananda"},{"family":"Heilbronn","given":"Leonie K."}],"issued":{"date-parts":[["2019"]]}}},{"id":104,"uris":["http://zotero.org/users/5073745/items/VZMS82L6"],"itemData":{"id":104,"type":"article-journal","abstract":"Time-restricted feeding (TRF) is a form of intermittent fasting that involves having a longer daily fasting period. Preliminary studies report that TRF improves cardiometabolic health in rodents and humans. Here, we performed the first study to determine how TRF affects gene expression, circulating hormones, and diurnal patterns in cardiometabolic risk factors in humans. Eleven overweight adults participated in a 4-day randomized crossover study where they ate between 8 am and 2 pm (early TRF (eTRF)) and between 8 am and 8 pm (control schedule). Participants underwent continuous glucose monitoring, and blood was drawn to assess cardiometabolic risk factors, hormones, and gene expression in whole blood cells. Relative to the control schedule, eTRF decreased mean 24-hour glucose levels by 4 &amp;plusmn; 1 mg/dl (p = 0.0003) and glycemic excursions by 12 &amp;plusmn; 3 mg/dl (p = 0.001). In the morning before breakfast, eTRF increased ketones, cholesterol, and the expression of the stress response and aging gene SIRT1 and the autophagy gene LC3A (all p &amp;lt; 0.04), while in the evening, it tended to increase brain-derived neurotropic factor (BNDF; p = 0.10) and also increased the expression of MTOR (p = 0.007), a major nutrient-sensing protein that regulates cell growth. eTRF also altered the diurnal patterns in cortisol and the expression of several circadian clock genes (p &amp;lt; 0.05). eTRF improves 24-hour glucose levels, alters lipid metabolism and circadian clock gene expression, and may also increase autophagy and have anti-aging effects in humans.","container-title":"Nutrients","DOI":"10.3390/nu11061234","issue":"6","language":"en","page":"1234","source":"www.mdpi.com","title":"Early Time-Restricted Feeding Improves 24-Hour Glucose Levels and Affects Markers of the Circadian Clock, Aging, and Autophagy in Humans","volume":"11","author":[{"family":"Jamshed","given":"Humaira"},{"family":"Beyl","given":"Robbie A."},{"family":"Della Manna","given":"Deborah L."},{"family":"Yang","given":"Eddy S."},{"family":"Ravussin","given":"Eric"},{"family":"Peterson","given":"Courtney M."}],"issued":{"date-parts":[["2019",6]]}}},{"id":83,"uris":["http://zotero.org/users/5073745/items/NM5GTE54"],"itemData":{"id":83,"type":"article-journal","abstract":"Objective Eating earlier in the daytime to align with circadian rhythms in metabolism enhances weight loss. However, it is unknown whether these benefits are mediated through increased energy expenditure or decreased food intake. Therefore, this study performed the first randomized trial to determine how meal timing affects 24-hour energy metabolism when food intake and meal frequency are matched. Methods Eleven adults with overweight practiced both early time-restricted feeding (eTRF) (eating from 8 am to 2 pm) and a control schedule (eating from 8 am to 8 pm) for 4 days each. On the fourth day, 24-hour energy expenditure and substrate oxidation were measured by whole-room indirect calorimetry, in conjunction with appetite and metabolic hormones. Results eTRF did not affect 24-hour energy expenditure (Δ = 10 ± 16 kcal/d; P = 0.55). Despite the longer daily fast (intermittent fasting), eTRF decreased mean ghrelin levels by 32 ± 10 pg/mL (P = 0.006), made hunger more even-keeled (P = 0.006), and tended to increase fullness (P = 0.06-0.10) and decrease the desire to eat (P = 0.08). eTRF also increased metabolic flexibility (P = 0.0006) and decreased the 24-hour nonprotein respiratory quotient (Δ = −0.021 ± 0.010; P = 0.05). Conclusions Meal-timing interventions facilitate weight loss primarily by decreasing appetite rather than by increasing energy expenditure. eTRF may also increase fat loss by increasing fat oxidation.","container-title":"Obesity","DOI":"10.1002/oby.22518","ISSN":"1930-739X","issue":"8","language":"en","page":"1244-1254","source":"Wiley Online Library","title":"Early Time-Restricted Feeding Reduces Appetite and Increases Fat Oxidation But Does Not Affect Energy Expenditure in Humans","volume":"27","author":[{"family":"Ravussin","given":"Eric"},{"family":"Beyl","given":"Robbie A."},{"family":"Poggiogalle","given":"Eleonora"},{"family":"Hsia","given":"Daniel S."},{"family":"Peterson","given":"Courtney M."}],"issued":{"date-parts":[["2019"]]}}},{"id":59,"uris":["http://zotero.org/users/5073745/items/BQ94UWAX"],"itemData":{"id":59,"type":"article-journal","abstract":"Summary\nIntermittent fasting (IF) improves cardiometabolic health; however, it is unknown whether these effects are due solely to weight loss. We conducted the first supervised controlled feeding trial to test whether IF has benefits independent of weight loss by feeding participants enough food to maintain their weight. Our proof-of-concept study also constitutes the first trial of early time-restricted feeding (eTRF), a form of IF that involves eating early in the day to be in alignment with circadian rhythms in metabolism. Men with prediabetes were randomized to eTRF (6-hr feeding period, with dinner before 3 p.m.) or a control schedule (12-hr feeding period) for 5 weeks and later crossed over to the other schedule. eTRF improved insulin sensitivity, β cell responsiveness, blood pressure, oxidative stress, and appetite. We demonstrate for the first time in humans that eTRF improves some aspects of cardiometabolic health and that IF’s effects are not solely due to weight loss.","container-title":"Cell Metabolism","DOI":"10.1016/j.cmet.2018.04.010","ISSN":"1550-4131","issue":"6","journalAbbreviation":"Cell Metabolism","page":"1212-1221.e3","source":"ScienceDirect","title":"Early Time-Restricted Feeding Improves Insulin Sensitivity, Blood Pressure, and Oxidative Stress Even without Weight Loss in Men with Prediabetes","volume":"27","author":[{"family":"Sutton","given":"Elizabeth F."},{"family":"Beyl","given":"Robbie"},{"family":"Early","given":"Kate S."},{"family":"Cefalu","given":"William T."},{"family":"Ravussin","given":"Eric"},{"family":"Peterson","given":"Courtney M."}],"issued":{"date-parts":[["2018",6,5]]}}}],"schema":"https://github.com/citation-style-language/schema/raw/master/csl-citation.json"} </w:instrText>
+      </w:r>
+      <w:r>
+        <w:rPr>
+          <w:color w:val="4472C4" w:themeColor="accent1"/>
+        </w:rPr>
+        <w:fldChar w:fldCharType="separate"/>
+      </w:r>
+      <w:r>
+        <w:rPr>
+          <w:noProof/>
+          <w:color w:val="4472C4" w:themeColor="accent1"/>
+        </w:rPr>
+        <w:t>(Cienfuegos et al., 2020; Hutchison et al., 2019; Jamshed et al., 2019; Ravussin et al., 2019; Sutton et al., 2018)</w:t>
+      </w:r>
+      <w:r>
+        <w:rPr>
+          <w:color w:val="4472C4" w:themeColor="accent1"/>
+        </w:rPr>
+        <w:fldChar w:fldCharType="end"/>
+      </w:r>
+      <w:r>
+        <w:rPr>
+          <w:color w:val="4472C4" w:themeColor="accent1"/>
+        </w:rPr>
+        <w:t xml:space="preserve"> and animals</w:t>
+      </w:r>
+      <w:r>
+        <w:rPr>
+          <w:color w:val="4472C4" w:themeColor="accent1"/>
+        </w:rPr>
+        <w:t xml:space="preserve"> </w:t>
+      </w:r>
+      <w:r>
+        <w:rPr>
+          <w:color w:val="4472C4" w:themeColor="accent1"/>
+        </w:rPr>
+        <w:fldChar w:fldCharType="begin"/>
+      </w:r>
+      <w:r>
+        <w:rPr>
+          <w:color w:val="4472C4" w:themeColor="accent1"/>
+        </w:rPr>
+        <w:instrText xml:space="preserve"> ADDIN ZOTERO_ITEM CSL_CITATION {"citationID":"CQ8n4dVS","properties":{"formattedCitation":"(Boucsein et al., 2019; Garc\\uc0\\u237{}a-Gayt\\uc0\\u225{}n et al., 2020)","plainCitation":"(Boucsein et al., 2019; García-Gaytán et al., 2020)","noteIndex":0},"citationItems":[{"id":652,"uris":["http://zotero.org/users/5073745/items/K7KVJXE6"],"itemData":{"id":652,"type":"article-journal","abstract":"Synchronization between biologic clocks and metabolism is crucial for most species. Here, we examined the ability of leptin, important in the control of energy metabolism, to induce leptin signaling at the molecular as well as the behavioral level throughout the 24-h day in mice fed either a control or a high-fat diet (HFD). Furthermore, we investigated the effects of time-restricted feeding (TRF; a limitation of HFD access to 6 h each day) on energy metabolism during different periods throughout the 24-h day. In control mice, molecular leptin sensitivity was highest at zeitgeber time (ZT)0 (lights on), declining during the light phase, and increasing during the dark phase. Surprisingly, leptin resistance in HFD-fed mice was only present from the middle of the dark to the middle of the light period. Specifically, when TRF occurred from ZT21 to ZT3 (when leptin resistance in HFD-fed mice was most profound), it resulted in a disruption of the daily rhythms of locomotor activity and energy expenditure and in increased plasma insulin levels compared with other TRF periods. These data provide evidence that leptin sensitivity is controlled by the circadian rhythm and that TRF periods may be most efficient when aligned with the leptin-sensitive period.-Boucsein, A., Rizwan, M. Z., Tups, A. Hypothalamic leptin sensitivity and health benefits of time-restricted feeding are dependent on the time of day in male mice.","container-title":"FASEB journal: official publication of the Federation of American Societies for Experimental Biology","DOI":"10.1096/fj.201901004R","ISSN":"1530-6860","issue":"11","journalAbbreviation":"FASEB J","language":"eng","note":"PMID: 31366239\nPMCID: PMC6902664","page":"12175-12187","source":"PubMed","title":"Hypothalamic leptin sensitivity and health benefits of time-restricted feeding are dependent on the time of day in male mice","volume":"33","author":[{"family":"Boucsein","given":"Alisa"},{"family":"Rizwan","given":"Mohammed Z."},{"family":"Tups","given":"Alexander"}],"issued":{"date-parts":[["2019",11]]}}},{"id":487,"uris":["http://zotero.org/users/5073745/items/FP8YHPIT"],"itemData":{"id":487,"type":"article-journal","abstract":"Circadian rhythms are the product of the interaction of molecular clocks and environmental signals, such as light-dark cycles and eating-fasting cycles. Several studies have demonstrated that the circadian rhythm of peripheral clocks, and behavioural and metabolic mediators are re-synchronized in rodents fed under metabolic challenges, such as hyper- or hypocaloric diets and subjected to time-restricted feeding protocols. Despite the metabolic challenge, these approaches improve the metabolic status, raising the enquiry whether removing progressively the hypocaloric challenge in a  time-restricted feeding protocol leads to metabolic benefits by the synchronizing effect. To address this issue, we compared the effects of two time-restricted feeding protocols, one involved hypocaloric intake during the entire protocol (HCT) and the other implied a progressive intake accomplishing a normocaloric intake at the end of the protocol (NCT) on several behavioural, metabolic, and molecular rhythmic parameters. We observed that the food anticipatory activity (FAA) was driven and maintained in both HCT and NCT. Resynchronization of hepatic molecular clock, free fatty acids (FFAs), and FGF21 was elicited closely by HCT and NCT. We further observed that the fasting cycles involved in both protocols promoted ketone body production, preferentially beta-hydroxybutyrate in HCT, whereas acetoacetate was favoured in NCT before access to food. These findings demonstrate that time-restricted feeding does not require a sustained calorie restriction for promoting and maintaining the synchronization of the metabolic and behavioural circadian clock, and suggest that metabolic modulators, such as FFAs and FGF21, could contribute to FAA expression.","container-title":"Scientific Reports","DOI":"10.1038/s41598-020-66538-0","ISSN":"2045-2322","journalAbbreviation":"Sci Rep","note":"PMID: 32572063\nPMCID: PMC7308331","source":"PubMed Central","title":"Synchronization of the circadian clock by time-restricted feeding with progressive increasing calorie intake. Resemblances and differences regarding a sustained hypocaloric restriction","URL":"https://www.ncbi.nlm.nih.gov/pmc/articles/PMC7308331/","volume":"10","author":[{"family":"García-Gaytán","given":"Ana Cristina"},{"family":"Miranda-Anaya","given":"Manuel"},{"family":"Turrubiate","given":"Isaías"},{"family":"López-De Portugal","given":"Leonardo"},{"family":"Bocanegra-Botello","given":"Guadalupe Nayeli"},{"family":"López-Islas","given":"Amairani"},{"family":"Díaz-Muñoz","given":"Mauricio"},{"family":"Méndez","given":"Isabel"}],"accessed":{"date-parts":[["2020",8,13]]},"issued":{"date-parts":[["2020",6,22]]}}}],"schema":"https://github.com/citation-style-language/schema/raw/master/csl-citation.json"} </w:instrText>
+      </w:r>
+      <w:r>
+        <w:rPr>
+          <w:color w:val="4472C4" w:themeColor="accent1"/>
+        </w:rPr>
+        <w:fldChar w:fldCharType="separate"/>
+      </w:r>
+      <w:r>
+        <w:rPr>
+          <w:rFonts w:ascii="Calibri" w:cs="Calibri"/>
+          <w:color w:val="0000FF"/>
+        </w:rPr>
+        <w:t>(Boucsein et al., 2019; García-Gaytán et al., 2020)</w:t>
+      </w:r>
+      <w:r>
+        <w:rPr>
+          <w:color w:val="4472C4" w:themeColor="accent1"/>
+        </w:rPr>
+        <w:fldChar w:fldCharType="end"/>
+      </w:r>
+      <w:r>
+        <w:rPr>
+          <w:color w:val="4472C4" w:themeColor="accent1"/>
+        </w:rPr>
+        <w:t>.</w:t>
+      </w:r>
+    </w:p>
+    <w:p/>
+    <w:p>
+      <w:pPr>
+        <w:pStyle w:val="Heading1"/>
+      </w:pPr>
+      <w:r>
+        <w:t>Conclusion:</w:t>
+      </w:r>
+    </w:p>
+    <w:p>
+      <w:pPr>
+        <w:pStyle w:val="ListParagraph"/>
+        <w:numPr>
+          <w:ilvl w:val="0"/>
+          <w:numId w:val="5"/>
+        </w:numPr>
+      </w:pPr>
+      <w:r>
+        <w:t>The conclusion is essentially entirely focused on the effect of gestational eTRF being</w:t>
+      </w:r>
+    </w:p>
+    <w:p>
+      <w:r>
+        <w:t>similar to intrauterine growth restriction (IUGR). Again, we respectfully disagree as the</w:t>
+      </w:r>
+    </w:p>
+    <w:p>
+      <w:r>
+        <w:t>evidence provided are too weak to make such a strong comparison. A quick review of</w:t>
+      </w:r>
+    </w:p>
+    <w:p>
+      <w:r>
+        <w:t>the literature cited seems to suggest that IUGR usually leads to low birth weight and</w:t>
+      </w:r>
+    </w:p>
+    <w:p>
+      <w:r>
+        <w:t>differences in fat content that is not observed here and that usually glucose and insulin</w:t>
+      </w:r>
+    </w:p>
+    <w:p>
+      <w:r>
+        <w:t>intolerance go hand by hand.</w:t>
+      </w:r>
+    </w:p>
+    <w:p/>
+    <w:p>
+      <w:pPr>
+        <w:rPr>
+          <w:del w:id="379" w:author="Dave Bridges" w:date="2022-07-07T12:58:00Z"/>
+          <w:b/>
+          <w:color w:val="000000" w:themeColor="text1"/>
+          <w:rPrChange w:id="380" w:author="Dave Bridges" w:date="2022-07-07T12:58:00Z">
+            <w:rPr>
+              <w:del w:id="381" w:author="Dave Bridges" w:date="2022-07-07T12:58:00Z"/>
+              <w:color w:val="4472C4" w:themeColor="accent1"/>
+            </w:rPr>
+          </w:rPrChange>
+        </w:rPr>
+      </w:pPr>
+      <w:commentRangeStart w:id="382"/>
+      <w:r>
+        <w:rPr>
+          <w:b/>
+          <w:color w:val="000000" w:themeColor="text1"/>
+          <w:rPrChange w:id="383" w:author="Dave Bridges" w:date="2022-07-07T12:58:00Z">
+            <w:rPr>
+              <w:color w:val="4472C4" w:themeColor="accent1"/>
+            </w:rPr>
+          </w:rPrChange>
+        </w:rPr>
+        <w:lastRenderedPageBreak/>
+        <w:t xml:space="preserve">In the literature, </w:t>
+      </w:r>
+      <w:commentRangeEnd w:id="382"/>
+      <w:r>
+        <w:rPr>
+          <w:rStyle w:val="CommentReference"/>
+        </w:rPr>
+        <w:commentReference w:id="382"/>
+      </w:r>
+      <w:r>
+        <w:rPr>
+          <w:b/>
+          <w:color w:val="000000" w:themeColor="text1"/>
+          <w:rPrChange w:id="384" w:author="Dave Bridges" w:date="2022-07-07T12:58:00Z">
+            <w:rPr>
+              <w:color w:val="4472C4" w:themeColor="accent1"/>
+            </w:rPr>
+          </w:rPrChange>
+        </w:rPr>
+        <w:t>there are often phenotypes that only arise in adulthood and do not have lowered birth weight. In mild models of restriction</w:t>
+      </w:r>
+      <w:r>
+        <w:rPr>
+          <w:b/>
+          <w:color w:val="000000" w:themeColor="text1"/>
+          <w:rPrChange w:id="385" w:author="Dave Bridges" w:date="2022-07-07T12:58:00Z">
+            <w:rPr>
+              <w:color w:val="4472C4" w:themeColor="accent1"/>
+            </w:rPr>
+          </w:rPrChange>
+        </w:rPr>
+        <w:t xml:space="preserve"> there is no </w:t>
+      </w:r>
+      <w:commentRangeStart w:id="386"/>
+      <w:r>
+        <w:rPr>
+          <w:b/>
+          <w:color w:val="000000" w:themeColor="text1"/>
+          <w:rPrChange w:id="387" w:author="Dave Bridges" w:date="2022-07-07T12:58:00Z">
+            <w:rPr>
+              <w:color w:val="4472C4" w:themeColor="accent1"/>
+            </w:rPr>
+          </w:rPrChange>
+        </w:rPr>
+        <w:t>effect on birthweight</w:t>
+      </w:r>
+      <w:commentRangeEnd w:id="386"/>
+      <w:r>
+        <w:rPr>
+          <w:rStyle w:val="CommentReference"/>
+        </w:rPr>
+        <w:commentReference w:id="386"/>
+      </w:r>
+      <w:r>
+        <w:rPr>
+          <w:b/>
+          <w:color w:val="000000" w:themeColor="text1"/>
+          <w:rPrChange w:id="388" w:author="Dave Bridges" w:date="2022-07-07T12:58:00Z">
+            <w:rPr>
+              <w:color w:val="4472C4" w:themeColor="accent1"/>
+            </w:rPr>
+          </w:rPrChange>
+        </w:rPr>
+        <w:t xml:space="preserve">. However, given that the metabolic disruption is only evident after additional stressors (HFHS diet), we have edited the language to make the conclusions much </w:t>
+      </w:r>
+      <w:proofErr w:type="gramStart"/>
+      <w:r>
+        <w:rPr>
+          <w:b/>
+          <w:color w:val="000000" w:themeColor="text1"/>
+          <w:rPrChange w:id="389" w:author="Dave Bridges" w:date="2022-07-07T12:58:00Z">
+            <w:rPr>
+              <w:color w:val="4472C4" w:themeColor="accent1"/>
+            </w:rPr>
+          </w:rPrChange>
+        </w:rPr>
+        <w:t>more mild</w:t>
+      </w:r>
+      <w:proofErr w:type="gramEnd"/>
+      <w:r>
+        <w:rPr>
+          <w:b/>
+          <w:color w:val="000000" w:themeColor="text1"/>
+          <w:rPrChange w:id="390" w:author="Dave Bridges" w:date="2022-07-07T12:58:00Z">
+            <w:rPr>
+              <w:color w:val="4472C4" w:themeColor="accent1"/>
+            </w:rPr>
+          </w:rPrChange>
+        </w:rPr>
+        <w:t xml:space="preserve">. </w:t>
+      </w:r>
+      <w:ins w:id="391" w:author="Dave Bridges" w:date="2022-07-07T12:58:00Z">
+        <w:r>
+          <w:rPr>
+            <w:b/>
+            <w:color w:val="000000" w:themeColor="text1"/>
+            <w:rPrChange w:id="392" w:author="Dave Bridges" w:date="2022-07-07T12:58:00Z">
+              <w:rPr>
+                <w:color w:val="4472C4" w:themeColor="accent1"/>
+              </w:rPr>
+            </w:rPrChange>
+          </w:rPr>
+          <w:t xml:space="preserve">On </w:t>
+        </w:r>
+      </w:ins>
+    </w:p>
+    <w:p>
+      <w:pPr>
+        <w:rPr>
+          <w:ins w:id="393" w:author="Dave Bridges" w:date="2022-07-07T12:58:00Z"/>
+          <w:b/>
+          <w:color w:val="000000" w:themeColor="text1"/>
+          <w:rPrChange w:id="394" w:author="Dave Bridges" w:date="2022-07-07T12:58:00Z">
+            <w:rPr>
+              <w:ins w:id="395" w:author="Dave Bridges" w:date="2022-07-07T12:58:00Z"/>
+              <w:color w:val="4472C4" w:themeColor="accent1"/>
+            </w:rPr>
+          </w:rPrChange>
+        </w:rPr>
+      </w:pPr>
+      <w:ins w:id="396" w:author="Dave Bridges" w:date="2022-07-07T12:58:00Z">
+        <w:r>
+          <w:rPr>
+            <w:b/>
+            <w:color w:val="000000" w:themeColor="text1"/>
+            <w:rPrChange w:id="397" w:author="Dave Bridges" w:date="2022-07-07T12:58:00Z">
+              <w:rPr>
+                <w:color w:val="4472C4" w:themeColor="accent1"/>
+              </w:rPr>
+            </w:rPrChange>
+          </w:rPr>
+          <w:t>p</w:t>
+        </w:r>
+      </w:ins>
+      <w:del w:id="398" w:author="Dave Bridges" w:date="2022-07-07T12:58:00Z">
+        <w:r>
+          <w:rPr>
+            <w:b/>
+            <w:color w:val="000000" w:themeColor="text1"/>
+            <w:rPrChange w:id="399" w:author="Dave Bridges" w:date="2022-07-07T12:58:00Z">
+              <w:rPr>
+                <w:color w:val="4472C4" w:themeColor="accent1"/>
+              </w:rPr>
+            </w:rPrChange>
+          </w:rPr>
+          <w:delText>P</w:delText>
+        </w:r>
+      </w:del>
+      <w:r>
+        <w:rPr>
+          <w:b/>
+          <w:color w:val="000000" w:themeColor="text1"/>
+          <w:rPrChange w:id="400" w:author="Dave Bridges" w:date="2022-07-07T12:58:00Z">
+            <w:rPr>
+              <w:color w:val="4472C4" w:themeColor="accent1"/>
+            </w:rPr>
+          </w:rPrChange>
+        </w:rPr>
+        <w:t xml:space="preserve">age 18 lines 436-438 </w:t>
+      </w:r>
+      <w:ins w:id="401" w:author="Dave Bridges" w:date="2022-07-07T12:58:00Z">
+        <w:r>
+          <w:rPr>
+            <w:b/>
+            <w:color w:val="000000" w:themeColor="text1"/>
+            <w:rPrChange w:id="402" w:author="Dave Bridges" w:date="2022-07-07T12:58:00Z">
+              <w:rPr>
+                <w:color w:val="4472C4" w:themeColor="accent1"/>
+              </w:rPr>
+            </w:rPrChange>
+          </w:rPr>
+          <w:t>of the revised manuscript we note:</w:t>
+        </w:r>
+      </w:ins>
+    </w:p>
+    <w:p>
+      <w:pPr>
+        <w:ind w:left="720"/>
+        <w:rPr>
+          <w:rFonts w:ascii="Times New Roman" w:hAnsi="Times New Roman" w:cs="Times New Roman"/>
+          <w:color w:val="2E74B5" w:themeColor="accent5" w:themeShade="BF"/>
+        </w:rPr>
+        <w:pPrChange w:id="403" w:author="Dave Bridges" w:date="2022-07-07T12:58:00Z">
+          <w:pPr>
+            <w:ind w:firstLine="360"/>
+          </w:pPr>
+        </w:pPrChange>
+      </w:pPr>
+      <w:ins w:id="404" w:author="Dave Bridges" w:date="2022-07-07T12:58:00Z">
+        <w:r>
+          <w:rPr>
+            <w:color w:val="4472C4" w:themeColor="accent1"/>
+          </w:rPr>
+          <w:br/>
+        </w:r>
+      </w:ins>
+      <w:r>
+        <w:rPr>
+          <w:b/>
+          <w:color w:val="4472C4" w:themeColor="accent1"/>
+          <w:rPrChange w:id="405" w:author="Dave Bridges" w:date="2022-07-07T12:58:00Z">
+            <w:rPr>
+              <w:color w:val="4472C4" w:themeColor="accent1"/>
+            </w:rPr>
+          </w:rPrChange>
+        </w:rPr>
+        <w:t>“</w:t>
+      </w:r>
+      <w:r>
+        <w:rPr>
+          <w:rFonts w:ascii="Times New Roman" w:hAnsi="Times New Roman" w:cs="Times New Roman"/>
+          <w:b/>
+          <w:color w:val="4472C4" w:themeColor="accent1"/>
+          <w:rPrChange w:id="406" w:author="Dave Bridges" w:date="2022-07-07T12:58:00Z">
             <w:rPr>
               <w:rFonts w:ascii="Times New Roman" w:hAnsi="Times New Roman" w:cs="Times New Roman"/>
               <w:color w:val="4472C4" w:themeColor="accent1"/>
             </w:rPr>
           </w:rPrChange>
         </w:rPr>
-        <w:t xml:space="preserve"> 171</w:t>
-      </w:r>
-      <w:r>
-        <w:rPr>
-          <w:rFonts w:ascii="Times New Roman" w:hAnsi="Times New Roman" w:cs="Times New Roman"/>
-          <w:b/>
-          <w:color w:val="4472C4" w:themeColor="accent1"/>
-          <w:rPrChange w:id="379" w:author="Dave Bridges" w:date="2022-07-07T12:52:00Z">
+        <w:t xml:space="preserve">Offspring who are exposed to eTRF of NCD </w:t>
+      </w:r>
+      <w:r>
+        <w:rPr>
+          <w:rFonts w:ascii="Times New Roman" w:hAnsi="Times New Roman" w:cs="Times New Roman"/>
+          <w:b/>
+          <w:i/>
+          <w:iCs/>
+          <w:color w:val="4472C4" w:themeColor="accent1"/>
+          <w:rPrChange w:id="407" w:author="Dave Bridges" w:date="2022-07-07T12:58:00Z">
+            <w:rPr>
+              <w:rFonts w:ascii="Times New Roman" w:hAnsi="Times New Roman" w:cs="Times New Roman"/>
+              <w:i/>
+              <w:iCs/>
+              <w:color w:val="4472C4" w:themeColor="accent1"/>
+            </w:rPr>
+          </w:rPrChange>
+        </w:rPr>
+        <w:t>in utero</w:t>
+      </w:r>
+      <w:r>
+        <w:rPr>
+          <w:rFonts w:ascii="Times New Roman" w:hAnsi="Times New Roman" w:cs="Times New Roman"/>
+          <w:b/>
+          <w:color w:val="4472C4" w:themeColor="accent1"/>
+          <w:rPrChange w:id="408" w:author="Dave Bridges" w:date="2022-07-07T12:58:00Z">
             <w:rPr>
               <w:rFonts w:ascii="Times New Roman" w:hAnsi="Times New Roman" w:cs="Times New Roman"/>
               <w:color w:val="4472C4" w:themeColor="accent1"/>
             </w:rPr>
           </w:rPrChange>
         </w:rPr>
-        <w:t>, “Results are shown for 2 cohorts of animals that have been combined.”</w:t>
-      </w:r>
-      <w:commentRangeEnd w:id="374"/>
-      <w:r>
-        <w:rPr>
-          <w:rStyle w:val="CommentReference"/>
-        </w:rPr>
-        <w:commentReference w:id="374"/>
-      </w:r>
-    </w:p>
-    <w:p>
-      <w:pPr>
-        <w:pStyle w:val="Heading1"/>
-      </w:pPr>
-      <w:r>
-        <w:t>Reviewer 2</w:t>
-      </w:r>
-    </w:p>
-    <w:p>
-      <w:r>
-        <w:t>In this manuscript, Mulcahy et al explore the consequence of an early time-restricted</w:t>
-      </w:r>
-    </w:p>
-    <w:p>
-      <w:r>
-        <w:t>feeding regimen (eTRF) during gestation on the offspring’s glucose homeostasis.</w:t>
-      </w:r>
-    </w:p>
-    <w:p>
-      <w:r>
-        <w:t>Overall, their results show that no differences were observed when the male and female</w:t>
-      </w:r>
-    </w:p>
-    <w:p>
-      <w:r>
-        <w:t>offspring were later fed a chow diet, whereas glucose intolerance and increased insulin</w:t>
-      </w:r>
-    </w:p>
-    <w:p>
-      <w:r>
-        <w:t xml:space="preserve">sensitivity </w:t>
-      </w:r>
-      <w:proofErr w:type="gramStart"/>
-      <w:r>
-        <w:t>were</w:t>
-      </w:r>
-      <w:proofErr w:type="gramEnd"/>
-      <w:r>
-        <w:t xml:space="preserve"> observed in the male offspring only when fed a high-fat high-sucrose</w:t>
-      </w:r>
-    </w:p>
-    <w:p>
-      <w:r>
-        <w:t>(HFHS) diet.</w:t>
-      </w:r>
-    </w:p>
-    <w:p/>
-    <w:p/>
-    <w:p>
-      <w:r>
-        <w:t>The question of the effect of maternal feeding on metabolic risk of the offspring in later</w:t>
-      </w:r>
-    </w:p>
-    <w:p>
-      <w:r>
-        <w:t>life addressed in this manuscript is deemed highly relevant. Indeed, studies in the</w:t>
-      </w:r>
-    </w:p>
-    <w:p>
-      <w:r>
-        <w:t>context of dam malnutrition or metabolic dysfunctions management during gestation</w:t>
-      </w:r>
-    </w:p>
-    <w:p>
-      <w:r>
-        <w:t>have highlighted a spectrum of deleterious long-term consequences in the offspring’s,</w:t>
-      </w:r>
-    </w:p>
-    <w:p>
-      <w:r>
-        <w:t>which are important to consider when estimating the risks/benefits ratio of the</w:t>
-      </w:r>
-    </w:p>
-    <w:p>
-      <w:r>
-        <w:t>therapeutic intervention (e.g. metformin/insulin treatment during pregnancy with</w:t>
-      </w:r>
-    </w:p>
-    <w:p>
-      <w:r>
-        <w:t>gestational diabetes) and can inform diet recommendation for the offspring. Additionally,</w:t>
-      </w:r>
-    </w:p>
-    <w:p>
-      <w:r>
-        <w:t>this study investigating the effect of TRF during pregnancy is novel since only one study</w:t>
-      </w:r>
-    </w:p>
-    <w:p>
-      <w:r>
-        <w:t>has looked into the effect of TRF during gestation in a different nutritional context and</w:t>
-      </w:r>
-    </w:p>
-    <w:p>
-      <w:r>
-        <w:t>did not look at long-term consequences in the offspring.</w:t>
-      </w:r>
-    </w:p>
-    <w:p>
-      <w:r>
-        <w:t>Unfortunately, the study falls short in providing convincing results of the effect of</w:t>
-      </w:r>
-    </w:p>
-    <w:p>
-      <w:r>
-        <w:t>gestational eTRF. Overall, although the results are interesting, it is the reviewer’s opinion</w:t>
-      </w:r>
-    </w:p>
-    <w:p>
-      <w:r>
-        <w:t>that the conclusions are mostly overstated and that further major experimental evidence</w:t>
-      </w:r>
-    </w:p>
-    <w:p>
-      <w:r>
-        <w:t>are required to illuminate the mechanisms by which glucose intolerance in the males</w:t>
-      </w:r>
-    </w:p>
-    <w:p>
-      <w:r>
-        <w:t>offspring might be happening and confirm the overall reproducibility of the results. In</w:t>
-      </w:r>
-    </w:p>
-    <w:p>
-      <w:r>
-        <w:t>addition, it is unclear why so much of the emphasis of the manuscript is made on the</w:t>
-      </w:r>
-    </w:p>
-    <w:p>
-      <w:r>
-        <w:t>potential sex- and diet-specific deleterious effect when other data seems to support the</w:t>
-      </w:r>
-    </w:p>
-    <w:p>
-      <w:r>
-        <w:lastRenderedPageBreak/>
-        <w:t>safety of the intervention opening a route to testing TRF in the context of maternal</w:t>
-      </w:r>
-    </w:p>
-    <w:p>
-      <w:r>
-        <w:t>obesity/gestational diabetes which seems like a more translationally relevant question.</w:t>
-      </w:r>
-    </w:p>
-    <w:p>
-      <w:r>
-        <w:t>Specific comments are as follow:</w:t>
-      </w:r>
-    </w:p>
-    <w:p/>
+        <w:t xml:space="preserve"> have similar body composition, glucose tolerance, and insulin tolerance in early adulthood with normal chow feeding in both males and </w:t>
+      </w:r>
+      <w:r>
+        <w:rPr>
+          <w:rFonts w:ascii="Times New Roman" w:hAnsi="Times New Roman" w:cs="Times New Roman"/>
+          <w:b/>
+          <w:color w:val="2E74B5" w:themeColor="accent5" w:themeShade="BF"/>
+          <w:rPrChange w:id="409" w:author="Dave Bridges" w:date="2022-07-07T12:58:00Z">
+            <w:rPr>
+              <w:rFonts w:ascii="Times New Roman" w:hAnsi="Times New Roman" w:cs="Times New Roman"/>
+              <w:color w:val="2E74B5" w:themeColor="accent5" w:themeShade="BF"/>
+            </w:rPr>
+          </w:rPrChange>
+        </w:rPr>
+        <w:t>females. Gestational eTRF led to sex-specific impairments in male glucose tolerance in adulthood after chronic HFHS feeding. This occurs without</w:t>
+      </w:r>
+      <w:bookmarkStart w:id="410" w:name="_GoBack"/>
+      <w:bookmarkEnd w:id="410"/>
+      <w:r>
+        <w:rPr>
+          <w:rFonts w:ascii="Times New Roman" w:hAnsi="Times New Roman" w:cs="Times New Roman"/>
+          <w:b/>
+          <w:color w:val="2E74B5" w:themeColor="accent5" w:themeShade="BF"/>
+          <w:rPrChange w:id="411" w:author="Dave Bridges" w:date="2022-07-07T12:58:00Z">
+            <w:rPr>
+              <w:rFonts w:ascii="Times New Roman" w:hAnsi="Times New Roman" w:cs="Times New Roman"/>
+              <w:color w:val="2E74B5" w:themeColor="accent5" w:themeShade="BF"/>
+            </w:rPr>
+          </w:rPrChange>
+        </w:rPr>
+        <w:t xml:space="preserve"> increase in body weight, fat mass, or food intake compared to age matched AL males. More research is warranted to understand the mechanisms that underlie this novel phenotype.</w:t>
+      </w:r>
+      <w:r>
+        <w:rPr>
+          <w:b/>
+          <w:color w:val="2E74B5" w:themeColor="accent5" w:themeShade="BF"/>
+          <w:rPrChange w:id="412" w:author="Dave Bridges" w:date="2022-07-07T12:58:00Z">
+            <w:rPr>
+              <w:color w:val="2E74B5" w:themeColor="accent5" w:themeShade="BF"/>
+            </w:rPr>
+          </w:rPrChange>
+        </w:rPr>
+        <w:t>”</w:t>
+      </w:r>
+    </w:p>
+    <w:p>
+      <w:pPr>
+        <w:rPr>
+          <w:ins w:id="413" w:author="Dave Bridges" w:date="2022-07-07T12:58:00Z"/>
+          <w:color w:val="2E74B5" w:themeColor="accent5" w:themeShade="BF"/>
+        </w:rPr>
+      </w:pPr>
+    </w:p>
+    <w:p>
+      <w:pPr>
+        <w:rPr>
+          <w:color w:val="000000" w:themeColor="text1"/>
+          <w:rPrChange w:id="414" w:author="Dave Bridges" w:date="2022-07-07T13:01:00Z">
+            <w:rPr>
+              <w:color w:val="2E74B5" w:themeColor="accent5" w:themeShade="BF"/>
+            </w:rPr>
+          </w:rPrChange>
+        </w:rPr>
+      </w:pPr>
+      <w:r>
+        <w:rPr>
+          <w:color w:val="000000" w:themeColor="text1"/>
+          <w:rPrChange w:id="415" w:author="Dave Bridges" w:date="2022-07-07T13:01:00Z">
+            <w:rPr>
+              <w:color w:val="2E74B5" w:themeColor="accent5" w:themeShade="BF"/>
+            </w:rPr>
+          </w:rPrChange>
+        </w:rPr>
+        <w:t>Minor:</w:t>
+      </w:r>
+    </w:p>
     <w:p>
       <w:pPr>
         <w:pStyle w:val="ListParagraph"/>
@@ -15836,402 +17267,179 @@
         </w:numPr>
       </w:pPr>
       <w:r>
-        <w:t>Male’s offspring fed HFHS “developed glucose intolerance” (title), “with impaired insulin</w:t>
-      </w:r>
-    </w:p>
-    <w:p>
-      <w:r>
-        <w:t>secretion” (abstract l28-30, results p13 l6-8, discussion)</w:t>
-      </w:r>
-    </w:p>
-    <w:p>
-      <w:r>
-        <w:t>As pointed out in the discussion of the manuscript, the fact that the males showed</w:t>
-      </w:r>
-    </w:p>
-    <w:p>
-      <w:r>
-        <w:t xml:space="preserve">glucose intolerance in a GTT associated with insulin-sensitivity and a </w:t>
+        <w:t>Result section 1 title: “Gestational eTRF increases food intake, but not body</w:t>
+      </w:r>
+    </w:p>
+    <w:p>
+      <w:r>
+        <w:t>composition in early life”</w:t>
+      </w:r>
+    </w:p>
+    <w:p>
+      <w:pPr>
+        <w:rPr>
+          <w:ins w:id="416" w:author="Dave Bridges" w:date="2022-07-07T12:57:00Z"/>
+          <w:color w:val="2E74B5" w:themeColor="accent5" w:themeShade="BF"/>
+        </w:rPr>
+      </w:pPr>
+    </w:p>
+    <w:p>
+      <w:pPr>
+        <w:rPr>
+          <w:ins w:id="417" w:author="Dave Bridges" w:date="2022-07-07T12:58:00Z"/>
+          <w:color w:val="000000" w:themeColor="text1"/>
+        </w:rPr>
+      </w:pPr>
+      <w:ins w:id="418" w:author="Dave Bridges" w:date="2022-07-07T12:57:00Z">
+        <w:r>
+          <w:rPr>
+            <w:b/>
+            <w:color w:val="000000" w:themeColor="text1"/>
+            <w:rPrChange w:id="419" w:author="Dave Bridges" w:date="2022-07-07T12:58:00Z">
+              <w:rPr>
+                <w:color w:val="2E74B5" w:themeColor="accent5" w:themeShade="BF"/>
+              </w:rPr>
+            </w:rPrChange>
+          </w:rPr>
+          <w:t xml:space="preserve">Updated on </w:t>
+        </w:r>
+      </w:ins>
+      <w:r>
+        <w:rPr>
+          <w:b/>
+          <w:color w:val="000000" w:themeColor="text1"/>
+          <w:rPrChange w:id="420" w:author="Dave Bridges" w:date="2022-07-07T12:58:00Z">
+            <w:rPr>
+              <w:color w:val="2E74B5" w:themeColor="accent5" w:themeShade="BF"/>
+            </w:rPr>
+          </w:rPrChange>
+        </w:rPr>
+        <w:t xml:space="preserve">page 10 line </w:t>
+      </w:r>
+      <w:proofErr w:type="gramStart"/>
+      <w:r>
+        <w:rPr>
+          <w:b/>
+          <w:color w:val="000000" w:themeColor="text1"/>
+          <w:rPrChange w:id="421" w:author="Dave Bridges" w:date="2022-07-07T12:58:00Z">
+            <w:rPr>
+              <w:color w:val="2E74B5" w:themeColor="accent5" w:themeShade="BF"/>
+            </w:rPr>
+          </w:rPrChange>
+        </w:rPr>
+        <w:t>230</w:t>
+      </w:r>
+      <w:r>
+        <w:rPr>
+          <w:color w:val="000000" w:themeColor="text1"/>
+          <w:rPrChange w:id="422" w:author="Dave Bridges" w:date="2022-07-07T12:58:00Z">
+            <w:rPr>
+              <w:color w:val="2E74B5" w:themeColor="accent5" w:themeShade="BF"/>
+            </w:rPr>
+          </w:rPrChange>
+        </w:rPr>
+        <w:t xml:space="preserve"> </w:t>
+      </w:r>
+      <w:ins w:id="423" w:author="Dave Bridges" w:date="2022-07-07T12:58:00Z">
+        <w:r>
+          <w:rPr>
+            <w:color w:val="000000" w:themeColor="text1"/>
+          </w:rPr>
+          <w:t>:</w:t>
+        </w:r>
+        <w:proofErr w:type="gramEnd"/>
+      </w:ins>
+    </w:p>
+    <w:p>
+      <w:pPr>
+        <w:rPr>
+          <w:ins w:id="424" w:author="Dave Bridges" w:date="2022-07-07T12:58:00Z"/>
+          <w:b/>
+          <w:color w:val="2E74B5" w:themeColor="accent5" w:themeShade="BF"/>
+        </w:rPr>
+      </w:pPr>
+    </w:p>
+    <w:p>
+      <w:pPr>
+        <w:rPr>
+          <w:ins w:id="425" w:author="Dave Bridges" w:date="2022-07-07T12:58:00Z"/>
+          <w:b/>
+          <w:color w:val="2E74B5" w:themeColor="accent5" w:themeShade="BF"/>
+        </w:rPr>
+      </w:pPr>
+    </w:p>
+    <w:p>
+      <w:pPr>
+        <w:ind w:left="360"/>
+        <w:rPr>
+          <w:ins w:id="426" w:author="Dave Bridges" w:date="2022-07-07T12:57:00Z"/>
+          <w:b/>
+          <w:color w:val="2E74B5" w:themeColor="accent5" w:themeShade="BF"/>
+          <w:rPrChange w:id="427" w:author="Dave Bridges" w:date="2022-07-07T12:58:00Z">
+            <w:rPr>
+              <w:ins w:id="428" w:author="Dave Bridges" w:date="2022-07-07T12:57:00Z"/>
+              <w:color w:val="2E74B5" w:themeColor="accent5" w:themeShade="BF"/>
+            </w:rPr>
+          </w:rPrChange>
+        </w:rPr>
+        <w:pPrChange w:id="429" w:author="Dave Bridges" w:date="2022-07-07T12:58:00Z">
+          <w:pPr/>
+        </w:pPrChange>
+      </w:pPr>
+      <w:r>
+        <w:rPr>
+          <w:b/>
+          <w:color w:val="2E74B5" w:themeColor="accent5" w:themeShade="BF"/>
+          <w:rPrChange w:id="430" w:author="Dave Bridges" w:date="2022-07-07T12:58:00Z">
+            <w:rPr>
+              <w:color w:val="2E74B5" w:themeColor="accent5" w:themeShade="BF"/>
+            </w:rPr>
+          </w:rPrChange>
+        </w:rPr>
+        <w:t xml:space="preserve">“Gestational </w:t>
       </w:r>
       <w:proofErr w:type="spellStart"/>
-      <w:proofErr w:type="gramStart"/>
-      <w:r>
-        <w:t>non significant</w:t>
+      <w:r>
+        <w:rPr>
+          <w:b/>
+          <w:color w:val="2E74B5" w:themeColor="accent5" w:themeShade="BF"/>
+          <w:rPrChange w:id="431" w:author="Dave Bridges" w:date="2022-07-07T12:58:00Z">
+            <w:rPr>
+              <w:color w:val="2E74B5" w:themeColor="accent5" w:themeShade="BF"/>
+            </w:rPr>
+          </w:rPrChange>
+        </w:rPr>
+        <w:t>eTRF</w:t>
       </w:r>
       <w:proofErr w:type="spellEnd"/>
-      <w:proofErr w:type="gramEnd"/>
-    </w:p>
-    <w:p>
-      <w:r>
-        <w:t>trend towards lower insulin secretion in a GSIS assay supports the idea that they might</w:t>
-      </w:r>
-    </w:p>
-    <w:p>
-      <w:r>
-        <w:t>have a defect in insulin secretion. However, this claim, that is the only one conveyed in</w:t>
-      </w:r>
-    </w:p>
-    <w:p>
-      <w:r>
-        <w:t>the title and discussed extensively in almost 2 pages of the discussion, remains mostly</w:t>
-      </w:r>
-    </w:p>
-    <w:p>
-      <w:r>
-        <w:t>speculative and needs to be substantiated by additional experiments such as:</w:t>
-      </w:r>
-    </w:p>
-    <w:p>
-      <w:r>
-        <w:t>- Conclusive GSIS assay: the defect in insulin secretion is entirely based on a</w:t>
-      </w:r>
-    </w:p>
-    <w:p>
-      <w:r>
-        <w:t>non-significant trend. These measures are highly variable and a trend is not</w:t>
-      </w:r>
-    </w:p>
-    <w:p>
-      <w:r>
-        <w:t>dimmed sufficient to support the major conclusion of this manuscript.</w:t>
-      </w:r>
-    </w:p>
-    <w:p>
-      <w:r>
-        <w:t>Additionally, Fig 3K shows a significant difference between males eTRF and</w:t>
-      </w:r>
-    </w:p>
-    <w:p>
-      <w:r>
-        <w:t>AL with significantly higher fold chance in insulin response which contradicts</w:t>
-      </w:r>
-    </w:p>
-    <w:p>
-      <w:r>
-        <w:t>the interpretation of the results. Please clarify .</w:t>
-      </w:r>
-    </w:p>
-    <w:p>
-      <w:r>
-        <w:t>- Insulin secretion in response to other substrate (e.g. arginine TT)</w:t>
-      </w:r>
-    </w:p>
-    <w:p>
-      <w:r>
-        <w:t>- Islet size and pancreatic beta cell mass quantification</w:t>
-      </w:r>
-    </w:p>
-    <w:p>
-      <w:r>
-        <w:t>The results from these experiments would also shed light on the mechanisms behind the</w:t>
-      </w:r>
-    </w:p>
-    <w:p>
-      <w:r>
-        <w:t>sexually dimorphic response observed in which the female’s offspring are not affected by</w:t>
-      </w:r>
-    </w:p>
-    <w:p>
-      <w:r>
-        <w:t>gestational eTRF.</w:t>
-      </w:r>
-    </w:p>
-    <w:p/>
-    <w:p>
-      <w:pPr>
-        <w:rPr>
-          <w:color w:val="4472C4" w:themeColor="accent1"/>
-        </w:rPr>
-      </w:pPr>
-      <w:r>
-        <w:rPr>
-          <w:color w:val="4472C4" w:themeColor="accent1"/>
-        </w:rPr>
-        <w:t xml:space="preserve">In the animals that underwent GSIS, we also conducted an </w:t>
-      </w:r>
-      <w:r>
-        <w:rPr>
-          <w:i/>
-          <w:iCs/>
-          <w:color w:val="4472C4" w:themeColor="accent1"/>
-        </w:rPr>
-        <w:t>in vitro</w:t>
-      </w:r>
-      <w:r>
-        <w:rPr>
-          <w:color w:val="4472C4" w:themeColor="accent1"/>
-        </w:rPr>
-        <w:t xml:space="preserve"> GSIS. However, the results had high levels of inter-replicate variability. Because of this, we did not feel that the</w:t>
-      </w:r>
-      <w:r>
-        <w:rPr>
-          <w:color w:val="4472C4" w:themeColor="accent1"/>
-        </w:rPr>
-        <w:t xml:space="preserve"> data were reliable and</w:t>
-      </w:r>
-      <w:r>
-        <w:rPr>
-          <w:color w:val="4472C4" w:themeColor="accent1"/>
-        </w:rPr>
-        <w:t xml:space="preserve"> should</w:t>
-      </w:r>
-      <w:r>
-        <w:rPr>
-          <w:color w:val="4472C4" w:themeColor="accent1"/>
-        </w:rPr>
-        <w:t>n’t</w:t>
-      </w:r>
-      <w:r>
-        <w:rPr>
-          <w:color w:val="4472C4" w:themeColor="accent1"/>
-        </w:rPr>
-        <w:t xml:space="preserve"> be included in the manuscript. No further cohorts of offspring are planned at this time, as it will take </w:t>
-      </w:r>
-      <w:r>
-        <w:rPr>
-          <w:color w:val="4472C4" w:themeColor="accent1"/>
-        </w:rPr>
-        <w:t xml:space="preserve">&gt;6 months to generate a third cohort and run them through the </w:t>
-      </w:r>
-      <w:r>
-        <w:rPr>
-          <w:color w:val="4472C4" w:themeColor="accent1"/>
-        </w:rPr>
-        <w:t xml:space="preserve">full </w:t>
-      </w:r>
-      <w:r>
-        <w:rPr>
-          <w:color w:val="4472C4" w:themeColor="accent1"/>
-        </w:rPr>
-        <w:t xml:space="preserve">experimental protocol. </w:t>
-      </w:r>
-      <w:r>
-        <w:rPr>
-          <w:color w:val="4472C4" w:themeColor="accent1"/>
-        </w:rPr>
-        <w:t>We also do no</w:t>
-      </w:r>
-      <w:r>
-        <w:rPr>
-          <w:color w:val="4472C4" w:themeColor="accent1"/>
-        </w:rPr>
-        <w:t>t</w:t>
-      </w:r>
-      <w:r>
-        <w:rPr>
-          <w:color w:val="4472C4" w:themeColor="accent1"/>
-        </w:rPr>
-        <w:t xml:space="preserve"> have the expertise </w:t>
-      </w:r>
-      <w:r>
-        <w:rPr>
-          <w:color w:val="4472C4" w:themeColor="accent1"/>
-        </w:rPr>
-        <w:t>to conduct the studies mentioned above</w:t>
-      </w:r>
-      <w:r>
-        <w:rPr>
-          <w:color w:val="4472C4" w:themeColor="accent1"/>
-        </w:rPr>
-        <w:t>. The language in the manuscript  has been altered to be less definitive toward an islet specific defect.</w:t>
-      </w:r>
-      <w:r>
-        <w:rPr>
-          <w:color w:val="4472C4" w:themeColor="accent1"/>
-        </w:rPr>
-        <w:t xml:space="preserve"> Furthermore, since submitting our work, another group has </w:t>
-      </w:r>
-      <w:proofErr w:type="spellStart"/>
-      <w:r>
-        <w:rPr>
-          <w:color w:val="4472C4" w:themeColor="accent1"/>
-        </w:rPr>
-        <w:t>recaptiulated</w:t>
-      </w:r>
-      <w:proofErr w:type="spellEnd"/>
-      <w:r>
-        <w:rPr>
-          <w:color w:val="4472C4" w:themeColor="accent1"/>
-        </w:rPr>
-        <w:t xml:space="preserve"> our phenotype in rats using a chow-fed TRF during gestation model. They conducted further pancreatic studies, including the in vitro GSIS, and found what we speculate to be consistent with their work. We altered the language to be less definite and included much more discussion of the other paper in the discussion. </w:t>
-      </w:r>
-    </w:p>
-    <w:p>
-      <w:pPr>
-        <w:rPr>
+      <w:r>
+        <w:rPr>
+          <w:b/>
           <w:color w:val="2E74B5" w:themeColor="accent5" w:themeShade="BF"/>
-        </w:rPr>
-      </w:pPr>
-      <w:r>
-        <w:rPr>
-          <w:color w:val="4472C4" w:themeColor="accent1"/>
-        </w:rPr>
-        <w:t>Page 14 line 323-334</w:t>
-      </w:r>
-      <w:r>
-        <w:rPr>
+          <w:rPrChange w:id="432" w:author="Dave Bridges" w:date="2022-07-07T12:58:00Z">
+            <w:rPr>
+              <w:color w:val="2E74B5" w:themeColor="accent5" w:themeShade="BF"/>
+            </w:rPr>
+          </w:rPrChange>
+        </w:rPr>
+        <w:t xml:space="preserve"> increases food intake, but not body weight in early life.”</w:t>
+      </w:r>
+    </w:p>
+    <w:p>
+      <w:pPr>
+        <w:rPr>
+          <w:ins w:id="433" w:author="Dave Bridges" w:date="2022-07-07T12:57:00Z"/>
           <w:color w:val="2E74B5" w:themeColor="accent5" w:themeShade="BF"/>
         </w:rPr>
-        <w:t xml:space="preserve"> “</w:t>
-      </w:r>
-      <w:r>
-        <w:rPr>
-          <w:rFonts w:ascii="Times New Roman" w:hAnsi="Times New Roman" w:cs="Times New Roman"/>
+      </w:pPr>
+    </w:p>
+    <w:p>
+      <w:pPr>
+        <w:rPr>
           <w:color w:val="2E74B5" w:themeColor="accent5" w:themeShade="BF"/>
         </w:rPr>
-        <w:t xml:space="preserve">This study is the second to describe the long-term effects of gestational eTRF on offspring health and the first to describe their response to a high fat, high sucrose diet challenge in adulthood. We find minimal effects associated with eTRF during gestation while male and female offspring are consuming a chow diet. However, after prolonged HFHS diet feeding, there are significant deleterious effects of gestational eTRF on glucose tolerance only in adult male progeny. Although inconclusive, we suspect from GSIS testing,  differences in insulin secretion for eTRF males compared to their AL counterparts. A recent study of gestational TRF of chow diet in rats also found evidence of glucose intolerance and insulin sensitivity in the offspring </w:t>
-      </w:r>
-      <w:r>
-        <w:rPr>
-          <w:rFonts w:ascii="Times New Roman" w:hAnsi="Times New Roman" w:cs="Times New Roman"/>
-          <w:color w:val="2E74B5" w:themeColor="accent5" w:themeShade="BF"/>
-        </w:rPr>
-        <w:fldChar w:fldCharType="begin"/>
-      </w:r>
-      <w:r>
-        <w:rPr>
-          <w:rFonts w:ascii="Times New Roman" w:hAnsi="Times New Roman" w:cs="Times New Roman"/>
-          <w:color w:val="2E74B5" w:themeColor="accent5" w:themeShade="BF"/>
-        </w:rPr>
-        <w:instrText xml:space="preserve"> ADDIN ZOTERO_ITEM CSL_CITATION {"citationID":"a1t3rrug695","properties":{"formattedCitation":"(14)","plainCitation":"(14)","noteIndex":0},"citationItems":[{"id":1395,"uris":["http://zotero.org/users/5073745/items/H2SF844K"],"itemData":{"id":1395,"type":"article-journal","abstract":"Maternal circadian eating time and frequency were associated with altered glucose metabolism during pregnancy in humans. Research about long maternal fasting intervals is inconclusive, and little is known about the effect of maternal time-feeding on the offspring health. Therefore, the aim of the present study was to determine whether maternal time feeding influences the metabolic status of both male and female offspring. Pregnant rats were provided ad libitum (AD) access to chow diet or fed during either the light phase (LP) or dark phase (DP) during the embryonic development. At the age of 150 days, glucose tolerance, lipid concentrations, and insulin secretion were determined in adult male and female offspring. Both male and female offspring of LP and DP dams exhibited alterations in the lipid profile and female offspring were glucose intolerant. Glucose-stimulated insulin secretion decreased in male and female offspring of LP and DP dams. Acetylcholine increased insulin secretion in male and female offspring. Islets from male and female offspring of DP dams exhibited less pronounced inhibition of insulin secretion by epinephrine, suggesting alterations in cholinergic and adrenergic pathways in these animals. Our data suggest that TRF regimen during embryonic development could program rat offspring for metabolic dysfunction in adulthood.","container-title":"Nutrition","DOI":"10.1016/j.nut.2022.111776","ISSN":"0899-9007","journalAbbreviation":"Nutrition","language":"en","page":"111776","source":"ScienceDirect","title":"Time-restricted feeding during embryonic development leads to metabolic dysfunction in adult rat offspring","author":[{"family":"Prates","given":"Kelly Valério"},{"family":"Pavanello","given":"Audrei"},{"family":"Gongora","given":"Adriane Barreto"},{"family":"Moreira","given":"Veridiana Mota"},{"family":"Moraes","given":"Ana Maria Praxedes","non-dropping-particle":"de"},{"family":"Rigo","given":"Kesia Palma"},{"family":"Vieira","given":"Elaine"},{"family":"Mathias","given":"Paulo Cezar de Freitas"}],"issued":{"date-parts":[["2022",6,17]]}}}],"schema":"https://github.com/citation-style-language/schema/raw/master/csl-citation.json"} </w:instrText>
-      </w:r>
-      <w:r>
-        <w:rPr>
-          <w:rFonts w:ascii="Times New Roman" w:hAnsi="Times New Roman" w:cs="Times New Roman"/>
-          <w:color w:val="2E74B5" w:themeColor="accent5" w:themeShade="BF"/>
-        </w:rPr>
-        <w:fldChar w:fldCharType="separate"/>
-      </w:r>
-      <w:r>
-        <w:rPr>
-          <w:rFonts w:ascii="Times New Roman" w:hAnsi="Times New Roman" w:cs="Times New Roman"/>
-          <w:color w:val="2E74B5" w:themeColor="accent5" w:themeShade="BF"/>
-        </w:rPr>
-        <w:t>(14)</w:t>
-      </w:r>
-      <w:r>
-        <w:rPr>
-          <w:rFonts w:ascii="Times New Roman" w:hAnsi="Times New Roman" w:cs="Times New Roman"/>
-          <w:color w:val="2E74B5" w:themeColor="accent5" w:themeShade="BF"/>
-        </w:rPr>
-        <w:fldChar w:fldCharType="end"/>
-      </w:r>
-      <w:r>
-        <w:rPr>
-          <w:rFonts w:ascii="Times New Roman" w:hAnsi="Times New Roman" w:cs="Times New Roman"/>
-          <w:color w:val="2E74B5" w:themeColor="accent5" w:themeShade="BF"/>
-        </w:rPr>
-        <w:t xml:space="preserve">. However, these effects </w:t>
-      </w:r>
-      <w:r>
-        <w:rPr>
-          <w:rFonts w:ascii="Times New Roman" w:hAnsi="Times New Roman" w:cs="Times New Roman"/>
-          <w:i/>
-          <w:iCs/>
-          <w:color w:val="2E74B5" w:themeColor="accent5" w:themeShade="BF"/>
-        </w:rPr>
-        <w:t xml:space="preserve">in vivo </w:t>
-      </w:r>
-      <w:r>
-        <w:rPr>
-          <w:rFonts w:ascii="Times New Roman" w:hAnsi="Times New Roman" w:cs="Times New Roman"/>
-          <w:color w:val="2E74B5" w:themeColor="accent5" w:themeShade="BF"/>
-        </w:rPr>
-        <w:t xml:space="preserve">were apparent in female offspring instead of in </w:t>
-      </w:r>
-      <w:r>
-        <w:rPr>
-          <w:rFonts w:ascii="Times New Roman" w:hAnsi="Times New Roman" w:cs="Times New Roman"/>
-          <w:color w:val="2E74B5" w:themeColor="accent5" w:themeShade="BF"/>
-        </w:rPr>
-        <w:lastRenderedPageBreak/>
-        <w:t xml:space="preserve">males as in the current study. Furthermore, islets collected from adult male offspring of TRF fed dams had impaired glucose-stimulated insulin </w:t>
-      </w:r>
-      <w:r>
-        <w:rPr>
-          <w:rFonts w:ascii="Times New Roman" w:hAnsi="Times New Roman" w:cs="Times New Roman"/>
-          <w:color w:val="2E74B5" w:themeColor="accent5" w:themeShade="BF"/>
-        </w:rPr>
-        <w:fldChar w:fldCharType="begin"/>
-      </w:r>
-      <w:r>
-        <w:rPr>
-          <w:rFonts w:ascii="Times New Roman" w:hAnsi="Times New Roman" w:cs="Times New Roman"/>
-          <w:color w:val="2E74B5" w:themeColor="accent5" w:themeShade="BF"/>
-        </w:rPr>
-        <w:instrText xml:space="preserve"> ADDIN ZOTERO_ITEM CSL_CITATION {"citationID":"a1m0snrgr60","properties":{"formattedCitation":"(14)","plainCitation":"(14)","noteIndex":0},"citationItems":[{"id":1395,"uris":["http://zotero.org/users/5073745/items/H2SF844K"],"itemData":{"id":1395,"type":"article-journal","abstract":"Maternal circadian eating time and frequency were associated with altered glucose metabolism during pregnancy in humans. Research about long maternal fasting intervals is inconclusive, and little is known about the effect of maternal time-feeding on the offspring health. Therefore, the aim of the present study was to determine whether maternal time feeding influences the metabolic status of both male and female offspring. Pregnant rats were provided ad libitum (AD) access to chow diet or fed during either the light phase (LP) or dark phase (DP) during the embryonic development. At the age of 150 days, glucose tolerance, lipid concentrations, and insulin secretion were determined in adult male and female offspring. Both male and female offspring of LP and DP dams exhibited alterations in the lipid profile and female offspring were glucose intolerant. Glucose-stimulated insulin secretion decreased in male and female offspring of LP and DP dams. Acetylcholine increased insulin secretion in male and female offspring. Islets from male and female offspring of DP dams exhibited less pronounced inhibition of insulin secretion by epinephrine, suggesting alterations in cholinergic and adrenergic pathways in these animals. Our data suggest that TRF regimen during embryonic development could program rat offspring for metabolic dysfunction in adulthood.","container-title":"Nutrition","DOI":"10.1016/j.nut.2022.111776","ISSN":"0899-9007","journalAbbreviation":"Nutrition","language":"en","page":"111776","source":"ScienceDirect","title":"Time-restricted feeding during embryonic development leads to metabolic dysfunction in adult rat offspring","author":[{"family":"Prates","given":"Kelly Valério"},{"family":"Pavanello","given":"Audrei"},{"family":"Gongora","given":"Adriane Barreto"},{"family":"Moreira","given":"Veridiana Mota"},{"family":"Moraes","given":"Ana Maria Praxedes","non-dropping-particle":"de"},{"family":"Rigo","given":"Kesia Palma"},{"family":"Vieira","given":"Elaine"},{"family":"Mathias","given":"Paulo Cezar de Freitas"}],"issued":{"date-parts":[["2022",6,17]]}}}],"schema":"https://github.com/citation-style-language/schema/raw/master/csl-citation.json"} </w:instrText>
-      </w:r>
-      <w:r>
-        <w:rPr>
-          <w:rFonts w:ascii="Times New Roman" w:hAnsi="Times New Roman" w:cs="Times New Roman"/>
-          <w:color w:val="2E74B5" w:themeColor="accent5" w:themeShade="BF"/>
-        </w:rPr>
-        <w:fldChar w:fldCharType="separate"/>
-      </w:r>
-      <w:r>
-        <w:rPr>
-          <w:rFonts w:ascii="Times New Roman" w:hAnsi="Times New Roman" w:cs="Times New Roman"/>
-          <w:color w:val="2E74B5" w:themeColor="accent5" w:themeShade="BF"/>
-        </w:rPr>
-        <w:t>(14)</w:t>
-      </w:r>
-      <w:r>
-        <w:rPr>
-          <w:rFonts w:ascii="Times New Roman" w:hAnsi="Times New Roman" w:cs="Times New Roman"/>
-          <w:color w:val="2E74B5" w:themeColor="accent5" w:themeShade="BF"/>
-        </w:rPr>
-        <w:fldChar w:fldCharType="end"/>
-      </w:r>
-      <w:r>
-        <w:rPr>
-          <w:rFonts w:ascii="Times New Roman" w:hAnsi="Times New Roman" w:cs="Times New Roman"/>
-          <w:color w:val="2E74B5" w:themeColor="accent5" w:themeShade="BF"/>
-        </w:rPr>
-        <w:t>. The similarities to the current study demonstrate that changes in islets may be a likely mechanism for metabolic disruption from gestational TRF.</w:t>
-      </w:r>
-      <w:r>
-        <w:rPr>
-          <w:color w:val="2E74B5" w:themeColor="accent5" w:themeShade="BF"/>
-        </w:rPr>
-        <w:t>”</w:t>
-      </w:r>
-    </w:p>
-    <w:p>
-      <w:pPr>
-        <w:rPr>
-          <w:color w:val="2E74B5" w:themeColor="accent5" w:themeShade="BF"/>
-        </w:rPr>
-      </w:pPr>
-    </w:p>
-    <w:p>
-      <w:pPr>
-        <w:ind w:firstLine="720"/>
-        <w:rPr>
-          <w:rFonts w:ascii="Times New Roman" w:hAnsi="Times New Roman" w:cs="Times New Roman"/>
-          <w:color w:val="2E74B5" w:themeColor="accent5" w:themeShade="BF"/>
-        </w:rPr>
-      </w:pPr>
-      <w:r>
-        <w:rPr>
-          <w:color w:val="4472C4" w:themeColor="accent1"/>
-        </w:rPr>
-        <w:t>Page 16 lines 385-394 “</w:t>
-      </w:r>
-      <w:r>
-        <w:rPr>
-          <w:rFonts w:ascii="Times New Roman" w:hAnsi="Times New Roman" w:cs="Times New Roman"/>
-          <w:color w:val="2E74B5" w:themeColor="accent5" w:themeShade="BF"/>
-        </w:rPr>
-        <w:t>Given that negative effects are not seen until a HFHS diet challenge occurs in adulthood for the offspring, this suggests that gestational eTRF may be relatively safe to practice in the context of a healthful diet. However, it also demonstrates that in the context of unhealthy diet patterns, adult offspring may be ill-equipped to adapt to their food environments, leading to metabolic dysfunction. Furthermore, the age of onset and stressors that are required to initiate glucose intolerance in offspring of TRF dams are not consistent, so translation to human clinical populations is not possible at this time. The similarity of the present study to those using diverse gestational stressors suggests that restriction of the total time spent eating in dams is a novel dietary component that can have lasting impact on the metabolic health of offspring.</w:t>
-      </w:r>
-      <w:r>
-        <w:rPr>
-          <w:color w:val="4472C4" w:themeColor="accent1"/>
-        </w:rPr>
-        <w:t>”</w:t>
-      </w:r>
-    </w:p>
-    <w:p/>
+      </w:pPr>
+    </w:p>
     <w:p>
       <w:pPr>
         <w:pStyle w:val="ListParagraph"/>
@@ -16239,89 +17447,224 @@
           <w:ilvl w:val="0"/>
           <w:numId w:val="5"/>
         </w:numPr>
-      </w:pPr>
-      <w:r>
-        <w:t>Of importance, these additional experiments will also test whether the described results</w:t>
-      </w:r>
-    </w:p>
-    <w:p>
-      <w:r>
-        <w:t>are reproducible across at least 2 different animal cohorts, which is dimmed critical to</w:t>
-      </w:r>
-    </w:p>
-    <w:p>
-      <w:r>
-        <w:t>support the results of the study at this point.</w:t>
-      </w:r>
-    </w:p>
-    <w:p>
-      <w:pPr>
-        <w:rPr>
-          <w:color w:val="4472C4" w:themeColor="accent1"/>
-        </w:rPr>
-      </w:pPr>
-      <w:r>
-        <w:rPr>
-          <w:color w:val="4472C4" w:themeColor="accent1"/>
-        </w:rPr>
-        <w:t xml:space="preserve">This study was completed in 2 cohorts of animals, and the lack of differences in the chow phase and the male-specific glucose intolerance was present in both cohorts of mice. The methods section has been updated to reflect that this was a repeated experiment. </w:t>
-      </w:r>
-      <w:r>
-        <w:rPr>
-          <w:color w:val="4472C4" w:themeColor="accent1"/>
-        </w:rPr>
-        <w:br/>
-        <w:t>page</w:t>
-      </w:r>
-      <w:r>
-        <w:rPr>
-          <w:color w:val="4472C4" w:themeColor="accent1"/>
-        </w:rPr>
-        <w:t xml:space="preserve"> 7</w:t>
-      </w:r>
-      <w:r>
-        <w:rPr>
-          <w:color w:val="4472C4" w:themeColor="accent1"/>
-        </w:rPr>
-        <w:t xml:space="preserve"> line </w:t>
-      </w:r>
-      <w:r>
-        <w:rPr>
-          <w:color w:val="4472C4" w:themeColor="accent1"/>
-        </w:rPr>
-        <w:t>171</w:t>
-      </w:r>
-      <w:r>
-        <w:rPr>
-          <w:color w:val="4472C4" w:themeColor="accent1"/>
-        </w:rPr>
-        <w:t xml:space="preserve">, </w:t>
-      </w:r>
-      <w:r>
+        <w:rPr>
+          <w:ins w:id="434" w:author="Dave Bridges" w:date="2022-07-07T12:55:00Z"/>
+        </w:rPr>
+      </w:pPr>
+      <w:r>
+        <w:t>Result section 3: what is meant by “overnutrition challenge</w:t>
+      </w:r>
+      <w:proofErr w:type="gramStart"/>
+      <w:r>
+        <w:t>” ?</w:t>
+      </w:r>
+      <w:proofErr w:type="gramEnd"/>
+    </w:p>
+    <w:p>
+      <w:pPr>
+        <w:pStyle w:val="ListParagraph"/>
+        <w:pPrChange w:id="435" w:author="Dave Bridges" w:date="2022-07-07T12:55:00Z">
+          <w:pPr>
+            <w:pStyle w:val="ListParagraph"/>
+            <w:numPr>
+              <w:numId w:val="5"/>
+            </w:numPr>
+            <w:ind w:hanging="360"/>
+          </w:pPr>
+        </w:pPrChange>
+      </w:pPr>
+    </w:p>
+    <w:p>
+      <w:pPr>
+        <w:rPr>
+          <w:ins w:id="436" w:author="Dave Bridges" w:date="2022-07-07T12:55:00Z"/>
+          <w:b/>
+          <w:color w:val="000000" w:themeColor="text1"/>
+          <w:rPrChange w:id="437" w:author="Dave Bridges" w:date="2022-07-07T12:55:00Z">
+            <w:rPr>
+              <w:ins w:id="438" w:author="Dave Bridges" w:date="2022-07-07T12:55:00Z"/>
+              <w:color w:val="2E74B5" w:themeColor="accent5" w:themeShade="BF"/>
+            </w:rPr>
+          </w:rPrChange>
+        </w:rPr>
+      </w:pPr>
+      <w:ins w:id="439" w:author="Dave Bridges" w:date="2022-07-07T12:56:00Z">
+        <w:r>
+          <w:rPr>
+            <w:b/>
+            <w:color w:val="000000" w:themeColor="text1"/>
+          </w:rPr>
+          <w:t>By o</w:t>
+        </w:r>
+      </w:ins>
+      <w:del w:id="440" w:author="Dave Bridges" w:date="2022-07-07T12:56:00Z">
+        <w:r>
+          <w:rPr>
+            <w:b/>
+            <w:color w:val="000000" w:themeColor="text1"/>
+            <w:rPrChange w:id="441" w:author="Dave Bridges" w:date="2022-07-07T12:55:00Z">
+              <w:rPr>
+                <w:color w:val="2E74B5" w:themeColor="accent5" w:themeShade="BF"/>
+              </w:rPr>
+            </w:rPrChange>
+          </w:rPr>
+          <w:delText>O</w:delText>
+        </w:r>
+      </w:del>
+      <w:r>
+        <w:rPr>
+          <w:b/>
+          <w:color w:val="000000" w:themeColor="text1"/>
+          <w:rPrChange w:id="442" w:author="Dave Bridges" w:date="2022-07-07T12:55:00Z">
+            <w:rPr>
+              <w:color w:val="2E74B5" w:themeColor="accent5" w:themeShade="BF"/>
+            </w:rPr>
+          </w:rPrChange>
+        </w:rPr>
+        <w:t xml:space="preserve">vernutrition challenge </w:t>
+      </w:r>
+      <w:del w:id="443" w:author="Dave Bridges" w:date="2022-07-07T12:57:00Z">
+        <w:r>
+          <w:rPr>
+            <w:b/>
+            <w:color w:val="000000" w:themeColor="text1"/>
+            <w:rPrChange w:id="444" w:author="Dave Bridges" w:date="2022-07-07T12:55:00Z">
+              <w:rPr>
+                <w:color w:val="2E74B5" w:themeColor="accent5" w:themeShade="BF"/>
+              </w:rPr>
+            </w:rPrChange>
+          </w:rPr>
+          <w:delText>is a common term for dietetic analysis in</w:delText>
+        </w:r>
+      </w:del>
+      <w:ins w:id="445" w:author="Dave Bridges" w:date="2022-07-07T12:57:00Z">
+        <w:r>
+          <w:rPr>
+            <w:b/>
+            <w:color w:val="000000" w:themeColor="text1"/>
+          </w:rPr>
+          <w:t>we mean</w:t>
+        </w:r>
+      </w:ins>
+      <w:r>
+        <w:rPr>
+          <w:b/>
+          <w:color w:val="000000" w:themeColor="text1"/>
+          <w:rPrChange w:id="446" w:author="Dave Bridges" w:date="2022-07-07T12:55:00Z">
+            <w:rPr>
+              <w:color w:val="2E74B5" w:themeColor="accent5" w:themeShade="BF"/>
+            </w:rPr>
+          </w:rPrChange>
+        </w:rPr>
+        <w:t xml:space="preserve"> diets that exceed recommended levels of energy</w:t>
+      </w:r>
+      <w:del w:id="447" w:author="Dave Bridges" w:date="2022-07-07T12:57:00Z">
+        <w:r>
+          <w:rPr>
+            <w:b/>
+            <w:color w:val="000000" w:themeColor="text1"/>
+            <w:rPrChange w:id="448" w:author="Dave Bridges" w:date="2022-07-07T12:55:00Z">
+              <w:rPr>
+                <w:color w:val="2E74B5" w:themeColor="accent5" w:themeShade="BF"/>
+              </w:rPr>
+            </w:rPrChange>
+          </w:rPr>
+          <w:delText>, fat, and refined carbohydrates</w:delText>
+        </w:r>
+      </w:del>
+      <w:r>
+        <w:rPr>
+          <w:b/>
+          <w:color w:val="000000" w:themeColor="text1"/>
+          <w:rPrChange w:id="449" w:author="Dave Bridges" w:date="2022-07-07T12:55:00Z">
+            <w:rPr>
+              <w:color w:val="2E74B5" w:themeColor="accent5" w:themeShade="BF"/>
+            </w:rPr>
+          </w:rPrChange>
+        </w:rPr>
+        <w:t>. We use this term to refer to our HFHS diet.</w:t>
+      </w:r>
+      <w:ins w:id="450" w:author="Dave Bridges" w:date="2022-07-07T12:55:00Z">
+        <w:r>
+          <w:rPr>
+            <w:b/>
+            <w:color w:val="000000" w:themeColor="text1"/>
+          </w:rPr>
+          <w:t xml:space="preserve">  As we no</w:t>
+        </w:r>
+      </w:ins>
+      <w:ins w:id="451" w:author="Dave Bridges" w:date="2022-07-07T12:56:00Z">
+        <w:r>
+          <w:rPr>
+            <w:b/>
+            <w:color w:val="000000" w:themeColor="text1"/>
+          </w:rPr>
+          <w:t xml:space="preserve">w note in the revised manuscript this diet caused </w:t>
+        </w:r>
+        <w:proofErr w:type="gramStart"/>
+        <w:r>
+          <w:rPr>
+            <w:b/>
+            <w:color w:val="000000" w:themeColor="text1"/>
+          </w:rPr>
+          <w:t>a</w:t>
+        </w:r>
+        <w:proofErr w:type="gramEnd"/>
+        <w:r>
+          <w:rPr>
+            <w:b/>
+            <w:color w:val="000000" w:themeColor="text1"/>
+          </w:rPr>
+          <w:t xml:space="preserve"> </w:t>
+        </w:r>
+        <w:commentRangeStart w:id="452"/>
+        <w:r>
+          <w:rPr>
+            <w:b/>
+            <w:color w:val="000000" w:themeColor="text1"/>
+          </w:rPr>
+          <w:t>XXX% increase in caloric intake</w:t>
+        </w:r>
+        <w:commentRangeEnd w:id="452"/>
+        <w:r>
+          <w:rPr>
+            <w:rStyle w:val="CommentReference"/>
+          </w:rPr>
+          <w:commentReference w:id="452"/>
+        </w:r>
+      </w:ins>
+      <w:ins w:id="453" w:author="Dave Bridges" w:date="2022-07-07T12:57:00Z">
+        <w:r>
+          <w:rPr>
+            <w:b/>
+            <w:color w:val="000000" w:themeColor="text1"/>
+          </w:rPr>
+          <w:t>.  This was done as animals on NCD alone had modest phenotypes, but we were only able to elicit glucose intolerance in males via this challenge.</w:t>
+        </w:r>
+      </w:ins>
+    </w:p>
+    <w:p>
+      <w:pPr>
         <w:rPr>
           <w:color w:val="2E74B5" w:themeColor="accent5" w:themeShade="BF"/>
         </w:rPr>
-        <w:t>“</w:t>
-      </w:r>
-      <w:r>
-        <w:rPr>
-          <w:rFonts w:ascii="Times New Roman" w:hAnsi="Times New Roman" w:cs="Times New Roman"/>
-          <w:color w:val="2E74B5" w:themeColor="accent5" w:themeShade="BF"/>
-        </w:rPr>
-        <w:t>Results are shown for 2 cohorts of animals that have been combined</w:t>
-      </w:r>
-      <w:r>
-        <w:rPr>
-          <w:color w:val="2E74B5" w:themeColor="accent5" w:themeShade="BF"/>
-        </w:rPr>
-        <w:t xml:space="preserve">” </w:t>
-      </w:r>
-      <w:r>
-        <w:rPr>
-          <w:color w:val="4472C4" w:themeColor="accent1"/>
-        </w:rPr>
-        <w:br/>
-      </w:r>
+      </w:pPr>
+    </w:p>
+    <w:p>
+      <w:pPr>
+        <w:pStyle w:val="ListParagraph"/>
+        <w:rPr>
+          <w:del w:id="454" w:author="Dave Bridges" w:date="2022-07-07T12:53:00Z"/>
+        </w:rPr>
+      </w:pPr>
+      <w:r>
+        <w:t>Statistics: sounds very elaborate and cool but n per group still very low</w:t>
+      </w:r>
+      <w:ins w:id="455" w:author="Dave Bridges" w:date="2022-07-07T12:53:00Z">
+        <w:r>
+          <w:t xml:space="preserve">.  </w:t>
+        </w:r>
+      </w:ins>
     </w:p>
     <w:p>
       <w:pPr>
@@ -16330,799 +17673,316 @@
           <w:ilvl w:val="0"/>
           <w:numId w:val="5"/>
         </w:numPr>
-      </w:pPr>
-      <w:r>
-        <w:t>The manuscript would benefit from a characterization of the effect of eTRF on the dam</w:t>
-      </w:r>
-    </w:p>
-    <w:p>
-      <w:r>
-        <w:t>during gestation. A lack of evidence on how TRF affects the dam during pregnancy</w:t>
-      </w:r>
-    </w:p>
-    <w:p>
-      <w:r>
-        <w:t>makes it difficult to ascertain whether the effects on the offspring are a result of caloric</w:t>
-      </w:r>
-    </w:p>
-    <w:p>
-      <w:r>
-        <w:t>restriction, time restricted feeding, or a host of other side-effects that may have occurred</w:t>
-      </w:r>
-    </w:p>
-    <w:p>
-      <w:r>
-        <w:t>from the intervention.</w:t>
-      </w:r>
-    </w:p>
-    <w:p>
-      <w:pPr>
-        <w:rPr>
-          <w:color w:val="4472C4" w:themeColor="accent1"/>
-        </w:rPr>
-      </w:pPr>
-      <w:r>
-        <w:rPr>
-          <w:color w:val="4472C4" w:themeColor="accent1"/>
-        </w:rPr>
-        <w:t xml:space="preserve">We have completed 2 cohorts of study to understand the maternal effects of this dietary intervention. </w:t>
-      </w:r>
-      <w:r>
-        <w:rPr>
-          <w:color w:val="4472C4" w:themeColor="accent1"/>
-        </w:rPr>
-        <w:t>We are still ascertaining the effect on dams, but our last 2 cohorts have shown that food intake is comparable and weight gain over pregnancy is similar between eTRF and AL dams. This suggests the intervention does not induce caloric restriction during pregnancy in our model. For some data, please see comments to reviewer 1. This data is intended for a separate publication.</w:t>
-      </w:r>
-      <w:r>
-        <w:rPr>
-          <w:color w:val="4472C4" w:themeColor="accent1"/>
-        </w:rPr>
-        <w:t xml:space="preserve"> See comments for reviewer 1, </w:t>
-      </w:r>
-      <w:r>
-        <w:rPr>
-          <w:color w:val="4472C4" w:themeColor="accent1"/>
-        </w:rPr>
-        <w:t>item #13.</w:t>
-      </w:r>
-    </w:p>
-    <w:p>
-      <w:pPr>
-        <w:pStyle w:val="Heading1"/>
-      </w:pPr>
-    </w:p>
-    <w:p>
-      <w:pPr>
-        <w:pStyle w:val="Heading1"/>
-      </w:pPr>
-      <w:r>
-        <w:t>Rationale &amp; design:</w:t>
-      </w:r>
+        <w:rPr>
+          <w:ins w:id="456" w:author="Dave Bridges" w:date="2022-07-07T12:53:00Z"/>
+        </w:rPr>
+        <w:pPrChange w:id="457" w:author="Dave Bridges" w:date="2022-07-07T12:53:00Z">
+          <w:pPr>
+            <w:pStyle w:val="ListParagraph"/>
+            <w:numPr>
+              <w:numId w:val="5"/>
+            </w:numPr>
+            <w:ind w:hanging="360"/>
+          </w:pPr>
+        </w:pPrChange>
+      </w:pPr>
     </w:p>
     <w:p>
       <w:pPr>
         <w:pStyle w:val="ListParagraph"/>
-        <w:numPr>
-          <w:ilvl w:val="0"/>
-          <w:numId w:val="5"/>
-        </w:numPr>
-      </w:pPr>
-      <w:r>
-        <w:t>A very strong point is made about eTRF during gestation as a model of feeding</w:t>
-      </w:r>
-    </w:p>
-    <w:p>
-      <w:r>
-        <w:t>disruption observed during pregnancy (abstract l12-19, introduction p4 l50-53, p5 l52-</w:t>
-      </w:r>
-    </w:p>
-    <w:p>
-      <w:r>
-        <w:t>540). There are several reasons why the reviewer respectfully disagrees with this</w:t>
-      </w:r>
-    </w:p>
-    <w:p>
-      <w:r>
-        <w:t>statement, amongst which the idea that adhering to a rigorous short daily feeding</w:t>
-      </w:r>
-    </w:p>
-    <w:p>
-      <w:r>
-        <w:t>interval can represent disrupted gestational eating behavior characterized by changes in</w:t>
-      </w:r>
-    </w:p>
-    <w:p>
-      <w:r>
-        <w:lastRenderedPageBreak/>
-        <w:t>food preferences and tolerability. In addition, in most cases, whether in rodents or</w:t>
-      </w:r>
-    </w:p>
-    <w:p>
-      <w:r>
-        <w:t>human studies, TRF/TRE has been studied in the context of obesity and metabolic</w:t>
-      </w:r>
-    </w:p>
-    <w:p>
-      <w:r>
-        <w:t>disease. The effect of early and short 6h eTRF of normal chow in female rodents itself is</w:t>
-      </w:r>
-    </w:p>
-    <w:p>
-      <w:r>
-        <w:t xml:space="preserve">unknown to the best of the reviewer’s knowledge. </w:t>
-      </w:r>
-    </w:p>
-    <w:p>
-      <w:pPr>
-        <w:rPr>
-          <w:color w:val="4472C4" w:themeColor="accent1"/>
-        </w:rPr>
-      </w:pPr>
-      <w:r>
-        <w:rPr>
-          <w:color w:val="4472C4" w:themeColor="accent1"/>
-        </w:rPr>
-        <w:t xml:space="preserve">The literature isn’t consistent in the total time spend fasting vs eating for TRF. It often ranges from </w:t>
-      </w:r>
-      <w:r>
-        <w:rPr>
-          <w:color w:val="4472C4" w:themeColor="accent1"/>
-        </w:rPr>
-        <w:t>4</w:t>
-      </w:r>
-      <w:r>
-        <w:rPr>
-          <w:color w:val="4472C4" w:themeColor="accent1"/>
-        </w:rPr>
-        <w:t xml:space="preserve">-12 hours of eating in both human and animal studies. Although we agree that 6 hour is on the more restrictive side, it is still within the range seen in the literature. </w:t>
-      </w:r>
-      <w:r>
-        <w:rPr>
-          <w:color w:val="4472C4" w:themeColor="accent1"/>
-        </w:rPr>
-        <w:t>When it comes to disrupted feeding in pregnancy, there is now evidence, albeit limited, that pregnant women have adopted this practice</w:t>
-      </w:r>
-      <w:r>
-        <w:rPr>
-          <w:color w:val="4472C4" w:themeColor="accent1"/>
-        </w:rPr>
-        <w:t xml:space="preserve"> </w:t>
-      </w:r>
-      <w:r>
-        <w:rPr>
-          <w:color w:val="4472C4" w:themeColor="accent1"/>
-        </w:rPr>
-        <w:fldChar w:fldCharType="begin"/>
-      </w:r>
-      <w:r>
-        <w:rPr>
-          <w:color w:val="4472C4" w:themeColor="accent1"/>
-        </w:rPr>
-        <w:instrText xml:space="preserve"> ADDIN ZOTERO_ITEM CSL_CITATION {"citationID":"hN3WLzZ1","properties":{"formattedCitation":"(Ali &amp; Kunugi, 2020; Flanagan et al., 2022)","plainCitation":"(Ali &amp; Kunugi, 2020; Flanagan et al., 2022)","noteIndex":0},"citationItems":[{"id":825,"uris":["http://zotero.org/users/5073745/items/MJUJ2CHG"],"itemData":{"id":825,"type":"article-journal","abstract":"Gestational diabetes mellitus (GDM) is a common pregnancy-related condition afflicting 5–36% of pregnancies. It is associated with many morbid maternal and fetal outcomes. Mood dysregulations (MDs, e.g., depression, distress, and anxiety) are common among women with GDM, and they exacerbate its prognosis and hinder its treatment. Hence, in addition to early detection and proper management of GDM, treating the associated MDs is crucial. Maternal hyperglycemia and MDs result from a complex network of genetic, behavioral, and environmental factors. This review briefly explores mechanisms that underlie GDM and prenatal MDs. It also describes the effect of exercise, dietary modification, and intermittent fasting (IF) on metabolic and affective dysfunctions exemplified by a case report. In this patient, interventions such as IF considerably reduced maternal body weight, plasma glucose, and psychological distress without any adverse effects. Thus, IF is one measure that can control GDM and maternal MDs; however, more investigations are warranted.","container-title":"International Journal of Environmental Research and Public Health","DOI":"10.3390/ijerph17249379","ISSN":"1661-7827","issue":"24","journalAbbreviation":"Int J Environ Res Public Health","note":"PMID: 33333828\nPMCID: PMC7765295","page":"9379","source":"PubMed Central","title":"Intermittent Fasting, Dietary Modifications, and Exercise for the Control of Gestational Diabetes and Maternal Mood Dysregulation: A Review and a Case Report","title-short":"Intermittent Fasting, Dietary Modifications, and Exercise for the Control of Gestational Diabetes and Maternal Mood Dysregulation","volume":"17","author":[{"family":"Ali","given":"Amira Mohammed"},{"family":"Kunugi","given":"Hiroshi"}],"issued":{"date-parts":[["2020",12]]}}},{"id":1360,"uris":["http://zotero.org/users/5073745/items/NHIMJJF6"],"itemData":{"id":1360,"type":"article-journal","abstract":"The maternal metabolic milieu is challenged during pregnancy and may result in unwarranted metabolic complications. A time-restricted eating (TRE) pattern may optimize the metabolic response to pregnancy by improving glucose metabolism and reducing circulating glucose concentrations, as it does in nonpregnant individuals.The objectives of this study were to 1) assess eating timing in pregnant women; 2) understand the perceptions of adopting a TRE pattern; 3) determine the barriers and support mechanisms for incorporating a TRE pattern; and 4) identify those most willing to adopt a TRE pattern during pregnancy.This was a cross-sectional quantitative and quasi-qualitative online survey study for women who were pregnant at the time of study completion or had given birth in the prior 2 years. Group analyses were performed based off willingness to try a TRE pattern using chi-squared analyses, independent samples t-tests, or an analysis of variance. Three separate reviewers reviewed qualitative responses.A total of 431 women (BMI, 27.5 ± 0.3 kg/m2) completed the study. Of the participating women, 23.7% reported willingness to try a TRE pattern during pregnancy. Top barriers to adopting a TRE pattern during pregnancy were concerns for 1) safety; 2) nausea; and 3) hunger. The highest ranked support mechanisms were: 1) the ability to choose the eating window; 2) more frequent prenatal visits to ensure the health of the baby; and 3) receiving feedback from a dietician/nutritionist. Women who did not identify as White/Caucasian expressed a higher willingness to try a TRE pattern during pregnancy (P = 0.01). Women who were nulliparous expressed a higher willingness to try a TRE pattern (P = 0.05).TRE, an alternative dietary strategy shown to optimize metabolic control, may be effective to prevent and manage pregnancy-related metabolic impairments. To create an effective TRE intervention during pregnancy, the input of pregnant mothers is necessary to increase adherence and acceptability.","container-title":"The Journal of Nutrition","DOI":"10.1093/jn/nxab397","ISSN":"0022-3166","issue":"2","journalAbbreviation":"The Journal of Nutrition","page":"475-483","source":"Silverchair","title":"Assessment of Eating Behaviors and Perceptions of Time-Restricted Eating During Pregnancy","volume":"152","author":[{"family":"Flanagan","given":"Emily W"},{"family":"Kebbe","given":"Maryam"},{"family":"Sparks","given":"Joshua R"},{"family":"Redman","given":"Leanne M"}],"issued":{"date-parts":[["2022",2,1]]}}}],"schema":"https://github.com/citation-style-language/schema/raw/master/csl-citation.json"} </w:instrText>
-      </w:r>
-      <w:r>
-        <w:rPr>
-          <w:color w:val="4472C4" w:themeColor="accent1"/>
-        </w:rPr>
-        <w:fldChar w:fldCharType="separate"/>
-      </w:r>
-      <w:r>
-        <w:rPr>
-          <w:noProof/>
-          <w:color w:val="4472C4" w:themeColor="accent1"/>
-        </w:rPr>
-        <w:t>(Ali &amp; Kunugi, 2020; Flanagan et al., 2022)</w:t>
-      </w:r>
-      <w:r>
-        <w:rPr>
-          <w:color w:val="4472C4" w:themeColor="accent1"/>
-        </w:rPr>
-        <w:fldChar w:fldCharType="end"/>
-      </w:r>
-      <w:r>
-        <w:rPr>
-          <w:color w:val="4472C4" w:themeColor="accent1"/>
-        </w:rPr>
-        <w:t xml:space="preserve">. </w:t>
-      </w:r>
-      <w:r>
-        <w:rPr>
-          <w:color w:val="4472C4" w:themeColor="accent1"/>
-        </w:rPr>
-        <w:t xml:space="preserve">We also considered evaluating this eating modality with a diet-induced obesity model. We decided against doing so for 2 reasons: 1 – we were concerned about having too few litters to draw conclusions from using a DIO model, and 2 – we wanted to understand what the independent effects of TRF were outside of the context of metabolic disease and weight loss. </w:t>
-      </w:r>
-      <w:r>
-        <w:rPr>
-          <w:color w:val="4472C4" w:themeColor="accent1"/>
-        </w:rPr>
-        <w:t xml:space="preserve">Since beginning this review, a similar work has been published </w:t>
-      </w:r>
-      <w:r>
-        <w:rPr>
-          <w:color w:val="4472C4" w:themeColor="accent1"/>
-        </w:rPr>
-        <w:fldChar w:fldCharType="begin"/>
-      </w:r>
-      <w:r>
-        <w:rPr>
-          <w:color w:val="4472C4" w:themeColor="accent1"/>
-        </w:rPr>
-        <w:instrText xml:space="preserve"> ADDIN ZOTERO_ITEM CSL_CITATION {"citationID":"IN9USNRW","properties":{"formattedCitation":"(Prates et al., 2022)","plainCitation":"(Prates et al., 2022)","noteIndex":0},"citationItems":[{"id":1395,"uris":["http://zotero.org/users/5073745/items/H2SF844K"],"itemData":{"id":1395,"type":"article-journal","abstract":"Maternal circadian eating time and frequency were associated with altered glucose metabolism during pregnancy in humans. Research about long maternal fasting intervals is inconclusive, and little is known about the effect of maternal time-feeding on the offspring health. Therefore, the aim of the present study was to determine whether maternal time feeding influences the metabolic status of both male and female offspring. Pregnant rats were provided ad libitum (AD) access to chow diet or fed during either the light phase (LP) or dark phase (DP) during the embryonic development. At the age of 150 days, glucose tolerance, lipid concentrations, and insulin secretion were determined in adult male and female offspring. Both male and female offspring of LP and DP dams exhibited alterations in the lipid profile and female offspring were glucose intolerant. Glucose-stimulated insulin secretion decreased in male and female offspring of LP and DP dams. Acetylcholine increased insulin secretion in male and female offspring. Islets from male and female offspring of DP dams exhibited less pronounced inhibition of insulin secretion by epinephrine, suggesting alterations in cholinergic and adrenergic pathways in these animals. Our data suggest that TRF regimen during embryonic development could program rat offspring for metabolic dysfunction in adulthood.","container-title":"Nutrition","DOI":"10.1016/j.nut.2022.111776","ISSN":"0899-9007","journalAbbreviation":"Nutrition","language":"en","page":"111776","source":"ScienceDirect","title":"Time-restricted feeding during embryonic development leads to metabolic dysfunction in adult rat offspring","author":[{"family":"Prates","given":"Kelly Valério"},{"family":"Pavanello","given":"Audrei"},{"family":"Gongora","given":"Adriane Barreto"},{"family":"Moreira","given":"Veridiana Mota"},{"family":"Moraes","given":"Ana Maria Praxedes","non-dropping-particle":"de"},{"family":"Rigo","given":"Kesia Palma"},{"family":"Vieira","given":"Elaine"},{"family":"Mathias","given":"Paulo Cezar de Freitas"}],"issued":{"date-parts":[["2022",6,17]]}}}],"schema":"https://github.com/citation-style-language/schema/raw/master/csl-citation.json"} </w:instrText>
-      </w:r>
-      <w:r>
-        <w:rPr>
-          <w:color w:val="4472C4" w:themeColor="accent1"/>
-        </w:rPr>
-        <w:fldChar w:fldCharType="separate"/>
-      </w:r>
-      <w:r>
-        <w:rPr>
-          <w:noProof/>
-          <w:color w:val="4472C4" w:themeColor="accent1"/>
-        </w:rPr>
-        <w:t>(Prates et al., 2022)</w:t>
-      </w:r>
-      <w:r>
-        <w:rPr>
-          <w:color w:val="4472C4" w:themeColor="accent1"/>
-        </w:rPr>
-        <w:fldChar w:fldCharType="end"/>
-      </w:r>
-      <w:r>
-        <w:rPr>
-          <w:color w:val="4472C4" w:themeColor="accent1"/>
-        </w:rPr>
-        <w:t xml:space="preserve"> that also utilizes a chow model of TRF in pregnant rodents (rats) and also finds insulin secretory differences in the resultant offspring, although stronger responses are seen in females in this work. </w:t>
-      </w:r>
+        <w:rPr>
+          <w:ins w:id="458" w:author="Dave Bridges" w:date="2022-07-07T12:53:00Z"/>
+          <w:color w:val="4472C4" w:themeColor="accent1"/>
+        </w:rPr>
+      </w:pPr>
     </w:p>
     <w:p>
       <w:pPr>
         <w:pStyle w:val="ListParagraph"/>
-        <w:numPr>
-          <w:ilvl w:val="0"/>
-          <w:numId w:val="5"/>
-        </w:numPr>
-      </w:pPr>
-      <w:r>
-        <w:t>Thus, in the reviewer’s opinion, there</w:t>
-      </w:r>
-    </w:p>
-    <w:p>
-      <w:r>
-        <w:t xml:space="preserve">is a missed opportunity to study the effect on the dams as well as the impact of </w:t>
-      </w:r>
-      <w:proofErr w:type="gramStart"/>
-      <w:r>
-        <w:t>the</w:t>
-      </w:r>
-      <w:proofErr w:type="gramEnd"/>
-    </w:p>
-    <w:p>
-      <w:r>
-        <w:t>intervention in the context of diet-induced obesity and/or metabolic disease in the dams</w:t>
-      </w:r>
-    </w:p>
-    <w:p>
-      <w:r>
-        <w:t xml:space="preserve">since, in the </w:t>
-      </w:r>
-      <w:proofErr w:type="gramStart"/>
-      <w:r>
-        <w:t>reviewers</w:t>
-      </w:r>
-      <w:proofErr w:type="gramEnd"/>
-      <w:r>
-        <w:t xml:space="preserve"> opinion, the idea that (1) healthy pregnant women would</w:t>
-      </w:r>
-    </w:p>
-    <w:p>
-      <w:r>
-        <w:t>deliberately restrict their eating window to 6 hours daily for the duration of the pregnancy</w:t>
-      </w:r>
-    </w:p>
-    <w:p>
-      <w:r>
-        <w:t>– a very restrictive intervention - or that (2) this model can recapitulate some aspects of</w:t>
-      </w:r>
-    </w:p>
-    <w:p>
-      <w:r>
-        <w:t>eating disruption associated with pregnancy is farfetched.</w:t>
-      </w:r>
-    </w:p>
-    <w:p>
-      <w:pPr>
-        <w:rPr>
-          <w:color w:val="4472C4" w:themeColor="accent1"/>
-        </w:rPr>
-      </w:pPr>
-      <w:r>
-        <w:rPr>
-          <w:color w:val="4472C4" w:themeColor="accent1"/>
-        </w:rPr>
-        <w:t>As referenced in the previous comment, we know that although the 6h time restriction is very narrow</w:t>
-      </w:r>
-      <w:r>
-        <w:rPr>
-          <w:color w:val="4472C4" w:themeColor="accent1"/>
-        </w:rPr>
-        <w:t>(reviewer 1, comment 13)</w:t>
-      </w:r>
-      <w:r>
-        <w:rPr>
-          <w:color w:val="4472C4" w:themeColor="accent1"/>
-        </w:rPr>
-        <w:t>, there is evidence that TRF happens in pregnant women.</w:t>
-      </w:r>
-      <w:r>
-        <w:rPr>
-          <w:color w:val="4472C4" w:themeColor="accent1"/>
-        </w:rPr>
-        <w:t xml:space="preserve"> </w:t>
-      </w:r>
-      <w:r>
-        <w:rPr>
-          <w:color w:val="4472C4" w:themeColor="accent1"/>
-        </w:rPr>
-        <w:t xml:space="preserve">As of yet, there are </w:t>
-      </w:r>
-      <w:r>
-        <w:rPr>
-          <w:color w:val="4472C4" w:themeColor="accent1"/>
-        </w:rPr>
-        <w:t xml:space="preserve">no known rigorous </w:t>
-      </w:r>
-      <w:r>
-        <w:rPr>
-          <w:color w:val="4472C4" w:themeColor="accent1"/>
-        </w:rPr>
-        <w:t>studies that look at this in human beings</w:t>
-      </w:r>
-      <w:r>
-        <w:rPr>
-          <w:color w:val="4472C4" w:themeColor="accent1"/>
-        </w:rPr>
-        <w:t xml:space="preserve">. </w:t>
-      </w:r>
-      <w:r>
-        <w:rPr>
-          <w:color w:val="4472C4" w:themeColor="accent1"/>
-        </w:rPr>
-        <w:t xml:space="preserve">In order to begin to study this in humans, an understanding of the basic safety of this practice must be </w:t>
-      </w:r>
-      <w:r>
-        <w:rPr>
-          <w:color w:val="4472C4" w:themeColor="accent1"/>
-        </w:rPr>
-        <w:t>ascertained</w:t>
-      </w:r>
-      <w:r>
-        <w:rPr>
-          <w:color w:val="4472C4" w:themeColor="accent1"/>
-        </w:rPr>
-        <w:t>. This is why we chose to study this model in mice, to begin to assess the safety of this intervention. We agree that 6 hours is</w:t>
-      </w:r>
-      <w:r>
-        <w:rPr>
-          <w:color w:val="4472C4" w:themeColor="accent1"/>
-        </w:rPr>
-        <w:t xml:space="preserve"> not the norm</w:t>
-      </w:r>
-      <w:r>
-        <w:rPr>
-          <w:color w:val="4472C4" w:themeColor="accent1"/>
-        </w:rPr>
-        <w:t xml:space="preserve"> in terms of restriction</w:t>
-      </w:r>
-      <w:r>
-        <w:rPr>
-          <w:color w:val="4472C4" w:themeColor="accent1"/>
-        </w:rPr>
-        <w:t>. However</w:t>
-      </w:r>
-      <w:r>
-        <w:rPr>
-          <w:color w:val="4472C4" w:themeColor="accent1"/>
-        </w:rPr>
-        <w:t xml:space="preserve">, but the </w:t>
-      </w:r>
-      <w:r>
-        <w:rPr>
-          <w:color w:val="4472C4" w:themeColor="accent1"/>
-        </w:rPr>
-        <w:t>range</w:t>
-      </w:r>
-      <w:r>
-        <w:rPr>
-          <w:color w:val="4472C4" w:themeColor="accent1"/>
-        </w:rPr>
-        <w:t xml:space="preserve"> of 4</w:t>
-      </w:r>
-      <w:r>
-        <w:rPr>
-          <w:color w:val="4472C4" w:themeColor="accent1"/>
-        </w:rPr>
-        <w:t>-12</w:t>
-      </w:r>
-      <w:r>
-        <w:rPr>
-          <w:color w:val="4472C4" w:themeColor="accent1"/>
-        </w:rPr>
-        <w:t xml:space="preserve"> hours</w:t>
-      </w:r>
-      <w:r>
-        <w:rPr>
-          <w:color w:val="4472C4" w:themeColor="accent1"/>
-        </w:rPr>
-        <w:t xml:space="preserve"> is normal in </w:t>
-      </w:r>
-      <w:r>
-        <w:rPr>
-          <w:color w:val="4472C4" w:themeColor="accent1"/>
-        </w:rPr>
-        <w:t>the</w:t>
-      </w:r>
-      <w:r>
-        <w:rPr>
-          <w:color w:val="4472C4" w:themeColor="accent1"/>
-        </w:rPr>
-        <w:t xml:space="preserve"> literature and our 6h intervention fits within that range. </w:t>
-      </w:r>
-      <w:r>
-        <w:rPr>
-          <w:color w:val="4472C4" w:themeColor="accent1"/>
-        </w:rPr>
-        <w:t>6 hour feeding periods have been used in previous TRF studies in both human</w:t>
-      </w:r>
-      <w:r>
-        <w:rPr>
-          <w:color w:val="4472C4" w:themeColor="accent1"/>
-        </w:rPr>
-        <w:t>s</w:t>
-      </w:r>
-      <w:r>
-        <w:rPr>
-          <w:color w:val="4472C4" w:themeColor="accent1"/>
-        </w:rPr>
-        <w:t xml:space="preserve"> </w:t>
-      </w:r>
-      <w:r>
-        <w:rPr>
-          <w:color w:val="4472C4" w:themeColor="accent1"/>
-        </w:rPr>
-        <w:fldChar w:fldCharType="begin"/>
-      </w:r>
-      <w:r>
-        <w:rPr>
-          <w:color w:val="4472C4" w:themeColor="accent1"/>
-        </w:rPr>
-        <w:instrText xml:space="preserve"> ADDIN ZOTERO_ITEM CSL_CITATION {"citationID":"hl6VvdPs","properties":{"formattedCitation":"(Cienfuegos et al., 2020; Hutchison et al., 2019; Jamshed et al., 2019; Ravussin et al., 2019; Sutton et al., 2018)","plainCitation":"(Cienfuegos et al., 2020; Hutchison et al., 2019; Jamshed et al., 2019; Ravussin et al., 2019; Sutton et al., 2018)","noteIndex":0},"citationItems":[{"id":561,"uris":["http://zotero.org/users/5073745/items/XCTAMLBK"],"itemData":{"id":561,"type":"article-journal","container-title":"Cell Metabolism","DOI":"10.1016/j.cmet.2020.06.018","ISSN":"1550-4131","issue":"3","journalAbbreviation":"Cell Metabolism","language":"English","note":"publisher: Elsevier\nPMID: 32673591","page":"366-378.e3","source":"www.cell.com","title":"Effects of 4- and 6-h Time-Restricted Feeding on Weight and Cardiometabolic Health: A Randomized Controlled Trial in Adults with Obesity","title-short":"Effects of 4- and 6-h Time-Restricted Feeding on Weight and Cardiometabolic Health","volume":"32","author":[{"family":"Cienfuegos","given":"Sofia"},{"family":"Gabel","given":"Kelsey"},{"family":"Kalam","given":"Faiza"},{"family":"Ezpeleta","given":"Mark"},{"family":"Wiseman","given":"Eric"},{"family":"Pavlou","given":"Vasiliki"},{"family":"Lin","given":"Shuhao"},{"family":"Oliveira","given":"Manoela Lima"},{"family":"Varady","given":"Krista A."}],"issued":{"date-parts":[["2020",9,1]]}}},{"id":327,"uris":["http://zotero.org/users/5073745/items/E89CVTH5"],"itemData":{"id":327,"type":"article-journal","abstract":"Objective This study aimed to assess the effects of 9-hour time-restricted feeding (TRF), early (TRFe) or delayed (TRFd), on glucose tolerance in men at risk for type 2 diabetes. Methods Fifteen men (age 55 ± 3 years, BMI 33.9 ± 0.8 kg/m2) wore a continuous glucose monitor for 7 days of baseline assessment and during two 7-day TRF conditions. Participants were randomized to TRFe (8 am to 5 pm) or TRFd (12 pm to 9 pm), separated by a 2-week washout phase. Glucose, insulin, triglycerides, nonesterified fatty acids, and gastrointestinal hormone incremental areas under the curve were calculated following a standard meal on days 0 and 7 at 8 am (TRFe) or 12 pm (TRFd). Results TRF improved glucose tolerance as assessed by a reduction in glucose incremental area under the curve (P = 0.001) and fasting triglycerides (P = 0.003) on day 7 versus day 0. However, there were no mealtime by TRF interactions in any of the variables examined. There was also no effect of TRF on fasting and postprandial insulin, nonesterified fatty acids, or gastrointestinal hormones. Mean fasting glucose by continuous glucose monitor was lower in TRFe (P = 0.02) but not TRFd (P = 0.17) versus baseline, but there was no difference between TRF conditions. Conclusions While only TRFe lowered mean fasting glucose, TRF improved glycemic responses to a test meal in men at risk for type 2 diabetes regardless of the clock time that TRF was initiated.","container-title":"Obesity","DOI":"10.1002/oby.22449","ISSN":"1930-739X","issue":"5","language":"en","page":"724-732","source":"Wiley Online Library","title":"Time-Restricted Feeding Improves Glucose Tolerance in Men at Risk for Type 2 Diabetes: A Randomized Crossover Trial","title-short":"Time-Restricted Feeding Improves Glucose Tolerance in Men at Risk for Type 2 Diabetes","volume":"27","author":[{"family":"Hutchison","given":"Amy T."},{"family":"Regmi","given":"Prashant"},{"family":"Manoogian","given":"Emily N. C."},{"family":"Fleischer","given":"Jason G."},{"family":"Wittert","given":"Gary A."},{"family":"Panda","given":"Satchidananda"},{"family":"Heilbronn","given":"Leonie K."}],"issued":{"date-parts":[["2019"]]}}},{"id":104,"uris":["http://zotero.org/users/5073745/items/VZMS82L6"],"itemData":{"id":104,"type":"article-journal","abstract":"Time-restricted feeding (TRF) is a form of intermittent fasting that involves having a longer daily fasting period. Preliminary studies report that TRF improves cardiometabolic health in rodents and humans. Here, we performed the first study to determine how TRF affects gene expression, circulating hormones, and diurnal patterns in cardiometabolic risk factors in humans. Eleven overweight adults participated in a 4-day randomized crossover study where they ate between 8 am and 2 pm (early TRF (eTRF)) and between 8 am and 8 pm (control schedule). Participants underwent continuous glucose monitoring, and blood was drawn to assess cardiometabolic risk factors, hormones, and gene expression in whole blood cells. Relative to the control schedule, eTRF decreased mean 24-hour glucose levels by 4 &amp;plusmn; 1 mg/dl (p = 0.0003) and glycemic excursions by 12 &amp;plusmn; 3 mg/dl (p = 0.001). In the morning before breakfast, eTRF increased ketones, cholesterol, and the expression of the stress response and aging gene SIRT1 and the autophagy gene LC3A (all p &amp;lt; 0.04), while in the evening, it tended to increase brain-derived neurotropic factor (BNDF; p = 0.10) and also increased the expression of MTOR (p = 0.007), a major nutrient-sensing protein that regulates cell growth. eTRF also altered the diurnal patterns in cortisol and the expression of several circadian clock genes (p &amp;lt; 0.05). eTRF improves 24-hour glucose levels, alters lipid metabolism and circadian clock gene expression, and may also increase autophagy and have anti-aging effects in humans.","container-title":"Nutrients","DOI":"10.3390/nu11061234","issue":"6","language":"en","page":"1234","source":"www.mdpi.com","title":"Early Time-Restricted Feeding Improves 24-Hour Glucose Levels and Affects Markers of the Circadian Clock, Aging, and Autophagy in Humans","volume":"11","author":[{"family":"Jamshed","given":"Humaira"},{"family":"Beyl","given":"Robbie A."},{"family":"Della Manna","given":"Deborah L."},{"family":"Yang","given":"Eddy S."},{"family":"Ravussin","given":"Eric"},{"family":"Peterson","given":"Courtney M."}],"issued":{"date-parts":[["2019",6]]}}},{"id":83,"uris":["http://zotero.org/users/5073745/items/NM5GTE54"],"itemData":{"id":83,"type":"article-journal","abstract":"Objective Eating earlier in the daytime to align with circadian rhythms in metabolism enhances weight loss. However, it is unknown whether these benefits are mediated through increased energy expenditure or decreased food intake. Therefore, this study performed the first randomized trial to determine how meal timing affects 24-hour energy metabolism when food intake and meal frequency are matched. Methods Eleven adults with overweight practiced both early time-restricted feeding (eTRF) (eating from 8 am to 2 pm) and a control schedule (eating from 8 am to 8 pm) for 4 days each. On the fourth day, 24-hour energy expenditure and substrate oxidation were measured by whole-room indirect calorimetry, in conjunction with appetite and metabolic hormones. Results eTRF did not affect 24-hour energy expenditure (Δ = 10 ± 16 kcal/d; P = 0.55). Despite the longer daily fast (intermittent fasting), eTRF decreased mean ghrelin levels by 32 ± 10 pg/mL (P = 0.006), made hunger more even-keeled (P = 0.006), and tended to increase fullness (P = 0.06-0.10) and decrease the desire to eat (P = 0.08). eTRF also increased metabolic flexibility (P = 0.0006) and decreased the 24-hour nonprotein respiratory quotient (Δ = −0.021 ± 0.010; P = 0.05). Conclusions Meal-timing interventions facilitate weight loss primarily by decreasing appetite rather than by increasing energy expenditure. eTRF may also increase fat loss by increasing fat oxidation.","container-title":"Obesity","DOI":"10.1002/oby.22518","ISSN":"1930-739X","issue":"8","language":"en","page":"1244-1254","source":"Wiley Online Library","title":"Early Time-Restricted Feeding Reduces Appetite and Increases Fat Oxidation But Does Not Affect Energy Expenditure in Humans","volume":"27","author":[{"family":"Ravussin","given":"Eric"},{"family":"Beyl","given":"Robbie A."},{"family":"Poggiogalle","given":"Eleonora"},{"family":"Hsia","given":"Daniel S."},{"family":"Peterson","given":"Courtney M."}],"issued":{"date-parts":[["2019"]]}}},{"id":59,"uris":["http://zotero.org/users/5073745/items/BQ94UWAX"],"itemData":{"id":59,"type":"article-journal","abstract":"Summary\nIntermittent fasting (IF) improves cardiometabolic health; however, it is unknown whether these effects are due solely to weight loss. We conducted the first supervised controlled feeding trial to test whether IF has benefits independent of weight loss by feeding participants enough food to maintain their weight. Our proof-of-concept study also constitutes the first trial of early time-restricted feeding (eTRF), a form of IF that involves eating early in the day to be in alignment with circadian rhythms in metabolism. Men with prediabetes were randomized to eTRF (6-hr feeding period, with dinner before 3 p.m.) or a control schedule (12-hr feeding period) for 5 weeks and later crossed over to the other schedule. eTRF improved insulin sensitivity, β cell responsiveness, blood pressure, oxidative stress, and appetite. We demonstrate for the first time in humans that eTRF improves some aspects of cardiometabolic health and that IF’s effects are not solely due to weight loss.","container-title":"Cell Metabolism","DOI":"10.1016/j.cmet.2018.04.010","ISSN":"1550-4131","issue":"6","journalAbbreviation":"Cell Metabolism","page":"1212-1221.e3","source":"ScienceDirect","title":"Early Time-Restricted Feeding Improves Insulin Sensitivity, Blood Pressure, and Oxidative Stress Even without Weight Loss in Men with Prediabetes","volume":"27","author":[{"family":"Sutton","given":"Elizabeth F."},{"family":"Beyl","given":"Robbie"},{"family":"Early","given":"Kate S."},{"family":"Cefalu","given":"William T."},{"family":"Ravussin","given":"Eric"},{"family":"Peterson","given":"Courtney M."}],"issued":{"date-parts":[["2018",6,5]]}}}],"schema":"https://github.com/citation-style-language/schema/raw/master/csl-citation.json"} </w:instrText>
-      </w:r>
-      <w:r>
-        <w:rPr>
-          <w:color w:val="4472C4" w:themeColor="accent1"/>
-        </w:rPr>
-        <w:fldChar w:fldCharType="separate"/>
-      </w:r>
-      <w:r>
-        <w:rPr>
-          <w:noProof/>
-          <w:color w:val="4472C4" w:themeColor="accent1"/>
-        </w:rPr>
-        <w:t>(Cienfuegos et al., 2020; Hutchison et al., 2019; Jamshed et al., 2019; Ravussin et al., 2019; Sutton et al., 2018)</w:t>
-      </w:r>
-      <w:r>
-        <w:rPr>
-          <w:color w:val="4472C4" w:themeColor="accent1"/>
-        </w:rPr>
-        <w:fldChar w:fldCharType="end"/>
-      </w:r>
-      <w:r>
-        <w:rPr>
-          <w:color w:val="4472C4" w:themeColor="accent1"/>
-        </w:rPr>
-        <w:t xml:space="preserve"> and animals</w:t>
-      </w:r>
-      <w:r>
-        <w:rPr>
-          <w:color w:val="4472C4" w:themeColor="accent1"/>
-        </w:rPr>
-        <w:t xml:space="preserve"> </w:t>
-      </w:r>
-      <w:r>
-        <w:rPr>
-          <w:color w:val="4472C4" w:themeColor="accent1"/>
-        </w:rPr>
-        <w:fldChar w:fldCharType="begin"/>
-      </w:r>
-      <w:r>
-        <w:rPr>
-          <w:color w:val="4472C4" w:themeColor="accent1"/>
-        </w:rPr>
-        <w:instrText xml:space="preserve"> ADDIN ZOTERO_ITEM CSL_CITATION {"citationID":"CQ8n4dVS","properties":{"formattedCitation":"(Boucsein et al., 2019; Garc\\uc0\\u237{}a-Gayt\\uc0\\u225{}n et al., 2020)","plainCitation":"(Boucsein et al., 2019; García-Gaytán et al., 2020)","noteIndex":0},"citationItems":[{"id":652,"uris":["http://zotero.org/users/5073745/items/K7KVJXE6"],"itemData":{"id":652,"type":"article-journal","abstract":"Synchronization between biologic clocks and metabolism is crucial for most species. Here, we examined the ability of leptin, important in the control of energy metabolism, to induce leptin signaling at the molecular as well as the behavioral level throughout the 24-h day in mice fed either a control or a high-fat diet (HFD). Furthermore, we investigated the effects of time-restricted feeding (TRF; a limitation of HFD access to 6 h each day) on energy metabolism during different periods throughout the 24-h day. In control mice, molecular leptin sensitivity was highest at zeitgeber time (ZT)0 (lights on), declining during the light phase, and increasing during the dark phase. Surprisingly, leptin resistance in HFD-fed mice was only present from the middle of the dark to the middle of the light period. Specifically, when TRF occurred from ZT21 to ZT3 (when leptin resistance in HFD-fed mice was most profound), it resulted in a disruption of the daily rhythms of locomotor activity and energy expenditure and in increased plasma insulin levels compared with other TRF periods. These data provide evidence that leptin sensitivity is controlled by the circadian rhythm and that TRF periods may be most efficient when aligned with the leptin-sensitive period.-Boucsein, A., Rizwan, M. Z., Tups, A. Hypothalamic leptin sensitivity and health benefits of time-restricted feeding are dependent on the time of day in male mice.","container-title":"FASEB journal: official publication of the Federation of American Societies for Experimental Biology","DOI":"10.1096/fj.201901004R","ISSN":"1530-6860","issue":"11","journalAbbreviation":"FASEB J","language":"eng","note":"PMID: 31366239\nPMCID: PMC6902664","page":"12175-12187","source":"PubMed","title":"Hypothalamic leptin sensitivity and health benefits of time-restricted feeding are dependent on the time of day in male mice","volume":"33","author":[{"family":"Boucsein","given":"Alisa"},{"family":"Rizwan","given":"Mohammed Z."},{"family":"Tups","given":"Alexander"}],"issued":{"date-parts":[["2019",11]]}}},{"id":487,"uris":["http://zotero.org/users/5073745/items/FP8YHPIT"],"itemData":{"id":487,"type":"article-journal","abstract":"Circadian rhythms are the product of the interaction of molecular clocks and environmental signals, such as light-dark cycles and eating-fasting cycles. Several studies have demonstrated that the circadian rhythm of peripheral clocks, and behavioural and metabolic mediators are re-synchronized in rodents fed under metabolic challenges, such as hyper- or hypocaloric diets and subjected to time-restricted feeding protocols. Despite the metabolic challenge, these approaches improve the metabolic status, raising the enquiry whether removing progressively the hypocaloric challenge in a  time-restricted feeding protocol leads to metabolic benefits by the synchronizing effect. To address this issue, we compared the effects of two time-restricted feeding protocols, one involved hypocaloric intake during the entire protocol (HCT) and the other implied a progressive intake accomplishing a normocaloric intake at the end of the protocol (NCT) on several behavioural, metabolic, and molecular rhythmic parameters. We observed that the food anticipatory activity (FAA) was driven and maintained in both HCT and NCT. Resynchronization of hepatic molecular clock, free fatty acids (FFAs), and FGF21 was elicited closely by HCT and NCT. We further observed that the fasting cycles involved in both protocols promoted ketone body production, preferentially beta-hydroxybutyrate in HCT, whereas acetoacetate was favoured in NCT before access to food. These findings demonstrate that time-restricted feeding does not require a sustained calorie restriction for promoting and maintaining the synchronization of the metabolic and behavioural circadian clock, and suggest that metabolic modulators, such as FFAs and FGF21, could contribute to FAA expression.","container-title":"Scientific Reports","DOI":"10.1038/s41598-020-66538-0","ISSN":"2045-2322","journalAbbreviation":"Sci Rep","note":"PMID: 32572063\nPMCID: PMC7308331","source":"PubMed Central","title":"Synchronization of the circadian clock by time-restricted feeding with progressive increasing calorie intake. Resemblances and differences regarding a sustained hypocaloric restriction","URL":"https://www.ncbi.nlm.nih.gov/pmc/articles/PMC7308331/","volume":"10","author":[{"family":"García-Gaytán","given":"Ana Cristina"},{"family":"Miranda-Anaya","given":"Manuel"},{"family":"Turrubiate","given":"Isaías"},{"family":"López-De Portugal","given":"Leonardo"},{"family":"Bocanegra-Botello","given":"Guadalupe Nayeli"},{"family":"López-Islas","given":"Amairani"},{"family":"Díaz-Muñoz","given":"Mauricio"},{"family":"Méndez","given":"Isabel"}],"accessed":{"date-parts":[["2020",8,13]]},"issued":{"date-parts":[["2020",6,22]]}}}],"schema":"https://github.com/citation-style-language/schema/raw/master/csl-citation.json"} </w:instrText>
-      </w:r>
-      <w:r>
-        <w:rPr>
-          <w:color w:val="4472C4" w:themeColor="accent1"/>
-        </w:rPr>
-        <w:fldChar w:fldCharType="separate"/>
-      </w:r>
-      <w:r>
-        <w:rPr>
-          <w:rFonts w:ascii="Calibri" w:cs="Calibri"/>
-          <w:color w:val="0000FF"/>
-        </w:rPr>
-        <w:t>(Boucsein et al., 2019; García-Gaytán et al., 2020)</w:t>
-      </w:r>
-      <w:r>
-        <w:rPr>
-          <w:color w:val="4472C4" w:themeColor="accent1"/>
-        </w:rPr>
-        <w:fldChar w:fldCharType="end"/>
-      </w:r>
-      <w:r>
-        <w:rPr>
-          <w:color w:val="4472C4" w:themeColor="accent1"/>
-        </w:rPr>
-        <w:t>.</w:t>
-      </w:r>
-    </w:p>
-    <w:p/>
-    <w:p>
-      <w:pPr>
-        <w:pStyle w:val="Heading1"/>
-      </w:pPr>
-      <w:r>
-        <w:t>Conclusion:</w:t>
-      </w:r>
-    </w:p>
-    <w:p>
-      <w:pPr>
-        <w:pStyle w:val="ListParagraph"/>
-        <w:numPr>
-          <w:ilvl w:val="0"/>
-          <w:numId w:val="5"/>
-        </w:numPr>
-      </w:pPr>
-      <w:r>
-        <w:t>The conclusion is essentially entirely focused on the effect of gestational eTRF being</w:t>
-      </w:r>
-    </w:p>
-    <w:p>
-      <w:r>
-        <w:t>similar to intrauterine growth restriction (IUGR). Again, we respectfully disagree as the</w:t>
-      </w:r>
-    </w:p>
-    <w:p>
-      <w:r>
-        <w:t>evidence provided are too weak to make such a strong comparison. A quick review of</w:t>
-      </w:r>
-    </w:p>
-    <w:p>
-      <w:r>
-        <w:t>the literature cited seems to suggest that IUGR usually leads to low birth weight and</w:t>
-      </w:r>
-    </w:p>
-    <w:p>
-      <w:r>
-        <w:t>differences in fat content that is not observed here and that usually glucose and insulin</w:t>
-      </w:r>
-    </w:p>
-    <w:p>
-      <w:r>
-        <w:t>intolerance go hand by hand.</w:t>
-      </w:r>
-    </w:p>
-    <w:p/>
-    <w:p>
-      <w:pPr>
-        <w:rPr>
-          <w:color w:val="4472C4" w:themeColor="accent1"/>
-        </w:rPr>
-      </w:pPr>
-      <w:r>
-        <w:rPr>
-          <w:color w:val="4472C4" w:themeColor="accent1"/>
-        </w:rPr>
-        <w:lastRenderedPageBreak/>
-        <w:t>In the literature, there are often phenotypes that only arise in adulthood and do not have lowered birth weight. In mild models of restriction</w:t>
-      </w:r>
-      <w:r>
-        <w:rPr>
-          <w:color w:val="4472C4" w:themeColor="accent1"/>
-        </w:rPr>
-        <w:t xml:space="preserve"> there is no effect on birthweight</w:t>
-      </w:r>
-      <w:r>
-        <w:rPr>
-          <w:color w:val="4472C4" w:themeColor="accent1"/>
-        </w:rPr>
-        <w:t xml:space="preserve">. However, given that the metabolic disruption is only evident after additional stressors (HFHS diet), we have edited the language to make the conclusions much </w:t>
-      </w:r>
-      <w:proofErr w:type="gramStart"/>
-      <w:r>
-        <w:rPr>
-          <w:color w:val="4472C4" w:themeColor="accent1"/>
-        </w:rPr>
-        <w:t>more mild</w:t>
-      </w:r>
-      <w:proofErr w:type="gramEnd"/>
-      <w:r>
-        <w:rPr>
-          <w:color w:val="4472C4" w:themeColor="accent1"/>
-        </w:rPr>
-        <w:t xml:space="preserve">. </w:t>
-      </w:r>
-    </w:p>
-    <w:p>
-      <w:pPr>
-        <w:ind w:firstLine="360"/>
-        <w:rPr>
-          <w:rFonts w:ascii="Times New Roman" w:hAnsi="Times New Roman" w:cs="Times New Roman"/>
-          <w:color w:val="2E74B5" w:themeColor="accent5" w:themeShade="BF"/>
-        </w:rPr>
-      </w:pPr>
-      <w:r>
-        <w:rPr>
-          <w:color w:val="4472C4" w:themeColor="accent1"/>
-        </w:rPr>
-        <w:t>Page 18 lines 436-438 “</w:t>
-      </w:r>
-      <w:r>
-        <w:rPr>
-          <w:rFonts w:ascii="Times New Roman" w:hAnsi="Times New Roman" w:cs="Times New Roman"/>
-          <w:color w:val="4472C4" w:themeColor="accent1"/>
-        </w:rPr>
-        <w:t xml:space="preserve">Offspring who are exposed to eTRF of NCD </w:t>
-      </w:r>
-      <w:r>
-        <w:rPr>
-          <w:rFonts w:ascii="Times New Roman" w:hAnsi="Times New Roman" w:cs="Times New Roman"/>
+        <w:ind w:left="0"/>
+        <w:rPr>
+          <w:b/>
+          <w:color w:val="000000" w:themeColor="text1"/>
+          <w:rPrChange w:id="459" w:author="Dave Bridges" w:date="2022-07-07T12:55:00Z">
+            <w:rPr>
+              <w:color w:val="4472C4" w:themeColor="accent1"/>
+            </w:rPr>
+          </w:rPrChange>
+        </w:rPr>
+        <w:pPrChange w:id="460" w:author="Dave Bridges" w:date="2022-07-07T12:56:00Z">
+          <w:pPr/>
+        </w:pPrChange>
+      </w:pPr>
+      <w:ins w:id="461" w:author="Dave Bridges" w:date="2022-07-07T12:55:00Z">
+        <w:r>
+          <w:rPr>
+            <w:b/>
+            <w:color w:val="000000" w:themeColor="text1"/>
+            <w:rPrChange w:id="462" w:author="Dave Bridges" w:date="2022-07-07T12:55:00Z">
+              <w:rPr>
+                <w:color w:val="4472C4" w:themeColor="accent1"/>
+              </w:rPr>
+            </w:rPrChange>
+          </w:rPr>
+          <w:t xml:space="preserve">We appreciate the recognition of the care we have put into the design and statistical approaches into this study.  </w:t>
+        </w:r>
+      </w:ins>
+      <w:del w:id="463" w:author="Dave Bridges" w:date="2022-07-07T12:54:00Z">
+        <w:r>
+          <w:rPr>
+            <w:b/>
+            <w:color w:val="000000" w:themeColor="text1"/>
+            <w:rPrChange w:id="464" w:author="Dave Bridges" w:date="2022-07-07T12:55:00Z">
+              <w:rPr>
+                <w:color w:val="4472C4" w:themeColor="accent1"/>
+              </w:rPr>
+            </w:rPrChange>
+          </w:rPr>
+          <w:delText xml:space="preserve">The </w:delText>
+        </w:r>
+      </w:del>
+      <w:ins w:id="465" w:author="Dave Bridges" w:date="2022-07-07T12:54:00Z">
+        <w:r>
+          <w:rPr>
+            <w:b/>
+            <w:color w:val="000000" w:themeColor="text1"/>
+            <w:rPrChange w:id="466" w:author="Dave Bridges" w:date="2022-07-07T12:55:00Z">
+              <w:rPr>
+                <w:color w:val="4472C4" w:themeColor="accent1"/>
+              </w:rPr>
+            </w:rPrChange>
+          </w:rPr>
+          <w:t>As we noted above to this point from reviewer 1 (comment 16)</w:t>
+        </w:r>
+        <w:r>
+          <w:rPr>
+            <w:b/>
+            <w:color w:val="000000" w:themeColor="text1"/>
+            <w:rPrChange w:id="467" w:author="Dave Bridges" w:date="2022-07-07T12:55:00Z">
+              <w:rPr>
+                <w:color w:val="4472C4" w:themeColor="accent1"/>
+              </w:rPr>
+            </w:rPrChange>
+          </w:rPr>
+          <w:t xml:space="preserve"> </w:t>
+        </w:r>
+        <w:r>
+          <w:rPr>
+            <w:b/>
+            <w:color w:val="000000" w:themeColor="text1"/>
+            <w:rPrChange w:id="468" w:author="Dave Bridges" w:date="2022-07-07T12:55:00Z">
+              <w:rPr>
+                <w:color w:val="4472C4" w:themeColor="accent1"/>
+              </w:rPr>
+            </w:rPrChange>
+          </w:rPr>
+          <w:t xml:space="preserve">the sample size </w:t>
+        </w:r>
+      </w:ins>
+      <w:r>
+        <w:rPr>
+          <w:b/>
+          <w:color w:val="000000" w:themeColor="text1"/>
+          <w:rPrChange w:id="469" w:author="Dave Bridges" w:date="2022-07-07T12:55:00Z">
+            <w:rPr>
+              <w:color w:val="4472C4" w:themeColor="accent1"/>
+            </w:rPr>
+          </w:rPrChange>
+        </w:rPr>
+        <w:t>n for the vast majority of experiments is &gt;1</w:t>
+      </w:r>
+      <w:ins w:id="470" w:author="Dave Bridges" w:date="2022-07-07T12:53:00Z">
+        <w:r>
+          <w:rPr>
+            <w:b/>
+            <w:color w:val="000000" w:themeColor="text1"/>
+            <w:rPrChange w:id="471" w:author="Dave Bridges" w:date="2022-07-07T12:55:00Z">
+              <w:rPr>
+                <w:color w:val="4472C4" w:themeColor="accent1"/>
+              </w:rPr>
+            </w:rPrChange>
+          </w:rPr>
+          <w:t>1</w:t>
+        </w:r>
+      </w:ins>
+      <w:del w:id="472" w:author="Dave Bridges" w:date="2022-07-07T12:53:00Z">
+        <w:r>
+          <w:rPr>
+            <w:b/>
+            <w:color w:val="000000" w:themeColor="text1"/>
+            <w:rPrChange w:id="473" w:author="Dave Bridges" w:date="2022-07-07T12:55:00Z">
+              <w:rPr>
+                <w:color w:val="4472C4" w:themeColor="accent1"/>
+              </w:rPr>
+            </w:rPrChange>
+          </w:rPr>
+          <w:delText>2</w:delText>
+        </w:r>
+      </w:del>
+      <w:r>
+        <w:rPr>
+          <w:b/>
+          <w:color w:val="000000" w:themeColor="text1"/>
+          <w:rPrChange w:id="474" w:author="Dave Bridges" w:date="2022-07-07T12:55:00Z">
+            <w:rPr>
+              <w:color w:val="4472C4" w:themeColor="accent1"/>
+            </w:rPr>
+          </w:rPrChange>
+        </w:rPr>
+        <w:t xml:space="preserve"> per group</w:t>
+      </w:r>
+      <w:del w:id="475" w:author="Dave Bridges" w:date="2022-07-07T12:54:00Z">
+        <w:r>
+          <w:rPr>
+            <w:b/>
+            <w:color w:val="000000" w:themeColor="text1"/>
+            <w:rPrChange w:id="476" w:author="Dave Bridges" w:date="2022-07-07T12:55:00Z">
+              <w:rPr>
+                <w:color w:val="4472C4" w:themeColor="accent1"/>
+              </w:rPr>
+            </w:rPrChange>
+          </w:rPr>
+          <w:delText>(see reviewer 1 comment</w:delText>
+        </w:r>
+      </w:del>
+      <w:ins w:id="477" w:author="Dave Bridges" w:date="2022-07-07T12:54:00Z">
+        <w:r>
+          <w:rPr>
+            <w:b/>
+            <w:color w:val="000000" w:themeColor="text1"/>
+            <w:rPrChange w:id="478" w:author="Dave Bridges" w:date="2022-07-07T12:55:00Z">
+              <w:rPr>
+                <w:color w:val="4472C4" w:themeColor="accent1"/>
+              </w:rPr>
+            </w:rPrChange>
+          </w:rPr>
+          <w:t>.  Upon review it was clear that this was not clear in the previous version, so we have clarified this in the revised manuscript.  As noted above, the only</w:t>
+        </w:r>
+      </w:ins>
+      <w:del w:id="479" w:author="Dave Bridges" w:date="2022-07-07T12:54:00Z">
+        <w:r>
+          <w:rPr>
+            <w:b/>
+            <w:color w:val="000000" w:themeColor="text1"/>
+            <w:rPrChange w:id="480" w:author="Dave Bridges" w:date="2022-07-07T12:55:00Z">
+              <w:rPr>
+                <w:color w:val="4472C4" w:themeColor="accent1"/>
+              </w:rPr>
+            </w:rPrChange>
+          </w:rPr>
+          <w:delText xml:space="preserve"> 16)</w:delText>
+        </w:r>
+      </w:del>
+      <w:ins w:id="481" w:author="Dave Bridges" w:date="2022-07-07T12:54:00Z">
+        <w:r>
+          <w:rPr>
+            <w:b/>
+            <w:color w:val="000000" w:themeColor="text1"/>
+            <w:rPrChange w:id="482" w:author="Dave Bridges" w:date="2022-07-07T12:55:00Z">
+              <w:rPr>
+                <w:color w:val="4472C4" w:themeColor="accent1"/>
+              </w:rPr>
+            </w:rPrChange>
+          </w:rPr>
+          <w:t xml:space="preserve"> </w:t>
+        </w:r>
+      </w:ins>
+      <w:del w:id="483" w:author="Dave Bridges" w:date="2022-07-07T12:54:00Z">
+        <w:r>
+          <w:rPr>
+            <w:b/>
+            <w:color w:val="000000" w:themeColor="text1"/>
+            <w:rPrChange w:id="484" w:author="Dave Bridges" w:date="2022-07-07T12:55:00Z">
+              <w:rPr>
+                <w:color w:val="4472C4" w:themeColor="accent1"/>
+              </w:rPr>
+            </w:rPrChange>
+          </w:rPr>
+          <w:delText xml:space="preserve">. The </w:delText>
+        </w:r>
+      </w:del>
+      <w:r>
+        <w:rPr>
+          <w:b/>
+          <w:color w:val="000000" w:themeColor="text1"/>
+          <w:rPrChange w:id="485" w:author="Dave Bridges" w:date="2022-07-07T12:55:00Z">
+            <w:rPr>
+              <w:color w:val="4472C4" w:themeColor="accent1"/>
+            </w:rPr>
+          </w:rPrChange>
+        </w:rPr>
+        <w:t xml:space="preserve">exception to this is the </w:t>
+      </w:r>
+      <w:r>
+        <w:rPr>
+          <w:b/>
           <w:i/>
           <w:iCs/>
-          <w:color w:val="4472C4" w:themeColor="accent1"/>
-        </w:rPr>
-        <w:t>in utero</w:t>
-      </w:r>
-      <w:r>
-        <w:rPr>
-          <w:rFonts w:ascii="Times New Roman" w:hAnsi="Times New Roman" w:cs="Times New Roman"/>
-          <w:color w:val="4472C4" w:themeColor="accent1"/>
-        </w:rPr>
-        <w:t xml:space="preserve"> have similar body composition, glucose tolerance, and insulin tolerance in early adulthood with normal chow feeding in both males and </w:t>
-      </w:r>
-      <w:r>
-        <w:rPr>
-          <w:rFonts w:ascii="Times New Roman" w:hAnsi="Times New Roman" w:cs="Times New Roman"/>
-          <w:color w:val="2E74B5" w:themeColor="accent5" w:themeShade="BF"/>
-        </w:rPr>
-        <w:t>females. Gestational eTRF led to sex-specific impairments in male glucose tolerance in adulthood after chronic HFHS feeding. This occurs without increase in body weight, fat mass, or food intake compared to age matched AL males. More research is warranted to understand the mechanisms that underlie this novel phenotype.</w:t>
-      </w:r>
-      <w:r>
-        <w:rPr>
-          <w:color w:val="2E74B5" w:themeColor="accent5" w:themeShade="BF"/>
-        </w:rPr>
-        <w:t>”</w:t>
-      </w:r>
-    </w:p>
-    <w:p>
-      <w:pPr>
-        <w:rPr>
-          <w:color w:val="2E74B5" w:themeColor="accent5" w:themeShade="BF"/>
-        </w:rPr>
-      </w:pPr>
-      <w:r>
-        <w:rPr>
-          <w:color w:val="2E74B5" w:themeColor="accent5" w:themeShade="BF"/>
-        </w:rPr>
-        <w:t>Minor:</w:t>
-      </w:r>
-    </w:p>
-    <w:p>
-      <w:pPr>
-        <w:pStyle w:val="ListParagraph"/>
-        <w:numPr>
-          <w:ilvl w:val="0"/>
-          <w:numId w:val="5"/>
-        </w:numPr>
-      </w:pPr>
-      <w:r>
-        <w:t>Result section 1 title: “Gestational eTRF increases food intake, but not body</w:t>
-      </w:r>
-    </w:p>
-    <w:p>
-      <w:r>
-        <w:t>composition in early life”</w:t>
-      </w:r>
-    </w:p>
-    <w:p>
-      <w:pPr>
-        <w:rPr>
-          <w:color w:val="2E74B5" w:themeColor="accent5" w:themeShade="BF"/>
-        </w:rPr>
-      </w:pPr>
-      <w:r>
-        <w:rPr>
-          <w:color w:val="2E74B5" w:themeColor="accent5" w:themeShade="BF"/>
-        </w:rPr>
-        <w:t>page 10 line 230 “Gestational eTRF increases food intake, but not body weight in early life.”</w:t>
-      </w:r>
-    </w:p>
-    <w:p>
-      <w:pPr>
-        <w:pStyle w:val="ListParagraph"/>
-        <w:numPr>
-          <w:ilvl w:val="0"/>
-          <w:numId w:val="5"/>
-        </w:numPr>
-      </w:pPr>
-      <w:r>
-        <w:t>Result section 3: what is meant by “overnutrition challenge” ?</w:t>
-      </w:r>
-    </w:p>
-    <w:p>
-      <w:pPr>
-        <w:rPr>
-          <w:color w:val="2E74B5" w:themeColor="accent5" w:themeShade="BF"/>
-        </w:rPr>
-      </w:pPr>
-      <w:r>
-        <w:rPr>
-          <w:color w:val="2E74B5" w:themeColor="accent5" w:themeShade="BF"/>
-        </w:rPr>
-        <w:t>Overnutrition challenge is a common term for dietetic analysis in diets that exceed recommended levels of energy, fat, and refined carbohydrates. We use this term to refer to our HFHS diet.</w:t>
-      </w:r>
-    </w:p>
-    <w:p>
-      <w:pPr>
-        <w:pStyle w:val="ListParagraph"/>
-        <w:numPr>
-          <w:ilvl w:val="0"/>
-          <w:numId w:val="5"/>
-        </w:numPr>
-      </w:pPr>
-      <w:r>
-        <w:t>Statistics: sounds very elaborate and cool but n per group still very low</w:t>
-      </w:r>
-    </w:p>
-    <w:p>
-      <w:pPr>
-        <w:rPr>
-          <w:color w:val="4472C4" w:themeColor="accent1"/>
-        </w:rPr>
-      </w:pPr>
-      <w:r>
-        <w:rPr>
-          <w:color w:val="4472C4" w:themeColor="accent1"/>
-        </w:rPr>
-        <w:t>The n for the vast majority of experiments is &gt;12 per group</w:t>
-      </w:r>
-      <w:r>
-        <w:rPr>
-          <w:color w:val="4472C4" w:themeColor="accent1"/>
-        </w:rPr>
-        <w:t>(see reviewer 1 comment 16)</w:t>
-      </w:r>
-      <w:r>
-        <w:rPr>
-          <w:color w:val="4472C4" w:themeColor="accent1"/>
-        </w:rPr>
-        <w:t xml:space="preserve">. The exception to this is the </w:t>
-      </w:r>
-      <w:r>
-        <w:rPr>
-          <w:i/>
-          <w:iCs/>
-          <w:color w:val="4472C4" w:themeColor="accent1"/>
+          <w:color w:val="000000" w:themeColor="text1"/>
+          <w:rPrChange w:id="486" w:author="Dave Bridges" w:date="2022-07-07T12:55:00Z">
+            <w:rPr>
+              <w:i/>
+              <w:iCs/>
+              <w:color w:val="4472C4" w:themeColor="accent1"/>
+            </w:rPr>
+          </w:rPrChange>
         </w:rPr>
         <w:t>In vivo</w:t>
       </w:r>
       <w:r>
         <w:rPr>
-          <w:color w:val="4472C4" w:themeColor="accent1"/>
-        </w:rPr>
-        <w:t xml:space="preserve"> GSIS. However as stated previously, we are not able to repeat this study due to time and resource constraints. </w:t>
-      </w:r>
+          <w:b/>
+          <w:color w:val="000000" w:themeColor="text1"/>
+          <w:rPrChange w:id="487" w:author="Dave Bridges" w:date="2022-07-07T12:55:00Z">
+            <w:rPr>
+              <w:color w:val="4472C4" w:themeColor="accent1"/>
+            </w:rPr>
+          </w:rPrChange>
+        </w:rPr>
+        <w:t xml:space="preserve"> GSIS</w:t>
+      </w:r>
+      <w:ins w:id="488" w:author="Dave Bridges" w:date="2022-07-07T12:55:00Z">
+        <w:r>
+          <w:rPr>
+            <w:b/>
+            <w:color w:val="000000" w:themeColor="text1"/>
+            <w:rPrChange w:id="489" w:author="Dave Bridges" w:date="2022-07-07T12:55:00Z">
+              <w:rPr>
+                <w:color w:val="4472C4" w:themeColor="accent1"/>
+              </w:rPr>
+            </w:rPrChange>
+          </w:rPr>
+          <w:t>, which we have now described as a provisional confirmation</w:t>
+        </w:r>
+      </w:ins>
+      <w:del w:id="490" w:author="Dave Bridges" w:date="2022-07-07T12:54:00Z">
+        <w:r>
+          <w:rPr>
+            <w:b/>
+            <w:color w:val="000000" w:themeColor="text1"/>
+            <w:rPrChange w:id="491" w:author="Dave Bridges" w:date="2022-07-07T12:55:00Z">
+              <w:rPr>
+                <w:color w:val="4472C4" w:themeColor="accent1"/>
+              </w:rPr>
+            </w:rPrChange>
+          </w:rPr>
+          <w:delText xml:space="preserve">. However as stated previously, we are not able to repeat this study due to time and resource constraints. </w:delText>
+        </w:r>
+      </w:del>
+      <w:ins w:id="492" w:author="Dave Bridges" w:date="2022-07-07T12:54:00Z">
+        <w:r>
+          <w:rPr>
+            <w:b/>
+            <w:color w:val="000000" w:themeColor="text1"/>
+            <w:rPrChange w:id="493" w:author="Dave Bridges" w:date="2022-07-07T12:55:00Z">
+              <w:rPr>
+                <w:color w:val="4472C4" w:themeColor="accent1"/>
+              </w:rPr>
+            </w:rPrChange>
+          </w:rPr>
+          <w:t>.</w:t>
+        </w:r>
+      </w:ins>
     </w:p>
     <w:p>
       <w:pPr>
@@ -17350,7 +18210,7 @@
       </w:r>
     </w:p>
   </w:comment>
-  <w:comment w:id="374" w:author="Dave Bridges" w:date="2022-07-07T12:52:00Z" w:initials="DB">
+  <w:comment w:id="372" w:author="Dave Bridges" w:date="2022-07-07T12:52:00Z" w:initials="DB">
     <w:p>
       <w:pPr>
         <w:pStyle w:val="CommentText"/>
@@ -17363,6 +18223,70 @@
       </w:r>
       <w:r>
         <w:t>need to say more.</w:t>
+      </w:r>
+    </w:p>
+  </w:comment>
+  <w:comment w:id="382" w:author="Dave Bridges" w:date="2022-07-07T13:00:00Z" w:initials="DB">
+    <w:p>
+      <w:pPr>
+        <w:pStyle w:val="CommentText"/>
+      </w:pPr>
+      <w:r>
+        <w:rPr>
+          <w:rStyle w:val="CommentReference"/>
+        </w:rPr>
+        <w:annotationRef/>
+      </w:r>
+      <w:r>
+        <w:t xml:space="preserve">We need to engage more thoughtfully with this, including that this is just a provisional hypothesis as that we note (Figure 1 of the response) there is no caloric restriction of the mother.  </w:t>
+      </w:r>
+    </w:p>
+  </w:comment>
+  <w:comment w:id="386" w:author="Dave Bridges" w:date="2022-07-07T12:59:00Z" w:initials="DB">
+    <w:p>
+      <w:pPr>
+        <w:pStyle w:val="CommentText"/>
+      </w:pPr>
+      <w:r>
+        <w:rPr>
+          <w:rStyle w:val="CommentReference"/>
+        </w:rPr>
+        <w:annotationRef/>
+      </w:r>
+      <w:r>
+        <w:t>This need references including if there is controversy (</w:t>
+      </w:r>
+      <w:proofErr w:type="spellStart"/>
+      <w:r>
+        <w:t>ie</w:t>
+      </w:r>
+      <w:proofErr w:type="spellEnd"/>
+      <w:r>
+        <w:t xml:space="preserve"> some (1-20) but not all (21-25) studies show now </w:t>
+      </w:r>
+      <w:proofErr w:type="spellStart"/>
+      <w:r>
+        <w:t>effet</w:t>
+      </w:r>
+      <w:proofErr w:type="spellEnd"/>
+      <w:r>
+        <w:t xml:space="preserve"> on birthweight</w:t>
+      </w:r>
+    </w:p>
+  </w:comment>
+  <w:comment w:id="452" w:author="Dave Bridges" w:date="2022-07-07T12:56:00Z" w:initials="DB">
+    <w:p>
+      <w:pPr>
+        <w:pStyle w:val="CommentText"/>
+      </w:pPr>
+      <w:r>
+        <w:rPr>
+          <w:rStyle w:val="CommentReference"/>
+        </w:rPr>
+        <w:annotationRef/>
+      </w:r>
+      <w:r>
+        <w:t>Calculate this, might be different between groups or sexes.  The main thing is to say its overnutrition, because the calories increased by XX percent.</w:t>
       </w:r>
     </w:p>
   </w:comment>
@@ -17384,6 +18308,9 @@
   <w15:commentEx w15:paraId="543D2079" w15:done="0"/>
   <w15:commentEx w15:paraId="785ED4E2" w15:done="0"/>
   <w15:commentEx w15:paraId="7505B72F" w15:done="0"/>
+  <w15:commentEx w15:paraId="56F9B2C4" w15:done="0"/>
+  <w15:commentEx w15:paraId="087C2AA1" w15:done="0"/>
+  <w15:commentEx w15:paraId="6CBC4455" w15:done="0"/>
 </w15:commentsEx>
 </file>
 
@@ -17402,6 +18329,9 @@
   <w16cid:commentId w16cid:paraId="543D2079" w16cid:durableId="2671550B"/>
   <w16cid:commentId w16cid:paraId="785ED4E2" w16cid:durableId="2671551D"/>
   <w16cid:commentId w16cid:paraId="7505B72F" w16cid:durableId="2671557C"/>
+  <w16cid:commentId w16cid:paraId="56F9B2C4" w16cid:durableId="26715754"/>
+  <w16cid:commentId w16cid:paraId="087C2AA1" w16cid:durableId="26715723"/>
+  <w16cid:commentId w16cid:paraId="6CBC4455" w16cid:durableId="26715670"/>
 </w16cid:commentsIds>
 </file>
 
@@ -18814,7 +19744,7 @@
 </file>
 
 <file path=customXml/itemProps1.xml><?xml version="1.0" encoding="utf-8"?>
-<ds:datastoreItem xmlns:ds="http://schemas.openxmlformats.org/officeDocument/2006/customXml" ds:itemID="{255BF227-6295-6047-A2FF-D705F1B3105B}">
+<ds:datastoreItem xmlns:ds="http://schemas.openxmlformats.org/officeDocument/2006/customXml" ds:itemID="{7150BB3E-609A-2F43-9376-0B2665A9E27B}">
   <ds:schemaRefs>
     <ds:schemaRef ds:uri="http://schemas.openxmlformats.org/officeDocument/2006/bibliography"/>
   </ds:schemaRefs>

</xml_diff>

<commit_message>
updated language for rebuttal and included maternal food intake as supplement
</commit_message>
<xml_diff>
--- a/Manuscripts/ReviewerResponse.docx
+++ b/Manuscripts/ReviewerResponse.docx
@@ -12979,16 +12979,7 @@
           <w:bCs/>
           <w:color w:val="4472C4" w:themeColor="accent1"/>
         </w:rPr>
-        <w:t xml:space="preserve"> glucose stimulated insulin secretion (GSIS) assay (Figure 3J).</w:t>
-      </w:r>
-      <w:r>
-        <w:rPr>
-          <w:rFonts w:ascii="Times New Roman" w:hAnsi="Times New Roman" w:cs="Times New Roman"/>
-          <w:b/>
-          <w:bCs/>
-          <w:color w:val="4472C4" w:themeColor="accent1"/>
-        </w:rPr>
-        <w:t>”</w:t>
+        <w:t xml:space="preserve"> glucose stimulated insulin secretion (GSIS) assay (Figure 3J).”</w:t>
       </w:r>
     </w:p>
     <w:p>
@@ -16763,23 +16754,14 @@
           <w:b/>
           <w:color w:val="000000" w:themeColor="text1"/>
         </w:rPr>
-        <w:t xml:space="preserve">  As we now note in the revised manuscript this diet caused </w:t>
-      </w:r>
-      <w:proofErr w:type="gramStart"/>
-      <w:r>
-        <w:rPr>
-          <w:b/>
-          <w:color w:val="000000" w:themeColor="text1"/>
-        </w:rPr>
-        <w:t>a</w:t>
-      </w:r>
-      <w:proofErr w:type="gramEnd"/>
-      <w:r>
-        <w:rPr>
-          <w:b/>
-          <w:color w:val="000000" w:themeColor="text1"/>
-        </w:rPr>
-        <w:t xml:space="preserve"> </w:t>
+        <w:t xml:space="preserve">  As we now note in the revised manuscript this diet caused a </w:t>
+      </w:r>
+      <w:r>
+        <w:rPr>
+          <w:b/>
+          <w:color w:val="000000" w:themeColor="text1"/>
+        </w:rPr>
+        <w:t>67.6</w:t>
       </w:r>
       <w:commentRangeStart w:id="224"/>
       <w:r>
@@ -16787,7 +16769,21 @@
           <w:b/>
           <w:color w:val="000000" w:themeColor="text1"/>
         </w:rPr>
-        <w:t>XXX% increase in caloric intake</w:t>
+        <w:t xml:space="preserve">% increase in </w:t>
+      </w:r>
+      <w:r>
+        <w:rPr>
+          <w:b/>
+          <w:color w:val="000000" w:themeColor="text1"/>
+        </w:rPr>
+        <w:t xml:space="preserve">weekly </w:t>
+      </w:r>
+      <w:r>
+        <w:rPr>
+          <w:b/>
+          <w:color w:val="000000" w:themeColor="text1"/>
+        </w:rPr>
+        <w:t>caloric intake</w:t>
       </w:r>
       <w:commentRangeEnd w:id="224"/>
       <w:r>
@@ -16795,6 +16791,13 @@
           <w:rStyle w:val="CommentReference"/>
         </w:rPr>
         <w:commentReference w:id="224"/>
+      </w:r>
+      <w:r>
+        <w:rPr>
+          <w:b/>
+          <w:color w:val="000000" w:themeColor="text1"/>
+        </w:rPr>
+        <w:t xml:space="preserve"> for AL offspring and a 31.8% increase in weekly caloric intake for eTRF</w:t>
       </w:r>
       <w:r>
         <w:rPr>

</xml_diff>

<commit_message>
updated maternal plots, softened GSIS language
</commit_message>
<xml_diff>
--- a/Manuscripts/ReviewerResponse.docx
+++ b/Manuscripts/ReviewerResponse.docx
@@ -4112,7 +4112,7 @@
         <mc:AlternateContent>
           <mc:Choice Requires="wps">
             <w:drawing>
-              <wp:anchor distT="0" distB="0" distL="114300" distR="114300" simplePos="0" relativeHeight="251659264" behindDoc="1" locked="0" layoutInCell="1" allowOverlap="1" wp14:anchorId="3DD2C796" wp14:editId="3030972B">
+              <wp:anchor distT="0" distB="0" distL="114300" distR="114300" simplePos="0" relativeHeight="251659264" behindDoc="1" locked="0" layoutInCell="1" allowOverlap="1" wp14:anchorId="3DD2C796" wp14:editId="2D09EBCA">
                 <wp:simplePos x="0" y="0"/>
                 <wp:positionH relativeFrom="column">
                   <wp:posOffset>-222250</wp:posOffset>
@@ -4162,10 +4162,10 @@
                                 <w:noProof/>
                               </w:rPr>
                               <w:drawing>
-                                <wp:inline distT="0" distB="0" distL="0" distR="0" wp14:anchorId="7A8FDFAC" wp14:editId="441916E1">
-                                  <wp:extent cx="2996420" cy="2070100"/>
-                                  <wp:effectExtent l="0" t="0" r="1270" b="0"/>
-                                  <wp:docPr id="2" name="Picture 2"/>
+                                <wp:inline distT="0" distB="0" distL="0" distR="0" wp14:anchorId="6E44427D" wp14:editId="16216E93">
+                                  <wp:extent cx="3009900" cy="2150110"/>
+                                  <wp:effectExtent l="0" t="0" r="0" b="0"/>
+                                  <wp:docPr id="6" name="Picture 6"/>
                                   <wp:cNvGraphicFramePr>
                                     <a:graphicFrameLocks xmlns:a="http://schemas.openxmlformats.org/drawingml/2006/main" noChangeAspect="1"/>
                                   </wp:cNvGraphicFramePr>
@@ -4173,7 +4173,7 @@
                                     <a:graphicData uri="http://schemas.openxmlformats.org/drawingml/2006/picture">
                                       <pic:pic xmlns:pic="http://schemas.openxmlformats.org/drawingml/2006/picture">
                                         <pic:nvPicPr>
-                                          <pic:cNvPr id="2" name="Picture 2"/>
+                                          <pic:cNvPr id="6" name="Picture 6"/>
                                           <pic:cNvPicPr/>
                                         </pic:nvPicPr>
                                         <pic:blipFill>
@@ -4191,7 +4191,7 @@
                                         <pic:spPr>
                                           <a:xfrm>
                                             <a:off x="0" y="0"/>
-                                            <a:ext cx="3011695" cy="2080653"/>
+                                            <a:ext cx="3009900" cy="2150110"/>
                                           </a:xfrm>
                                           <a:prstGeom prst="rect">
                                             <a:avLst/>
@@ -4208,10 +4208,10 @@
                                 <w:noProof/>
                               </w:rPr>
                               <w:drawing>
-                                <wp:inline distT="0" distB="0" distL="0" distR="0" wp14:anchorId="22FE79E6" wp14:editId="16B4C7EB">
-                                  <wp:extent cx="2940643" cy="2031365"/>
-                                  <wp:effectExtent l="0" t="0" r="6350" b="635"/>
-                                  <wp:docPr id="5" name="Picture 5"/>
+                                <wp:inline distT="0" distB="0" distL="0" distR="0" wp14:anchorId="197DCB59" wp14:editId="62159FBC">
+                                  <wp:extent cx="3009900" cy="2150110"/>
+                                  <wp:effectExtent l="0" t="0" r="0" b="0"/>
+                                  <wp:docPr id="7" name="Picture 7"/>
                                   <wp:cNvGraphicFramePr>
                                     <a:graphicFrameLocks xmlns:a="http://schemas.openxmlformats.org/drawingml/2006/main" noChangeAspect="1"/>
                                   </wp:cNvGraphicFramePr>
@@ -4219,7 +4219,7 @@
                                     <a:graphicData uri="http://schemas.openxmlformats.org/drawingml/2006/picture">
                                       <pic:pic xmlns:pic="http://schemas.openxmlformats.org/drawingml/2006/picture">
                                         <pic:nvPicPr>
-                                          <pic:cNvPr id="5" name="Picture 5"/>
+                                          <pic:cNvPr id="7" name="Picture 7"/>
                                           <pic:cNvPicPr/>
                                         </pic:nvPicPr>
                                         <pic:blipFill>
@@ -4237,7 +4237,7 @@
                                         <pic:spPr>
                                           <a:xfrm>
                                             <a:off x="0" y="0"/>
-                                            <a:ext cx="2971603" cy="2052752"/>
+                                            <a:ext cx="3009900" cy="2150110"/>
                                           </a:xfrm>
                                           <a:prstGeom prst="rect">
                                             <a:avLst/>
@@ -4285,10 +4285,10 @@
                           <w:noProof/>
                         </w:rPr>
                         <w:drawing>
-                          <wp:inline distT="0" distB="0" distL="0" distR="0" wp14:anchorId="7A8FDFAC" wp14:editId="441916E1">
-                            <wp:extent cx="2996420" cy="2070100"/>
-                            <wp:effectExtent l="0" t="0" r="1270" b="0"/>
-                            <wp:docPr id="2" name="Picture 2"/>
+                          <wp:inline distT="0" distB="0" distL="0" distR="0" wp14:anchorId="6E44427D" wp14:editId="16216E93">
+                            <wp:extent cx="3009900" cy="2150110"/>
+                            <wp:effectExtent l="0" t="0" r="0" b="0"/>
+                            <wp:docPr id="6" name="Picture 6"/>
                             <wp:cNvGraphicFramePr>
                               <a:graphicFrameLocks xmlns:a="http://schemas.openxmlformats.org/drawingml/2006/main" noChangeAspect="1"/>
                             </wp:cNvGraphicFramePr>
@@ -4296,11 +4296,11 @@
                               <a:graphicData uri="http://schemas.openxmlformats.org/drawingml/2006/picture">
                                 <pic:pic xmlns:pic="http://schemas.openxmlformats.org/drawingml/2006/picture">
                                   <pic:nvPicPr>
-                                    <pic:cNvPr id="2" name="Picture 2"/>
+                                    <pic:cNvPr id="6" name="Picture 6"/>
                                     <pic:cNvPicPr/>
                                   </pic:nvPicPr>
                                   <pic:blipFill>
-                                    <a:blip r:embed="rId12">
+                                    <a:blip r:embed="rId10">
                                       <a:extLst>
                                         <a:ext uri="{28A0092B-C50C-407E-A947-70E740481C1C}">
                                           <a14:useLocalDpi xmlns:a14="http://schemas.microsoft.com/office/drawing/2010/main" val="0"/>
@@ -4314,7 +4314,7 @@
                                   <pic:spPr>
                                     <a:xfrm>
                                       <a:off x="0" y="0"/>
-                                      <a:ext cx="3011695" cy="2080653"/>
+                                      <a:ext cx="3009900" cy="2150110"/>
                                     </a:xfrm>
                                     <a:prstGeom prst="rect">
                                       <a:avLst/>
@@ -4331,10 +4331,10 @@
                           <w:noProof/>
                         </w:rPr>
                         <w:drawing>
-                          <wp:inline distT="0" distB="0" distL="0" distR="0" wp14:anchorId="22FE79E6" wp14:editId="16B4C7EB">
-                            <wp:extent cx="2940643" cy="2031365"/>
-                            <wp:effectExtent l="0" t="0" r="6350" b="635"/>
-                            <wp:docPr id="5" name="Picture 5"/>
+                          <wp:inline distT="0" distB="0" distL="0" distR="0" wp14:anchorId="197DCB59" wp14:editId="62159FBC">
+                            <wp:extent cx="3009900" cy="2150110"/>
+                            <wp:effectExtent l="0" t="0" r="0" b="0"/>
+                            <wp:docPr id="7" name="Picture 7"/>
                             <wp:cNvGraphicFramePr>
                               <a:graphicFrameLocks xmlns:a="http://schemas.openxmlformats.org/drawingml/2006/main" noChangeAspect="1"/>
                             </wp:cNvGraphicFramePr>
@@ -4342,11 +4342,11 @@
                               <a:graphicData uri="http://schemas.openxmlformats.org/drawingml/2006/picture">
                                 <pic:pic xmlns:pic="http://schemas.openxmlformats.org/drawingml/2006/picture">
                                   <pic:nvPicPr>
-                                    <pic:cNvPr id="5" name="Picture 5"/>
+                                    <pic:cNvPr id="7" name="Picture 7"/>
                                     <pic:cNvPicPr/>
                                   </pic:nvPicPr>
                                   <pic:blipFill>
-                                    <a:blip r:embed="rId13">
+                                    <a:blip r:embed="rId11">
                                       <a:extLst>
                                         <a:ext uri="{28A0092B-C50C-407E-A947-70E740481C1C}">
                                           <a14:useLocalDpi xmlns:a14="http://schemas.microsoft.com/office/drawing/2010/main" val="0"/>
@@ -4360,7 +4360,7 @@
                                   <pic:spPr>
                                     <a:xfrm>
                                       <a:off x="0" y="0"/>
-                                      <a:ext cx="2971603" cy="2052752"/>
+                                      <a:ext cx="3009900" cy="2150110"/>
                                     </a:xfrm>
                                     <a:prstGeom prst="rect">
                                       <a:avLst/>
@@ -14893,7 +14893,7 @@
                                               <pic:cNvPicPr/>
                                             </pic:nvPicPr>
                                             <pic:blipFill>
-                                              <a:blip r:embed="rId14">
+                                              <a:blip r:embed="rId12">
                                                 <a:extLst>
                                                   <a:ext uri="{28A0092B-C50C-407E-A947-70E740481C1C}">
                                                     <a14:useLocalDpi xmlns:a14="http://schemas.microsoft.com/office/drawing/2010/main" val="0"/>

</xml_diff>

<commit_message>
Added comments to reviewer #2
</commit_message>
<xml_diff>
--- a/Manuscripts/ReviewerResponse.docx
+++ b/Manuscripts/ReviewerResponse.docx
@@ -16122,8 +16122,6 @@
           <w:color w:val="000000" w:themeColor="text1"/>
         </w:rPr>
       </w:pPr>
-      <w:bookmarkStart w:id="221" w:name="_GoBack"/>
-      <w:bookmarkEnd w:id="221"/>
     </w:p>
     <w:p>
       <w:pPr>
@@ -16444,7 +16442,203 @@
           <w:b/>
           <w:color w:val="000000" w:themeColor="text1"/>
         </w:rPr>
-        <w:t>These are all excellent suggestions, and we appreciate how these studies could further inform what is a novel and un-reported phenotype.  Our view is that this is the first rigorous study of eTRF on long term metabolic health.  Using a high number of animals across multiple cohorts we strongly believe that the lack of metabolic abnormalities in general, aside from HFD-induced sex-specific glucose intolerance is an important advance.  We agree that the mechanism of susceptibility in males (or resilience in females) warrants further study at the physiological, molecular and epigenetic level, but believe those are beyond the scope of the first report of this phenotype.  We look forward to these future studies which will be explicitly designed to evaluate islet biology across the lifespan, but these will take several years to complete.  What we can share is that i</w:t>
+        <w:t xml:space="preserve">These are all excellent suggestions, and we appreciate how these studies could further inform what is a novel and un-reported phenotype.  Our </w:t>
+      </w:r>
+      <w:del w:id="221" w:author="Dave Bridges" w:date="2022-08-04T12:03:00Z">
+        <w:r>
+          <w:rPr>
+            <w:b/>
+            <w:color w:val="000000" w:themeColor="text1"/>
+          </w:rPr>
+          <w:delText xml:space="preserve">view </w:delText>
+        </w:r>
+      </w:del>
+      <w:ins w:id="222" w:author="Dave Bridges" w:date="2022-08-04T12:03:00Z">
+        <w:r>
+          <w:rPr>
+            <w:b/>
+            <w:color w:val="000000" w:themeColor="text1"/>
+          </w:rPr>
+          <w:t>perspective</w:t>
+        </w:r>
+        <w:r>
+          <w:rPr>
+            <w:b/>
+            <w:color w:val="000000" w:themeColor="text1"/>
+          </w:rPr>
+          <w:t xml:space="preserve"> </w:t>
+        </w:r>
+      </w:ins>
+      <w:r>
+        <w:rPr>
+          <w:b/>
+          <w:color w:val="000000" w:themeColor="text1"/>
+        </w:rPr>
+        <w:t xml:space="preserve">is that this is the first rigorous study of eTRF on long term metabolic health.  Using a </w:t>
+      </w:r>
+      <w:del w:id="223" w:author="Dave Bridges" w:date="2022-08-04T12:03:00Z">
+        <w:r>
+          <w:rPr>
+            <w:b/>
+            <w:color w:val="000000" w:themeColor="text1"/>
+          </w:rPr>
+          <w:delText xml:space="preserve">high </w:delText>
+        </w:r>
+      </w:del>
+      <w:ins w:id="224" w:author="Dave Bridges" w:date="2022-08-04T12:03:00Z">
+        <w:r>
+          <w:rPr>
+            <w:b/>
+            <w:color w:val="000000" w:themeColor="text1"/>
+          </w:rPr>
+          <w:t>relatively large</w:t>
+        </w:r>
+        <w:r>
+          <w:rPr>
+            <w:b/>
+            <w:color w:val="000000" w:themeColor="text1"/>
+          </w:rPr>
+          <w:t xml:space="preserve"> </w:t>
+        </w:r>
+      </w:ins>
+      <w:r>
+        <w:rPr>
+          <w:b/>
+          <w:color w:val="000000" w:themeColor="text1"/>
+        </w:rPr>
+        <w:t xml:space="preserve">number of animals across multiple cohorts we </w:t>
+      </w:r>
+      <w:del w:id="225" w:author="Dave Bridges" w:date="2022-08-04T12:03:00Z">
+        <w:r>
+          <w:rPr>
+            <w:b/>
+            <w:color w:val="000000" w:themeColor="text1"/>
+          </w:rPr>
+          <w:delText xml:space="preserve">strongly </w:delText>
+        </w:r>
+      </w:del>
+      <w:r>
+        <w:rPr>
+          <w:b/>
+          <w:color w:val="000000" w:themeColor="text1"/>
+        </w:rPr>
+        <w:t>believe that the lack of metabolic abnormalities in general, aside from HFD-induced sex-specific glucose intolerance is an important advance</w:t>
+      </w:r>
+      <w:ins w:id="226" w:author="Dave Bridges" w:date="2022-08-04T12:03:00Z">
+        <w:r>
+          <w:rPr>
+            <w:b/>
+            <w:color w:val="000000" w:themeColor="text1"/>
+          </w:rPr>
+          <w:t xml:space="preserve"> and to our minds, somewhat surprising</w:t>
+        </w:r>
+      </w:ins>
+      <w:r>
+        <w:rPr>
+          <w:b/>
+          <w:color w:val="000000" w:themeColor="text1"/>
+        </w:rPr>
+        <w:t xml:space="preserve">.  We agree that the mechanism of susceptibility in males (or resilience in females) warrants further study at the physiological, molecular and epigenetic level, but believe those are beyond the scope of the first report of this phenotype.  </w:t>
+      </w:r>
+      <w:ins w:id="227" w:author="Dave Bridges" w:date="2022-08-04T12:03:00Z">
+        <w:r>
+          <w:rPr>
+            <w:b/>
+            <w:color w:val="000000" w:themeColor="text1"/>
+          </w:rPr>
+          <w:t xml:space="preserve">We hope to characterize what changes, what </w:t>
+        </w:r>
+      </w:ins>
+      <w:ins w:id="228" w:author="Dave Bridges" w:date="2022-08-04T12:04:00Z">
+        <w:r>
+          <w:rPr>
+            <w:b/>
+            <w:color w:val="000000" w:themeColor="text1"/>
+          </w:rPr>
+          <w:t>doesn’t and what counter adaptations occur in future studies</w:t>
+        </w:r>
+      </w:ins>
+      <w:del w:id="229" w:author="Dave Bridges" w:date="2022-08-04T12:04:00Z">
+        <w:r>
+          <w:rPr>
+            <w:b/>
+            <w:color w:val="000000" w:themeColor="text1"/>
+          </w:rPr>
+          <w:delText>We look forward to these future studies which will be explicitly designed to evaluate islet biology across the lifespan</w:delText>
+        </w:r>
+      </w:del>
+      <w:r>
+        <w:rPr>
+          <w:b/>
+          <w:color w:val="000000" w:themeColor="text1"/>
+        </w:rPr>
+        <w:t xml:space="preserve">, but these will take several years to complete.  What we </w:t>
+      </w:r>
+      <w:del w:id="230" w:author="Dave Bridges" w:date="2022-08-04T12:04:00Z">
+        <w:r>
+          <w:rPr>
+            <w:b/>
+            <w:color w:val="000000" w:themeColor="text1"/>
+          </w:rPr>
+          <w:delText xml:space="preserve">can </w:delText>
+        </w:r>
+      </w:del>
+      <w:ins w:id="231" w:author="Dave Bridges" w:date="2022-08-04T12:04:00Z">
+        <w:r>
+          <w:rPr>
+            <w:b/>
+            <w:color w:val="000000" w:themeColor="text1"/>
+          </w:rPr>
+          <w:t xml:space="preserve">are </w:t>
+        </w:r>
+        <w:proofErr w:type="spellStart"/>
+        <w:r>
+          <w:rPr>
+            <w:b/>
+            <w:color w:val="000000" w:themeColor="text1"/>
+          </w:rPr>
+          <w:t>comfortabe</w:t>
+        </w:r>
+        <w:proofErr w:type="spellEnd"/>
+        <w:r>
+          <w:rPr>
+            <w:b/>
+            <w:color w:val="000000" w:themeColor="text1"/>
+          </w:rPr>
+          <w:t xml:space="preserve"> </w:t>
+        </w:r>
+      </w:ins>
+      <w:r>
+        <w:rPr>
+          <w:b/>
+          <w:color w:val="000000" w:themeColor="text1"/>
+        </w:rPr>
+        <w:t>shar</w:t>
+      </w:r>
+      <w:ins w:id="232" w:author="Dave Bridges" w:date="2022-08-04T12:04:00Z">
+        <w:r>
+          <w:rPr>
+            <w:b/>
+            <w:color w:val="000000" w:themeColor="text1"/>
+          </w:rPr>
+          <w:t>ing at this stage</w:t>
+        </w:r>
+      </w:ins>
+      <w:del w:id="233" w:author="Dave Bridges" w:date="2022-08-04T12:04:00Z">
+        <w:r>
+          <w:rPr>
+            <w:b/>
+            <w:color w:val="000000" w:themeColor="text1"/>
+          </w:rPr>
+          <w:delText>e</w:delText>
+        </w:r>
+      </w:del>
+      <w:r>
+        <w:rPr>
+          <w:b/>
+          <w:color w:val="000000" w:themeColor="text1"/>
+        </w:rPr>
+        <w:t xml:space="preserve"> is that i</w:t>
       </w:r>
       <w:r>
         <w:rPr>
@@ -16469,26 +16663,170 @@
         </w:rPr>
         <w:t xml:space="preserve"> GSIS</w:t>
       </w:r>
-      <w:r>
-        <w:rPr>
-          <w:b/>
-          <w:color w:val="000000" w:themeColor="text1"/>
-        </w:rPr>
-        <w:t>(See figure below)</w:t>
-      </w:r>
-      <w:r>
-        <w:rPr>
-          <w:b/>
-          <w:color w:val="000000" w:themeColor="text1"/>
-        </w:rPr>
-        <w:t xml:space="preserve">. However, the results had high levels of inter-replicate variability. </w:t>
-      </w:r>
-      <w:r>
-        <w:rPr>
-          <w:b/>
-          <w:color w:val="000000" w:themeColor="text1"/>
-        </w:rPr>
-        <w:t xml:space="preserve">  As noted above in the response to reviewer 1, comment 16 we only identified the potential insulin secretion differences after confirmation of impaired glucose tolerance in the context of unimpaired insulin sensitivity in HFD-fed males after the second cohort of mice.  As such the GSIS which had a smaller number of animals is less robust, and the reviewers are correct that we should be more cautious of these interpretations. </w:t>
+      <w:ins w:id="234" w:author="Dave Bridges" w:date="2022-08-04T12:04:00Z">
+        <w:r>
+          <w:rPr>
+            <w:b/>
+            <w:color w:val="000000" w:themeColor="text1"/>
+          </w:rPr>
+          <w:t xml:space="preserve"> </w:t>
+        </w:r>
+      </w:ins>
+      <w:r>
+        <w:rPr>
+          <w:b/>
+          <w:color w:val="000000" w:themeColor="text1"/>
+        </w:rPr>
+        <w:t>(</w:t>
+      </w:r>
+      <w:commentRangeStart w:id="235"/>
+      <w:del w:id="236" w:author="Dave Bridges" w:date="2022-08-04T12:04:00Z">
+        <w:r>
+          <w:rPr>
+            <w:b/>
+            <w:color w:val="000000" w:themeColor="text1"/>
+          </w:rPr>
+          <w:delText xml:space="preserve">See </w:delText>
+        </w:r>
+      </w:del>
+      <w:ins w:id="237" w:author="Dave Bridges" w:date="2022-08-04T12:04:00Z">
+        <w:r>
+          <w:rPr>
+            <w:b/>
+            <w:color w:val="000000" w:themeColor="text1"/>
+          </w:rPr>
+          <w:t>see</w:t>
+        </w:r>
+        <w:r>
+          <w:rPr>
+            <w:b/>
+            <w:color w:val="000000" w:themeColor="text1"/>
+          </w:rPr>
+          <w:t xml:space="preserve"> </w:t>
+        </w:r>
+      </w:ins>
+      <w:r>
+        <w:rPr>
+          <w:b/>
+          <w:color w:val="000000" w:themeColor="text1"/>
+        </w:rPr>
+        <w:t>figure below</w:t>
+      </w:r>
+      <w:commentRangeEnd w:id="235"/>
+      <w:r>
+        <w:rPr>
+          <w:rStyle w:val="CommentReference"/>
+        </w:rPr>
+        <w:commentReference w:id="235"/>
+      </w:r>
+      <w:r>
+        <w:rPr>
+          <w:b/>
+          <w:color w:val="000000" w:themeColor="text1"/>
+        </w:rPr>
+        <w:t>)</w:t>
+      </w:r>
+      <w:r>
+        <w:rPr>
+          <w:b/>
+          <w:color w:val="000000" w:themeColor="text1"/>
+        </w:rPr>
+        <w:t>. However, the results had high levels of inter-replicate variability</w:t>
+      </w:r>
+      <w:ins w:id="238" w:author="Dave Bridges" w:date="2022-08-04T12:05:00Z">
+        <w:r>
+          <w:rPr>
+            <w:b/>
+            <w:color w:val="000000" w:themeColor="text1"/>
+          </w:rPr>
+          <w:t xml:space="preserve"> and will require multiple cohorts to be repeated</w:t>
+        </w:r>
+      </w:ins>
+      <w:r>
+        <w:rPr>
+          <w:b/>
+          <w:color w:val="000000" w:themeColor="text1"/>
+        </w:rPr>
+        <w:t xml:space="preserve">. </w:t>
+      </w:r>
+      <w:r>
+        <w:rPr>
+          <w:b/>
+          <w:color w:val="000000" w:themeColor="text1"/>
+        </w:rPr>
+        <w:t xml:space="preserve">  As noted above in the response to reviewer 1, comment 16 we only identified the potential insulin secretion differences after confirmation of impaired glucose tolerance in the context of unimpaired insulin sensitivity in HFD-fed males after the second cohort of mice.</w:t>
+      </w:r>
+      <w:ins w:id="239" w:author="Dave Bridges" w:date="2022-08-04T12:05:00Z">
+        <w:r>
+          <w:rPr>
+            <w:b/>
+            <w:color w:val="000000" w:themeColor="text1"/>
+          </w:rPr>
+          <w:t xml:space="preserve">  This is the primary novel difference we are reporting here.</w:t>
+        </w:r>
+      </w:ins>
+      <w:r>
+        <w:rPr>
+          <w:b/>
+          <w:color w:val="000000" w:themeColor="text1"/>
+        </w:rPr>
+        <w:t xml:space="preserve">  As such </w:t>
+      </w:r>
+      <w:ins w:id="240" w:author="Dave Bridges" w:date="2022-08-04T12:06:00Z">
+        <w:r>
+          <w:rPr>
+            <w:b/>
+            <w:color w:val="000000" w:themeColor="text1"/>
+          </w:rPr>
+          <w:t xml:space="preserve">we agree that </w:t>
+        </w:r>
+      </w:ins>
+      <w:r>
+        <w:rPr>
+          <w:b/>
+          <w:color w:val="000000" w:themeColor="text1"/>
+        </w:rPr>
+        <w:t>the</w:t>
+      </w:r>
+      <w:ins w:id="241" w:author="Dave Bridges" w:date="2022-08-04T12:06:00Z">
+        <w:r>
+          <w:rPr>
+            <w:b/>
+            <w:color w:val="000000" w:themeColor="text1"/>
+          </w:rPr>
+          <w:t xml:space="preserve"> </w:t>
+        </w:r>
+        <w:r>
+          <w:rPr>
+            <w:b/>
+            <w:i/>
+            <w:color w:val="000000" w:themeColor="text1"/>
+          </w:rPr>
+          <w:t>in vivo</w:t>
+        </w:r>
+      </w:ins>
+      <w:r>
+        <w:rPr>
+          <w:b/>
+          <w:color w:val="000000" w:themeColor="text1"/>
+        </w:rPr>
+        <w:t xml:space="preserve"> GSIS </w:t>
+      </w:r>
+      <w:ins w:id="242" w:author="Dave Bridges" w:date="2022-08-04T12:06:00Z">
+        <w:r>
+          <w:rPr>
+            <w:b/>
+            <w:color w:val="000000" w:themeColor="text1"/>
+          </w:rPr>
+          <w:t xml:space="preserve">reported in this manuscript </w:t>
+        </w:r>
+      </w:ins>
+      <w:r>
+        <w:rPr>
+          <w:b/>
+          <w:color w:val="000000" w:themeColor="text1"/>
+        </w:rPr>
+        <w:t xml:space="preserve">which had a smaller number of animals is less robust, and the reviewers are correct that we should be more cautious of these interpretations. </w:t>
       </w:r>
       <w:r>
         <w:rPr>
@@ -16554,7 +16892,245 @@
           <w:b/>
           <w:color w:val="4472C4" w:themeColor="accent1"/>
         </w:rPr>
-        <w:t>we were not powered appropriately to conclusively point to lower insulin secretion in male eTRF offspring in adulthood, and furthermore did not evaluate islet size or beta cell mass to determine the mechanism driving the worsening of glucose tolerance in adulthood. We hope future studies will evaluate these trends in larger samples so that more in-depth conclusions can be drawn.</w:t>
+        <w:t xml:space="preserve">we were not powered appropriately to conclusively </w:t>
+      </w:r>
+      <w:del w:id="243" w:author="Dave Bridges" w:date="2022-08-04T12:06:00Z">
+        <w:r>
+          <w:rPr>
+            <w:rFonts w:ascii="Times New Roman" w:hAnsi="Times New Roman" w:cs="Times New Roman"/>
+            <w:b/>
+            <w:color w:val="4472C4" w:themeColor="accent1"/>
+          </w:rPr>
+          <w:delText xml:space="preserve">point </w:delText>
+        </w:r>
+      </w:del>
+      <w:ins w:id="244" w:author="Dave Bridges" w:date="2022-08-04T12:06:00Z">
+        <w:r>
+          <w:rPr>
+            <w:rFonts w:ascii="Times New Roman" w:hAnsi="Times New Roman" w:cs="Times New Roman"/>
+            <w:b/>
+            <w:color w:val="4472C4" w:themeColor="accent1"/>
+          </w:rPr>
+          <w:t>establish</w:t>
+        </w:r>
+      </w:ins>
+      <w:del w:id="245" w:author="Dave Bridges" w:date="2022-08-04T12:06:00Z">
+        <w:r>
+          <w:rPr>
+            <w:rFonts w:ascii="Times New Roman" w:hAnsi="Times New Roman" w:cs="Times New Roman"/>
+            <w:b/>
+            <w:color w:val="4472C4" w:themeColor="accent1"/>
+          </w:rPr>
+          <w:delText xml:space="preserve">to </w:delText>
+        </w:r>
+      </w:del>
+      <w:ins w:id="246" w:author="Dave Bridges" w:date="2022-08-04T12:06:00Z">
+        <w:r>
+          <w:rPr>
+            <w:rFonts w:ascii="Times New Roman" w:hAnsi="Times New Roman" w:cs="Times New Roman"/>
+            <w:b/>
+            <w:color w:val="4472C4" w:themeColor="accent1"/>
+          </w:rPr>
+          <w:t xml:space="preserve"> </w:t>
+        </w:r>
+      </w:ins>
+      <w:r>
+        <w:rPr>
+          <w:rFonts w:ascii="Times New Roman" w:hAnsi="Times New Roman" w:cs="Times New Roman"/>
+          <w:b/>
+          <w:color w:val="4472C4" w:themeColor="accent1"/>
+        </w:rPr>
+        <w:t xml:space="preserve">lower insulin secretion in male eTRF offspring in adulthood, and </w:t>
+      </w:r>
+      <w:del w:id="247" w:author="Dave Bridges" w:date="2022-08-04T12:06:00Z">
+        <w:r>
+          <w:rPr>
+            <w:rFonts w:ascii="Times New Roman" w:hAnsi="Times New Roman" w:cs="Times New Roman"/>
+            <w:b/>
+            <w:color w:val="4472C4" w:themeColor="accent1"/>
+          </w:rPr>
+          <w:delText>furthermore did not</w:delText>
+        </w:r>
+      </w:del>
+      <w:ins w:id="248" w:author="Dave Bridges" w:date="2022-08-04T12:06:00Z">
+        <w:r>
+          <w:rPr>
+            <w:rFonts w:ascii="Times New Roman" w:hAnsi="Times New Roman" w:cs="Times New Roman"/>
+            <w:b/>
+            <w:color w:val="4472C4" w:themeColor="accent1"/>
+          </w:rPr>
+          <w:t>have not yet</w:t>
+        </w:r>
+      </w:ins>
+      <w:r>
+        <w:rPr>
+          <w:rFonts w:ascii="Times New Roman" w:hAnsi="Times New Roman" w:cs="Times New Roman"/>
+          <w:b/>
+          <w:color w:val="4472C4" w:themeColor="accent1"/>
+        </w:rPr>
+        <w:t xml:space="preserve"> evaluate</w:t>
+      </w:r>
+      <w:ins w:id="249" w:author="Dave Bridges" w:date="2022-08-04T12:06:00Z">
+        <w:r>
+          <w:rPr>
+            <w:rFonts w:ascii="Times New Roman" w:hAnsi="Times New Roman" w:cs="Times New Roman"/>
+            <w:b/>
+            <w:color w:val="4472C4" w:themeColor="accent1"/>
+          </w:rPr>
+          <w:t>d</w:t>
+        </w:r>
+      </w:ins>
+      <w:r>
+        <w:rPr>
+          <w:rFonts w:ascii="Times New Roman" w:hAnsi="Times New Roman" w:cs="Times New Roman"/>
+          <w:b/>
+          <w:color w:val="4472C4" w:themeColor="accent1"/>
+        </w:rPr>
+        <w:t xml:space="preserve"> islet size or beta cell mass to determine the mechanism</w:t>
+      </w:r>
+      <w:ins w:id="250" w:author="Dave Bridges" w:date="2022-08-04T12:06:00Z">
+        <w:r>
+          <w:rPr>
+            <w:rFonts w:ascii="Times New Roman" w:hAnsi="Times New Roman" w:cs="Times New Roman"/>
+            <w:b/>
+            <w:color w:val="4472C4" w:themeColor="accent1"/>
+          </w:rPr>
+          <w:t>s</w:t>
+        </w:r>
+      </w:ins>
+      <w:r>
+        <w:rPr>
+          <w:rFonts w:ascii="Times New Roman" w:hAnsi="Times New Roman" w:cs="Times New Roman"/>
+          <w:b/>
+          <w:color w:val="4472C4" w:themeColor="accent1"/>
+        </w:rPr>
+        <w:t xml:space="preserve"> driving the worsening of glucose tolerance in adulthood</w:t>
+      </w:r>
+      <w:ins w:id="251" w:author="Dave Bridges" w:date="2022-08-04T12:07:00Z">
+        <w:r>
+          <w:rPr>
+            <w:rFonts w:ascii="Times New Roman" w:hAnsi="Times New Roman" w:cs="Times New Roman"/>
+            <w:b/>
+            <w:color w:val="4472C4" w:themeColor="accent1"/>
+          </w:rPr>
+          <w:t xml:space="preserve"> in male mice</w:t>
+        </w:r>
+      </w:ins>
+      <w:r>
+        <w:rPr>
+          <w:rFonts w:ascii="Times New Roman" w:hAnsi="Times New Roman" w:cs="Times New Roman"/>
+          <w:b/>
+          <w:color w:val="4472C4" w:themeColor="accent1"/>
+        </w:rPr>
+        <w:t xml:space="preserve">. We hope </w:t>
+      </w:r>
+      <w:ins w:id="252" w:author="Dave Bridges" w:date="2022-08-04T12:07:00Z">
+        <w:r>
+          <w:rPr>
+            <w:rFonts w:ascii="Times New Roman" w:hAnsi="Times New Roman" w:cs="Times New Roman"/>
+            <w:b/>
+            <w:color w:val="4472C4" w:themeColor="accent1"/>
+          </w:rPr>
+          <w:t xml:space="preserve">that </w:t>
+        </w:r>
+      </w:ins>
+      <w:r>
+        <w:rPr>
+          <w:rFonts w:ascii="Times New Roman" w:hAnsi="Times New Roman" w:cs="Times New Roman"/>
+          <w:b/>
+          <w:color w:val="4472C4" w:themeColor="accent1"/>
+        </w:rPr>
+        <w:t xml:space="preserve">future studies will </w:t>
+      </w:r>
+      <w:del w:id="253" w:author="Dave Bridges" w:date="2022-08-04T12:07:00Z">
+        <w:r>
+          <w:rPr>
+            <w:rFonts w:ascii="Times New Roman" w:hAnsi="Times New Roman" w:cs="Times New Roman"/>
+            <w:b/>
+            <w:color w:val="4472C4" w:themeColor="accent1"/>
+          </w:rPr>
+          <w:delText xml:space="preserve">evaluate </w:delText>
+        </w:r>
+      </w:del>
+      <w:ins w:id="254" w:author="Dave Bridges" w:date="2022-08-04T12:07:00Z">
+        <w:r>
+          <w:rPr>
+            <w:rFonts w:ascii="Times New Roman" w:hAnsi="Times New Roman" w:cs="Times New Roman"/>
+            <w:b/>
+            <w:color w:val="4472C4" w:themeColor="accent1"/>
+          </w:rPr>
+          <w:t>describe</w:t>
+        </w:r>
+        <w:r>
+          <w:rPr>
+            <w:rFonts w:ascii="Times New Roman" w:hAnsi="Times New Roman" w:cs="Times New Roman"/>
+            <w:b/>
+            <w:color w:val="4472C4" w:themeColor="accent1"/>
+          </w:rPr>
+          <w:t xml:space="preserve"> </w:t>
+        </w:r>
+      </w:ins>
+      <w:r>
+        <w:rPr>
+          <w:rFonts w:ascii="Times New Roman" w:hAnsi="Times New Roman" w:cs="Times New Roman"/>
+          <w:b/>
+          <w:color w:val="4472C4" w:themeColor="accent1"/>
+        </w:rPr>
+        <w:t xml:space="preserve">these </w:t>
+      </w:r>
+      <w:del w:id="255" w:author="Dave Bridges" w:date="2022-08-04T12:07:00Z">
+        <w:r>
+          <w:rPr>
+            <w:rFonts w:ascii="Times New Roman" w:hAnsi="Times New Roman" w:cs="Times New Roman"/>
+            <w:b/>
+            <w:color w:val="4472C4" w:themeColor="accent1"/>
+          </w:rPr>
+          <w:delText xml:space="preserve">trends </w:delText>
+        </w:r>
+      </w:del>
+      <w:ins w:id="256" w:author="Dave Bridges" w:date="2022-08-04T12:07:00Z">
+        <w:r>
+          <w:rPr>
+            <w:rFonts w:ascii="Times New Roman" w:hAnsi="Times New Roman" w:cs="Times New Roman"/>
+            <w:b/>
+            <w:color w:val="4472C4" w:themeColor="accent1"/>
+          </w:rPr>
+          <w:t>effects</w:t>
+        </w:r>
+        <w:r>
+          <w:rPr>
+            <w:rFonts w:ascii="Times New Roman" w:hAnsi="Times New Roman" w:cs="Times New Roman"/>
+            <w:b/>
+            <w:color w:val="4472C4" w:themeColor="accent1"/>
+          </w:rPr>
+          <w:t xml:space="preserve"> </w:t>
+        </w:r>
+      </w:ins>
+      <w:r>
+        <w:rPr>
+          <w:rFonts w:ascii="Times New Roman" w:hAnsi="Times New Roman" w:cs="Times New Roman"/>
+          <w:b/>
+          <w:color w:val="4472C4" w:themeColor="accent1"/>
+        </w:rPr>
+        <w:t>in larger samples</w:t>
+      </w:r>
+      <w:ins w:id="257" w:author="Dave Bridges" w:date="2022-08-04T12:07:00Z">
+        <w:r>
+          <w:rPr>
+            <w:rFonts w:ascii="Times New Roman" w:hAnsi="Times New Roman" w:cs="Times New Roman"/>
+            <w:b/>
+            <w:color w:val="4472C4" w:themeColor="accent1"/>
+          </w:rPr>
+          <w:t xml:space="preserve"> and with higher resolution</w:t>
+        </w:r>
+      </w:ins>
+      <w:r>
+        <w:rPr>
+          <w:rFonts w:ascii="Times New Roman" w:hAnsi="Times New Roman" w:cs="Times New Roman"/>
+          <w:b/>
+          <w:color w:val="4472C4" w:themeColor="accent1"/>
+        </w:rPr>
+        <w:t xml:space="preserve"> so that more in-depth conclusions can be drawn.</w:t>
       </w:r>
       <w:r>
         <w:rPr>
@@ -16672,12 +17248,17 @@
     </w:p>
     <w:p>
       <w:pPr>
-        <w:ind w:firstLine="720"/>
-        <w:rPr>
-          <w:rFonts w:ascii="Times New Roman" w:hAnsi="Times New Roman" w:cs="Times New Roman"/>
-          <w:b/>
-          <w:color w:val="4472C4" w:themeColor="accent1"/>
-        </w:rPr>
+        <w:ind w:left="720" w:firstLine="720"/>
+        <w:rPr>
+          <w:rFonts w:ascii="Times New Roman" w:hAnsi="Times New Roman" w:cs="Times New Roman"/>
+          <w:b/>
+          <w:color w:val="4472C4" w:themeColor="accent1"/>
+        </w:rPr>
+        <w:pPrChange w:id="258" w:author="Dave Bridges" w:date="2022-08-04T12:08:00Z">
+          <w:pPr>
+            <w:ind w:firstLine="720"/>
+          </w:pPr>
+        </w:pPrChange>
       </w:pPr>
       <w:r>
         <w:rPr>
@@ -16741,27 +17322,38 @@
           <w:b/>
           <w:color w:val="4472C4" w:themeColor="accent1"/>
         </w:rPr>
-        <w:t xml:space="preserve">. However, there are some differences compared to the current study. Most notably, they found impaired glucose stimulated insulin secretion in both male and female offspring who had not been exposed to high fat diet. </w:t>
-      </w:r>
-      <w:commentRangeStart w:id="222"/>
-      <w:r>
-        <w:rPr>
-          <w:rFonts w:ascii="Times New Roman" w:hAnsi="Times New Roman" w:cs="Times New Roman"/>
-          <w:b/>
-          <w:color w:val="4472C4" w:themeColor="accent1"/>
-        </w:rPr>
-        <w:t xml:space="preserve">They also found that birth weight was reduced in male pups. </w:t>
-      </w:r>
-      <w:commentRangeEnd w:id="222"/>
-      <w:r>
-        <w:rPr>
-          <w:rStyle w:val="CommentReference"/>
-          <w:rFonts w:ascii="Times New Roman" w:hAnsi="Times New Roman" w:cs="Times New Roman"/>
-          <w:b/>
-          <w:color w:val="4472C4" w:themeColor="accent1"/>
-        </w:rPr>
-        <w:commentReference w:id="222"/>
-      </w:r>
+        <w:t xml:space="preserve">. However, there are some differences compared to the current study. Most notably, they found impaired </w:t>
+      </w:r>
+      <w:r>
+        <w:rPr>
+          <w:rFonts w:ascii="Times New Roman" w:hAnsi="Times New Roman" w:cs="Times New Roman"/>
+          <w:b/>
+          <w:color w:val="4472C4" w:themeColor="accent1"/>
+        </w:rPr>
+        <w:lastRenderedPageBreak/>
+        <w:t xml:space="preserve">glucose stimulated insulin secretion in both male and female offspring who had not been exposed to high fat diet. </w:t>
+      </w:r>
+      <w:commentRangeStart w:id="259"/>
+      <w:del w:id="260" w:author="Dave Bridges" w:date="2022-08-04T12:07:00Z">
+        <w:r>
+          <w:rPr>
+            <w:rFonts w:ascii="Times New Roman" w:hAnsi="Times New Roman" w:cs="Times New Roman"/>
+            <w:b/>
+            <w:color w:val="4472C4" w:themeColor="accent1"/>
+          </w:rPr>
+          <w:delText xml:space="preserve">They also found that birth weight was reduced in male pups. </w:delText>
+        </w:r>
+        <w:commentRangeEnd w:id="259"/>
+        <w:r>
+          <w:rPr>
+            <w:rStyle w:val="CommentReference"/>
+            <w:rFonts w:ascii="Times New Roman" w:hAnsi="Times New Roman" w:cs="Times New Roman"/>
+            <w:b/>
+            <w:color w:val="4472C4" w:themeColor="accent1"/>
+          </w:rPr>
+          <w:commentReference w:id="259"/>
+        </w:r>
+      </w:del>
       <w:r>
         <w:rPr>
           <w:rFonts w:ascii="Times New Roman" w:hAnsi="Times New Roman" w:cs="Times New Roman"/>
@@ -16804,16 +17396,7 @@
           <w:b/>
           <w:color w:val="4472C4" w:themeColor="accent1"/>
         </w:rPr>
-        <w:t xml:space="preserve">Furthermore, this group found further </w:t>
-      </w:r>
-      <w:r>
-        <w:rPr>
-          <w:rFonts w:ascii="Times New Roman" w:hAnsi="Times New Roman" w:cs="Times New Roman"/>
-          <w:b/>
-          <w:color w:val="4472C4" w:themeColor="accent1"/>
-        </w:rPr>
-        <w:lastRenderedPageBreak/>
-        <w:t xml:space="preserve">impairments in eTRF offspring </w:t>
+        <w:t xml:space="preserve">Furthermore, this group found further impairments in eTRF offspring </w:t>
       </w:r>
       <w:r>
         <w:rPr>
@@ -16994,6 +17577,7 @@
       <w:pPr>
         <w:ind w:left="720"/>
         <w:rPr>
+          <w:del w:id="261" w:author="Dave Bridges" w:date="2022-08-04T12:09:00Z"/>
           <w:rFonts w:ascii="Times New Roman" w:hAnsi="Times New Roman" w:cs="Times New Roman"/>
           <w:b/>
           <w:color w:val="4472C4" w:themeColor="accent1"/>
@@ -17007,14 +17591,260 @@
         </w:rPr>
         <w:t xml:space="preserve"> “</w:t>
       </w:r>
-      <w:r>
-        <w:rPr>
-          <w:rFonts w:ascii="Times New Roman" w:hAnsi="Times New Roman" w:cs="Times New Roman"/>
-          <w:b/>
-          <w:color w:val="4472C4" w:themeColor="accent1"/>
-        </w:rPr>
-        <w:t>Unlike the previous study and other models of nutrient restriction in pregnancy, we did not note negative effects until a HFHS diet challenge in adulthood, which may suggest that gestational eTRF may be relatively safe to practice in the context of a healthful diet. However, it also suggests that in the context of unhealthy diet patterns, adult offspring may be ill-equipped to adapt to their high-calorie food environments, leading to metabolic dysfunction. Furthermore, the age of onset and stressors that are required to initiate glucose intolerance in offspring of TRF dams are not equivalent between these two models. Taken together, this means that modeling of this dietary strategy remains incomplete, so translation to human clinical populations is not possible at this time</w:t>
-      </w:r>
+      <w:del w:id="262" w:author="Dave Bridges" w:date="2022-08-04T12:08:00Z">
+        <w:r>
+          <w:rPr>
+            <w:rFonts w:ascii="Times New Roman" w:hAnsi="Times New Roman" w:cs="Times New Roman"/>
+            <w:b/>
+            <w:color w:val="4472C4" w:themeColor="accent1"/>
+          </w:rPr>
+          <w:delText xml:space="preserve">Unlike </w:delText>
+        </w:r>
+      </w:del>
+      <w:ins w:id="263" w:author="Dave Bridges" w:date="2022-08-04T12:08:00Z">
+        <w:r>
+          <w:rPr>
+            <w:rFonts w:ascii="Times New Roman" w:hAnsi="Times New Roman" w:cs="Times New Roman"/>
+            <w:b/>
+            <w:color w:val="4472C4" w:themeColor="accent1"/>
+          </w:rPr>
+          <w:t>In contrast</w:t>
+        </w:r>
+        <w:r>
+          <w:rPr>
+            <w:rFonts w:ascii="Times New Roman" w:hAnsi="Times New Roman" w:cs="Times New Roman"/>
+            <w:b/>
+            <w:color w:val="4472C4" w:themeColor="accent1"/>
+          </w:rPr>
+          <w:t xml:space="preserve"> </w:t>
+        </w:r>
+      </w:ins>
+      <w:r>
+        <w:rPr>
+          <w:rFonts w:ascii="Times New Roman" w:hAnsi="Times New Roman" w:cs="Times New Roman"/>
+          <w:b/>
+          <w:color w:val="4472C4" w:themeColor="accent1"/>
+        </w:rPr>
+        <w:t xml:space="preserve">the previous study and </w:t>
+      </w:r>
+      <w:ins w:id="264" w:author="Dave Bridges" w:date="2022-08-04T12:08:00Z">
+        <w:r>
+          <w:rPr>
+            <w:rFonts w:ascii="Times New Roman" w:hAnsi="Times New Roman" w:cs="Times New Roman"/>
+            <w:b/>
+            <w:color w:val="4472C4" w:themeColor="accent1"/>
+          </w:rPr>
+          <w:t xml:space="preserve">some </w:t>
+        </w:r>
+      </w:ins>
+      <w:r>
+        <w:rPr>
+          <w:rFonts w:ascii="Times New Roman" w:hAnsi="Times New Roman" w:cs="Times New Roman"/>
+          <w:b/>
+          <w:color w:val="4472C4" w:themeColor="accent1"/>
+        </w:rPr>
+        <w:t xml:space="preserve">other models of nutrient restriction in pregnancy, we did not </w:t>
+      </w:r>
+      <w:del w:id="265" w:author="Dave Bridges" w:date="2022-08-04T12:20:00Z">
+        <w:r>
+          <w:rPr>
+            <w:rFonts w:ascii="Times New Roman" w:hAnsi="Times New Roman" w:cs="Times New Roman"/>
+            <w:b/>
+            <w:color w:val="4472C4" w:themeColor="accent1"/>
+          </w:rPr>
+          <w:delText xml:space="preserve">note </w:delText>
+        </w:r>
+      </w:del>
+      <w:ins w:id="266" w:author="Dave Bridges" w:date="2022-08-04T12:20:00Z">
+        <w:r>
+          <w:rPr>
+            <w:rFonts w:ascii="Times New Roman" w:hAnsi="Times New Roman" w:cs="Times New Roman"/>
+            <w:b/>
+            <w:color w:val="4472C4" w:themeColor="accent1"/>
+          </w:rPr>
+          <w:t>observe</w:t>
+        </w:r>
+        <w:r>
+          <w:rPr>
+            <w:rFonts w:ascii="Times New Roman" w:hAnsi="Times New Roman" w:cs="Times New Roman"/>
+            <w:b/>
+            <w:color w:val="4472C4" w:themeColor="accent1"/>
+          </w:rPr>
+          <w:t xml:space="preserve"> </w:t>
+        </w:r>
+      </w:ins>
+      <w:del w:id="267" w:author="Dave Bridges" w:date="2022-08-04T12:20:00Z">
+        <w:r>
+          <w:rPr>
+            <w:rFonts w:ascii="Times New Roman" w:hAnsi="Times New Roman" w:cs="Times New Roman"/>
+            <w:b/>
+            <w:color w:val="4472C4" w:themeColor="accent1"/>
+          </w:rPr>
+          <w:delText>negative effects</w:delText>
+        </w:r>
+      </w:del>
+      <w:ins w:id="268" w:author="Dave Bridges" w:date="2022-08-04T12:20:00Z">
+        <w:r>
+          <w:rPr>
+            <w:rFonts w:ascii="Times New Roman" w:hAnsi="Times New Roman" w:cs="Times New Roman"/>
+            <w:b/>
+            <w:color w:val="4472C4" w:themeColor="accent1"/>
+          </w:rPr>
+          <w:t>major differences</w:t>
+        </w:r>
+      </w:ins>
+      <w:r>
+        <w:rPr>
+          <w:rFonts w:ascii="Times New Roman" w:hAnsi="Times New Roman" w:cs="Times New Roman"/>
+          <w:b/>
+          <w:color w:val="4472C4" w:themeColor="accent1"/>
+        </w:rPr>
+        <w:t xml:space="preserve"> until a HFHS diet challenge in adulthood, which may suggest that gestational eTRF may be relatively safe to practice in the context of a healthful diet</w:t>
+      </w:r>
+      <w:ins w:id="269" w:author="Dave Bridges" w:date="2022-08-04T12:08:00Z">
+        <w:r>
+          <w:rPr>
+            <w:rFonts w:ascii="Times New Roman" w:hAnsi="Times New Roman" w:cs="Times New Roman"/>
+            <w:b/>
+            <w:color w:val="4472C4" w:themeColor="accent1"/>
+          </w:rPr>
+          <w:t xml:space="preserve"> or absent a second challenge</w:t>
+        </w:r>
+      </w:ins>
+      <w:r>
+        <w:rPr>
+          <w:rFonts w:ascii="Times New Roman" w:hAnsi="Times New Roman" w:cs="Times New Roman"/>
+          <w:b/>
+          <w:color w:val="4472C4" w:themeColor="accent1"/>
+        </w:rPr>
+        <w:t xml:space="preserve">. However, it also suggests that in the context of unhealthy diet patterns, adult offspring may be ill-equipped to adapt to their high-calorie food environments, leading to metabolic dysfunction. </w:t>
+      </w:r>
+      <w:del w:id="270" w:author="Dave Bridges" w:date="2022-08-04T12:08:00Z">
+        <w:r>
+          <w:rPr>
+            <w:rFonts w:ascii="Times New Roman" w:hAnsi="Times New Roman" w:cs="Times New Roman"/>
+            <w:b/>
+            <w:color w:val="4472C4" w:themeColor="accent1"/>
+          </w:rPr>
+          <w:delText>Furthermore</w:delText>
+        </w:r>
+      </w:del>
+      <w:ins w:id="271" w:author="Dave Bridges" w:date="2022-08-04T12:08:00Z">
+        <w:r>
+          <w:rPr>
+            <w:rFonts w:ascii="Times New Roman" w:hAnsi="Times New Roman" w:cs="Times New Roman"/>
+            <w:b/>
+            <w:color w:val="4472C4" w:themeColor="accent1"/>
+          </w:rPr>
+          <w:t>These studies differ both in</w:t>
+        </w:r>
+      </w:ins>
+      <w:del w:id="272" w:author="Dave Bridges" w:date="2022-08-04T12:08:00Z">
+        <w:r>
+          <w:rPr>
+            <w:rFonts w:ascii="Times New Roman" w:hAnsi="Times New Roman" w:cs="Times New Roman"/>
+            <w:b/>
+            <w:color w:val="4472C4" w:themeColor="accent1"/>
+          </w:rPr>
+          <w:delText xml:space="preserve">, </w:delText>
+        </w:r>
+      </w:del>
+      <w:ins w:id="273" w:author="Dave Bridges" w:date="2022-08-04T12:08:00Z">
+        <w:r>
+          <w:rPr>
+            <w:rFonts w:ascii="Times New Roman" w:hAnsi="Times New Roman" w:cs="Times New Roman"/>
+            <w:b/>
+            <w:color w:val="4472C4" w:themeColor="accent1"/>
+          </w:rPr>
+          <w:t xml:space="preserve"> </w:t>
+        </w:r>
+      </w:ins>
+      <w:r>
+        <w:rPr>
+          <w:rFonts w:ascii="Times New Roman" w:hAnsi="Times New Roman" w:cs="Times New Roman"/>
+          <w:b/>
+          <w:color w:val="4472C4" w:themeColor="accent1"/>
+        </w:rPr>
+        <w:t xml:space="preserve">the age of onset and </w:t>
+      </w:r>
+      <w:del w:id="274" w:author="Dave Bridges" w:date="2022-08-04T12:08:00Z">
+        <w:r>
+          <w:rPr>
+            <w:rFonts w:ascii="Times New Roman" w:hAnsi="Times New Roman" w:cs="Times New Roman"/>
+            <w:b/>
+            <w:color w:val="4472C4" w:themeColor="accent1"/>
+          </w:rPr>
+          <w:delText xml:space="preserve">stressors </w:delText>
+        </w:r>
+      </w:del>
+      <w:ins w:id="275" w:author="Dave Bridges" w:date="2022-08-04T12:08:00Z">
+        <w:r>
+          <w:rPr>
+            <w:rFonts w:ascii="Times New Roman" w:hAnsi="Times New Roman" w:cs="Times New Roman"/>
+            <w:b/>
+            <w:color w:val="4472C4" w:themeColor="accent1"/>
+          </w:rPr>
+          <w:t xml:space="preserve">duration </w:t>
+        </w:r>
+      </w:ins>
+      <w:ins w:id="276" w:author="Dave Bridges" w:date="2022-08-04T12:09:00Z">
+        <w:r>
+          <w:rPr>
+            <w:rFonts w:ascii="Times New Roman" w:hAnsi="Times New Roman" w:cs="Times New Roman"/>
+            <w:b/>
+            <w:color w:val="4472C4" w:themeColor="accent1"/>
+          </w:rPr>
+          <w:t>of food restriction</w:t>
+        </w:r>
+      </w:ins>
+      <w:ins w:id="277" w:author="Dave Bridges" w:date="2022-08-04T12:08:00Z">
+        <w:r>
+          <w:rPr>
+            <w:rFonts w:ascii="Times New Roman" w:hAnsi="Times New Roman" w:cs="Times New Roman"/>
+            <w:b/>
+            <w:color w:val="4472C4" w:themeColor="accent1"/>
+          </w:rPr>
+          <w:t xml:space="preserve"> </w:t>
+        </w:r>
+      </w:ins>
+      <w:r>
+        <w:rPr>
+          <w:rFonts w:ascii="Times New Roman" w:hAnsi="Times New Roman" w:cs="Times New Roman"/>
+          <w:b/>
+          <w:color w:val="4472C4" w:themeColor="accent1"/>
+        </w:rPr>
+        <w:t xml:space="preserve">that are required to initiate glucose intolerance in offspring of TRF dams </w:t>
+      </w:r>
+      <w:del w:id="278" w:author="Dave Bridges" w:date="2022-08-04T12:09:00Z">
+        <w:r>
+          <w:rPr>
+            <w:rFonts w:ascii="Times New Roman" w:hAnsi="Times New Roman" w:cs="Times New Roman"/>
+            <w:b/>
+            <w:color w:val="4472C4" w:themeColor="accent1"/>
+          </w:rPr>
+          <w:delText>are not equivalent between these two models</w:delText>
+        </w:r>
+      </w:del>
+      <w:ins w:id="279" w:author="Dave Bridges" w:date="2022-08-04T12:09:00Z">
+        <w:r>
+          <w:rPr>
+            <w:rFonts w:ascii="Times New Roman" w:hAnsi="Times New Roman" w:cs="Times New Roman"/>
+            <w:b/>
+            <w:color w:val="4472C4" w:themeColor="accent1"/>
+          </w:rPr>
+          <w:t>which also may explain these differences</w:t>
+        </w:r>
+      </w:ins>
+      <w:del w:id="280" w:author="Dave Bridges" w:date="2022-08-04T12:09:00Z">
+        <w:r>
+          <w:rPr>
+            <w:rFonts w:ascii="Times New Roman" w:hAnsi="Times New Roman" w:cs="Times New Roman"/>
+            <w:b/>
+            <w:color w:val="4472C4" w:themeColor="accent1"/>
+          </w:rPr>
+          <w:delText>. Taken together, this means that modeling of this dietary strategy remains incomplete, so translation to human clinical populations is not possible at this time</w:delText>
+        </w:r>
+      </w:del>
       <w:r>
         <w:rPr>
           <w:rFonts w:ascii="Times New Roman" w:hAnsi="Times New Roman" w:cs="Times New Roman"/>
@@ -17024,8 +17854,21 @@
         <w:t>.”</w:t>
       </w:r>
     </w:p>
-    <w:p/>
-    <w:p/>
+    <w:p>
+      <w:pPr>
+        <w:rPr>
+          <w:del w:id="281" w:author="Dave Bridges" w:date="2022-08-04T12:09:00Z"/>
+        </w:rPr>
+      </w:pPr>
+    </w:p>
+    <w:p>
+      <w:pPr>
+        <w:ind w:left="720"/>
+        <w:pPrChange w:id="282" w:author="Dave Bridges" w:date="2022-08-04T12:09:00Z">
+          <w:pPr/>
+        </w:pPrChange>
+      </w:pPr>
+    </w:p>
     <w:p/>
     <w:p>
       <w:pPr>
@@ -17175,12 +18018,14 @@
         </w:rPr>
         <w:br/>
       </w:r>
-      <w:r>
-        <w:rPr>
-          <w:color w:val="4472C4" w:themeColor="accent1"/>
-        </w:rPr>
-        <w:br/>
-      </w:r>
+      <w:del w:id="283" w:author="Dave Bridges" w:date="2022-08-04T12:09:00Z">
+        <w:r>
+          <w:rPr>
+            <w:color w:val="4472C4" w:themeColor="accent1"/>
+          </w:rPr>
+          <w:br/>
+        </w:r>
+      </w:del>
     </w:p>
     <w:p>
       <w:pPr>
@@ -17280,6 +18125,7 @@
     <w:p>
       <w:pPr>
         <w:rPr>
+          <w:del w:id="284" w:author="Dave Bridges" w:date="2022-08-04T12:10:00Z"/>
           <w:b/>
           <w:color w:val="000000" w:themeColor="text1"/>
         </w:rPr>
@@ -17380,33 +18226,141 @@
           <w:b/>
           <w:color w:val="000000" w:themeColor="text1"/>
         </w:rPr>
-        <w:t xml:space="preserve"> (Figure 1 of this response)</w:t>
-      </w:r>
-      <w:r>
-        <w:rPr>
-          <w:b/>
-          <w:color w:val="000000" w:themeColor="text1"/>
-        </w:rPr>
-        <w:t>. This suggests the intervention does not induce caloric restriction during pregnancy in our model. For some data, please see comments to reviewer 1</w:t>
-      </w:r>
-      <w:r>
-        <w:rPr>
-          <w:b/>
-          <w:color w:val="000000" w:themeColor="text1"/>
-        </w:rPr>
-        <w:t xml:space="preserve">, </w:t>
-      </w:r>
-      <w:r>
-        <w:rPr>
-          <w:b/>
-          <w:color w:val="000000" w:themeColor="text1"/>
-        </w:rPr>
-        <w:t>item #13.</w:t>
-      </w:r>
-    </w:p>
-    <w:p>
-      <w:pPr>
-        <w:pStyle w:val="Heading1"/>
+        <w:t xml:space="preserve"> (Figure 1 </w:t>
+      </w:r>
+      <w:ins w:id="285" w:author="Dave Bridges" w:date="2022-08-04T12:10:00Z">
+        <w:r>
+          <w:rPr>
+            <w:b/>
+            <w:color w:val="000000" w:themeColor="text1"/>
+          </w:rPr>
+          <w:t xml:space="preserve">and the response to point 13 from reviewer #1 </w:t>
+        </w:r>
+      </w:ins>
+      <w:del w:id="286" w:author="Dave Bridges" w:date="2022-08-04T12:10:00Z">
+        <w:r>
+          <w:rPr>
+            <w:b/>
+            <w:color w:val="000000" w:themeColor="text1"/>
+          </w:rPr>
+          <w:delText>of this response</w:delText>
+        </w:r>
+      </w:del>
+      <w:ins w:id="287" w:author="Dave Bridges" w:date="2022-08-04T12:10:00Z">
+        <w:r>
+          <w:rPr>
+            <w:b/>
+            <w:color w:val="000000" w:themeColor="text1"/>
+          </w:rPr>
+          <w:t>above</w:t>
+        </w:r>
+      </w:ins>
+      <w:r>
+        <w:rPr>
+          <w:b/>
+          <w:color w:val="000000" w:themeColor="text1"/>
+        </w:rPr>
+        <w:t>)</w:t>
+      </w:r>
+      <w:r>
+        <w:rPr>
+          <w:b/>
+          <w:color w:val="000000" w:themeColor="text1"/>
+        </w:rPr>
+        <w:t xml:space="preserve">. This suggests the intervention does not induce </w:t>
+      </w:r>
+      <w:ins w:id="288" w:author="Dave Bridges" w:date="2022-08-04T12:10:00Z">
+        <w:r>
+          <w:rPr>
+            <w:b/>
+            <w:color w:val="000000" w:themeColor="text1"/>
+          </w:rPr>
+          <w:t xml:space="preserve">overall </w:t>
+        </w:r>
+      </w:ins>
+      <w:r>
+        <w:rPr>
+          <w:b/>
+          <w:color w:val="000000" w:themeColor="text1"/>
+        </w:rPr>
+        <w:t xml:space="preserve">caloric restriction during pregnancy in our model. </w:t>
+      </w:r>
+      <w:ins w:id="289" w:author="Dave Bridges" w:date="2022-08-04T12:10:00Z">
+        <w:r>
+          <w:rPr>
+            <w:b/>
+            <w:color w:val="000000" w:themeColor="text1"/>
+          </w:rPr>
+          <w:t xml:space="preserve">  This </w:t>
+        </w:r>
+      </w:ins>
+      <w:ins w:id="290" w:author="Dave Bridges" w:date="2022-08-04T12:11:00Z">
+        <w:r>
+          <w:rPr>
+            <w:b/>
+            <w:color w:val="000000" w:themeColor="text1"/>
+          </w:rPr>
+          <w:t xml:space="preserve">important point </w:t>
+        </w:r>
+      </w:ins>
+      <w:ins w:id="291" w:author="Dave Bridges" w:date="2022-08-04T12:10:00Z">
+        <w:r>
+          <w:rPr>
+            <w:b/>
+            <w:color w:val="000000" w:themeColor="text1"/>
+          </w:rPr>
+          <w:t>has now been described in the revised manuscript</w:t>
+        </w:r>
+      </w:ins>
+      <w:ins w:id="292" w:author="Dave Bridges" w:date="2022-08-04T12:11:00Z">
+        <w:r>
+          <w:rPr>
+            <w:b/>
+            <w:color w:val="000000" w:themeColor="text1"/>
+          </w:rPr>
+          <w:t>.</w:t>
+        </w:r>
+      </w:ins>
+      <w:ins w:id="293" w:author="Dave Bridges" w:date="2022-08-04T12:10:00Z">
+        <w:r>
+          <w:rPr>
+            <w:b/>
+            <w:color w:val="000000" w:themeColor="text1"/>
+          </w:rPr>
+          <w:t xml:space="preserve"> </w:t>
+        </w:r>
+      </w:ins>
+      <w:del w:id="294" w:author="Dave Bridges" w:date="2022-08-04T12:10:00Z">
+        <w:r>
+          <w:rPr>
+            <w:b/>
+            <w:color w:val="000000" w:themeColor="text1"/>
+          </w:rPr>
+          <w:delText>For some data, please see comments to reviewer 1</w:delText>
+        </w:r>
+        <w:r>
+          <w:rPr>
+            <w:b/>
+            <w:color w:val="000000" w:themeColor="text1"/>
+          </w:rPr>
+          <w:delText xml:space="preserve">, </w:delText>
+        </w:r>
+        <w:r>
+          <w:rPr>
+            <w:b/>
+            <w:color w:val="000000" w:themeColor="text1"/>
+          </w:rPr>
+          <w:delText>item #13.</w:delText>
+        </w:r>
+      </w:del>
+    </w:p>
+    <w:p>
+      <w:pPr>
+        <w:pPrChange w:id="295" w:author="Dave Bridges" w:date="2022-08-04T12:10:00Z">
+          <w:pPr>
+            <w:pStyle w:val="Heading1"/>
+          </w:pPr>
+        </w:pPrChange>
       </w:pPr>
     </w:p>
     <w:p>
@@ -17532,7 +18486,23 @@
           <w:b/>
           <w:color w:val="000000" w:themeColor="text1"/>
         </w:rPr>
-        <w:t xml:space="preserve"> we felt that this was a reasonable starting point.  Another key advantage of our approach is that unlike some studies, our restriction is during their normal feeding cycle not during the daytime.  As it pertains to</w:t>
+        <w:t xml:space="preserve"> we felt that this was a reasonable starting point.  Another key advantage of our approach is that unlike some studies, our restriction is during their normal feeding cycle not during the daytime</w:t>
+      </w:r>
+      <w:ins w:id="296" w:author="Dave Bridges" w:date="2022-08-04T12:12:00Z">
+        <w:r>
+          <w:rPr>
+            <w:b/>
+            <w:color w:val="000000" w:themeColor="text1"/>
+          </w:rPr>
+          <w:t xml:space="preserve"> (which for nocturnal animals is not when feeding normally occurs)</w:t>
+        </w:r>
+      </w:ins>
+      <w:r>
+        <w:rPr>
+          <w:b/>
+          <w:color w:val="000000" w:themeColor="text1"/>
+        </w:rPr>
+        <w:t>.  As it pertains to</w:t>
       </w:r>
       <w:r>
         <w:rPr>
@@ -17541,13 +18511,40 @@
         </w:rPr>
         <w:t xml:space="preserve"> disrupted feeding in pregnancy, there is now evidence, albeit limited, that pregnant women </w:t>
       </w:r>
-      <w:r>
-        <w:rPr>
-          <w:b/>
-          <w:color w:val="000000" w:themeColor="text1"/>
-        </w:rPr>
-        <w:t xml:space="preserve">appear to </w:t>
-      </w:r>
+      <w:del w:id="297" w:author="Dave Bridges" w:date="2022-08-04T12:12:00Z">
+        <w:r>
+          <w:rPr>
+            <w:b/>
+            <w:color w:val="000000" w:themeColor="text1"/>
+          </w:rPr>
+          <w:delText xml:space="preserve">appear </w:delText>
+        </w:r>
+      </w:del>
+      <w:ins w:id="298" w:author="Dave Bridges" w:date="2022-08-04T12:12:00Z">
+        <w:r>
+          <w:rPr>
+            <w:b/>
+            <w:color w:val="000000" w:themeColor="text1"/>
+          </w:rPr>
+          <w:t>may</w:t>
+        </w:r>
+        <w:r>
+          <w:rPr>
+            <w:b/>
+            <w:color w:val="000000" w:themeColor="text1"/>
+          </w:rPr>
+          <w:t xml:space="preserve"> </w:t>
+        </w:r>
+      </w:ins>
+      <w:del w:id="299" w:author="Dave Bridges" w:date="2022-08-04T12:12:00Z">
+        <w:r>
+          <w:rPr>
+            <w:b/>
+            <w:color w:val="000000" w:themeColor="text1"/>
+          </w:rPr>
+          <w:delText xml:space="preserve">to </w:delText>
+        </w:r>
+      </w:del>
       <w:r>
         <w:rPr>
           <w:b/>
@@ -17617,35 +18614,126 @@
           <w:b/>
           <w:color w:val="000000" w:themeColor="text1"/>
         </w:rPr>
-        <w:t>We also find that the idea of doing this in a pre-existing obese mouse model is interesting, but is an entirely different study</w:t>
-      </w:r>
-      <w:r>
-        <w:rPr>
-          <w:b/>
-          <w:color w:val="000000" w:themeColor="text1"/>
-        </w:rPr>
-        <w:t xml:space="preserve">. We decided against doing so </w:t>
-      </w:r>
-      <w:r>
-        <w:rPr>
-          <w:b/>
-          <w:color w:val="000000" w:themeColor="text1"/>
-        </w:rPr>
-        <w:t xml:space="preserve">because </w:t>
-      </w:r>
-      <w:r>
-        <w:rPr>
-          <w:b/>
-          <w:color w:val="000000" w:themeColor="text1"/>
-        </w:rPr>
-        <w:t>we wanted to understand what the independent effects of TRF were outside of the context of metabolic disease and weight loss</w:t>
-      </w:r>
-      <w:r>
-        <w:rPr>
-          <w:b/>
-          <w:color w:val="000000" w:themeColor="text1"/>
-        </w:rPr>
-        <w:t xml:space="preserve"> as a first step.  As we describe in this manuscript many phenotypes including virtually all metabolic measures in female offspring are not different in spite of a relatively aggressive feeding restriction </w:t>
+        <w:t xml:space="preserve">We also find that the idea of doing this in a pre-existing </w:t>
+      </w:r>
+      <w:del w:id="300" w:author="Dave Bridges" w:date="2022-08-04T12:12:00Z">
+        <w:r>
+          <w:rPr>
+            <w:b/>
+            <w:color w:val="000000" w:themeColor="text1"/>
+          </w:rPr>
+          <w:delText xml:space="preserve">obese </w:delText>
+        </w:r>
+      </w:del>
+      <w:ins w:id="301" w:author="Dave Bridges" w:date="2022-08-04T12:12:00Z">
+        <w:r>
+          <w:rPr>
+            <w:b/>
+            <w:color w:val="000000" w:themeColor="text1"/>
+          </w:rPr>
+          <w:t>metabolically unhealthy</w:t>
+        </w:r>
+        <w:r>
+          <w:rPr>
+            <w:b/>
+            <w:color w:val="000000" w:themeColor="text1"/>
+          </w:rPr>
+          <w:t xml:space="preserve"> </w:t>
+        </w:r>
+      </w:ins>
+      <w:r>
+        <w:rPr>
+          <w:b/>
+          <w:color w:val="000000" w:themeColor="text1"/>
+        </w:rPr>
+        <w:t>mouse model is interesting, but is an entirely different study</w:t>
+      </w:r>
+      <w:ins w:id="302" w:author="Dave Bridges" w:date="2022-08-04T12:12:00Z">
+        <w:r>
+          <w:rPr>
+            <w:b/>
+            <w:color w:val="000000" w:themeColor="text1"/>
+          </w:rPr>
+          <w:t xml:space="preserve"> and would be harder to interpret in the absence of these data</w:t>
+        </w:r>
+      </w:ins>
+      <w:del w:id="303" w:author="Dave Bridges" w:date="2022-08-04T12:13:00Z">
+        <w:r>
+          <w:rPr>
+            <w:b/>
+            <w:color w:val="000000" w:themeColor="text1"/>
+          </w:rPr>
+          <w:delText>.</w:delText>
+        </w:r>
+      </w:del>
+      <w:del w:id="304" w:author="Dave Bridges" w:date="2022-08-04T12:12:00Z">
+        <w:r>
+          <w:rPr>
+            <w:b/>
+            <w:color w:val="000000" w:themeColor="text1"/>
+          </w:rPr>
+          <w:delText xml:space="preserve"> We decided against doing so </w:delText>
+        </w:r>
+        <w:r>
+          <w:rPr>
+            <w:b/>
+            <w:color w:val="000000" w:themeColor="text1"/>
+          </w:rPr>
+          <w:delText xml:space="preserve">because </w:delText>
+        </w:r>
+        <w:r>
+          <w:rPr>
+            <w:b/>
+            <w:color w:val="000000" w:themeColor="text1"/>
+          </w:rPr>
+          <w:delText>we wanted to understand what the independent effects of TRF were outside of the context of metabolic disease and weight loss</w:delText>
+        </w:r>
+        <w:r>
+          <w:rPr>
+            <w:b/>
+            <w:color w:val="000000" w:themeColor="text1"/>
+          </w:rPr>
+          <w:delText xml:space="preserve"> as a first step</w:delText>
+        </w:r>
+      </w:del>
+      <w:r>
+        <w:rPr>
+          <w:b/>
+          <w:color w:val="000000" w:themeColor="text1"/>
+        </w:rPr>
+        <w:t xml:space="preserve">.  As we describe in this manuscript many phenotypes including virtually all metabolic measures in female offspring are not different in spite of </w:t>
+      </w:r>
+      <w:del w:id="305" w:author="Dave Bridges" w:date="2022-08-04T12:13:00Z">
+        <w:r>
+          <w:rPr>
+            <w:b/>
+            <w:color w:val="000000" w:themeColor="text1"/>
+          </w:rPr>
+          <w:delText xml:space="preserve">a </w:delText>
+        </w:r>
+      </w:del>
+      <w:ins w:id="306" w:author="Dave Bridges" w:date="2022-08-04T12:13:00Z">
+        <w:r>
+          <w:rPr>
+            <w:b/>
+            <w:color w:val="000000" w:themeColor="text1"/>
+          </w:rPr>
+          <w:t>this</w:t>
+        </w:r>
+        <w:r>
+          <w:rPr>
+            <w:b/>
+            <w:color w:val="000000" w:themeColor="text1"/>
+          </w:rPr>
+          <w:t xml:space="preserve"> </w:t>
+        </w:r>
+      </w:ins>
+      <w:r>
+        <w:rPr>
+          <w:b/>
+          <w:color w:val="000000" w:themeColor="text1"/>
+        </w:rPr>
+        <w:t xml:space="preserve">relatively aggressive feeding restriction </w:t>
       </w:r>
       <w:r>
         <w:rPr>
@@ -17655,6 +18743,30 @@
         </w:rPr>
         <w:t xml:space="preserve">in utero </w:t>
       </w:r>
+      <w:ins w:id="307" w:author="Dave Bridges" w:date="2022-08-04T12:13:00Z">
+        <w:r>
+          <w:rPr>
+            <w:b/>
+            <w:color w:val="000000" w:themeColor="text1"/>
+            <w:rPrChange w:id="308" w:author="Dave Bridges" w:date="2022-08-04T12:13:00Z">
+              <w:rPr>
+                <w:b/>
+                <w:i/>
+                <w:color w:val="000000" w:themeColor="text1"/>
+              </w:rPr>
+            </w:rPrChange>
+          </w:rPr>
+          <w:t>throughout pregnancy</w:t>
+        </w:r>
+        <w:r>
+          <w:rPr>
+            <w:b/>
+            <w:i/>
+            <w:color w:val="000000" w:themeColor="text1"/>
+          </w:rPr>
+          <w:t xml:space="preserve"> </w:t>
+        </w:r>
+      </w:ins>
       <w:r>
         <w:rPr>
           <w:b/>
@@ -17738,36 +18850,78 @@
           <w:b/>
           <w:color w:val="000000" w:themeColor="text1"/>
         </w:rPr>
+        <w:t xml:space="preserve">As referenced in the previous comment, we </w:t>
+      </w:r>
+      <w:r>
+        <w:rPr>
+          <w:b/>
+          <w:color w:val="000000" w:themeColor="text1"/>
+        </w:rPr>
+        <w:t xml:space="preserve">agree </w:t>
+      </w:r>
+      <w:r>
+        <w:rPr>
+          <w:b/>
+          <w:color w:val="000000" w:themeColor="text1"/>
+        </w:rPr>
+        <w:t xml:space="preserve">that although the 6h time restriction is </w:t>
+      </w:r>
+      <w:r>
+        <w:rPr>
+          <w:b/>
+          <w:color w:val="000000" w:themeColor="text1"/>
+        </w:rPr>
+        <w:t xml:space="preserve">relatively </w:t>
+      </w:r>
+      <w:r>
+        <w:rPr>
+          <w:b/>
+          <w:color w:val="000000" w:themeColor="text1"/>
+        </w:rPr>
+        <w:t>narrow</w:t>
+      </w:r>
+      <w:r>
+        <w:rPr>
+          <w:b/>
+          <w:color w:val="000000" w:themeColor="text1"/>
+        </w:rPr>
+        <w:t xml:space="preserve"> </w:t>
+      </w:r>
+      <w:r>
+        <w:rPr>
+          <w:b/>
+          <w:color w:val="000000" w:themeColor="text1"/>
+        </w:rPr>
+        <w:t>(reviewer 1, comment 13)</w:t>
+      </w:r>
+      <w:r>
+        <w:rPr>
+          <w:b/>
+          <w:color w:val="000000" w:themeColor="text1"/>
+        </w:rPr>
+        <w:t xml:space="preserve">, </w:t>
+      </w:r>
+      <w:r>
+        <w:rPr>
+          <w:b/>
+          <w:color w:val="000000" w:themeColor="text1"/>
+        </w:rPr>
+        <w:t xml:space="preserve">and </w:t>
+      </w:r>
+      <w:r>
+        <w:rPr>
+          <w:b/>
+          <w:color w:val="000000" w:themeColor="text1"/>
+        </w:rPr>
+        <w:t xml:space="preserve">there is evidence that TRF happens in </w:t>
+      </w:r>
+      <w:r>
+        <w:rPr>
+          <w:b/>
+          <w:color w:val="000000" w:themeColor="text1"/>
+        </w:rPr>
         <w:lastRenderedPageBreak/>
-        <w:t xml:space="preserve">As referenced in the previous comment, we </w:t>
-      </w:r>
-      <w:r>
-        <w:rPr>
-          <w:b/>
-          <w:color w:val="000000" w:themeColor="text1"/>
-        </w:rPr>
-        <w:t xml:space="preserve">agree </w:t>
-      </w:r>
-      <w:r>
-        <w:rPr>
-          <w:b/>
-          <w:color w:val="000000" w:themeColor="text1"/>
-        </w:rPr>
-        <w:t xml:space="preserve">that although the 6h time restriction is </w:t>
-      </w:r>
-      <w:r>
-        <w:rPr>
-          <w:b/>
-          <w:color w:val="000000" w:themeColor="text1"/>
-        </w:rPr>
-        <w:t xml:space="preserve">relatively </w:t>
-      </w:r>
-      <w:r>
-        <w:rPr>
-          <w:b/>
-          <w:color w:val="000000" w:themeColor="text1"/>
-        </w:rPr>
-        <w:t>narrow</w:t>
+        <w:t>pregnant women.</w:t>
       </w:r>
       <w:r>
         <w:rPr>
@@ -17781,28 +18935,184 @@
           <w:b/>
           <w:color w:val="000000" w:themeColor="text1"/>
         </w:rPr>
-        <w:t>(reviewer 1, comment 13)</w:t>
-      </w:r>
-      <w:r>
-        <w:rPr>
-          <w:b/>
-          <w:color w:val="000000" w:themeColor="text1"/>
-        </w:rPr>
-        <w:t xml:space="preserve">, </w:t>
-      </w:r>
-      <w:r>
-        <w:rPr>
-          <w:b/>
-          <w:color w:val="000000" w:themeColor="text1"/>
-        </w:rPr>
-        <w:t xml:space="preserve">and </w:t>
-      </w:r>
-      <w:r>
-        <w:rPr>
-          <w:b/>
-          <w:color w:val="000000" w:themeColor="text1"/>
-        </w:rPr>
-        <w:t>there is evidence that TRF happens in pregnant women.</w:t>
+        <w:t xml:space="preserve">As of yet, there are </w:t>
+      </w:r>
+      <w:r>
+        <w:rPr>
+          <w:b/>
+          <w:color w:val="000000" w:themeColor="text1"/>
+        </w:rPr>
+        <w:t xml:space="preserve">no known rigorous </w:t>
+      </w:r>
+      <w:r>
+        <w:rPr>
+          <w:b/>
+          <w:color w:val="000000" w:themeColor="text1"/>
+        </w:rPr>
+        <w:t>studies that look at this in human beings</w:t>
+      </w:r>
+      <w:r>
+        <w:rPr>
+          <w:b/>
+          <w:color w:val="000000" w:themeColor="text1"/>
+        </w:rPr>
+        <w:t xml:space="preserve">. </w:t>
+      </w:r>
+      <w:r>
+        <w:rPr>
+          <w:b/>
+          <w:color w:val="000000" w:themeColor="text1"/>
+        </w:rPr>
+        <w:t xml:space="preserve">Furthermore, identifying and following offspring of fasted pregnant people over decades while controlling for diet, genetics and environment would be difficult to impossible.  </w:t>
+      </w:r>
+      <w:r>
+        <w:rPr>
+          <w:b/>
+          <w:color w:val="000000" w:themeColor="text1"/>
+        </w:rPr>
+        <w:t xml:space="preserve">In order to begin to study this in humans, an understanding of the basic safety of this practice must be </w:t>
+      </w:r>
+      <w:r>
+        <w:rPr>
+          <w:b/>
+          <w:color w:val="000000" w:themeColor="text1"/>
+        </w:rPr>
+        <w:t>ascertained</w:t>
+      </w:r>
+      <w:r>
+        <w:rPr>
+          <w:b/>
+          <w:color w:val="000000" w:themeColor="text1"/>
+        </w:rPr>
+        <w:t>. This is why we chose to study this model in mice, to begin to assess the safety of this intervention. We agree that 6 hours is</w:t>
+      </w:r>
+      <w:r>
+        <w:rPr>
+          <w:b/>
+          <w:color w:val="000000" w:themeColor="text1"/>
+        </w:rPr>
+        <w:t xml:space="preserve"> not the norm</w:t>
+      </w:r>
+      <w:r>
+        <w:rPr>
+          <w:b/>
+          <w:color w:val="000000" w:themeColor="text1"/>
+        </w:rPr>
+        <w:t xml:space="preserve"> in terms of restriction</w:t>
+      </w:r>
+      <w:r>
+        <w:rPr>
+          <w:b/>
+          <w:color w:val="000000" w:themeColor="text1"/>
+        </w:rPr>
+        <w:t>. However</w:t>
+      </w:r>
+      <w:r>
+        <w:rPr>
+          <w:b/>
+          <w:color w:val="000000" w:themeColor="text1"/>
+        </w:rPr>
+        <w:t xml:space="preserve">, but the </w:t>
+      </w:r>
+      <w:r>
+        <w:rPr>
+          <w:b/>
+          <w:color w:val="000000" w:themeColor="text1"/>
+        </w:rPr>
+        <w:t>range</w:t>
+      </w:r>
+      <w:r>
+        <w:rPr>
+          <w:b/>
+          <w:color w:val="000000" w:themeColor="text1"/>
+        </w:rPr>
+        <w:t xml:space="preserve"> of 4</w:t>
+      </w:r>
+      <w:r>
+        <w:rPr>
+          <w:b/>
+          <w:color w:val="000000" w:themeColor="text1"/>
+        </w:rPr>
+        <w:t>-12</w:t>
+      </w:r>
+      <w:r>
+        <w:rPr>
+          <w:b/>
+          <w:color w:val="000000" w:themeColor="text1"/>
+        </w:rPr>
+        <w:t xml:space="preserve"> hours</w:t>
+      </w:r>
+      <w:r>
+        <w:rPr>
+          <w:b/>
+          <w:color w:val="000000" w:themeColor="text1"/>
+        </w:rPr>
+        <w:t xml:space="preserve"> is normal in </w:t>
+      </w:r>
+      <w:r>
+        <w:rPr>
+          <w:b/>
+          <w:color w:val="000000" w:themeColor="text1"/>
+        </w:rPr>
+        <w:t>the</w:t>
+      </w:r>
+      <w:r>
+        <w:rPr>
+          <w:b/>
+          <w:color w:val="000000" w:themeColor="text1"/>
+        </w:rPr>
+        <w:t xml:space="preserve"> literature and our 6h intervention fits within that range. </w:t>
+      </w:r>
+      <w:commentRangeStart w:id="309"/>
+      <w:commentRangeStart w:id="310"/>
+      <w:r>
+        <w:rPr>
+          <w:b/>
+          <w:color w:val="000000" w:themeColor="text1"/>
+        </w:rPr>
+        <w:t xml:space="preserve">Again, a separate observational study that we are conducting will follow time restricted feeding in </w:t>
+      </w:r>
+      <w:r>
+        <w:rPr>
+          <w:b/>
+          <w:color w:val="000000" w:themeColor="text1"/>
+        </w:rPr>
+        <w:t xml:space="preserve">pregnant people.  While this study is in its initial phases, we find that restriction is XXXX.  </w:t>
+      </w:r>
+      <w:commentRangeEnd w:id="309"/>
+      <w:r>
+        <w:rPr>
+          <w:rStyle w:val="CommentReference"/>
+        </w:rPr>
+        <w:commentReference w:id="309"/>
+      </w:r>
+      <w:commentRangeEnd w:id="310"/>
+      <w:r>
+        <w:rPr>
+          <w:rStyle w:val="CommentReference"/>
+        </w:rPr>
+        <w:commentReference w:id="310"/>
+      </w:r>
+      <w:r>
+        <w:rPr>
+          <w:b/>
+          <w:color w:val="000000" w:themeColor="text1"/>
+        </w:rPr>
+        <w:t>Six</w:t>
+      </w:r>
+      <w:r>
+        <w:rPr>
+          <w:b/>
+          <w:color w:val="000000" w:themeColor="text1"/>
+        </w:rPr>
+        <w:t xml:space="preserve"> hour feeding periods have been used in previous TRF studies in both human</w:t>
+      </w:r>
+      <w:r>
+        <w:rPr>
+          <w:b/>
+          <w:color w:val="000000" w:themeColor="text1"/>
+        </w:rPr>
+        <w:t>s</w:t>
       </w:r>
       <w:r>
         <w:rPr>
@@ -17816,184 +19126,43 @@
           <w:b/>
           <w:color w:val="000000" w:themeColor="text1"/>
         </w:rPr>
-        <w:t xml:space="preserve">As of yet, there are </w:t>
-      </w:r>
-      <w:r>
-        <w:rPr>
-          <w:b/>
-          <w:color w:val="000000" w:themeColor="text1"/>
-        </w:rPr>
-        <w:t xml:space="preserve">no known rigorous </w:t>
-      </w:r>
-      <w:r>
-        <w:rPr>
-          <w:b/>
-          <w:color w:val="000000" w:themeColor="text1"/>
-        </w:rPr>
-        <w:t>studies that look at this in human beings</w:t>
-      </w:r>
-      <w:r>
-        <w:rPr>
-          <w:b/>
-          <w:color w:val="000000" w:themeColor="text1"/>
-        </w:rPr>
-        <w:t xml:space="preserve">. </w:t>
-      </w:r>
-      <w:r>
-        <w:rPr>
-          <w:b/>
-          <w:color w:val="000000" w:themeColor="text1"/>
-        </w:rPr>
-        <w:t xml:space="preserve">Furthermore, identifying and following offspring of fasted pregnant people over decades while controlling for diet, genetics and environment would be difficult to impossible.  </w:t>
-      </w:r>
-      <w:r>
-        <w:rPr>
-          <w:b/>
-          <w:color w:val="000000" w:themeColor="text1"/>
-        </w:rPr>
-        <w:t xml:space="preserve">In order to begin to study this in humans, an understanding of the basic safety of this practice must be </w:t>
-      </w:r>
-      <w:r>
-        <w:rPr>
-          <w:b/>
-          <w:color w:val="000000" w:themeColor="text1"/>
-        </w:rPr>
-        <w:t>ascertained</w:t>
-      </w:r>
-      <w:r>
-        <w:rPr>
-          <w:b/>
-          <w:color w:val="000000" w:themeColor="text1"/>
-        </w:rPr>
-        <w:t>. This is why we chose to study this model in mice, to begin to assess the safety of this intervention. We agree that 6 hours is</w:t>
-      </w:r>
-      <w:r>
-        <w:rPr>
-          <w:b/>
-          <w:color w:val="000000" w:themeColor="text1"/>
-        </w:rPr>
-        <w:t xml:space="preserve"> not the norm</w:t>
-      </w:r>
-      <w:r>
-        <w:rPr>
-          <w:b/>
-          <w:color w:val="000000" w:themeColor="text1"/>
-        </w:rPr>
-        <w:t xml:space="preserve"> in terms of restriction</w:t>
-      </w:r>
-      <w:r>
-        <w:rPr>
-          <w:b/>
-          <w:color w:val="000000" w:themeColor="text1"/>
-        </w:rPr>
-        <w:t>. However</w:t>
-      </w:r>
-      <w:r>
-        <w:rPr>
-          <w:b/>
-          <w:color w:val="000000" w:themeColor="text1"/>
-        </w:rPr>
-        <w:t xml:space="preserve">, but the </w:t>
-      </w:r>
-      <w:r>
-        <w:rPr>
-          <w:b/>
-          <w:color w:val="000000" w:themeColor="text1"/>
-        </w:rPr>
-        <w:t>range</w:t>
-      </w:r>
-      <w:r>
-        <w:rPr>
-          <w:b/>
-          <w:color w:val="000000" w:themeColor="text1"/>
-        </w:rPr>
-        <w:t xml:space="preserve"> of 4</w:t>
-      </w:r>
-      <w:r>
-        <w:rPr>
-          <w:b/>
-          <w:color w:val="000000" w:themeColor="text1"/>
-        </w:rPr>
-        <w:t>-12</w:t>
-      </w:r>
-      <w:r>
-        <w:rPr>
-          <w:b/>
-          <w:color w:val="000000" w:themeColor="text1"/>
-        </w:rPr>
-        <w:t xml:space="preserve"> hours</w:t>
-      </w:r>
-      <w:r>
-        <w:rPr>
-          <w:b/>
-          <w:color w:val="000000" w:themeColor="text1"/>
-        </w:rPr>
-        <w:t xml:space="preserve"> is normal in </w:t>
-      </w:r>
-      <w:r>
-        <w:rPr>
-          <w:b/>
-          <w:color w:val="000000" w:themeColor="text1"/>
-        </w:rPr>
-        <w:t>the</w:t>
-      </w:r>
-      <w:r>
-        <w:rPr>
-          <w:b/>
-          <w:color w:val="000000" w:themeColor="text1"/>
-        </w:rPr>
-        <w:t xml:space="preserve"> literature and our 6h intervention fits within that range. </w:t>
-      </w:r>
-      <w:commentRangeStart w:id="223"/>
-      <w:commentRangeStart w:id="224"/>
-      <w:r>
-        <w:rPr>
-          <w:b/>
-          <w:color w:val="000000" w:themeColor="text1"/>
-        </w:rPr>
-        <w:t xml:space="preserve">Again, a separate observational study that we are conducting will follow time restricted feeding in </w:t>
-      </w:r>
-      <w:r>
-        <w:rPr>
-          <w:b/>
-          <w:color w:val="000000" w:themeColor="text1"/>
-        </w:rPr>
-        <w:t xml:space="preserve">pregnant people.  While this study is in its initial phases, we find that restriction is XXXX.  </w:t>
-      </w:r>
-      <w:commentRangeEnd w:id="223"/>
-      <w:r>
-        <w:rPr>
-          <w:rStyle w:val="CommentReference"/>
-        </w:rPr>
-        <w:commentReference w:id="223"/>
-      </w:r>
-      <w:commentRangeEnd w:id="224"/>
-      <w:r>
-        <w:rPr>
-          <w:rStyle w:val="CommentReference"/>
-        </w:rPr>
-        <w:commentReference w:id="224"/>
-      </w:r>
-      <w:r>
-        <w:rPr>
-          <w:b/>
-          <w:color w:val="000000" w:themeColor="text1"/>
-        </w:rPr>
-        <w:t>Six</w:t>
-      </w:r>
-      <w:r>
-        <w:rPr>
-          <w:b/>
-          <w:color w:val="000000" w:themeColor="text1"/>
-        </w:rPr>
-        <w:t xml:space="preserve"> hour feeding periods have been used in previous TRF studies in both human</w:t>
-      </w:r>
-      <w:r>
-        <w:rPr>
-          <w:b/>
-          <w:color w:val="000000" w:themeColor="text1"/>
-        </w:rPr>
-        <w:t>s</w:t>
+        <w:fldChar w:fldCharType="begin"/>
+      </w:r>
+      <w:r>
+        <w:rPr>
+          <w:b/>
+          <w:color w:val="000000" w:themeColor="text1"/>
+        </w:rPr>
+        <w:instrText xml:space="preserve"> ADDIN ZOTERO_ITEM CSL_CITATION {"citationID":"hl6VvdPs","properties":{"formattedCitation":"(Cienfuegos et al., 2020; Hutchison et al., 2019; Jamshed et al., 2019; Ravussin et al., 2019; Sutton et al., 2018)","plainCitation":"(Cienfuegos et al., 2020; Hutchison et al., 2019; Jamshed et al., 2019; Ravussin et al., 2019; Sutton et al., 2018)","noteIndex":0},"citationItems":[{"id":561,"uris":["http://zotero.org/users/5073745/items/XCTAMLBK"],"itemData":{"id":561,"type":"article-journal","container-title":"Cell Metabolism","DOI":"10.1016/j.cmet.2020.06.018","ISSN":"1550-4131","issue":"3","journalAbbreviation":"Cell Metabolism","language":"English","note":"publisher: Elsevier\nPMID: 32673591","page":"366-378.e3","source":"www.cell.com","title":"Effects of 4- and 6-h Time-Restricted Feeding on Weight and Cardiometabolic Health: A Randomized Controlled Trial in Adults with Obesity","title-short":"Effects of 4- and 6-h Time-Restricted Feeding on Weight and Cardiometabolic Health","volume":"32","author":[{"family":"Cienfuegos","given":"Sofia"},{"family":"Gabel","given":"Kelsey"},{"family":"Kalam","given":"Faiza"},{"family":"Ezpeleta","given":"Mark"},{"family":"Wiseman","given":"Eric"},{"family":"Pavlou","given":"Vasiliki"},{"family":"Lin","given":"Shuhao"},{"family":"Oliveira","given":"Manoela Lima"},{"family":"Varady","given":"Krista A."}],"issued":{"date-parts":[["2020",9,1]]}}},{"id":327,"uris":["http://zotero.org/users/5073745/items/E89CVTH5"],"itemData":{"id":327,"type":"article-journal","abstract":"Objective This study aimed to assess the effects of 9-hour time-restricted feeding (TRF), early (TRFe) or delayed (TRFd), on glucose tolerance in men at risk for type 2 diabetes. Methods Fifteen men (age 55 ± 3 years, BMI 33.9 ± 0.8 kg/m2) wore a continuous glucose monitor for 7 days of baseline assessment and during two 7-day TRF conditions. Participants were randomized to TRFe (8 am to 5 pm) or TRFd (12 pm to 9 pm), separated by a 2-week washout phase. Glucose, insulin, triglycerides, nonesterified fatty acids, and gastrointestinal hormone incremental areas under the curve were calculated following a standard meal on days 0 and 7 at 8 am (TRFe) or 12 pm (TRFd). Results TRF improved glucose tolerance as assessed by a reduction in glucose incremental area under the curve (P = 0.001) and fasting triglycerides (P = 0.003) on day 7 versus day 0. However, there were no mealtime by TRF interactions in any of the variables examined. There was also no effect of TRF on fasting and postprandial insulin, nonesterified fatty acids, or gastrointestinal hormones. Mean fasting glucose by continuous glucose monitor was lower in TRFe (P = 0.02) but not TRFd (P = 0.17) versus baseline, but there was no difference between TRF conditions. Conclusions While only TRFe lowered mean fasting glucose, TRF improved glycemic responses to a test meal in men at risk for type 2 diabetes regardless of the clock time that TRF was initiated.","container-title":"Obesity","DOI":"10.1002/oby.22449","ISSN":"1930-739X","issue":"5","language":"en","page":"724-732","source":"Wiley Online Library","title":"Time-Restricted Feeding Improves Glucose Tolerance in Men at Risk for Type 2 Diabetes: A Randomized Crossover Trial","title-short":"Time-Restricted Feeding Improves Glucose Tolerance in Men at Risk for Type 2 Diabetes","volume":"27","author":[{"family":"Hutchison","given":"Amy T."},{"family":"Regmi","given":"Prashant"},{"family":"Manoogian","given":"Emily N. C."},{"family":"Fleischer","given":"Jason G."},{"family":"Wittert","given":"Gary A."},{"family":"Panda","given":"Satchidananda"},{"family":"Heilbronn","given":"Leonie K."}],"issued":{"date-parts":[["2019"]]}}},{"id":104,"uris":["http://zotero.org/users/5073745/items/VZMS82L6"],"itemData":{"id":104,"type":"article-journal","abstract":"Time-restricted feeding (TRF) is a form of intermittent fasting that involves having a longer daily fasting period. Preliminary studies report that TRF improves cardiometabolic health in rodents and humans. Here, we performed the first study to determine how TRF affects gene expression, circulating hormones, and diurnal patterns in cardiometabolic risk factors in humans. Eleven overweight adults participated in a 4-day randomized crossover study where they ate between 8 am and 2 pm (early TRF (eTRF)) and between 8 am and 8 pm (control schedule). Participants underwent continuous glucose monitoring, and blood was drawn to assess cardiometabolic risk factors, hormones, and gene expression in whole blood cells. Relative to the control schedule, eTRF decreased mean 24-hour glucose levels by 4 &amp;plusmn; 1 mg/dl (p = 0.0003) and glycemic excursions by 12 &amp;plusmn; 3 mg/dl (p = 0.001). In the morning before breakfast, eTRF increased ketones, cholesterol, and the expression of the stress response and aging gene SIRT1 and the autophagy gene LC3A (all p &amp;lt; 0.04), while in the evening, it tended to increase brain-derived neurotropic factor (BNDF; p = 0.10) and also increased the expression of MTOR (p = 0.007), a major nutrient-sensing protein that regulates cell growth. eTRF also altered the diurnal patterns in cortisol and the expression of several circadian clock genes (p &amp;lt; 0.05). eTRF improves 24-hour glucose levels, alters lipid metabolism and circadian clock gene expression, and may also increase autophagy and have anti-aging effects in humans.","container-title":"Nutrients","DOI":"10.3390/nu11061234","issue":"6","language":"en","page":"1234","source":"www.mdpi.com","title":"Early Time-Restricted Feeding Improves 24-Hour Glucose Levels and Affects Markers of the Circadian Clock, Aging, and Autophagy in Humans","volume":"11","author":[{"family":"Jamshed","given":"Humaira"},{"family":"Beyl","given":"Robbie A."},{"family":"Della Manna","given":"Deborah L."},{"family":"Yang","given":"Eddy S."},{"family":"Ravussin","given":"Eric"},{"family":"Peterson","given":"Courtney M."}],"issued":{"date-parts":[["2019",6]]}}},{"id":83,"uris":["http://zotero.org/users/5073745/items/NM5GTE54"],"itemData":{"id":83,"type":"article-journal","abstract":"Objective Eating earlier in the daytime to align with circadian rhythms in metabolism enhances weight loss. However, it is unknown whether these benefits are mediated through increased energy expenditure or decreased food intake. Therefore, this study performed the first randomized trial to determine how meal timing affects 24-hour energy metabolism when food intake and meal frequency are matched. Methods Eleven adults with overweight practiced both early time-restricted feeding (eTRF) (eating from 8 am to 2 pm) and a control schedule (eating from 8 am to 8 pm) for 4 days each. On the fourth day, 24-hour energy expenditure and substrate oxidation were measured by whole-room indirect calorimetry, in conjunction with appetite and metabolic hormones. Results eTRF did not affect 24-hour energy expenditure (Δ = 10 ± 16 kcal/d; P = 0.55). Despite the longer daily fast (intermittent fasting), eTRF decreased mean ghrelin levels by 32 ± 10 pg/mL (P = 0.006), made hunger more even-keeled (P = 0.006), and tended to increase fullness (P = 0.06-0.10) and decrease the desire to eat (P = 0.08). eTRF also increased metabolic flexibility (P = 0.0006) and decreased the 24-hour nonprotein respiratory quotient (Δ = −0.021 ± 0.010; P = 0.05). Conclusions Meal-timing interventions facilitate weight loss primarily by decreasing appetite rather than by increasing energy expenditure. eTRF may also increase fat loss by increasing fat oxidation.","container-title":"Obesity","DOI":"10.1002/oby.22518","ISSN":"1930-739X","issue":"8","language":"en","page":"1244-1254","source":"Wiley Online Library","title":"Early Time-Restricted Feeding Reduces Appetite and Increases Fat Oxidation But Does Not Affect Energy Expenditure in Humans","volume":"27","author":[{"family":"Ravussin","given":"Eric"},{"family":"Beyl","given":"Robbie A."},{"family":"Poggiogalle","given":"Eleonora"},{"family":"Hsia","given":"Daniel S."},{"family":"Peterson","given":"Courtney M."}],"issued":{"date-parts":[["2019"]]}}},{"id":59,"uris":["http://zotero.org/users/5073745/items/BQ94UWAX"],"itemData":{"id":59,"type":"article-journal","abstract":"Summary\nIntermittent fasting (IF) improves cardiometabolic health; however, it is unknown whether these effects are due solely to weight loss. We conducted the first supervised controlled feeding trial to test whether IF has benefits independent of weight loss by feeding participants enough food to maintain their weight. Our proof-of-concept study also constitutes the first trial of early time-restricted feeding (eTRF), a form of IF that involves eating early in the day to be in alignment with circadian rhythms in metabolism. Men with prediabetes were randomized to eTRF (6-hr feeding period, with dinner before 3 p.m.) or a control schedule (12-hr feeding period) for 5 weeks and later crossed over to the other schedule. eTRF improved insulin sensitivity, β cell responsiveness, blood pressure, oxidative stress, and appetite. We demonstrate for the first time in humans that eTRF improves some aspects of cardiometabolic health and that IF’s effects are not solely due to weight loss.","container-title":"Cell Metabolism","DOI":"10.1016/j.cmet.2018.04.010","ISSN":"1550-4131","issue":"6","journalAbbreviation":"Cell Metabolism","page":"1212-1221.e3","source":"ScienceDirect","title":"Early Time-Restricted Feeding Improves Insulin Sensitivity, Blood Pressure, and Oxidative Stress Even without Weight Loss in Men with Prediabetes","volume":"27","author":[{"family":"Sutton","given":"Elizabeth F."},{"family":"Beyl","given":"Robbie"},{"family":"Early","given":"Kate S."},{"family":"Cefalu","given":"William T."},{"family":"Ravussin","given":"Eric"},{"family":"Peterson","given":"Courtney M."}],"issued":{"date-parts":[["2018",6,5]]}}}],"schema":"https://github.com/citation-style-language/schema/raw/master/csl-citation.json"} </w:instrText>
+      </w:r>
+      <w:r>
+        <w:rPr>
+          <w:b/>
+          <w:color w:val="000000" w:themeColor="text1"/>
+        </w:rPr>
+        <w:fldChar w:fldCharType="separate"/>
+      </w:r>
+      <w:r>
+        <w:rPr>
+          <w:b/>
+          <w:noProof/>
+          <w:color w:val="000000" w:themeColor="text1"/>
+        </w:rPr>
+        <w:t>(Cienfuegos et al., 2020; Hutchison et al., 2019; Jamshed et al., 2019; Ravussin et al., 2019; Sutton et al., 2018)</w:t>
+      </w:r>
+      <w:r>
+        <w:rPr>
+          <w:b/>
+          <w:color w:val="000000" w:themeColor="text1"/>
+        </w:rPr>
+        <w:fldChar w:fldCharType="end"/>
+      </w:r>
+      <w:r>
+        <w:rPr>
+          <w:b/>
+          <w:color w:val="000000" w:themeColor="text1"/>
+        </w:rPr>
+        <w:t xml:space="preserve"> and animals</w:t>
       </w:r>
       <w:r>
         <w:rPr>
@@ -18014,7 +19183,7 @@
           <w:b/>
           <w:color w:val="000000" w:themeColor="text1"/>
         </w:rPr>
-        <w:instrText xml:space="preserve"> ADDIN ZOTERO_ITEM CSL_CITATION {"citationID":"hl6VvdPs","properties":{"formattedCitation":"(Cienfuegos et al., 2020; Hutchison et al., 2019; Jamshed et al., 2019; Ravussin et al., 2019; Sutton et al., 2018)","plainCitation":"(Cienfuegos et al., 2020; Hutchison et al., 2019; Jamshed et al., 2019; Ravussin et al., 2019; Sutton et al., 2018)","noteIndex":0},"citationItems":[{"id":561,"uris":["http://zotero.org/users/5073745/items/XCTAMLBK"],"itemData":{"id":561,"type":"article-journal","container-title":"Cell Metabolism","DOI":"10.1016/j.cmet.2020.06.018","ISSN":"1550-4131","issue":"3","journalAbbreviation":"Cell Metabolism","language":"English","note":"publisher: Elsevier\nPMID: 32673591","page":"366-378.e3","source":"www.cell.com","title":"Effects of 4- and 6-h Time-Restricted Feeding on Weight and Cardiometabolic Health: A Randomized Controlled Trial in Adults with Obesity","title-short":"Effects of 4- and 6-h Time-Restricted Feeding on Weight and Cardiometabolic Health","volume":"32","author":[{"family":"Cienfuegos","given":"Sofia"},{"family":"Gabel","given":"Kelsey"},{"family":"Kalam","given":"Faiza"},{"family":"Ezpeleta","given":"Mark"},{"family":"Wiseman","given":"Eric"},{"family":"Pavlou","given":"Vasiliki"},{"family":"Lin","given":"Shuhao"},{"family":"Oliveira","given":"Manoela Lima"},{"family":"Varady","given":"Krista A."}],"issued":{"date-parts":[["2020",9,1]]}}},{"id":327,"uris":["http://zotero.org/users/5073745/items/E89CVTH5"],"itemData":{"id":327,"type":"article-journal","abstract":"Objective This study aimed to assess the effects of 9-hour time-restricted feeding (TRF), early (TRFe) or delayed (TRFd), on glucose tolerance in men at risk for type 2 diabetes. Methods Fifteen men (age 55 ± 3 years, BMI 33.9 ± 0.8 kg/m2) wore a continuous glucose monitor for 7 days of baseline assessment and during two 7-day TRF conditions. Participants were randomized to TRFe (8 am to 5 pm) or TRFd (12 pm to 9 pm), separated by a 2-week washout phase. Glucose, insulin, triglycerides, nonesterified fatty acids, and gastrointestinal hormone incremental areas under the curve were calculated following a standard meal on days 0 and 7 at 8 am (TRFe) or 12 pm (TRFd). Results TRF improved glucose tolerance as assessed by a reduction in glucose incremental area under the curve (P = 0.001) and fasting triglycerides (P = 0.003) on day 7 versus day 0. However, there were no mealtime by TRF interactions in any of the variables examined. There was also no effect of TRF on fasting and postprandial insulin, nonesterified fatty acids, or gastrointestinal hormones. Mean fasting glucose by continuous glucose monitor was lower in TRFe (P = 0.02) but not TRFd (P = 0.17) versus baseline, but there was no difference between TRF conditions. Conclusions While only TRFe lowered mean fasting glucose, TRF improved glycemic responses to a test meal in men at risk for type 2 diabetes regardless of the clock time that TRF was initiated.","container-title":"Obesity","DOI":"10.1002/oby.22449","ISSN":"1930-739X","issue":"5","language":"en","page":"724-732","source":"Wiley Online Library","title":"Time-Restricted Feeding Improves Glucose Tolerance in Men at Risk for Type 2 Diabetes: A Randomized Crossover Trial","title-short":"Time-Restricted Feeding Improves Glucose Tolerance in Men at Risk for Type 2 Diabetes","volume":"27","author":[{"family":"Hutchison","given":"Amy T."},{"family":"Regmi","given":"Prashant"},{"family":"Manoogian","given":"Emily N. C."},{"family":"Fleischer","given":"Jason G."},{"family":"Wittert","given":"Gary A."},{"family":"Panda","given":"Satchidananda"},{"family":"Heilbronn","given":"Leonie K."}],"issued":{"date-parts":[["2019"]]}}},{"id":104,"uris":["http://zotero.org/users/5073745/items/VZMS82L6"],"itemData":{"id":104,"type":"article-journal","abstract":"Time-restricted feeding (TRF) is a form of intermittent fasting that involves having a longer daily fasting period. Preliminary studies report that TRF improves cardiometabolic health in rodents and humans. Here, we performed the first study to determine how TRF affects gene expression, circulating hormones, and diurnal patterns in cardiometabolic risk factors in humans. Eleven overweight adults participated in a 4-day randomized crossover study where they ate between 8 am and 2 pm (early TRF (eTRF)) and between 8 am and 8 pm (control schedule). Participants underwent continuous glucose monitoring, and blood was drawn to assess cardiometabolic risk factors, hormones, and gene expression in whole blood cells. Relative to the control schedule, eTRF decreased mean 24-hour glucose levels by 4 &amp;plusmn; 1 mg/dl (p = 0.0003) and glycemic excursions by 12 &amp;plusmn; 3 mg/dl (p = 0.001). In the morning before breakfast, eTRF increased ketones, cholesterol, and the expression of the stress response and aging gene SIRT1 and the autophagy gene LC3A (all p &amp;lt; 0.04), while in the evening, it tended to increase brain-derived neurotropic factor (BNDF; p = 0.10) and also increased the expression of MTOR (p = 0.007), a major nutrient-sensing protein that regulates cell growth. eTRF also altered the diurnal patterns in cortisol and the expression of several circadian clock genes (p &amp;lt; 0.05). eTRF improves 24-hour glucose levels, alters lipid metabolism and circadian clock gene expression, and may also increase autophagy and have anti-aging effects in humans.","container-title":"Nutrients","DOI":"10.3390/nu11061234","issue":"6","language":"en","page":"1234","source":"www.mdpi.com","title":"Early Time-Restricted Feeding Improves 24-Hour Glucose Levels and Affects Markers of the Circadian Clock, Aging, and Autophagy in Humans","volume":"11","author":[{"family":"Jamshed","given":"Humaira"},{"family":"Beyl","given":"Robbie A."},{"family":"Della Manna","given":"Deborah L."},{"family":"Yang","given":"Eddy S."},{"family":"Ravussin","given":"Eric"},{"family":"Peterson","given":"Courtney M."}],"issued":{"date-parts":[["2019",6]]}}},{"id":83,"uris":["http://zotero.org/users/5073745/items/NM5GTE54"],"itemData":{"id":83,"type":"article-journal","abstract":"Objective Eating earlier in the daytime to align with circadian rhythms in metabolism enhances weight loss. However, it is unknown whether these benefits are mediated through increased energy expenditure or decreased food intake. Therefore, this study performed the first randomized trial to determine how meal timing affects 24-hour energy metabolism when food intake and meal frequency are matched. Methods Eleven adults with overweight practiced both early time-restricted feeding (eTRF) (eating from 8 am to 2 pm) and a control schedule (eating from 8 am to 8 pm) for 4 days each. On the fourth day, 24-hour energy expenditure and substrate oxidation were measured by whole-room indirect calorimetry, in conjunction with appetite and metabolic hormones. Results eTRF did not affect 24-hour energy expenditure (Δ = 10 ± 16 kcal/d; P = 0.55). Despite the longer daily fast (intermittent fasting), eTRF decreased mean ghrelin levels by 32 ± 10 pg/mL (P = 0.006), made hunger more even-keeled (P = 0.006), and tended to increase fullness (P = 0.06-0.10) and decrease the desire to eat (P = 0.08). eTRF also increased metabolic flexibility (P = 0.0006) and decreased the 24-hour nonprotein respiratory quotient (Δ = −0.021 ± 0.010; P = 0.05). Conclusions Meal-timing interventions facilitate weight loss primarily by decreasing appetite rather than by increasing energy expenditure. eTRF may also increase fat loss by increasing fat oxidation.","container-title":"Obesity","DOI":"10.1002/oby.22518","ISSN":"1930-739X","issue":"8","language":"en","page":"1244-1254","source":"Wiley Online Library","title":"Early Time-Restricted Feeding Reduces Appetite and Increases Fat Oxidation But Does Not Affect Energy Expenditure in Humans","volume":"27","author":[{"family":"Ravussin","given":"Eric"},{"family":"Beyl","given":"Robbie A."},{"family":"Poggiogalle","given":"Eleonora"},{"family":"Hsia","given":"Daniel S."},{"family":"Peterson","given":"Courtney M."}],"issued":{"date-parts":[["2019"]]}}},{"id":59,"uris":["http://zotero.org/users/5073745/items/BQ94UWAX"],"itemData":{"id":59,"type":"article-journal","abstract":"Summary\nIntermittent fasting (IF) improves cardiometabolic health; however, it is unknown whether these effects are due solely to weight loss. We conducted the first supervised controlled feeding trial to test whether IF has benefits independent of weight loss by feeding participants enough food to maintain their weight. Our proof-of-concept study also constitutes the first trial of early time-restricted feeding (eTRF), a form of IF that involves eating early in the day to be in alignment with circadian rhythms in metabolism. Men with prediabetes were randomized to eTRF (6-hr feeding period, with dinner before 3 p.m.) or a control schedule (12-hr feeding period) for 5 weeks and later crossed over to the other schedule. eTRF improved insulin sensitivity, β cell responsiveness, blood pressure, oxidative stress, and appetite. We demonstrate for the first time in humans that eTRF improves some aspects of cardiometabolic health and that IF’s effects are not solely due to weight loss.","container-title":"Cell Metabolism","DOI":"10.1016/j.cmet.2018.04.010","ISSN":"1550-4131","issue":"6","journalAbbreviation":"Cell Metabolism","page":"1212-1221.e3","source":"ScienceDirect","title":"Early Time-Restricted Feeding Improves Insulin Sensitivity, Blood Pressure, and Oxidative Stress Even without Weight Loss in Men with Prediabetes","volume":"27","author":[{"family":"Sutton","given":"Elizabeth F."},{"family":"Beyl","given":"Robbie"},{"family":"Early","given":"Kate S."},{"family":"Cefalu","given":"William T."},{"family":"Ravussin","given":"Eric"},{"family":"Peterson","given":"Courtney M."}],"issued":{"date-parts":[["2018",6,5]]}}}],"schema":"https://github.com/citation-style-language/schema/raw/master/csl-citation.json"} </w:instrText>
+        <w:instrText xml:space="preserve"> ADDIN ZOTERO_ITEM CSL_CITATION {"citationID":"CQ8n4dVS","properties":{"formattedCitation":"(Boucsein et al., 2019; Garc\\uc0\\u237{}a-Gayt\\uc0\\u225{}n et al., 2020)","plainCitation":"(Boucsein et al., 2019; García-Gaytán et al., 2020)","noteIndex":0},"citationItems":[{"id":652,"uris":["http://zotero.org/users/5073745/items/K7KVJXE6"],"itemData":{"id":652,"type":"article-journal","abstract":"Synchronization between biologic clocks and metabolism is crucial for most species. Here, we examined the ability of leptin, important in the control of energy metabolism, to induce leptin signaling at the molecular as well as the behavioral level throughout the 24-h day in mice fed either a control or a high-fat diet (HFD). Furthermore, we investigated the effects of time-restricted feeding (TRF; a limitation of HFD access to 6 h each day) on energy metabolism during different periods throughout the 24-h day. In control mice, molecular leptin sensitivity was highest at zeitgeber time (ZT)0 (lights on), declining during the light phase, and increasing during the dark phase. Surprisingly, leptin resistance in HFD-fed mice was only present from the middle of the dark to the middle of the light period. Specifically, when TRF occurred from ZT21 to ZT3 (when leptin resistance in HFD-fed mice was most profound), it resulted in a disruption of the daily rhythms of locomotor activity and energy expenditure and in increased plasma insulin levels compared with other TRF periods. These data provide evidence that leptin sensitivity is controlled by the circadian rhythm and that TRF periods may be most efficient when aligned with the leptin-sensitive period.-Boucsein, A., Rizwan, M. Z., Tups, A. Hypothalamic leptin sensitivity and health benefits of time-restricted feeding are dependent on the time of day in male mice.","container-title":"FASEB journal: official publication of the Federation of American Societies for Experimental Biology","DOI":"10.1096/fj.201901004R","ISSN":"1530-6860","issue":"11","journalAbbreviation":"FASEB J","language":"eng","note":"PMID: 31366239\nPMCID: PMC6902664","page":"12175-12187","source":"PubMed","title":"Hypothalamic leptin sensitivity and health benefits of time-restricted feeding are dependent on the time of day in male mice","volume":"33","author":[{"family":"Boucsein","given":"Alisa"},{"family":"Rizwan","given":"Mohammed Z."},{"family":"Tups","given":"Alexander"}],"issued":{"date-parts":[["2019",11]]}}},{"id":487,"uris":["http://zotero.org/users/5073745/items/FP8YHPIT"],"itemData":{"id":487,"type":"article-journal","abstract":"Circadian rhythms are the product of the interaction of molecular clocks and environmental signals, such as light-dark cycles and eating-fasting cycles. Several studies have demonstrated that the circadian rhythm of peripheral clocks, and behavioural and metabolic mediators are re-synchronized in rodents fed under metabolic challenges, such as hyper- or hypocaloric diets and subjected to time-restricted feeding protocols. Despite the metabolic challenge, these approaches improve the metabolic status, raising the enquiry whether removing progressively the hypocaloric challenge in a  time-restricted feeding protocol leads to metabolic benefits by the synchronizing effect. To address this issue, we compared the effects of two time-restricted feeding protocols, one involved hypocaloric intake during the entire protocol (HCT) and the other implied a progressive intake accomplishing a normocaloric intake at the end of the protocol (NCT) on several behavioural, metabolic, and molecular rhythmic parameters. We observed that the food anticipatory activity (FAA) was driven and maintained in both HCT and NCT. Resynchronization of hepatic molecular clock, free fatty acids (FFAs), and FGF21 was elicited closely by HCT and NCT. We further observed that the fasting cycles involved in both protocols promoted ketone body production, preferentially beta-hydroxybutyrate in HCT, whereas acetoacetate was favoured in NCT before access to food. These findings demonstrate that time-restricted feeding does not require a sustained calorie restriction for promoting and maintaining the synchronization of the metabolic and behavioural circadian clock, and suggest that metabolic modulators, such as FFAs and FGF21, could contribute to FAA expression.","container-title":"Scientific Reports","DOI":"10.1038/s41598-020-66538-0","ISSN":"2045-2322","journalAbbreviation":"Sci Rep","note":"PMID: 32572063\nPMCID: PMC7308331","source":"PubMed Central","title":"Synchronization of the circadian clock by time-restricted feeding with progressive increasing calorie intake. Resemblances and differences regarding a sustained hypocaloric restriction","URL":"https://www.ncbi.nlm.nih.gov/pmc/articles/PMC7308331/","volume":"10","author":[{"family":"García-Gaytán","given":"Ana Cristina"},{"family":"Miranda-Anaya","given":"Manuel"},{"family":"Turrubiate","given":"Isaías"},{"family":"López-De Portugal","given":"Leonardo"},{"family":"Bocanegra-Botello","given":"Guadalupe Nayeli"},{"family":"López-Islas","given":"Amairani"},{"family":"Díaz-Muñoz","given":"Mauricio"},{"family":"Méndez","given":"Isabel"}],"accessed":{"date-parts":[["2020",8,13]]},"issued":{"date-parts":[["2020",6,22]]}}}],"schema":"https://github.com/citation-style-language/schema/raw/master/csl-citation.json"} </w:instrText>
       </w:r>
       <w:r>
         <w:rPr>
@@ -18025,11 +19194,11 @@
       </w:r>
       <w:r>
         <w:rPr>
-          <w:b/>
-          <w:noProof/>
-          <w:color w:val="000000" w:themeColor="text1"/>
-        </w:rPr>
-        <w:t>(Cienfuegos et al., 2020; Hutchison et al., 2019; Jamshed et al., 2019; Ravussin et al., 2019; Sutton et al., 2018)</w:t>
+          <w:rFonts w:ascii="Calibri" w:cs="Calibri"/>
+          <w:b/>
+          <w:color w:val="000000" w:themeColor="text1"/>
+        </w:rPr>
+        <w:t>(Boucsein et al., 2019; García-Gaytán et al., 2020)</w:t>
       </w:r>
       <w:r>
         <w:rPr>
@@ -18038,56 +19207,42 @@
         </w:rPr>
         <w:fldChar w:fldCharType="end"/>
       </w:r>
-      <w:r>
-        <w:rPr>
-          <w:b/>
-          <w:color w:val="000000" w:themeColor="text1"/>
-        </w:rPr>
-        <w:t xml:space="preserve"> and animals</w:t>
-      </w:r>
-      <w:r>
-        <w:rPr>
-          <w:b/>
-          <w:color w:val="000000" w:themeColor="text1"/>
-        </w:rPr>
-        <w:t xml:space="preserve"> </w:t>
-      </w:r>
-      <w:r>
-        <w:rPr>
-          <w:b/>
-          <w:color w:val="000000" w:themeColor="text1"/>
-        </w:rPr>
-        <w:fldChar w:fldCharType="begin"/>
-      </w:r>
-      <w:r>
-        <w:rPr>
-          <w:b/>
-          <w:color w:val="000000" w:themeColor="text1"/>
-        </w:rPr>
-        <w:instrText xml:space="preserve"> ADDIN ZOTERO_ITEM CSL_CITATION {"citationID":"CQ8n4dVS","properties":{"formattedCitation":"(Boucsein et al., 2019; Garc\\uc0\\u237{}a-Gayt\\uc0\\u225{}n et al., 2020)","plainCitation":"(Boucsein et al., 2019; García-Gaytán et al., 2020)","noteIndex":0},"citationItems":[{"id":652,"uris":["http://zotero.org/users/5073745/items/K7KVJXE6"],"itemData":{"id":652,"type":"article-journal","abstract":"Synchronization between biologic clocks and metabolism is crucial for most species. Here, we examined the ability of leptin, important in the control of energy metabolism, to induce leptin signaling at the molecular as well as the behavioral level throughout the 24-h day in mice fed either a control or a high-fat diet (HFD). Furthermore, we investigated the effects of time-restricted feeding (TRF; a limitation of HFD access to 6 h each day) on energy metabolism during different periods throughout the 24-h day. In control mice, molecular leptin sensitivity was highest at zeitgeber time (ZT)0 (lights on), declining during the light phase, and increasing during the dark phase. Surprisingly, leptin resistance in HFD-fed mice was only present from the middle of the dark to the middle of the light period. Specifically, when TRF occurred from ZT21 to ZT3 (when leptin resistance in HFD-fed mice was most profound), it resulted in a disruption of the daily rhythms of locomotor activity and energy expenditure and in increased plasma insulin levels compared with other TRF periods. These data provide evidence that leptin sensitivity is controlled by the circadian rhythm and that TRF periods may be most efficient when aligned with the leptin-sensitive period.-Boucsein, A., Rizwan, M. Z., Tups, A. Hypothalamic leptin sensitivity and health benefits of time-restricted feeding are dependent on the time of day in male mice.","container-title":"FASEB journal: official publication of the Federation of American Societies for Experimental Biology","DOI":"10.1096/fj.201901004R","ISSN":"1530-6860","issue":"11","journalAbbreviation":"FASEB J","language":"eng","note":"PMID: 31366239\nPMCID: PMC6902664","page":"12175-12187","source":"PubMed","title":"Hypothalamic leptin sensitivity and health benefits of time-restricted feeding are dependent on the time of day in male mice","volume":"33","author":[{"family":"Boucsein","given":"Alisa"},{"family":"Rizwan","given":"Mohammed Z."},{"family":"Tups","given":"Alexander"}],"issued":{"date-parts":[["2019",11]]}}},{"id":487,"uris":["http://zotero.org/users/5073745/items/FP8YHPIT"],"itemData":{"id":487,"type":"article-journal","abstract":"Circadian rhythms are the product of the interaction of molecular clocks and environmental signals, such as light-dark cycles and eating-fasting cycles. Several studies have demonstrated that the circadian rhythm of peripheral clocks, and behavioural and metabolic mediators are re-synchronized in rodents fed under metabolic challenges, such as hyper- or hypocaloric diets and subjected to time-restricted feeding protocols. Despite the metabolic challenge, these approaches improve the metabolic status, raising the enquiry whether removing progressively the hypocaloric challenge in a  time-restricted feeding protocol leads to metabolic benefits by the synchronizing effect. To address this issue, we compared the effects of two time-restricted feeding protocols, one involved hypocaloric intake during the entire protocol (HCT) and the other implied a progressive intake accomplishing a normocaloric intake at the end of the protocol (NCT) on several behavioural, metabolic, and molecular rhythmic parameters. We observed that the food anticipatory activity (FAA) was driven and maintained in both HCT and NCT. Resynchronization of hepatic molecular clock, free fatty acids (FFAs), and FGF21 was elicited closely by HCT and NCT. We further observed that the fasting cycles involved in both protocols promoted ketone body production, preferentially beta-hydroxybutyrate in HCT, whereas acetoacetate was favoured in NCT before access to food. These findings demonstrate that time-restricted feeding does not require a sustained calorie restriction for promoting and maintaining the synchronization of the metabolic and behavioural circadian clock, and suggest that metabolic modulators, such as FFAs and FGF21, could contribute to FAA expression.","container-title":"Scientific Reports","DOI":"10.1038/s41598-020-66538-0","ISSN":"2045-2322","journalAbbreviation":"Sci Rep","note":"PMID: 32572063\nPMCID: PMC7308331","source":"PubMed Central","title":"Synchronization of the circadian clock by time-restricted feeding with progressive increasing calorie intake. Resemblances and differences regarding a sustained hypocaloric restriction","URL":"https://www.ncbi.nlm.nih.gov/pmc/articles/PMC7308331/","volume":"10","author":[{"family":"García-Gaytán","given":"Ana Cristina"},{"family":"Miranda-Anaya","given":"Manuel"},{"family":"Turrubiate","given":"Isaías"},{"family":"López-De Portugal","given":"Leonardo"},{"family":"Bocanegra-Botello","given":"Guadalupe Nayeli"},{"family":"López-Islas","given":"Amairani"},{"family":"Díaz-Muñoz","given":"Mauricio"},{"family":"Méndez","given":"Isabel"}],"accessed":{"date-parts":[["2020",8,13]]},"issued":{"date-parts":[["2020",6,22]]}}}],"schema":"https://github.com/citation-style-language/schema/raw/master/csl-citation.json"} </w:instrText>
-      </w:r>
-      <w:r>
-        <w:rPr>
-          <w:b/>
-          <w:color w:val="000000" w:themeColor="text1"/>
-        </w:rPr>
-        <w:fldChar w:fldCharType="separate"/>
-      </w:r>
-      <w:r>
-        <w:rPr>
-          <w:rFonts w:ascii="Calibri" w:cs="Calibri"/>
-          <w:b/>
-          <w:color w:val="000000" w:themeColor="text1"/>
-        </w:rPr>
-        <w:t>(Boucsein et al., 2019; García-Gaytán et al., 2020)</w:t>
-      </w:r>
-      <w:r>
-        <w:rPr>
-          <w:b/>
-          <w:color w:val="000000" w:themeColor="text1"/>
-        </w:rPr>
-        <w:fldChar w:fldCharType="end"/>
-      </w:r>
+      <w:ins w:id="311" w:author="Dave Bridges" w:date="2022-08-04T12:14:00Z">
+        <w:r>
+          <w:rPr>
+            <w:b/>
+            <w:color w:val="000000" w:themeColor="text1"/>
+          </w:rPr>
+          <w:t xml:space="preserve"> and is a good balance between overly restrictive 4h windows and only modestly restrictive 12h </w:t>
+        </w:r>
+      </w:ins>
+      <w:ins w:id="312" w:author="Dave Bridges" w:date="2022-08-04T12:15:00Z">
+        <w:r>
+          <w:rPr>
+            <w:b/>
+            <w:color w:val="000000" w:themeColor="text1"/>
+          </w:rPr>
+          <w:t>regimens</w:t>
+        </w:r>
+      </w:ins>
+      <w:ins w:id="313" w:author="Dave Bridges" w:date="2022-08-04T12:14:00Z">
+        <w:r>
+          <w:rPr>
+            <w:b/>
+            <w:color w:val="000000" w:themeColor="text1"/>
+          </w:rPr>
+          <w:t>.  The additional rigor of maintaining circadian feeding windows also was critical do our design and strengthens our</w:t>
+        </w:r>
+      </w:ins>
+      <w:ins w:id="314" w:author="Dave Bridges" w:date="2022-08-04T12:15:00Z">
+        <w:r>
+          <w:rPr>
+            <w:b/>
+            <w:color w:val="000000" w:themeColor="text1"/>
+          </w:rPr>
+          <w:t xml:space="preserve"> data herein</w:t>
+        </w:r>
+      </w:ins>
       <w:r>
         <w:rPr>
           <w:b/>
@@ -18176,7 +19331,23 @@
           <w:b/>
           <w:color w:val="000000" w:themeColor="text1"/>
         </w:rPr>
-        <w:t xml:space="preserve">In the literature, there are often </w:t>
+        <w:t xml:space="preserve">In the </w:t>
+      </w:r>
+      <w:ins w:id="315" w:author="Dave Bridges" w:date="2022-08-04T12:15:00Z">
+        <w:r>
+          <w:rPr>
+            <w:b/>
+            <w:color w:val="000000" w:themeColor="text1"/>
+          </w:rPr>
+          <w:t xml:space="preserve">rodent IUGR </w:t>
+        </w:r>
+      </w:ins>
+      <w:r>
+        <w:rPr>
+          <w:b/>
+          <w:color w:val="000000" w:themeColor="text1"/>
+        </w:rPr>
+        <w:t xml:space="preserve">literature, there are often </w:t>
       </w:r>
       <w:r>
         <w:rPr>
@@ -18190,36 +19361,281 @@
           <w:b/>
           <w:color w:val="000000" w:themeColor="text1"/>
         </w:rPr>
-        <w:t xml:space="preserve">phenotypes that only arise in adulthood. </w:t>
-      </w:r>
-      <w:r>
-        <w:rPr>
-          <w:b/>
-          <w:color w:val="000000" w:themeColor="text1"/>
-        </w:rPr>
-        <w:t xml:space="preserve">However, upon further review, many of these nutrient restriction models </w:t>
-      </w:r>
-      <w:r>
-        <w:rPr>
-          <w:b/>
-          <w:color w:val="000000" w:themeColor="text1"/>
-        </w:rPr>
-        <w:t>illicit</w:t>
-      </w:r>
-      <w:r>
-        <w:rPr>
-          <w:b/>
-          <w:color w:val="000000" w:themeColor="text1"/>
-        </w:rPr>
-        <w:t xml:space="preserve"> a reduction in birth weight or body weight in early life. We edited that </w:t>
-      </w:r>
-      <w:r>
-        <w:rPr>
-          <w:b/>
-          <w:color w:val="000000" w:themeColor="text1"/>
-        </w:rPr>
-        <w:t xml:space="preserve">to make the conclusions much </w:t>
-      </w:r>
+        <w:t>phenotypes that only arise in adulthood</w:t>
+      </w:r>
+      <w:ins w:id="316" w:author="Dave Bridges" w:date="2022-08-04T12:15:00Z">
+        <w:r>
+          <w:rPr>
+            <w:b/>
+            <w:color w:val="000000" w:themeColor="text1"/>
+          </w:rPr>
+          <w:t>, after a dietary challenge, or even in sex-specific manors</w:t>
+        </w:r>
+      </w:ins>
+      <w:r>
+        <w:rPr>
+          <w:b/>
+          <w:color w:val="000000" w:themeColor="text1"/>
+        </w:rPr>
+        <w:t>.</w:t>
+      </w:r>
+      <w:del w:id="317" w:author="Dave Bridges" w:date="2022-08-04T12:16:00Z">
+        <w:r>
+          <w:rPr>
+            <w:b/>
+            <w:color w:val="000000" w:themeColor="text1"/>
+          </w:rPr>
+          <w:delText xml:space="preserve"> </w:delText>
+        </w:r>
+        <w:r>
+          <w:rPr>
+            <w:b/>
+            <w:color w:val="000000" w:themeColor="text1"/>
+          </w:rPr>
+          <w:delText>However, u</w:delText>
+        </w:r>
+      </w:del>
+      <w:ins w:id="318" w:author="Dave Bridges" w:date="2022-08-04T12:16:00Z">
+        <w:r>
+          <w:rPr>
+            <w:b/>
+            <w:color w:val="000000" w:themeColor="text1"/>
+          </w:rPr>
+          <w:t xml:space="preserve"> U</w:t>
+        </w:r>
+      </w:ins>
+      <w:r>
+        <w:rPr>
+          <w:b/>
+          <w:color w:val="000000" w:themeColor="text1"/>
+        </w:rPr>
+        <w:t xml:space="preserve">pon further </w:t>
+      </w:r>
+      <w:ins w:id="319" w:author="Dave Bridges" w:date="2022-08-04T12:16:00Z">
+        <w:r>
+          <w:rPr>
+            <w:b/>
+            <w:color w:val="000000" w:themeColor="text1"/>
+          </w:rPr>
+          <w:t xml:space="preserve">detailed </w:t>
+        </w:r>
+      </w:ins>
+      <w:r>
+        <w:rPr>
+          <w:b/>
+          <w:color w:val="000000" w:themeColor="text1"/>
+        </w:rPr>
+        <w:t xml:space="preserve">review, </w:t>
+      </w:r>
+      <w:del w:id="320" w:author="Dave Bridges" w:date="2022-08-04T12:16:00Z">
+        <w:r>
+          <w:rPr>
+            <w:b/>
+            <w:color w:val="000000" w:themeColor="text1"/>
+          </w:rPr>
+          <w:delText xml:space="preserve">many </w:delText>
+        </w:r>
+      </w:del>
+      <w:ins w:id="321" w:author="Dave Bridges" w:date="2022-08-04T12:16:00Z">
+        <w:r>
+          <w:rPr>
+            <w:b/>
+            <w:color w:val="000000" w:themeColor="text1"/>
+          </w:rPr>
+          <w:t>some, but not all</w:t>
+        </w:r>
+        <w:r>
+          <w:rPr>
+            <w:b/>
+            <w:color w:val="000000" w:themeColor="text1"/>
+          </w:rPr>
+          <w:t xml:space="preserve"> </w:t>
+        </w:r>
+      </w:ins>
+      <w:r>
+        <w:rPr>
+          <w:b/>
+          <w:color w:val="000000" w:themeColor="text1"/>
+        </w:rPr>
+        <w:t xml:space="preserve">of these </w:t>
+      </w:r>
+      <w:ins w:id="322" w:author="Dave Bridges" w:date="2022-08-04T12:16:00Z">
+        <w:r>
+          <w:rPr>
+            <w:b/>
+            <w:color w:val="000000" w:themeColor="text1"/>
+          </w:rPr>
+          <w:t xml:space="preserve">rodent </w:t>
+        </w:r>
+      </w:ins>
+      <w:r>
+        <w:rPr>
+          <w:b/>
+          <w:color w:val="000000" w:themeColor="text1"/>
+        </w:rPr>
+        <w:t xml:space="preserve">nutrient restriction models </w:t>
+      </w:r>
+      <w:del w:id="323" w:author="Dave Bridges" w:date="2022-08-04T12:16:00Z">
+        <w:r>
+          <w:rPr>
+            <w:b/>
+            <w:color w:val="000000" w:themeColor="text1"/>
+          </w:rPr>
+          <w:delText>illicit</w:delText>
+        </w:r>
+        <w:r>
+          <w:rPr>
+            <w:b/>
+            <w:color w:val="000000" w:themeColor="text1"/>
+          </w:rPr>
+          <w:delText xml:space="preserve"> </w:delText>
+        </w:r>
+      </w:del>
+      <w:ins w:id="324" w:author="Dave Bridges" w:date="2022-08-04T12:16:00Z">
+        <w:r>
+          <w:rPr>
+            <w:b/>
+            <w:color w:val="000000" w:themeColor="text1"/>
+          </w:rPr>
+          <w:t>cause</w:t>
+        </w:r>
+        <w:r>
+          <w:rPr>
+            <w:b/>
+            <w:color w:val="000000" w:themeColor="text1"/>
+          </w:rPr>
+          <w:t xml:space="preserve"> </w:t>
+        </w:r>
+      </w:ins>
+      <w:r>
+        <w:rPr>
+          <w:b/>
+          <w:color w:val="000000" w:themeColor="text1"/>
+        </w:rPr>
+        <w:t>a reduction in birth weight or body weight in early life</w:t>
+      </w:r>
+      <w:ins w:id="325" w:author="Dave Bridges" w:date="2022-08-04T12:16:00Z">
+        <w:r>
+          <w:rPr>
+            <w:b/>
+            <w:color w:val="000000" w:themeColor="text1"/>
+          </w:rPr>
+          <w:t>, something we did not observe here</w:t>
+        </w:r>
+      </w:ins>
+      <w:ins w:id="326" w:author="Dave Bridges" w:date="2022-08-04T12:17:00Z">
+        <w:r>
+          <w:rPr>
+            <w:b/>
+            <w:color w:val="000000" w:themeColor="text1"/>
+          </w:rPr>
+          <w:t xml:space="preserve">.  This is distinct from the human definition of IUGR which </w:t>
+        </w:r>
+        <w:r>
+          <w:rPr>
+            <w:b/>
+            <w:color w:val="000000" w:themeColor="text1"/>
+            <w:u w:val="single"/>
+          </w:rPr>
+          <w:t>requires</w:t>
+        </w:r>
+        <w:r>
+          <w:rPr>
+            <w:b/>
+            <w:color w:val="000000" w:themeColor="text1"/>
+          </w:rPr>
+          <w:t xml:space="preserve"> reduced birth weight</w:t>
+        </w:r>
+      </w:ins>
+      <w:r>
+        <w:rPr>
+          <w:b/>
+          <w:color w:val="000000" w:themeColor="text1"/>
+        </w:rPr>
+        <w:t xml:space="preserve">. We edited </w:t>
+      </w:r>
+      <w:ins w:id="327" w:author="Dave Bridges" w:date="2022-08-04T12:18:00Z">
+        <w:r>
+          <w:rPr>
+            <w:b/>
+            <w:color w:val="000000" w:themeColor="text1"/>
+          </w:rPr>
+          <w:t xml:space="preserve">our manuscript such </w:t>
+        </w:r>
+      </w:ins>
+      <w:r>
+        <w:rPr>
+          <w:b/>
+          <w:color w:val="000000" w:themeColor="text1"/>
+        </w:rPr>
+        <w:t>that</w:t>
+      </w:r>
+      <w:del w:id="328" w:author="Dave Bridges" w:date="2022-08-04T12:18:00Z">
+        <w:r>
+          <w:rPr>
+            <w:b/>
+            <w:color w:val="000000" w:themeColor="text1"/>
+          </w:rPr>
+          <w:delText xml:space="preserve"> </w:delText>
+        </w:r>
+        <w:r>
+          <w:rPr>
+            <w:b/>
+            <w:color w:val="000000" w:themeColor="text1"/>
+          </w:rPr>
+          <w:delText xml:space="preserve">to make the </w:delText>
+        </w:r>
+      </w:del>
+      <w:ins w:id="329" w:author="Dave Bridges" w:date="2022-08-04T12:18:00Z">
+        <w:r>
+          <w:rPr>
+            <w:b/>
+            <w:color w:val="000000" w:themeColor="text1"/>
+          </w:rPr>
+          <w:t xml:space="preserve"> </w:t>
+        </w:r>
+        <w:proofErr w:type="spellStart"/>
+        <w:r>
+          <w:rPr>
+            <w:b/>
+            <w:color w:val="000000" w:themeColor="text1"/>
+          </w:rPr>
+          <w:t xml:space="preserve">our </w:t>
+        </w:r>
+      </w:ins>
+      <w:proofErr w:type="spellEnd"/>
+      <w:r>
+        <w:rPr>
+          <w:b/>
+          <w:color w:val="000000" w:themeColor="text1"/>
+        </w:rPr>
+        <w:t xml:space="preserve">conclusions </w:t>
+      </w:r>
+      <w:del w:id="330" w:author="Dave Bridges" w:date="2022-08-04T12:18:00Z">
+        <w:r>
+          <w:rPr>
+            <w:b/>
+            <w:color w:val="000000" w:themeColor="text1"/>
+          </w:rPr>
+          <w:delText xml:space="preserve">much </w:delText>
+        </w:r>
+      </w:del>
+      <w:ins w:id="331" w:author="Dave Bridges" w:date="2022-08-04T12:18:00Z">
+        <w:r>
+          <w:rPr>
+            <w:b/>
+            <w:color w:val="000000" w:themeColor="text1"/>
+          </w:rPr>
+          <w:t>are</w:t>
+        </w:r>
+        <w:r>
+          <w:rPr>
+            <w:b/>
+            <w:color w:val="000000" w:themeColor="text1"/>
+          </w:rPr>
+          <w:t xml:space="preserve"> </w:t>
+        </w:r>
+      </w:ins>
       <w:proofErr w:type="gramStart"/>
       <w:r>
         <w:rPr>
@@ -18234,7 +19650,80 @@
           <w:b/>
           <w:color w:val="000000" w:themeColor="text1"/>
         </w:rPr>
-        <w:t xml:space="preserve"> and to reflect that our model does not find any differences in offspring weight, which is in opposition to these models, but consistent with the other paper evaluating gestational TRF in a rodent model</w:t>
+        <w:t xml:space="preserve"> and to </w:t>
+      </w:r>
+      <w:del w:id="332" w:author="Dave Bridges" w:date="2022-08-04T12:18:00Z">
+        <w:r>
+          <w:rPr>
+            <w:b/>
+            <w:color w:val="000000" w:themeColor="text1"/>
+          </w:rPr>
+          <w:delText xml:space="preserve">reflect </w:delText>
+        </w:r>
+      </w:del>
+      <w:ins w:id="333" w:author="Dave Bridges" w:date="2022-08-04T12:18:00Z">
+        <w:r>
+          <w:rPr>
+            <w:b/>
+            <w:color w:val="000000" w:themeColor="text1"/>
+          </w:rPr>
+          <w:t>clarify</w:t>
+        </w:r>
+        <w:r>
+          <w:rPr>
+            <w:b/>
+            <w:color w:val="000000" w:themeColor="text1"/>
+          </w:rPr>
+          <w:t xml:space="preserve"> </w:t>
+        </w:r>
+      </w:ins>
+      <w:r>
+        <w:rPr>
+          <w:b/>
+          <w:color w:val="000000" w:themeColor="text1"/>
+        </w:rPr>
+        <w:t>that our model does not find any differences in offspring weight</w:t>
+      </w:r>
+      <w:del w:id="334" w:author="Dave Bridges" w:date="2022-08-04T12:18:00Z">
+        <w:r>
+          <w:rPr>
+            <w:b/>
+            <w:color w:val="000000" w:themeColor="text1"/>
+          </w:rPr>
+          <w:delText>, which is in opposition to these models, but</w:delText>
+        </w:r>
+      </w:del>
+      <w:ins w:id="335" w:author="Dave Bridges" w:date="2022-08-04T12:18:00Z">
+        <w:r>
+          <w:rPr>
+            <w:b/>
+            <w:color w:val="000000" w:themeColor="text1"/>
+          </w:rPr>
+          <w:t>.  Our data however is</w:t>
+        </w:r>
+      </w:ins>
+      <w:r>
+        <w:rPr>
+          <w:b/>
+          <w:color w:val="000000" w:themeColor="text1"/>
+        </w:rPr>
+        <w:t xml:space="preserve"> consistent with the other paper</w:t>
+      </w:r>
+      <w:ins w:id="336" w:author="Dave Bridges" w:date="2022-08-04T12:18:00Z">
+        <w:r>
+          <w:rPr>
+            <w:b/>
+            <w:color w:val="000000" w:themeColor="text1"/>
+          </w:rPr>
+          <w:t>s</w:t>
+        </w:r>
+      </w:ins>
+      <w:r>
+        <w:rPr>
+          <w:b/>
+          <w:color w:val="000000" w:themeColor="text1"/>
+        </w:rPr>
+        <w:t xml:space="preserve"> evaluating gestational TRF in a rodent model</w:t>
       </w:r>
       <w:r>
         <w:rPr>
@@ -18388,7 +19877,16 @@
           <w:b/>
           <w:color w:val="4472C4" w:themeColor="accent1"/>
         </w:rPr>
-        <w:t>. Since that time, multiple animal models for gestational nutrient restriction were developed; maternal overnutrition during pregnancy, maternal caloric restriction, maternal protein restriction, and surgically induced placental insufficiency through late gestation uterine artery ligation.”</w:t>
+        <w:t xml:space="preserve">. Since that time, multiple animal models for gestational nutrient restriction were developed; </w:t>
+      </w:r>
+      <w:r>
+        <w:rPr>
+          <w:rFonts w:ascii="Times New Roman" w:hAnsi="Times New Roman" w:cs="Times New Roman"/>
+          <w:b/>
+          <w:color w:val="4472C4" w:themeColor="accent1"/>
+        </w:rPr>
+        <w:lastRenderedPageBreak/>
+        <w:t>maternal overnutrition during pregnancy, maternal caloric restriction, maternal protein restriction, and surgically induced placental insufficiency through late gestation uterine artery ligation.”</w:t>
       </w:r>
     </w:p>
     <w:p>
@@ -18415,7 +19913,6 @@
           <w:b/>
           <w:color w:val="000000" w:themeColor="text1"/>
         </w:rPr>
-        <w:lastRenderedPageBreak/>
         <w:t xml:space="preserve">Page </w:t>
       </w:r>
       <w:r>
@@ -18675,13 +20172,40 @@
         </w:rPr>
         <w:t xml:space="preserve">  As we now note in the revised manuscript this diet caused a </w:t>
       </w:r>
-      <w:r>
-        <w:rPr>
-          <w:b/>
-          <w:color w:val="000000" w:themeColor="text1"/>
-        </w:rPr>
-        <w:t>67.6</w:t>
-      </w:r>
+      <w:ins w:id="337" w:author="Dave Bridges" w:date="2022-08-04T12:19:00Z">
+        <w:r>
+          <w:rPr>
+            <w:b/>
+            <w:color w:val="000000" w:themeColor="text1"/>
+          </w:rPr>
+          <w:t>32-</w:t>
+        </w:r>
+      </w:ins>
+      <w:r>
+        <w:rPr>
+          <w:b/>
+          <w:color w:val="000000" w:themeColor="text1"/>
+        </w:rPr>
+        <w:t>6</w:t>
+      </w:r>
+      <w:ins w:id="338" w:author="Dave Bridges" w:date="2022-08-04T12:19:00Z">
+        <w:r>
+          <w:rPr>
+            <w:b/>
+            <w:color w:val="000000" w:themeColor="text1"/>
+          </w:rPr>
+          <w:t>8</w:t>
+        </w:r>
+      </w:ins>
+      <w:del w:id="339" w:author="Dave Bridges" w:date="2022-08-04T12:19:00Z">
+        <w:r>
+          <w:rPr>
+            <w:b/>
+            <w:color w:val="000000" w:themeColor="text1"/>
+          </w:rPr>
+          <w:delText>7.6</w:delText>
+        </w:r>
+      </w:del>
       <w:r>
         <w:rPr>
           <w:b/>
@@ -18703,19 +20227,78 @@
         </w:rPr>
         <w:t>caloric intake</w:t>
       </w:r>
-      <w:r>
-        <w:rPr>
-          <w:b/>
-          <w:color w:val="000000" w:themeColor="text1"/>
-        </w:rPr>
-        <w:t xml:space="preserve"> for AL offspring and a 31.8% increase in weekly caloric intake for eTRF</w:t>
-      </w:r>
-      <w:r>
-        <w:rPr>
-          <w:b/>
-          <w:color w:val="000000" w:themeColor="text1"/>
-        </w:rPr>
-        <w:t>.  This was done as animals on NCD alone had modest phenotypes, but we were only able to elicit glucose intolerance in males via this challenge.</w:t>
+      <w:del w:id="340" w:author="Dave Bridges" w:date="2022-08-04T12:19:00Z">
+        <w:r>
+          <w:rPr>
+            <w:b/>
+            <w:color w:val="000000" w:themeColor="text1"/>
+          </w:rPr>
+          <w:delText xml:space="preserve"> for AL offspring and a 31.8% increase in weekly caloric intake for eTRF</w:delText>
+        </w:r>
+      </w:del>
+      <w:r>
+        <w:rPr>
+          <w:b/>
+          <w:color w:val="000000" w:themeColor="text1"/>
+        </w:rPr>
+        <w:t xml:space="preserve">.  This </w:t>
+      </w:r>
+      <w:ins w:id="341" w:author="Dave Bridges" w:date="2022-08-04T12:19:00Z">
+        <w:r>
+          <w:rPr>
+            <w:b/>
+            <w:color w:val="000000" w:themeColor="text1"/>
+          </w:rPr>
+          <w:t xml:space="preserve">overnutrition challenge </w:t>
+        </w:r>
+      </w:ins>
+      <w:r>
+        <w:rPr>
+          <w:b/>
+          <w:color w:val="000000" w:themeColor="text1"/>
+        </w:rPr>
+        <w:t xml:space="preserve">was done as animals on NCD alone had </w:t>
+      </w:r>
+      <w:ins w:id="342" w:author="Dave Bridges" w:date="2022-08-04T12:19:00Z">
+        <w:r>
+          <w:rPr>
+            <w:b/>
+            <w:color w:val="000000" w:themeColor="text1"/>
+          </w:rPr>
+          <w:t xml:space="preserve">very </w:t>
+        </w:r>
+      </w:ins>
+      <w:r>
+        <w:rPr>
+          <w:b/>
+          <w:color w:val="000000" w:themeColor="text1"/>
+        </w:rPr>
+        <w:t>modest phenotypes</w:t>
+      </w:r>
+      <w:ins w:id="343" w:author="Dave Bridges" w:date="2022-08-04T12:19:00Z">
+        <w:r>
+          <w:rPr>
+            <w:b/>
+            <w:color w:val="000000" w:themeColor="text1"/>
+          </w:rPr>
+          <w:t xml:space="preserve"> (see point 1 in response to </w:t>
+        </w:r>
+      </w:ins>
+      <w:ins w:id="344" w:author="Dave Bridges" w:date="2022-08-04T12:20:00Z">
+        <w:r>
+          <w:rPr>
+            <w:b/>
+            <w:color w:val="000000" w:themeColor="text1"/>
+          </w:rPr>
+          <w:t>reviewer 2)</w:t>
+        </w:r>
+      </w:ins>
+      <w:r>
+        <w:rPr>
+          <w:b/>
+          <w:color w:val="000000" w:themeColor="text1"/>
+        </w:rPr>
+        <w:t>, but we were only able to elicit glucose intolerance in males via this challenge.</w:t>
       </w:r>
     </w:p>
     <w:p>
@@ -18762,7 +20345,16 @@
           <w:b/>
           <w:color w:val="000000" w:themeColor="text1"/>
         </w:rPr>
-        <w:t>We appreciate the recognition of the care we have put into the design and statistical approaches into this study.  As we noted above to this point from reviewer 1 (comment 16) the sample size</w:t>
+        <w:t xml:space="preserve">We appreciate the recognition of the care </w:t>
+      </w:r>
+      <w:bookmarkStart w:id="345" w:name="_GoBack"/>
+      <w:bookmarkEnd w:id="345"/>
+      <w:r>
+        <w:rPr>
+          <w:b/>
+          <w:color w:val="000000" w:themeColor="text1"/>
+        </w:rPr>
+        <w:t>we have put into the design and statistical approaches into this study.  As we noted above to this point from reviewer 1 (comment 16) the sample size</w:t>
       </w:r>
       <w:r>
         <w:rPr>
@@ -20135,7 +21727,23 @@
       </w:r>
     </w:p>
   </w:comment>
-  <w:comment w:id="222" w:author="Molly Carter" w:date="2022-08-02T01:40:00Z" w:initials="MC">
+  <w:comment w:id="235" w:author="Dave Bridges" w:date="2022-08-04T12:04:00Z" w:initials="DB">
+    <w:p>
+      <w:pPr>
+        <w:pStyle w:val="CommentText"/>
+      </w:pPr>
+      <w:r>
+        <w:rPr>
+          <w:rStyle w:val="CommentReference"/>
+        </w:rPr>
+        <w:annotationRef/>
+      </w:r>
+      <w:r>
+        <w:t>Figure is missing</w:t>
+      </w:r>
+    </w:p>
+  </w:comment>
+  <w:comment w:id="259" w:author="Molly Carter" w:date="2022-08-02T01:40:00Z" w:initials="MC">
     <w:p>
       <w:r>
         <w:rPr>
@@ -20152,7 +21760,7 @@
       </w:r>
     </w:p>
   </w:comment>
-  <w:comment w:id="223" w:author="Molly Mulcahy" w:date="2022-07-07T15:45:00Z" w:initials="MCM">
+  <w:comment w:id="309" w:author="Molly Mulcahy" w:date="2022-07-07T15:45:00Z" w:initials="MCM">
     <w:p>
       <w:r>
         <w:rPr>
@@ -20169,7 +21777,7 @@
       </w:r>
     </w:p>
   </w:comment>
-  <w:comment w:id="224" w:author="Molly Carter" w:date="2022-08-03T04:53:00Z" w:initials="MC">
+  <w:comment w:id="310" w:author="Molly Carter" w:date="2022-08-03T04:53:00Z" w:initials="MC">
     <w:p>
       <w:r>
         <w:rPr>
@@ -20203,6 +21811,7 @@
   <w15:commentEx w15:paraId="11234F84" w15:done="0"/>
   <w15:commentEx w15:paraId="7938F579" w15:done="0"/>
   <w15:commentEx w15:paraId="3E20FF54" w15:done="0"/>
+  <w15:commentEx w15:paraId="4C9437A4" w15:done="0"/>
   <w15:commentEx w15:paraId="40924423" w15:done="0"/>
   <w15:commentEx w15:paraId="3D3D7292" w15:done="0"/>
   <w15:commentEx w15:paraId="702A13F6" w15:paraIdParent="3D3D7292" w15:done="0"/>
@@ -20234,6 +21843,7 @@
   <w16cid:commentId w16cid:paraId="11234F84" w16cid:durableId="2696319D"/>
   <w16cid:commentId w16cid:paraId="7938F579" w16cid:durableId="2696323C"/>
   <w16cid:commentId w16cid:paraId="3E20FF54" w16cid:durableId="269633D2"/>
+  <w16cid:commentId w16cid:paraId="4C9437A4" w16cid:durableId="26963462"/>
   <w16cid:commentId w16cid:paraId="40924423" w16cid:durableId="2692FF0C"/>
   <w16cid:commentId w16cid:paraId="3D3D7292" w16cid:durableId="26717E37"/>
   <w16cid:commentId w16cid:paraId="702A13F6" w16cid:durableId="26947DE4"/>
@@ -21687,7 +23297,7 @@
 </file>
 
 <file path=customXml/itemProps1.xml><?xml version="1.0" encoding="utf-8"?>
-<ds:datastoreItem xmlns:ds="http://schemas.openxmlformats.org/officeDocument/2006/customXml" ds:itemID="{8C4A4D8E-289C-3E4F-83B9-3330EEB3A2FE}">
+<ds:datastoreItem xmlns:ds="http://schemas.openxmlformats.org/officeDocument/2006/customXml" ds:itemID="{6E0C8FB7-9004-A349-8016-EB1D6BBF57E6}">
   <ds:schemaRefs>
     <ds:schemaRef ds:uri="http://schemas.openxmlformats.org/officeDocument/2006/bibliography"/>
   </ds:schemaRefs>

</xml_diff>

<commit_message>
Comments on response figure
</commit_message>
<xml_diff>
--- a/Manuscripts/ReviewerResponse.docx
+++ b/Manuscripts/ReviewerResponse.docx
@@ -1,6 +1,6 @@
 
 <file path=word/document.xml><?xml version="1.0" encoding="utf-8"?>
-<w:document xmlns:wpc="http://schemas.microsoft.com/office/word/2010/wordprocessingCanvas" xmlns:cx="http://schemas.microsoft.com/office/drawing/2014/chartex" xmlns:cx1="http://schemas.microsoft.com/office/drawing/2015/9/8/chartex" xmlns:cx2="http://schemas.microsoft.com/office/drawing/2015/10/21/chartex" xmlns:cx3="http://schemas.microsoft.com/office/drawing/2016/5/9/chartex" xmlns:cx4="http://schemas.microsoft.com/office/drawing/2016/5/10/chartex" xmlns:cx5="http://schemas.microsoft.com/office/drawing/2016/5/11/chartex" xmlns:cx6="http://schemas.microsoft.com/office/drawing/2016/5/12/chartex" xmlns:cx7="http://schemas.microsoft.com/office/drawing/2016/5/13/chartex" xmlns:cx8="http://schemas.microsoft.com/office/drawing/2016/5/14/chartex" xmlns:mc="http://schemas.openxmlformats.org/markup-compatibility/2006" xmlns:aink="http://schemas.microsoft.com/office/drawing/2016/ink" xmlns:am3d="http://schemas.microsoft.com/office/drawing/2017/model3d" xmlns:o="urn:schemas-microsoft-com:office:office" xmlns:oel="http://schemas.microsoft.com/office/2019/extlst" xmlns:r="http://schemas.openxmlformats.org/officeDocument/2006/relationships" xmlns:m="http://schemas.openxmlformats.org/officeDocument/2006/math" xmlns:v="urn:schemas-microsoft-com:vml" xmlns:wp14="http://schemas.microsoft.com/office/word/2010/wordprocessingDrawing" xmlns:wp="http://schemas.openxmlformats.org/drawingml/2006/wordprocessingDrawing" xmlns:w10="urn:schemas-microsoft-com:office:word" xmlns:w="http://schemas.openxmlformats.org/wordprocessingml/2006/main" xmlns:w14="http://schemas.microsoft.com/office/word/2010/wordml" xmlns:w15="http://schemas.microsoft.com/office/word/2012/wordml" xmlns:w16cex="http://schemas.microsoft.com/office/word/2018/wordml/cex" xmlns:w16cid="http://schemas.microsoft.com/office/word/2016/wordml/cid" xmlns:w16="http://schemas.microsoft.com/office/word/2018/wordml" xmlns:w16sdtdh="http://schemas.microsoft.com/office/word/2020/wordml/sdtdatahash" xmlns:w16se="http://schemas.microsoft.com/office/word/2015/wordml/symex" xmlns:wpg="http://schemas.microsoft.com/office/word/2010/wordprocessingGroup" xmlns:wpi="http://schemas.microsoft.com/office/word/2010/wordprocessingInk" xmlns:wne="http://schemas.microsoft.com/office/word/2006/wordml" xmlns:wps="http://schemas.microsoft.com/office/word/2010/wordprocessingShape" mc:Ignorable="w14 w15 w16se w16cid w16 w16cex w16sdtdh wp14">
+<w:document xmlns:wpc="http://schemas.microsoft.com/office/word/2010/wordprocessingCanvas" xmlns:cx="http://schemas.microsoft.com/office/drawing/2014/chartex" xmlns:cx1="http://schemas.microsoft.com/office/drawing/2015/9/8/chartex" xmlns:cx2="http://schemas.microsoft.com/office/drawing/2015/10/21/chartex" xmlns:cx3="http://schemas.microsoft.com/office/drawing/2016/5/9/chartex" xmlns:cx4="http://schemas.microsoft.com/office/drawing/2016/5/10/chartex" xmlns:cx5="http://schemas.microsoft.com/office/drawing/2016/5/11/chartex" xmlns:cx6="http://schemas.microsoft.com/office/drawing/2016/5/12/chartex" xmlns:cx7="http://schemas.microsoft.com/office/drawing/2016/5/13/chartex" xmlns:cx8="http://schemas.microsoft.com/office/drawing/2016/5/14/chartex" xmlns:mc="http://schemas.openxmlformats.org/markup-compatibility/2006" xmlns:aink="http://schemas.microsoft.com/office/drawing/2016/ink" xmlns:am3d="http://schemas.microsoft.com/office/drawing/2017/model3d" xmlns:o="urn:schemas-microsoft-com:office:office" xmlns:r="http://schemas.openxmlformats.org/officeDocument/2006/relationships" xmlns:m="http://schemas.openxmlformats.org/officeDocument/2006/math" xmlns:v="urn:schemas-microsoft-com:vml" xmlns:wp14="http://schemas.microsoft.com/office/word/2010/wordprocessingDrawing" xmlns:wp="http://schemas.openxmlformats.org/drawingml/2006/wordprocessingDrawing" xmlns:w10="urn:schemas-microsoft-com:office:word" xmlns:w="http://schemas.openxmlformats.org/wordprocessingml/2006/main" xmlns:w14="http://schemas.microsoft.com/office/word/2010/wordml" xmlns:w15="http://schemas.microsoft.com/office/word/2012/wordml" xmlns:w16cid="http://schemas.microsoft.com/office/word/2016/wordml/cid" xmlns:w16se="http://schemas.microsoft.com/office/word/2015/wordml/symex" xmlns:wpg="http://schemas.microsoft.com/office/word/2010/wordprocessingGroup" xmlns:wpi="http://schemas.microsoft.com/office/word/2010/wordprocessingInk" xmlns:wne="http://schemas.microsoft.com/office/word/2006/wordml" xmlns:wps="http://schemas.microsoft.com/office/word/2010/wordprocessingShape" mc:Ignorable="w14 w15 w16se w16cid wp14">
   <w:body>
     <w:p>
       <w:pPr>
@@ -771,15 +771,7 @@
           <w:b/>
           <w:color w:val="4472C4" w:themeColor="accent1"/>
         </w:rPr>
-        <w:t xml:space="preserve">willing </w:t>
-      </w:r>
-      <w:r>
-        <w:rPr>
-          <w:rFonts w:ascii="Times New Roman" w:hAnsi="Times New Roman" w:cs="Times New Roman"/>
-          <w:b/>
-          <w:color w:val="4472C4" w:themeColor="accent1"/>
-        </w:rPr>
-        <w:t xml:space="preserve">to try TRE during pregnancy </w:t>
+        <w:t xml:space="preserve">willing to try TRE during pregnancy </w:t>
       </w:r>
       <w:r>
         <w:rPr>
@@ -942,36 +934,16 @@
           <w:color w:val="000000" w:themeColor="text1"/>
           <w:shd w:val="clear" w:color="auto" w:fill="FFFFFF"/>
         </w:rPr>
-        <w:t xml:space="preserve">In the interim there </w:t>
-      </w:r>
-      <w:proofErr w:type="gramStart"/>
-      <w:r>
-        <w:rPr>
-          <w:rFonts w:ascii="Times New Roman" w:eastAsia="Times New Roman" w:hAnsi="Times New Roman" w:cs="Times New Roman"/>
-          <w:b/>
-          <w:color w:val="000000" w:themeColor="text1"/>
-          <w:shd w:val="clear" w:color="auto" w:fill="FFFFFF"/>
-        </w:rPr>
-        <w:t>was</w:t>
-      </w:r>
-      <w:r>
-        <w:rPr>
-          <w:rFonts w:ascii="Times New Roman" w:eastAsia="Times New Roman" w:hAnsi="Times New Roman" w:cs="Times New Roman"/>
-          <w:b/>
-          <w:color w:val="000000" w:themeColor="text1"/>
-          <w:shd w:val="clear" w:color="auto" w:fill="FFFFFF"/>
-        </w:rPr>
-        <w:t xml:space="preserve"> also was</w:t>
-      </w:r>
-      <w:proofErr w:type="gramEnd"/>
-      <w:r>
-        <w:rPr>
-          <w:rFonts w:ascii="Times New Roman" w:eastAsia="Times New Roman" w:hAnsi="Times New Roman" w:cs="Times New Roman"/>
-          <w:b/>
-          <w:color w:val="000000" w:themeColor="text1"/>
-          <w:shd w:val="clear" w:color="auto" w:fill="FFFFFF"/>
-        </w:rPr>
-        <w:t xml:space="preserve"> a second manuscript that was published since we submitted our work, </w:t>
+        <w:t>In the interim there was</w:t>
+      </w:r>
+      <w:r>
+        <w:rPr>
+          <w:rFonts w:ascii="Times New Roman" w:eastAsia="Times New Roman" w:hAnsi="Times New Roman" w:cs="Times New Roman"/>
+          <w:b/>
+          <w:color w:val="000000" w:themeColor="text1"/>
+          <w:shd w:val="clear" w:color="auto" w:fill="FFFFFF"/>
+        </w:rPr>
+        <w:t xml:space="preserve"> also was a second manuscript that was published since we submitted our work, </w:t>
       </w:r>
       <w:r>
         <w:rPr>
@@ -1153,16 +1125,7 @@
           <w:bCs/>
           <w:color w:val="4472C4" w:themeColor="accent1"/>
         </w:rPr>
-        <w:t xml:space="preserve">exist. The first emphasized fetal health and was completed in the context of preventing </w:t>
-      </w:r>
-      <w:r>
-        <w:rPr>
-          <w:rFonts w:ascii="Times New Roman" w:hAnsi="Times New Roman" w:cs="Times New Roman"/>
-          <w:b/>
-          <w:bCs/>
-          <w:color w:val="4472C4" w:themeColor="accent1"/>
-        </w:rPr>
-        <w:t xml:space="preserve">complications from a high fat, high sucrose diet (HFHS) during gestation in a rat model. Upadhyay and colleagues found that 9-hour TRF improved fetal lung development </w:t>
+        <w:t xml:space="preserve">exist. The first emphasized fetal health and was completed in the context of preventing complications from a high fat, high sucrose diet (HFHS) during gestation in a rat model. Upadhyay and colleagues found that 9-hour TRF improved fetal lung development </w:t>
       </w:r>
       <w:r>
         <w:rPr>
@@ -1652,15 +1615,7 @@
           <w:b/>
           <w:color w:val="4472C4" w:themeColor="accent1"/>
         </w:rPr>
-        <w:t xml:space="preserve">Body composition was similar between groups in both sexes from weaning to adulthood, with minor increases in food intake in eTRF females </w:t>
-      </w:r>
-      <w:r>
-        <w:rPr>
-          <w:rFonts w:ascii="Times New Roman" w:hAnsi="Times New Roman" w:cs="Times New Roman"/>
-          <w:b/>
-          <w:color w:val="4472C4" w:themeColor="accent1"/>
-        </w:rPr>
-        <w:t>and</w:t>
+        <w:t>Body composition was similar between groups in both sexes from weaning to adulthood, with minor increases in food intake in eTRF females and</w:t>
       </w:r>
       <w:r>
         <w:rPr>
@@ -1676,15 +1631,7 @@
           <w:b/>
           <w:color w:val="4472C4" w:themeColor="accent1"/>
         </w:rPr>
-        <w:t xml:space="preserve"> </w:t>
-      </w:r>
-      <w:r>
-        <w:rPr>
-          <w:rFonts w:ascii="Times New Roman" w:hAnsi="Times New Roman" w:cs="Times New Roman"/>
-          <w:b/>
-          <w:color w:val="4472C4" w:themeColor="accent1"/>
-        </w:rPr>
-        <w:t>improved glucose tolerance in males. After 10 weeks of high fat, high sucrose diet, male eTRF offspring developed glucose intolerance</w:t>
+        <w:t xml:space="preserve"> improved glucose tolerance in males. After 10 weeks of high fat, high sucrose diet, male eTRF offspring developed glucose intolerance</w:t>
       </w:r>
       <w:r>
         <w:rPr>
@@ -2064,15 +2011,7 @@
           <w:b/>
           <w:color w:val="000000" w:themeColor="text1"/>
         </w:rPr>
-        <w:t xml:space="preserve">change the language of the manuscript to focus less on sex-specific phenotype, as the reviewer pointed out that we are not sure if </w:t>
-      </w:r>
-      <w:r>
-        <w:rPr>
-          <w:rFonts w:ascii="Times New Roman" w:hAnsi="Times New Roman" w:cs="Times New Roman"/>
-          <w:b/>
-          <w:color w:val="000000" w:themeColor="text1"/>
-        </w:rPr>
-        <w:t xml:space="preserve">it </w:t>
+        <w:t xml:space="preserve">change the language of the manuscript to focus less on sex-specific phenotype, as the reviewer pointed out that we are not sure if it </w:t>
       </w:r>
       <w:r>
         <w:rPr>
@@ -2088,15 +2027,7 @@
           <w:b/>
           <w:color w:val="000000" w:themeColor="text1"/>
         </w:rPr>
-        <w:t xml:space="preserve">FHS feeding is expected to cause some metabolic and adiposity changes in adult mice, most notably an increase in fat mass. We see </w:t>
-      </w:r>
-      <w:r>
-        <w:rPr>
-          <w:rFonts w:ascii="Times New Roman" w:hAnsi="Times New Roman" w:cs="Times New Roman"/>
-          <w:b/>
-          <w:color w:val="000000" w:themeColor="text1"/>
-        </w:rPr>
-        <w:t>that both groups in each sex increase fat mass and food intake, but in a comparable way.</w:t>
+        <w:t>FHS feeding is expected to cause some metabolic and adiposity changes in adult mice, most notably an increase in fat mass. We see that both groups in each sex increase fat mass and food intake, but in a comparable way.</w:t>
       </w:r>
     </w:p>
     <w:p>
@@ -2138,18 +2069,8 @@
           <w:b/>
           <w:color w:val="000000" w:themeColor="text1"/>
         </w:rPr>
-        <w:t xml:space="preserve">he language has been changed to </w:t>
-      </w:r>
-      <w:proofErr w:type="gramStart"/>
-      <w:r>
-        <w:rPr>
-          <w:rFonts w:ascii="Times New Roman" w:hAnsi="Times New Roman" w:cs="Times New Roman"/>
-          <w:b/>
-          <w:color w:val="000000" w:themeColor="text1"/>
-        </w:rPr>
-        <w:t>more clearly define them as separate goals</w:t>
-      </w:r>
-      <w:proofErr w:type="gramEnd"/>
+        <w:t>he language has been changed to more clearly define them as separate goals</w:t>
+      </w:r>
       <w:r>
         <w:rPr>
           <w:rFonts w:ascii="Times New Roman" w:hAnsi="Times New Roman" w:cs="Times New Roman"/>
@@ -2922,25 +2843,7 @@
           <w:color w:val="222222"/>
           <w:shd w:val="clear" w:color="auto" w:fill="FFFFFF"/>
         </w:rPr>
-        <w:t xml:space="preserve">The second paragraph of the introduction needs more </w:t>
-      </w:r>
-      <w:proofErr w:type="gramStart"/>
-      <w:r>
-        <w:rPr>
-          <w:rFonts w:ascii="Times New Roman" w:eastAsia="Times New Roman" w:hAnsi="Times New Roman" w:cs="Times New Roman"/>
-          <w:color w:val="222222"/>
-          <w:shd w:val="clear" w:color="auto" w:fill="FFFFFF"/>
-        </w:rPr>
-        <w:t>structure</w:t>
-      </w:r>
-      <w:proofErr w:type="gramEnd"/>
-      <w:r>
-        <w:rPr>
-          <w:rFonts w:ascii="Times New Roman" w:eastAsia="Times New Roman" w:hAnsi="Times New Roman" w:cs="Times New Roman"/>
-          <w:color w:val="222222"/>
-          <w:shd w:val="clear" w:color="auto" w:fill="FFFFFF"/>
-        </w:rPr>
-        <w:t xml:space="preserve"> and the last sentence is meaningless without examples.</w:t>
+        <w:t>The second paragraph of the introduction needs more structure and the last sentence is meaningless without examples.</w:t>
       </w:r>
     </w:p>
     <w:p>
@@ -3396,7 +3299,7 @@
           <w:b/>
           <w:color w:val="4472C4" w:themeColor="accent1"/>
         </w:rPr>
-        <w:t xml:space="preserve">. However, these studies are </w:t>
+        <w:t>. However, these studies are limited and Ramadan fasting is an imperfect model for TRF, as food intake is not only limited in duration but also not permitted during the normal active phase for humans</w:t>
       </w:r>
       <w:proofErr w:type="gramStart"/>
       <w:r>
@@ -3405,25 +3308,17 @@
           <w:b/>
           <w:color w:val="4472C4" w:themeColor="accent1"/>
         </w:rPr>
-        <w:t>limited</w:t>
+        <w:t xml:space="preserve">. </w:t>
+      </w:r>
+      <w:r>
+        <w:rPr>
+          <w:rFonts w:ascii="Times New Roman" w:eastAsia="Times New Roman" w:hAnsi="Times New Roman" w:cs="Times New Roman"/>
+          <w:b/>
+          <w:color w:val="4472C4" w:themeColor="accent1"/>
+        </w:rPr>
+        <w:t>”</w:t>
       </w:r>
       <w:proofErr w:type="gramEnd"/>
-      <w:r>
-        <w:rPr>
-          <w:rFonts w:ascii="Times New Roman" w:hAnsi="Times New Roman" w:cs="Times New Roman"/>
-          <w:b/>
-          <w:color w:val="4472C4" w:themeColor="accent1"/>
-        </w:rPr>
-        <w:t xml:space="preserve"> and Ramadan fasting is an imperfect model for TRF, as food intake is not only limited in duration but also not permitted during the normal active phase for humans. </w:t>
-      </w:r>
-      <w:r>
-        <w:rPr>
-          <w:rFonts w:ascii="Times New Roman" w:eastAsia="Times New Roman" w:hAnsi="Times New Roman" w:cs="Times New Roman"/>
-          <w:b/>
-          <w:color w:val="4472C4" w:themeColor="accent1"/>
-        </w:rPr>
-        <w:t>”</w:t>
-      </w:r>
     </w:p>
     <w:p>
       <w:pPr>
@@ -3731,25 +3626,7 @@
           <w:b/>
           <w:color w:val="4472C4" w:themeColor="accent1"/>
         </w:rPr>
-        <w:t xml:space="preserve">. However, these studies are </w:t>
-      </w:r>
-      <w:proofErr w:type="gramStart"/>
-      <w:r>
-        <w:rPr>
-          <w:rFonts w:ascii="Times New Roman" w:hAnsi="Times New Roman" w:cs="Times New Roman"/>
-          <w:b/>
-          <w:color w:val="4472C4" w:themeColor="accent1"/>
-        </w:rPr>
-        <w:t>limited</w:t>
-      </w:r>
-      <w:proofErr w:type="gramEnd"/>
-      <w:r>
-        <w:rPr>
-          <w:rFonts w:ascii="Times New Roman" w:hAnsi="Times New Roman" w:cs="Times New Roman"/>
-          <w:b/>
-          <w:color w:val="4472C4" w:themeColor="accent1"/>
-        </w:rPr>
-        <w:t xml:space="preserve"> and Ramadan fasting is an imperfect model for TRF, as food intake is not only limited in duration but also not permitted during the normal active phase for humans.</w:t>
+        <w:t>. However, these studies are limited and Ramadan fasting is an imperfect model for TRF, as food intake is not only limited in duration but also not permitted during the normal active phase for humans.</w:t>
       </w:r>
       <w:r>
         <w:rPr>
@@ -3792,25 +3669,7 @@
           <w:color w:val="222222"/>
           <w:shd w:val="clear" w:color="auto" w:fill="FFFFFF"/>
         </w:rPr>
-        <w:t xml:space="preserve">The authors need to be more specific/precise throughout the manuscript, such as naming the animals used in the studies </w:t>
-      </w:r>
-      <w:proofErr w:type="gramStart"/>
-      <w:r>
-        <w:rPr>
-          <w:rFonts w:ascii="Times New Roman" w:eastAsia="Times New Roman" w:hAnsi="Times New Roman" w:cs="Times New Roman"/>
-          <w:color w:val="222222"/>
-          <w:shd w:val="clear" w:color="auto" w:fill="FFFFFF"/>
-        </w:rPr>
-        <w:t>e.g.</w:t>
-      </w:r>
-      <w:proofErr w:type="gramEnd"/>
-      <w:r>
-        <w:rPr>
-          <w:rFonts w:ascii="Times New Roman" w:eastAsia="Times New Roman" w:hAnsi="Times New Roman" w:cs="Times New Roman"/>
-          <w:color w:val="222222"/>
-          <w:shd w:val="clear" w:color="auto" w:fill="FFFFFF"/>
-        </w:rPr>
-        <w:t xml:space="preserve"> page 5, line 22 “ad libitum fed what dams”</w:t>
+        <w:t>The authors need to be more specific/precise throughout the manuscript, such as naming the animals used in the studies e.g. page 5, line 22 “ad libitum fed what dams”</w:t>
       </w:r>
     </w:p>
     <w:p>
@@ -4373,16 +4232,7 @@
           <w:bCs/>
           <w:color w:val="4472C4" w:themeColor="accent1"/>
         </w:rPr>
-        <w:t>Baseline intraperitoneal insulin (ITT) and glucose tolerance tests(GTT) were assessed at young adulthood towards the end of the NCD diet period (PND 60-70, in that order).</w:t>
-      </w:r>
-      <w:r>
-        <w:rPr>
-          <w:rFonts w:ascii="Times New Roman" w:hAnsi="Times New Roman" w:cs="Times New Roman"/>
-          <w:b/>
-          <w:bCs/>
-          <w:color w:val="4472C4" w:themeColor="accent1"/>
-        </w:rPr>
-        <w:t>”</w:t>
+        <w:t>Baseline intraperitoneal insulin (ITT) and glucose tolerance tests(GTT) were assessed at young adulthood towards the end of the NCD diet period (PND 60-70, in that order).”</w:t>
       </w:r>
     </w:p>
     <w:p>
@@ -4498,27 +4348,7 @@
           <w:color w:val="000000" w:themeColor="text1"/>
           <w:shd w:val="clear" w:color="auto" w:fill="FFFFFF"/>
         </w:rPr>
-        <w:t xml:space="preserve">The randomization is an interesting issue, but if there is anticipatory </w:t>
-      </w:r>
-      <w:proofErr w:type="gramStart"/>
-      <w:r>
-        <w:rPr>
-          <w:rFonts w:ascii="Times New Roman" w:eastAsia="Times New Roman" w:hAnsi="Times New Roman" w:cs="Times New Roman"/>
-          <w:b/>
-          <w:color w:val="000000" w:themeColor="text1"/>
-          <w:shd w:val="clear" w:color="auto" w:fill="FFFFFF"/>
-        </w:rPr>
-        <w:t>stress</w:t>
-      </w:r>
-      <w:proofErr w:type="gramEnd"/>
-      <w:r>
-        <w:rPr>
-          <w:rFonts w:ascii="Times New Roman" w:eastAsia="Times New Roman" w:hAnsi="Times New Roman" w:cs="Times New Roman"/>
-          <w:b/>
-          <w:color w:val="000000" w:themeColor="text1"/>
-          <w:shd w:val="clear" w:color="auto" w:fill="FFFFFF"/>
-        </w:rPr>
-        <w:t xml:space="preserve"> we wanted to normalize this as well</w:t>
+        <w:t>The randomization is an interesting issue, but if there is anticipatory stress we wanted to normalize this as well</w:t>
       </w:r>
       <w:r>
         <w:rPr>
@@ -4770,34 +4600,16 @@
           <w:color w:val="000000" w:themeColor="text1"/>
           <w:shd w:val="clear" w:color="auto" w:fill="FFFFFF"/>
         </w:rPr>
-        <w:t xml:space="preserve"> </w:t>
-      </w:r>
-      <w:r>
-        <w:rPr>
-          <w:rFonts w:ascii="Times New Roman" w:eastAsia="Times New Roman" w:hAnsi="Times New Roman" w:cs="Times New Roman"/>
-          <w:b/>
-          <w:color w:val="000000" w:themeColor="text1"/>
-          <w:shd w:val="clear" w:color="auto" w:fill="FFFFFF"/>
-        </w:rPr>
-        <w:t xml:space="preserve">compared age-matched pregnant and non-pregnant female mice of the same strain used in the current </w:t>
-      </w:r>
-      <w:r>
-        <w:rPr>
-          <w:rFonts w:ascii="Times New Roman" w:eastAsia="Times New Roman" w:hAnsi="Times New Roman" w:cs="Times New Roman"/>
-          <w:b/>
-          <w:color w:val="000000" w:themeColor="text1"/>
-          <w:shd w:val="clear" w:color="auto" w:fill="FFFFFF"/>
-        </w:rPr>
-        <w:t>study (</w:t>
-      </w:r>
-      <w:r>
-        <w:rPr>
-          <w:rFonts w:ascii="Times New Roman" w:eastAsia="Times New Roman" w:hAnsi="Times New Roman" w:cs="Times New Roman"/>
-          <w:b/>
-          <w:color w:val="000000" w:themeColor="text1"/>
-          <w:shd w:val="clear" w:color="auto" w:fill="FFFFFF"/>
-        </w:rPr>
-        <w:t>C57B</w:t>
+        <w:t xml:space="preserve"> compared age-matched pregnant and non-pregnant female mice of the same strain used in the current </w:t>
+      </w:r>
+      <w:r>
+        <w:rPr>
+          <w:rFonts w:ascii="Times New Roman" w:eastAsia="Times New Roman" w:hAnsi="Times New Roman" w:cs="Times New Roman"/>
+          <w:b/>
+          <w:color w:val="000000" w:themeColor="text1"/>
+          <w:shd w:val="clear" w:color="auto" w:fill="FFFFFF"/>
+        </w:rPr>
+        <w:t>study (C57B</w:t>
       </w:r>
       <w:r>
         <w:rPr>
@@ -4824,16 +4636,7 @@
           <w:color w:val="000000" w:themeColor="text1"/>
           <w:shd w:val="clear" w:color="auto" w:fill="FFFFFF"/>
         </w:rPr>
-        <w:t>6J</w:t>
-      </w:r>
-      <w:r>
-        <w:rPr>
-          <w:rFonts w:ascii="Times New Roman" w:eastAsia="Times New Roman" w:hAnsi="Times New Roman" w:cs="Times New Roman"/>
-          <w:b/>
-          <w:color w:val="000000" w:themeColor="text1"/>
-          <w:shd w:val="clear" w:color="auto" w:fill="FFFFFF"/>
-        </w:rPr>
-        <w:t xml:space="preserve">). Meal events and duration of meals increased in pregnant dams, but percent of food intake </w:t>
+        <w:t xml:space="preserve">6J). Meal events and duration of meals increased in pregnant dams, but percent of food intake </w:t>
       </w:r>
       <w:r>
         <w:rPr>
@@ -5118,53 +4921,36 @@
           <w:color w:val="222222"/>
           <w:shd w:val="clear" w:color="auto" w:fill="FFFFFF"/>
         </w:rPr>
-        <w:t xml:space="preserve">It is important to understand the energy intake in the dams. Did eTRF eat less than the ad </w:t>
-      </w:r>
-      <w:r>
+        <w:t>It is important to understand the energy intake in the dams. Did eTRF eat less than the ad libitum or did they compensate when food was available and consume the same energy as the ad libitum fed dams?</w:t>
+      </w:r>
+    </w:p>
+    <w:p>
+      <w:pPr>
+        <w:pStyle w:val="ListParagraph"/>
         <w:rPr>
           <w:rFonts w:ascii="Times New Roman" w:eastAsia="Times New Roman" w:hAnsi="Times New Roman" w:cs="Times New Roman"/>
           <w:color w:val="222222"/>
           <w:shd w:val="clear" w:color="auto" w:fill="FFFFFF"/>
         </w:rPr>
-        <w:t>libitum or did they compensate when food was available and consume the same energy as the ad libitum fed dams?</w:t>
-      </w:r>
-    </w:p>
-    <w:p>
-      <w:pPr>
-        <w:pStyle w:val="ListParagraph"/>
-        <w:rPr>
-          <w:rFonts w:ascii="Times New Roman" w:eastAsia="Times New Roman" w:hAnsi="Times New Roman" w:cs="Times New Roman"/>
-          <w:color w:val="222222"/>
-          <w:shd w:val="clear" w:color="auto" w:fill="FFFFFF"/>
-        </w:rPr>
-      </w:pPr>
-    </w:p>
-    <w:p>
-      <w:pPr>
-        <w:rPr>
-          <w:rFonts w:ascii="Times New Roman" w:eastAsia="Times New Roman" w:hAnsi="Times New Roman" w:cs="Times New Roman"/>
-          <w:b/>
-          <w:color w:val="000000" w:themeColor="text1"/>
-          <w:shd w:val="clear" w:color="auto" w:fill="FFFFFF"/>
-        </w:rPr>
-      </w:pPr>
-      <w:r>
-        <w:rPr>
-          <w:rFonts w:ascii="Times New Roman" w:eastAsia="Times New Roman" w:hAnsi="Times New Roman" w:cs="Times New Roman"/>
-          <w:b/>
-          <w:color w:val="000000" w:themeColor="text1"/>
-          <w:shd w:val="clear" w:color="auto" w:fill="FFFFFF"/>
-        </w:rPr>
-        <w:t xml:space="preserve">We have measured </w:t>
-      </w:r>
-      <w:r>
-        <w:rPr>
-          <w:rFonts w:ascii="Times New Roman" w:eastAsia="Times New Roman" w:hAnsi="Times New Roman" w:cs="Times New Roman"/>
-          <w:b/>
-          <w:color w:val="000000" w:themeColor="text1"/>
-          <w:shd w:val="clear" w:color="auto" w:fill="FFFFFF"/>
-        </w:rPr>
-        <w:t>the effect of this intervention on the dams</w:t>
+      </w:pPr>
+    </w:p>
+    <w:p>
+      <w:pPr>
+        <w:rPr>
+          <w:rFonts w:ascii="Times New Roman" w:eastAsia="Times New Roman" w:hAnsi="Times New Roman" w:cs="Times New Roman"/>
+          <w:b/>
+          <w:color w:val="000000" w:themeColor="text1"/>
+          <w:shd w:val="clear" w:color="auto" w:fill="FFFFFF"/>
+        </w:rPr>
+      </w:pPr>
+      <w:r>
+        <w:rPr>
+          <w:rFonts w:ascii="Times New Roman" w:eastAsia="Times New Roman" w:hAnsi="Times New Roman" w:cs="Times New Roman"/>
+          <w:b/>
+          <w:color w:val="000000" w:themeColor="text1"/>
+          <w:shd w:val="clear" w:color="auto" w:fill="FFFFFF"/>
+        </w:rPr>
+        <w:t>We have measured the effect of this intervention on the dams</w:t>
       </w:r>
       <w:r>
         <w:rPr>
@@ -5804,7 +5590,7 @@
               </wp:anchor>
             </w:drawing>
           </mc:Choice>
-          <mc:Fallback>
+          <mc:Fallback xmlns:w16sdtdh="http://schemas.microsoft.com/office/word/2020/wordml/sdtdatahash" xmlns:w16="http://schemas.microsoft.com/office/word/2018/wordml" xmlns:w16cex="http://schemas.microsoft.com/office/word/2018/wordml/cex" xmlns:oel="http://schemas.microsoft.com/office/2019/extlst">
             <w:pict>
               <v:shapetype w14:anchorId="3DD2C796" id="_x0000_t202" coordsize="21600,21600" o:spt="202" path="m,l,21600r21600,l21600,xe">
                 <v:stroke joinstyle="miter"/>
@@ -5834,7 +5620,7 @@
                                     <pic:cNvPicPr/>
                                   </pic:nvPicPr>
                                   <pic:blipFill>
-                                    <a:blip r:embed="rId6">
+                                    <a:blip r:embed="rId8">
                                       <a:extLst>
                                         <a:ext uri="{28A0092B-C50C-407E-A947-70E740481C1C}">
                                           <a14:useLocalDpi xmlns:a14="http://schemas.microsoft.com/office/drawing/2010/main" val="0"/>
@@ -5880,7 +5666,7 @@
                                     <pic:cNvPicPr/>
                                   </pic:nvPicPr>
                                   <pic:blipFill>
-                                    <a:blip r:embed="rId7">
+                                    <a:blip r:embed="rId9">
                                       <a:extLst>
                                         <a:ext uri="{28A0092B-C50C-407E-A947-70E740481C1C}">
                                           <a14:useLocalDpi xmlns:a14="http://schemas.microsoft.com/office/drawing/2010/main" val="0"/>
@@ -5999,15 +5785,7 @@
           <w:b/>
           <w:color w:val="000000" w:themeColor="text1"/>
         </w:rPr>
-        <w:t xml:space="preserve">We respectfully disagree </w:t>
-      </w:r>
-      <w:r>
-        <w:rPr>
-          <w:rFonts w:ascii="Times New Roman" w:eastAsia="Times New Roman" w:hAnsi="Times New Roman" w:cs="Times New Roman"/>
-          <w:b/>
-          <w:color w:val="000000" w:themeColor="text1"/>
-        </w:rPr>
-        <w:t xml:space="preserve">that </w:t>
+        <w:t xml:space="preserve">We respectfully disagree that </w:t>
       </w:r>
       <w:r>
         <w:rPr>
@@ -6183,15 +5961,7 @@
           <w:b/>
           <w:color w:val="000000" w:themeColor="text1"/>
         </w:rPr>
-        <w:t xml:space="preserve"> i</w:t>
-      </w:r>
-      <w:r>
-        <w:rPr>
-          <w:rFonts w:ascii="Times New Roman" w:eastAsia="Times New Roman" w:hAnsi="Times New Roman" w:cs="Times New Roman"/>
-          <w:b/>
-          <w:color w:val="000000" w:themeColor="text1"/>
-        </w:rPr>
-        <w:t xml:space="preserve">n the context of the GTT and ITT.  We have clarified that point in the revised manuscript.  In terms of which comparisons, we have </w:t>
+        <w:t xml:space="preserve"> in the context of the GTT and ITT.  We have clarified that point in the revised manuscript.  In terms of which comparisons, we have </w:t>
       </w:r>
       <w:proofErr w:type="gramStart"/>
       <w:r>
@@ -6385,7 +6155,25 @@
           <w:b/>
           <w:color w:val="4472C4" w:themeColor="accent1"/>
         </w:rPr>
-        <w:t>=0.20) while eTRF males</w:t>
+        <w:t xml:space="preserve">=0.20) while </w:t>
+      </w:r>
+      <w:proofErr w:type="spellStart"/>
+      <w:r>
+        <w:rPr>
+          <w:rFonts w:ascii="Times New Roman" w:hAnsi="Times New Roman" w:cs="Times New Roman"/>
+          <w:b/>
+          <w:color w:val="4472C4" w:themeColor="accent1"/>
+        </w:rPr>
+        <w:t>eTRF</w:t>
+      </w:r>
+      <w:proofErr w:type="spellEnd"/>
+      <w:r>
+        <w:rPr>
+          <w:rFonts w:ascii="Times New Roman" w:hAnsi="Times New Roman" w:cs="Times New Roman"/>
+          <w:b/>
+          <w:color w:val="4472C4" w:themeColor="accent1"/>
+        </w:rPr>
+        <w:t xml:space="preserve"> males</w:t>
       </w:r>
       <w:r>
         <w:rPr>
@@ -6648,25 +6436,7 @@
           <w:b/>
           <w:color w:val="000000" w:themeColor="text1"/>
         </w:rPr>
-        <w:t xml:space="preserve">, which in and of itself reflects a difference in islet physiology.  Our aim was to fulsomely present these data in several </w:t>
-      </w:r>
-      <w:proofErr w:type="gramStart"/>
-      <w:r>
-        <w:rPr>
-          <w:rFonts w:ascii="Times New Roman" w:eastAsia="Times New Roman" w:hAnsi="Times New Roman" w:cs="Times New Roman"/>
-          <w:b/>
-          <w:color w:val="000000" w:themeColor="text1"/>
-        </w:rPr>
-        <w:t>ways, and</w:t>
-      </w:r>
-      <w:proofErr w:type="gramEnd"/>
-      <w:r>
-        <w:rPr>
-          <w:rFonts w:ascii="Times New Roman" w:eastAsia="Times New Roman" w:hAnsi="Times New Roman" w:cs="Times New Roman"/>
-          <w:b/>
-          <w:color w:val="000000" w:themeColor="text1"/>
-        </w:rPr>
-        <w:t xml:space="preserve"> leave the conclusion to the reader</w:t>
+        <w:t>, which in and of itself reflects a difference in islet physiology.  Our aim was to fulsomely present these data in several ways, and leave the conclusion to the reader</w:t>
       </w:r>
       <w:r>
         <w:rPr>
@@ -14067,7 +13837,7 @@
           <w:color w:val="4472C4" w:themeColor="accent1"/>
         </w:rPr>
         <w:pict w14:anchorId="3D46D24F">
-          <v:rect id="_x0000_i1025" alt="" style="width:450.2pt;height:.05pt;mso-width-percent:0;mso-height-percent:0;mso-width-percent:0;mso-height-percent:0" o:hrpct="962" o:hralign="center" o:hrstd="t" o:hr="t" fillcolor="#a0a0a0" stroked="f"/>
+          <v:rect id="_x0000_i1025" alt="" style="width:432.9pt;height:.05pt;mso-width-percent:0;mso-height-percent:0;mso-width-percent:0;mso-height-percent:0" o:hrpct="925" o:hralign="center" o:hrstd="t" o:hr="t" fillcolor="#a0a0a0" stroked="f"/>
         </w:pict>
       </w:r>
     </w:p>
@@ -14201,15 +13971,7 @@
           <w:b/>
           <w:color w:val="000000" w:themeColor="text1"/>
         </w:rPr>
-        <w:t xml:space="preserve">Phenotypes were </w:t>
-      </w:r>
-      <w:r>
-        <w:rPr>
-          <w:rFonts w:ascii="Times New Roman" w:hAnsi="Times New Roman" w:cs="Times New Roman"/>
-          <w:b/>
-          <w:color w:val="000000" w:themeColor="text1"/>
-        </w:rPr>
-        <w:t>robustly replicable across both</w:t>
+        <w:t>Phenotypes were robustly replicable across both</w:t>
       </w:r>
       <w:r>
         <w:rPr>
@@ -14454,6 +14216,22 @@
           <w:b/>
           <w:color w:val="000000" w:themeColor="text1"/>
         </w:rPr>
+        <w:t xml:space="preserve"> we had </w:t>
+      </w:r>
+      <w:r>
+        <w:rPr>
+          <w:rFonts w:ascii="Times New Roman" w:hAnsi="Times New Roman" w:cs="Times New Roman"/>
+          <w:b/>
+          <w:color w:val="000000" w:themeColor="text1"/>
+        </w:rPr>
+        <w:t>only decided to complete this provisional experiment</w:t>
+      </w:r>
+      <w:r>
+        <w:rPr>
+          <w:rFonts w:ascii="Times New Roman" w:hAnsi="Times New Roman" w:cs="Times New Roman"/>
+          <w:b/>
+          <w:color w:val="000000" w:themeColor="text1"/>
+        </w:rPr>
         <w:t xml:space="preserve"> </w:t>
       </w:r>
       <w:r>
@@ -14462,15 +14240,7 @@
           <w:b/>
           <w:color w:val="000000" w:themeColor="text1"/>
         </w:rPr>
-        <w:t xml:space="preserve">we had </w:t>
-      </w:r>
-      <w:r>
-        <w:rPr>
-          <w:rFonts w:ascii="Times New Roman" w:hAnsi="Times New Roman" w:cs="Times New Roman"/>
-          <w:b/>
-          <w:color w:val="000000" w:themeColor="text1"/>
-        </w:rPr>
-        <w:t>only decided to complete this provisional experiment</w:t>
+        <w:t>after</w:t>
       </w:r>
       <w:r>
         <w:rPr>
@@ -14486,7 +14256,39 @@
           <w:b/>
           <w:color w:val="000000" w:themeColor="text1"/>
         </w:rPr>
-        <w:t>after</w:t>
+        <w:t>the</w:t>
+      </w:r>
+      <w:r>
+        <w:rPr>
+          <w:rFonts w:ascii="Times New Roman" w:hAnsi="Times New Roman" w:cs="Times New Roman"/>
+          <w:b/>
+          <w:color w:val="000000" w:themeColor="text1"/>
+        </w:rPr>
+        <w:t xml:space="preserve"> replication</w:t>
+      </w:r>
+      <w:r>
+        <w:rPr>
+          <w:rFonts w:ascii="Times New Roman" w:hAnsi="Times New Roman" w:cs="Times New Roman"/>
+          <w:b/>
+          <w:color w:val="000000" w:themeColor="text1"/>
+        </w:rPr>
+        <w:t xml:space="preserve"> of the </w:t>
+      </w:r>
+      <w:r>
+        <w:rPr>
+          <w:rFonts w:ascii="Times New Roman" w:hAnsi="Times New Roman" w:cs="Times New Roman"/>
+          <w:b/>
+          <w:color w:val="000000" w:themeColor="text1"/>
+        </w:rPr>
+        <w:t>GTT</w:t>
+      </w:r>
+      <w:r>
+        <w:rPr>
+          <w:rFonts w:ascii="Times New Roman" w:hAnsi="Times New Roman" w:cs="Times New Roman"/>
+          <w:b/>
+          <w:color w:val="000000" w:themeColor="text1"/>
+        </w:rPr>
+        <w:t xml:space="preserve"> and ITT</w:t>
       </w:r>
       <w:r>
         <w:rPr>
@@ -14502,39 +14304,174 @@
           <w:b/>
           <w:color w:val="000000" w:themeColor="text1"/>
         </w:rPr>
-        <w:t>the</w:t>
-      </w:r>
-      <w:r>
-        <w:rPr>
-          <w:rFonts w:ascii="Times New Roman" w:hAnsi="Times New Roman" w:cs="Times New Roman"/>
-          <w:b/>
-          <w:color w:val="000000" w:themeColor="text1"/>
-        </w:rPr>
-        <w:t xml:space="preserve"> replication</w:t>
-      </w:r>
-      <w:r>
-        <w:rPr>
-          <w:rFonts w:ascii="Times New Roman" w:hAnsi="Times New Roman" w:cs="Times New Roman"/>
-          <w:b/>
-          <w:color w:val="000000" w:themeColor="text1"/>
-        </w:rPr>
-        <w:t xml:space="preserve"> of the </w:t>
-      </w:r>
-      <w:r>
-        <w:rPr>
-          <w:rFonts w:ascii="Times New Roman" w:hAnsi="Times New Roman" w:cs="Times New Roman"/>
-          <w:b/>
-          <w:color w:val="000000" w:themeColor="text1"/>
-        </w:rPr>
-        <w:t>GTT</w:t>
-      </w:r>
-      <w:r>
-        <w:rPr>
-          <w:rFonts w:ascii="Times New Roman" w:hAnsi="Times New Roman" w:cs="Times New Roman"/>
-          <w:b/>
-          <w:color w:val="000000" w:themeColor="text1"/>
-        </w:rPr>
-        <w:t xml:space="preserve"> and ITT</w:t>
+        <w:t>results from</w:t>
+      </w:r>
+      <w:r>
+        <w:rPr>
+          <w:rFonts w:ascii="Times New Roman" w:hAnsi="Times New Roman" w:cs="Times New Roman"/>
+          <w:b/>
+          <w:color w:val="000000" w:themeColor="text1"/>
+        </w:rPr>
+        <w:t xml:space="preserve"> the first </w:t>
+      </w:r>
+      <w:r>
+        <w:rPr>
+          <w:rFonts w:ascii="Times New Roman" w:hAnsi="Times New Roman" w:cs="Times New Roman"/>
+          <w:b/>
+          <w:color w:val="000000" w:themeColor="text1"/>
+        </w:rPr>
+        <w:t xml:space="preserve">two </w:t>
+      </w:r>
+      <w:r>
+        <w:rPr>
+          <w:rFonts w:ascii="Times New Roman" w:hAnsi="Times New Roman" w:cs="Times New Roman"/>
+          <w:b/>
+          <w:color w:val="000000" w:themeColor="text1"/>
+        </w:rPr>
+        <w:t>cohort</w:t>
+      </w:r>
+      <w:r>
+        <w:rPr>
+          <w:rFonts w:ascii="Times New Roman" w:hAnsi="Times New Roman" w:cs="Times New Roman"/>
+          <w:b/>
+          <w:color w:val="000000" w:themeColor="text1"/>
+        </w:rPr>
+        <w:t>s</w:t>
+      </w:r>
+      <w:r>
+        <w:rPr>
+          <w:rFonts w:ascii="Times New Roman" w:hAnsi="Times New Roman" w:cs="Times New Roman"/>
+          <w:b/>
+          <w:color w:val="000000" w:themeColor="text1"/>
+        </w:rPr>
+        <w:t xml:space="preserve"> on page 7, line 12</w:t>
+      </w:r>
+      <w:r>
+        <w:rPr>
+          <w:rFonts w:ascii="Times New Roman" w:hAnsi="Times New Roman" w:cs="Times New Roman"/>
+          <w:b/>
+          <w:color w:val="000000" w:themeColor="text1"/>
+        </w:rPr>
+        <w:t>3</w:t>
+      </w:r>
+      <w:r>
+        <w:rPr>
+          <w:rFonts w:ascii="Times New Roman" w:hAnsi="Times New Roman" w:cs="Times New Roman"/>
+          <w:b/>
+          <w:color w:val="000000" w:themeColor="text1"/>
+        </w:rPr>
+        <w:t>-12</w:t>
+      </w:r>
+      <w:r>
+        <w:rPr>
+          <w:rFonts w:ascii="Times New Roman" w:hAnsi="Times New Roman" w:cs="Times New Roman"/>
+          <w:b/>
+          <w:color w:val="000000" w:themeColor="text1"/>
+        </w:rPr>
+        <w:t>6</w:t>
+      </w:r>
+      <w:r>
+        <w:rPr>
+          <w:rFonts w:ascii="Times New Roman" w:hAnsi="Times New Roman" w:cs="Times New Roman"/>
+          <w:b/>
+          <w:color w:val="000000" w:themeColor="text1"/>
+        </w:rPr>
+        <w:t>.</w:t>
+      </w:r>
+      <w:r>
+        <w:rPr>
+          <w:rFonts w:ascii="Times New Roman" w:hAnsi="Times New Roman" w:cs="Times New Roman"/>
+          <w:b/>
+          <w:color w:val="4472C4" w:themeColor="accent1"/>
+        </w:rPr>
+        <w:t>:</w:t>
+      </w:r>
+    </w:p>
+    <w:p>
+      <w:pPr>
+        <w:rPr>
+          <w:rFonts w:ascii="Times New Roman" w:hAnsi="Times New Roman" w:cs="Times New Roman"/>
+          <w:b/>
+          <w:color w:val="4472C4" w:themeColor="accent1"/>
+        </w:rPr>
+      </w:pPr>
+    </w:p>
+    <w:p>
+      <w:pPr>
+        <w:ind w:left="720"/>
+        <w:rPr>
+          <w:rFonts w:ascii="Times New Roman" w:hAnsi="Times New Roman" w:cs="Times New Roman"/>
+          <w:b/>
+          <w:color w:val="4472C4" w:themeColor="accent1"/>
+        </w:rPr>
+      </w:pPr>
+      <w:r>
+        <w:rPr>
+          <w:rFonts w:ascii="Times New Roman" w:hAnsi="Times New Roman" w:cs="Times New Roman"/>
+          <w:b/>
+          <w:color w:val="4472C4" w:themeColor="accent1"/>
+        </w:rPr>
+        <w:t xml:space="preserve"> “</w:t>
+      </w:r>
+      <w:r>
+        <w:rPr>
+          <w:rFonts w:ascii="Times New Roman" w:hAnsi="Times New Roman" w:cs="Times New Roman"/>
+          <w:b/>
+          <w:bCs/>
+          <w:color w:val="4472C4" w:themeColor="accent1"/>
+        </w:rPr>
+        <w:t>This study was completed in two independent cohorts of animals. The phenotypes noted in offspring were highly consistent between cohorts. Therefore, data shown is the combined total from cohorts one and two and statistical tests do not include effects of cohort in the model.”</w:t>
+      </w:r>
+    </w:p>
+    <w:p>
+      <w:pPr>
+        <w:rPr>
+          <w:rFonts w:ascii="Times New Roman" w:hAnsi="Times New Roman" w:cs="Times New Roman"/>
+          <w:b/>
+          <w:color w:val="000000" w:themeColor="text1"/>
+        </w:rPr>
+      </w:pPr>
+    </w:p>
+    <w:p>
+      <w:pPr>
+        <w:rPr>
+          <w:rFonts w:ascii="Times New Roman" w:hAnsi="Times New Roman" w:cs="Times New Roman"/>
+          <w:b/>
+          <w:color w:val="000000" w:themeColor="text1"/>
+        </w:rPr>
+      </w:pPr>
+      <w:r>
+        <w:rPr>
+          <w:rFonts w:ascii="Times New Roman" w:hAnsi="Times New Roman" w:cs="Times New Roman"/>
+          <w:b/>
+          <w:color w:val="000000" w:themeColor="text1"/>
+        </w:rPr>
+        <w:t>These data inspired us to</w:t>
+      </w:r>
+      <w:r>
+        <w:rPr>
+          <w:rFonts w:ascii="Times New Roman" w:hAnsi="Times New Roman" w:cs="Times New Roman"/>
+          <w:b/>
+          <w:color w:val="000000" w:themeColor="text1"/>
+        </w:rPr>
+        <w:t xml:space="preserve"> characterize </w:t>
+      </w:r>
+      <w:r>
+        <w:rPr>
+          <w:rFonts w:ascii="Times New Roman" w:hAnsi="Times New Roman" w:cs="Times New Roman"/>
+          <w:b/>
+          <w:i/>
+          <w:color w:val="000000" w:themeColor="text1"/>
+        </w:rPr>
+        <w:t>in vivo</w:t>
+      </w:r>
+      <w:r>
+        <w:rPr>
+          <w:rFonts w:ascii="Times New Roman" w:hAnsi="Times New Roman" w:cs="Times New Roman"/>
+          <w:b/>
+          <w:color w:val="000000" w:themeColor="text1"/>
+        </w:rPr>
+        <w:t xml:space="preserve"> glucose stimulated insulin secretion</w:t>
       </w:r>
       <w:r>
         <w:rPr>
@@ -14550,23 +14487,7 @@
           <w:b/>
           <w:color w:val="000000" w:themeColor="text1"/>
         </w:rPr>
-        <w:t>results from</w:t>
-      </w:r>
-      <w:r>
-        <w:rPr>
-          <w:rFonts w:ascii="Times New Roman" w:hAnsi="Times New Roman" w:cs="Times New Roman"/>
-          <w:b/>
-          <w:color w:val="000000" w:themeColor="text1"/>
-        </w:rPr>
-        <w:t xml:space="preserve"> the first </w:t>
-      </w:r>
-      <w:r>
-        <w:rPr>
-          <w:rFonts w:ascii="Times New Roman" w:hAnsi="Times New Roman" w:cs="Times New Roman"/>
-          <w:b/>
-          <w:color w:val="000000" w:themeColor="text1"/>
-        </w:rPr>
-        <w:t xml:space="preserve">two </w:t>
+        <w:t xml:space="preserve">further in the second </w:t>
       </w:r>
       <w:r>
         <w:rPr>
@@ -14582,6 +14503,30 @@
           <w:b/>
           <w:color w:val="000000" w:themeColor="text1"/>
         </w:rPr>
+        <w:t xml:space="preserve"> by a more exploratory analysis of insulin secretion</w:t>
+      </w:r>
+      <w:r>
+        <w:rPr>
+          <w:rFonts w:ascii="Times New Roman" w:hAnsi="Times New Roman" w:cs="Times New Roman"/>
+          <w:b/>
+          <w:color w:val="000000" w:themeColor="text1"/>
+        </w:rPr>
+        <w:t>.</w:t>
+      </w:r>
+      <w:r>
+        <w:rPr>
+          <w:rFonts w:ascii="Times New Roman" w:hAnsi="Times New Roman" w:cs="Times New Roman"/>
+          <w:b/>
+          <w:color w:val="000000" w:themeColor="text1"/>
+        </w:rPr>
+        <w:t xml:space="preserve">  We agree that these insulin secretion results, standing alone are somewhat les</w:t>
+      </w:r>
+      <w:r>
+        <w:rPr>
+          <w:rFonts w:ascii="Times New Roman" w:hAnsi="Times New Roman" w:cs="Times New Roman"/>
+          <w:b/>
+          <w:color w:val="000000" w:themeColor="text1"/>
+        </w:rPr>
         <w:t>s</w:t>
       </w:r>
       <w:r>
@@ -14590,205 +14535,6 @@
           <w:b/>
           <w:color w:val="000000" w:themeColor="text1"/>
         </w:rPr>
-        <w:t xml:space="preserve"> on page 7, line 12</w:t>
-      </w:r>
-      <w:r>
-        <w:rPr>
-          <w:rFonts w:ascii="Times New Roman" w:hAnsi="Times New Roman" w:cs="Times New Roman"/>
-          <w:b/>
-          <w:color w:val="000000" w:themeColor="text1"/>
-        </w:rPr>
-        <w:t>3</w:t>
-      </w:r>
-      <w:r>
-        <w:rPr>
-          <w:rFonts w:ascii="Times New Roman" w:hAnsi="Times New Roman" w:cs="Times New Roman"/>
-          <w:b/>
-          <w:color w:val="000000" w:themeColor="text1"/>
-        </w:rPr>
-        <w:t>-12</w:t>
-      </w:r>
-      <w:r>
-        <w:rPr>
-          <w:rFonts w:ascii="Times New Roman" w:hAnsi="Times New Roman" w:cs="Times New Roman"/>
-          <w:b/>
-          <w:color w:val="000000" w:themeColor="text1"/>
-        </w:rPr>
-        <w:t>6</w:t>
-      </w:r>
-      <w:r>
-        <w:rPr>
-          <w:rFonts w:ascii="Times New Roman" w:hAnsi="Times New Roman" w:cs="Times New Roman"/>
-          <w:b/>
-          <w:color w:val="000000" w:themeColor="text1"/>
-        </w:rPr>
-        <w:t>.</w:t>
-      </w:r>
-      <w:r>
-        <w:rPr>
-          <w:rFonts w:ascii="Times New Roman" w:hAnsi="Times New Roman" w:cs="Times New Roman"/>
-          <w:b/>
-          <w:color w:val="4472C4" w:themeColor="accent1"/>
-        </w:rPr>
-        <w:t>:</w:t>
-      </w:r>
-    </w:p>
-    <w:p>
-      <w:pPr>
-        <w:rPr>
-          <w:rFonts w:ascii="Times New Roman" w:hAnsi="Times New Roman" w:cs="Times New Roman"/>
-          <w:b/>
-          <w:color w:val="4472C4" w:themeColor="accent1"/>
-        </w:rPr>
-      </w:pPr>
-    </w:p>
-    <w:p>
-      <w:pPr>
-        <w:ind w:left="720"/>
-        <w:rPr>
-          <w:rFonts w:ascii="Times New Roman" w:hAnsi="Times New Roman" w:cs="Times New Roman"/>
-          <w:b/>
-          <w:color w:val="4472C4" w:themeColor="accent1"/>
-        </w:rPr>
-      </w:pPr>
-      <w:r>
-        <w:rPr>
-          <w:rFonts w:ascii="Times New Roman" w:hAnsi="Times New Roman" w:cs="Times New Roman"/>
-          <w:b/>
-          <w:color w:val="4472C4" w:themeColor="accent1"/>
-        </w:rPr>
-        <w:t xml:space="preserve"> “</w:t>
-      </w:r>
-      <w:r>
-        <w:rPr>
-          <w:rFonts w:ascii="Times New Roman" w:hAnsi="Times New Roman" w:cs="Times New Roman"/>
-          <w:b/>
-          <w:bCs/>
-          <w:color w:val="4472C4" w:themeColor="accent1"/>
-        </w:rPr>
-        <w:t>This study was completed in two independent cohorts of animals. The phenotypes noted in offspring were highly consistent between cohorts. Therefore, data shown is the combined total from cohorts one and two and statistical tests do not include effects of cohort in the model.”</w:t>
-      </w:r>
-    </w:p>
-    <w:p>
-      <w:pPr>
-        <w:rPr>
-          <w:rFonts w:ascii="Times New Roman" w:hAnsi="Times New Roman" w:cs="Times New Roman"/>
-          <w:b/>
-          <w:color w:val="000000" w:themeColor="text1"/>
-        </w:rPr>
-      </w:pPr>
-    </w:p>
-    <w:p>
-      <w:pPr>
-        <w:rPr>
-          <w:rFonts w:ascii="Times New Roman" w:hAnsi="Times New Roman" w:cs="Times New Roman"/>
-          <w:b/>
-          <w:color w:val="000000" w:themeColor="text1"/>
-        </w:rPr>
-      </w:pPr>
-      <w:r>
-        <w:rPr>
-          <w:rFonts w:ascii="Times New Roman" w:hAnsi="Times New Roman" w:cs="Times New Roman"/>
-          <w:b/>
-          <w:color w:val="000000" w:themeColor="text1"/>
-        </w:rPr>
-        <w:t>These data inspired us to</w:t>
-      </w:r>
-      <w:r>
-        <w:rPr>
-          <w:rFonts w:ascii="Times New Roman" w:hAnsi="Times New Roman" w:cs="Times New Roman"/>
-          <w:b/>
-          <w:color w:val="000000" w:themeColor="text1"/>
-        </w:rPr>
-        <w:t xml:space="preserve"> </w:t>
-      </w:r>
-      <w:r>
-        <w:rPr>
-          <w:rFonts w:ascii="Times New Roman" w:hAnsi="Times New Roman" w:cs="Times New Roman"/>
-          <w:b/>
-          <w:color w:val="000000" w:themeColor="text1"/>
-        </w:rPr>
-        <w:t xml:space="preserve">characterize </w:t>
-      </w:r>
-      <w:r>
-        <w:rPr>
-          <w:rFonts w:ascii="Times New Roman" w:hAnsi="Times New Roman" w:cs="Times New Roman"/>
-          <w:b/>
-          <w:i/>
-          <w:color w:val="000000" w:themeColor="text1"/>
-        </w:rPr>
-        <w:t>in vivo</w:t>
-      </w:r>
-      <w:r>
-        <w:rPr>
-          <w:rFonts w:ascii="Times New Roman" w:hAnsi="Times New Roman" w:cs="Times New Roman"/>
-          <w:b/>
-          <w:color w:val="000000" w:themeColor="text1"/>
-        </w:rPr>
-        <w:t xml:space="preserve"> glucose stimulated insulin secretion</w:t>
-      </w:r>
-      <w:r>
-        <w:rPr>
-          <w:rFonts w:ascii="Times New Roman" w:hAnsi="Times New Roman" w:cs="Times New Roman"/>
-          <w:b/>
-          <w:color w:val="000000" w:themeColor="text1"/>
-        </w:rPr>
-        <w:t xml:space="preserve"> </w:t>
-      </w:r>
-      <w:r>
-        <w:rPr>
-          <w:rFonts w:ascii="Times New Roman" w:hAnsi="Times New Roman" w:cs="Times New Roman"/>
-          <w:b/>
-          <w:color w:val="000000" w:themeColor="text1"/>
-        </w:rPr>
-        <w:t xml:space="preserve">further in the second </w:t>
-      </w:r>
-      <w:r>
-        <w:rPr>
-          <w:rFonts w:ascii="Times New Roman" w:hAnsi="Times New Roman" w:cs="Times New Roman"/>
-          <w:b/>
-          <w:color w:val="000000" w:themeColor="text1"/>
-        </w:rPr>
-        <w:t>cohort</w:t>
-      </w:r>
-      <w:r>
-        <w:rPr>
-          <w:rFonts w:ascii="Times New Roman" w:hAnsi="Times New Roman" w:cs="Times New Roman"/>
-          <w:b/>
-          <w:color w:val="000000" w:themeColor="text1"/>
-        </w:rPr>
-        <w:t xml:space="preserve"> by a more exploratory analysis of insulin secretion</w:t>
-      </w:r>
-      <w:r>
-        <w:rPr>
-          <w:rFonts w:ascii="Times New Roman" w:hAnsi="Times New Roman" w:cs="Times New Roman"/>
-          <w:b/>
-          <w:color w:val="000000" w:themeColor="text1"/>
-        </w:rPr>
-        <w:t>.</w:t>
-      </w:r>
-      <w:r>
-        <w:rPr>
-          <w:rFonts w:ascii="Times New Roman" w:hAnsi="Times New Roman" w:cs="Times New Roman"/>
-          <w:b/>
-          <w:color w:val="000000" w:themeColor="text1"/>
-        </w:rPr>
-        <w:t xml:space="preserve">  We agree that these insulin secretion results, standing alone are somewhat les</w:t>
-      </w:r>
-      <w:r>
-        <w:rPr>
-          <w:rFonts w:ascii="Times New Roman" w:hAnsi="Times New Roman" w:cs="Times New Roman"/>
-          <w:b/>
-          <w:color w:val="000000" w:themeColor="text1"/>
-        </w:rPr>
-        <w:t>s</w:t>
-      </w:r>
-      <w:r>
-        <w:rPr>
-          <w:rFonts w:ascii="Times New Roman" w:hAnsi="Times New Roman" w:cs="Times New Roman"/>
-          <w:b/>
-          <w:color w:val="000000" w:themeColor="text1"/>
-        </w:rPr>
         <w:t xml:space="preserve"> robust than the other </w:t>
       </w:r>
       <w:r>
@@ -14805,15 +14551,7 @@
           <w:b/>
           <w:color w:val="000000" w:themeColor="text1"/>
         </w:rPr>
-        <w:t>, but want to be clear that the majority of the da</w:t>
-      </w:r>
-      <w:r>
-        <w:rPr>
-          <w:rFonts w:ascii="Times New Roman" w:hAnsi="Times New Roman" w:cs="Times New Roman"/>
-          <w:b/>
-          <w:color w:val="000000" w:themeColor="text1"/>
-        </w:rPr>
-        <w:t>ta is n&gt;11/group</w:t>
+        <w:t>, but want to be clear that the majority of the data is n&gt;11/group</w:t>
       </w:r>
       <w:r>
         <w:rPr>
@@ -14861,25 +14599,7 @@
           <w:b/>
           <w:color w:val="000000" w:themeColor="text1"/>
         </w:rPr>
-        <w:t xml:space="preserve"> and a more detailed technical analysis of islet biology.  The physiological characterization of these sex and diet-dependent differences will including islet morphology, studies on isolated islets, a comprehensive survey of incretins and islet communication networks and single-cell RNA sequencing.  We are eager to perform those </w:t>
-      </w:r>
-      <w:proofErr w:type="gramStart"/>
-      <w:r>
-        <w:rPr>
-          <w:rFonts w:ascii="Times New Roman" w:hAnsi="Times New Roman" w:cs="Times New Roman"/>
-          <w:b/>
-          <w:color w:val="000000" w:themeColor="text1"/>
-        </w:rPr>
-        <w:t>studies, but</w:t>
-      </w:r>
-      <w:proofErr w:type="gramEnd"/>
-      <w:r>
-        <w:rPr>
-          <w:rFonts w:ascii="Times New Roman" w:hAnsi="Times New Roman" w:cs="Times New Roman"/>
-          <w:b/>
-          <w:color w:val="000000" w:themeColor="text1"/>
-        </w:rPr>
-        <w:t xml:space="preserve"> are feel those are beyond what we consider reportage of an interesting, robust and relevant phenotype in this manuscript, that of sex specific glucose intolerance in the offspring</w:t>
+        <w:t xml:space="preserve"> and a more detailed technical analysis of islet biology.  The physiological characterization of these sex and diet-dependent differences will including islet morphology, studies on isolated islets, a comprehensive survey of incretins and islet communication networks and single-cell RNA sequencing.  We are eager to perform those studies, but are feel those are beyond what we consider reportage of an interesting, robust and relevant phenotype in this manuscript, that of sex specific glucose intolerance in the offspring</w:t>
       </w:r>
       <w:r>
         <w:rPr>
@@ -15172,15 +14892,7 @@
     </w:p>
     <w:p>
       <w:r>
-        <w:t>therapeutic intervention (</w:t>
-      </w:r>
-      <w:proofErr w:type="gramStart"/>
-      <w:r>
-        <w:t>e.g.</w:t>
-      </w:r>
-      <w:proofErr w:type="gramEnd"/>
-      <w:r>
-        <w:t xml:space="preserve"> metformin/insulin treatment during pregnancy with</w:t>
+        <w:t>therapeutic intervention (e.g. metformin/insulin treatment during pregnancy with</w:t>
       </w:r>
     </w:p>
     <w:p>
@@ -15316,15 +15028,7 @@
     <w:p>
       <w:r>
         <w:lastRenderedPageBreak/>
-        <w:t xml:space="preserve">non-significant trend. These measures are highly </w:t>
-      </w:r>
-      <w:proofErr w:type="gramStart"/>
-      <w:r>
-        <w:t>variable</w:t>
-      </w:r>
-      <w:proofErr w:type="gramEnd"/>
-      <w:r>
-        <w:t xml:space="preserve"> and a trend is not</w:t>
+        <w:t>non-significant trend. These measures are highly variable and a trend is not</w:t>
       </w:r>
     </w:p>
     <w:p>
@@ -15349,15 +15053,7 @@
     </w:p>
     <w:p>
       <w:r>
-        <w:t>- Insulin secretion in response to other substrate (</w:t>
-      </w:r>
-      <w:proofErr w:type="gramStart"/>
-      <w:r>
-        <w:t>e.g.</w:t>
-      </w:r>
-      <w:proofErr w:type="gramEnd"/>
-      <w:r>
-        <w:t xml:space="preserve"> arginine TT)</w:t>
+        <w:t>- Insulin secretion in response to other substrate (e.g. arginine TT)</w:t>
       </w:r>
     </w:p>
     <w:p>
@@ -15393,14 +15089,7 @@
           <w:b/>
           <w:color w:val="000000" w:themeColor="text1"/>
         </w:rPr>
-        <w:t>These are all excellent suggestions, and we appreciate how these studies could further inform what is a novel and un-reported phenotype</w:t>
-      </w:r>
-      <w:r>
-        <w:rPr>
-          <w:b/>
-          <w:color w:val="000000" w:themeColor="text1"/>
-        </w:rPr>
-        <w:t xml:space="preserve">.  Our </w:t>
+        <w:t xml:space="preserve">These are all excellent suggestions, and we appreciate how these studies could further inform what is a novel and un-reported phenotype.  Our </w:t>
       </w:r>
       <w:r>
         <w:rPr>
@@ -15442,21 +15131,7 @@
           <w:b/>
           <w:color w:val="000000" w:themeColor="text1"/>
         </w:rPr>
-        <w:t>.  We agree that th</w:t>
-      </w:r>
-      <w:r>
-        <w:rPr>
-          <w:b/>
-          <w:color w:val="000000" w:themeColor="text1"/>
-        </w:rPr>
-        <w:t xml:space="preserve">e mechanism of </w:t>
-      </w:r>
-      <w:r>
-        <w:rPr>
-          <w:b/>
-          <w:color w:val="000000" w:themeColor="text1"/>
-        </w:rPr>
-        <w:t xml:space="preserve">susceptibility in males (or resilience in females) warrants further study at the physiological, molecular and epigenetic level, but believe those are beyond the scope of the first report of this phenotype.  </w:t>
+        <w:t xml:space="preserve">.  We agree that the mechanism of susceptibility in males (or resilience in females) warrants further study at the physiological, molecular and epigenetic level, but believe those are beyond the scope of the first report of this phenotype.  </w:t>
       </w:r>
       <w:r>
         <w:rPr>
@@ -15584,28 +15259,29 @@
           <w:b/>
           <w:color w:val="000000" w:themeColor="text1"/>
         </w:rPr>
-        <w:t>. However, the resu</w:t>
-      </w:r>
-      <w:r>
-        <w:rPr>
-          <w:b/>
-          <w:color w:val="000000" w:themeColor="text1"/>
-        </w:rPr>
-        <w:t xml:space="preserve">lts had high levels of inter-replicate </w:t>
-      </w:r>
-      <w:r>
-        <w:rPr>
-          <w:b/>
-          <w:color w:val="000000" w:themeColor="text1"/>
-        </w:rPr>
-        <w:t>variability</w:t>
-      </w:r>
-      <w:r>
-        <w:rPr>
-          <w:b/>
-          <w:color w:val="000000" w:themeColor="text1"/>
-        </w:rPr>
-        <w:t xml:space="preserve"> and will require multiple cohorts to be repeated</w:t>
+        <w:t>. However, the results had high levels of inter-replicate variability</w:t>
+      </w:r>
+      <w:r>
+        <w:rPr>
+          <w:b/>
+          <w:color w:val="000000" w:themeColor="text1"/>
+        </w:rPr>
+        <w:t xml:space="preserve"> and </w:t>
+      </w:r>
+      <w:commentRangeStart w:id="0"/>
+      <w:r>
+        <w:rPr>
+          <w:b/>
+          <w:color w:val="000000" w:themeColor="text1"/>
+        </w:rPr>
+        <w:t>will require multiple cohorts to be repeated</w:t>
+      </w:r>
+      <w:commentRangeEnd w:id="0"/>
+      <w:r>
+        <w:rPr>
+          <w:rStyle w:val="CommentReference"/>
+        </w:rPr>
+        <w:commentReference w:id="0"/>
       </w:r>
       <w:r>
         <w:rPr>
@@ -15619,60 +15295,46 @@
           <w:b/>
           <w:color w:val="000000" w:themeColor="text1"/>
         </w:rPr>
+        <w:t xml:space="preserve"> As noted above in the response to reviewer 1, comment 16 we only identified the potential insulin secretion differences after confirmation of impaired glucose tolerance in the context of unimpaired insulin sensitivity in HFD-fed males after the second cohort of mice.</w:t>
+      </w:r>
+      <w:r>
+        <w:rPr>
+          <w:b/>
+          <w:color w:val="000000" w:themeColor="text1"/>
+        </w:rPr>
+        <w:t xml:space="preserve"> This is the primary novel difference we are reporting here.</w:t>
+      </w:r>
+      <w:r>
+        <w:rPr>
+          <w:b/>
+          <w:color w:val="000000" w:themeColor="text1"/>
+        </w:rPr>
+        <w:t xml:space="preserve">  As such </w:t>
+      </w:r>
+      <w:r>
+        <w:rPr>
+          <w:b/>
+          <w:color w:val="000000" w:themeColor="text1"/>
+        </w:rPr>
+        <w:t xml:space="preserve">we agree that </w:t>
+      </w:r>
+      <w:r>
+        <w:rPr>
+          <w:b/>
+          <w:color w:val="000000" w:themeColor="text1"/>
+        </w:rPr>
+        <w:t>the</w:t>
+      </w:r>
+      <w:r>
+        <w:rPr>
+          <w:b/>
+          <w:color w:val="000000" w:themeColor="text1"/>
+        </w:rPr>
         <w:t xml:space="preserve"> </w:t>
       </w:r>
       <w:r>
         <w:rPr>
           <w:b/>
-          <w:color w:val="000000" w:themeColor="text1"/>
-        </w:rPr>
-        <w:t xml:space="preserve">As noted above in the response to reviewer 1, comment 16 we only identified the potential insulin secretion differences after confirmation of impaired glucose tolerance </w:t>
-      </w:r>
-      <w:r>
-        <w:rPr>
-          <w:b/>
-          <w:color w:val="000000" w:themeColor="text1"/>
-        </w:rPr>
-        <w:t>in the context of unimpaired insulin sensitivity in HFD-fed males after the second cohort of mice.</w:t>
-      </w:r>
-      <w:r>
-        <w:rPr>
-          <w:b/>
-          <w:color w:val="000000" w:themeColor="text1"/>
-        </w:rPr>
-        <w:t xml:space="preserve"> This is the primary novel difference we are reporting here.</w:t>
-      </w:r>
-      <w:r>
-        <w:rPr>
-          <w:b/>
-          <w:color w:val="000000" w:themeColor="text1"/>
-        </w:rPr>
-        <w:t xml:space="preserve">  As such </w:t>
-      </w:r>
-      <w:r>
-        <w:rPr>
-          <w:b/>
-          <w:color w:val="000000" w:themeColor="text1"/>
-        </w:rPr>
-        <w:t xml:space="preserve">we agree that </w:t>
-      </w:r>
-      <w:r>
-        <w:rPr>
-          <w:b/>
-          <w:color w:val="000000" w:themeColor="text1"/>
-        </w:rPr>
-        <w:t>the</w:t>
-      </w:r>
-      <w:r>
-        <w:rPr>
-          <w:b/>
-          <w:color w:val="000000" w:themeColor="text1"/>
-        </w:rPr>
-        <w:t xml:space="preserve"> </w:t>
-      </w:r>
-      <w:r>
-        <w:rPr>
-          <w:b/>
           <w:i/>
           <w:color w:val="000000" w:themeColor="text1"/>
         </w:rPr>
@@ -15697,14 +15359,7 @@
           <w:b/>
           <w:color w:val="000000" w:themeColor="text1"/>
         </w:rPr>
-        <w:t xml:space="preserve">which had </w:t>
-      </w:r>
-      <w:r>
-        <w:rPr>
-          <w:b/>
-          <w:color w:val="000000" w:themeColor="text1"/>
-        </w:rPr>
-        <w:t xml:space="preserve">a smaller number of animals is less robust, and the reviewers are correct that we should be more cautious of these interpretations. </w:t>
+        <w:t xml:space="preserve">which had a smaller number of animals is less robust, and the reviewers are correct that we should be more cautious of these interpretations. </w:t>
       </w:r>
       <w:r>
         <w:rPr>
@@ -15787,31 +15442,13 @@
         </w:rPr>
         <w:t>“</w:t>
       </w:r>
-      <w:proofErr w:type="gramStart"/>
-      <w:r>
-        <w:rPr>
-          <w:rFonts w:ascii="Times New Roman" w:hAnsi="Times New Roman" w:cs="Times New Roman"/>
-          <w:b/>
-          <w:color w:val="4472C4" w:themeColor="accent1"/>
-        </w:rPr>
-        <w:t>we</w:t>
-      </w:r>
-      <w:proofErr w:type="gramEnd"/>
-      <w:r>
-        <w:rPr>
-          <w:rFonts w:ascii="Times New Roman" w:hAnsi="Times New Roman" w:cs="Times New Roman"/>
-          <w:b/>
-          <w:color w:val="4472C4" w:themeColor="accent1"/>
-        </w:rPr>
-        <w:t xml:space="preserve"> were not powered to </w:t>
-      </w:r>
-      <w:r>
-        <w:rPr>
-          <w:rFonts w:ascii="Times New Roman" w:hAnsi="Times New Roman" w:cs="Times New Roman"/>
-          <w:b/>
-          <w:color w:val="4472C4" w:themeColor="accent1"/>
-        </w:rPr>
-        <w:t xml:space="preserve">conclusively </w:t>
+      <w:r>
+        <w:rPr>
+          <w:rFonts w:ascii="Times New Roman" w:hAnsi="Times New Roman" w:cs="Times New Roman"/>
+          <w:b/>
+          <w:color w:val="4472C4" w:themeColor="accent1"/>
+        </w:rPr>
+        <w:t xml:space="preserve">we were not powered to conclusively </w:t>
       </w:r>
       <w:r>
         <w:rPr>
@@ -16202,7 +15839,7 @@
                                           <pic:cNvPicPr/>
                                         </pic:nvPicPr>
                                         <pic:blipFill rotWithShape="1">
-                                          <a:blip r:embed="rId8">
+                                          <a:blip r:embed="rId13">
                                             <a:extLst>
                                               <a:ext uri="{28A0092B-C50C-407E-A947-70E740481C1C}">
                                                 <a14:useLocalDpi xmlns:a14="http://schemas.microsoft.com/office/drawing/2010/main" val="0"/>
@@ -16344,23 +15981,7 @@
                                 <w:sz w:val="22"/>
                                 <w:szCs w:val="22"/>
                               </w:rPr>
-                              <w:t xml:space="preserve"> Insulin secretion in response to </w:t>
-                            </w:r>
-                            <w:r>
-                              <w:rPr>
-                                <w:rFonts w:ascii="Times New Roman" w:hAnsi="Times New Roman" w:cs="Times New Roman"/>
-                                <w:sz w:val="22"/>
-                                <w:szCs w:val="22"/>
-                              </w:rPr>
-                              <w:t>2mM glucose</w:t>
-                            </w:r>
-                            <w:r>
-                              <w:rPr>
-                                <w:rFonts w:ascii="Times New Roman" w:hAnsi="Times New Roman" w:cs="Times New Roman"/>
-                                <w:sz w:val="22"/>
-                                <w:szCs w:val="22"/>
-                              </w:rPr>
-                              <w:t xml:space="preserve"> divided by well protein </w:t>
+                              <w:t xml:space="preserve"> Insulin secretion in response to 2mM glucose divided by well protein </w:t>
                             </w:r>
                             <w:r>
                               <w:rPr>
@@ -16447,7 +16068,7 @@
               </wp:anchor>
             </w:drawing>
           </mc:Choice>
-          <mc:Fallback>
+          <mc:Fallback xmlns:w16sdtdh="http://schemas.microsoft.com/office/word/2020/wordml/sdtdatahash" xmlns:w16="http://schemas.microsoft.com/office/word/2018/wordml" xmlns:w16cex="http://schemas.microsoft.com/office/word/2018/wordml/cex" xmlns:oel="http://schemas.microsoft.com/office/2019/extlst">
             <w:pict>
               <v:shape w14:anchorId="38788D31" id="Text Box 4" o:spid="_x0000_s1027" type="#_x0000_t202" style="position:absolute;left:0;text-align:left;margin-left:-22.45pt;margin-top:10.5pt;width:311pt;height:338.15pt;z-index:-251655168;visibility:visible;mso-wrap-style:square;mso-width-percent:0;mso-height-percent:0;mso-wrap-distance-left:9pt;mso-wrap-distance-top:0;mso-wrap-distance-right:9pt;mso-wrap-distance-bottom:0;mso-position-horizontal:absolute;mso-position-horizontal-relative:text;mso-position-vertical:absolute;mso-position-vertical-relative:text;mso-width-percent:0;mso-height-percent:0;mso-width-relative:margin;mso-height-relative:margin;v-text-anchor:top" o:gfxdata="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" fillcolor="white [3201]" strokeweight=".5pt">
                 <v:textbox>
@@ -16525,7 +16146,7 @@
                                     <pic:cNvPicPr/>
                                   </pic:nvPicPr>
                                   <pic:blipFill rotWithShape="1">
-                                    <a:blip r:embed="rId8">
+                                    <a:blip r:embed="rId14">
                                       <a:extLst>
                                         <a:ext uri="{28A0092B-C50C-407E-A947-70E740481C1C}">
                                           <a14:useLocalDpi xmlns:a14="http://schemas.microsoft.com/office/drawing/2010/main" val="0"/>
@@ -16765,7 +16386,17 @@
           <w:iCs/>
           <w:color w:val="000000" w:themeColor="text1"/>
         </w:rPr>
-        <w:t>In Vitro</w:t>
+        <w:t>I</w:t>
+      </w:r>
+      <w:commentRangeStart w:id="2"/>
+      <w:r>
+        <w:rPr>
+          <w:b/>
+          <w:i/>
+          <w:iCs/>
+          <w:color w:val="000000" w:themeColor="text1"/>
+        </w:rPr>
+        <w:t>n Vitro</w:t>
       </w:r>
       <w:r>
         <w:rPr>
@@ -16779,8 +16410,26 @@
           <w:b/>
           <w:color w:val="000000" w:themeColor="text1"/>
         </w:rPr>
-        <w:t xml:space="preserve"> (previously described by our co-author Dr. Gregg </w:t>
-      </w:r>
+        <w:t xml:space="preserve"> (previously described </w:t>
+      </w:r>
+      <w:del w:id="3" w:author="Dave Bridges" w:date="2022-08-11T13:34:00Z">
+        <w:r>
+          <w:rPr>
+            <w:b/>
+            <w:color w:val="000000" w:themeColor="text1"/>
+          </w:rPr>
+          <w:delText xml:space="preserve">by our co-author Dr. Gregg </w:delText>
+        </w:r>
+      </w:del>
+      <w:ins w:id="4" w:author="Dave Bridges" w:date="2022-08-11T13:34:00Z">
+        <w:r>
+          <w:rPr>
+            <w:b/>
+            <w:color w:val="000000" w:themeColor="text1"/>
+          </w:rPr>
+          <w:t xml:space="preserve">in </w:t>
+        </w:r>
+      </w:ins>
       <w:r>
         <w:rPr>
           <w:b/>
@@ -16817,6 +16466,15 @@
         </w:rPr>
         <w:fldChar w:fldCharType="end"/>
       </w:r>
+      <w:ins w:id="5" w:author="Dave Bridges" w:date="2022-08-11T13:34:00Z">
+        <w:r>
+          <w:rPr>
+            <w:b/>
+            <w:color w:val="000000" w:themeColor="text1"/>
+          </w:rPr>
+          <w:t xml:space="preserve">) </w:t>
+        </w:r>
+      </w:ins>
       <w:r>
         <w:rPr>
           <w:b/>
@@ -16824,6 +16482,13 @@
         </w:rPr>
         <w:t>:</w:t>
       </w:r>
+      <w:commentRangeEnd w:id="2"/>
+      <w:r>
+        <w:rPr>
+          <w:rStyle w:val="CommentReference"/>
+        </w:rPr>
+        <w:commentReference w:id="2"/>
+      </w:r>
     </w:p>
     <w:p>
       <w:pPr>
@@ -16968,21 +16633,12 @@
         </w:rPr>
         <w:t>-</w:t>
       </w:r>
-      <w:proofErr w:type="gramStart"/>
-      <w:r>
-        <w:rPr>
-          <w:b/>
-          <w:color w:val="000000" w:themeColor="text1"/>
-        </w:rPr>
-        <w:t>minutes</w:t>
-      </w:r>
-      <w:proofErr w:type="gramEnd"/>
-      <w:r>
-        <w:rPr>
-          <w:b/>
-          <w:color w:val="000000" w:themeColor="text1"/>
-        </w:rPr>
-        <w:t xml:space="preserve"> and the pellet washed 3 times in HBSS and FBS. The interphase layer was collected by use of a 70</w:t>
+      <w:r>
+        <w:rPr>
+          <w:b/>
+          <w:color w:val="000000" w:themeColor="text1"/>
+        </w:rPr>
+        <w:t>minutes and the pellet washed 3 times in HBSS and FBS. The interphase layer was collected by use of a 70</w:t>
       </w:r>
       <w:r>
         <w:rPr>
@@ -17034,14 +16690,7 @@
           <w:b/>
           <w:color w:val="000000" w:themeColor="text1"/>
         </w:rPr>
-        <w:t xml:space="preserve">Islets were incubated in 2 micromolar glucose for one </w:t>
-      </w:r>
-      <w:r>
-        <w:rPr>
-          <w:b/>
-          <w:color w:val="000000" w:themeColor="text1"/>
-        </w:rPr>
-        <w:t xml:space="preserve">hour at room temperature. This process was also completed using high glucose (22mM) and </w:t>
+        <w:t xml:space="preserve">Islets were incubated in 2 micromolar glucose for one hour at room temperature. This process was also completed using high glucose (22mM) and </w:t>
       </w:r>
       <w:proofErr w:type="spellStart"/>
       <w:r>
@@ -17255,23 +16904,7 @@
           <w:b/>
           <w:color w:val="4472C4" w:themeColor="accent1"/>
         </w:rPr>
-        <w:t xml:space="preserve">. However, there are some differences compared to the current study. Most notably, they found impaired glucose stimulated insulin secretion in both male and female offspring who had not been exposed to high fat diet. </w:t>
-      </w:r>
-      <w:r>
-        <w:rPr>
-          <w:rFonts w:ascii="Times New Roman" w:hAnsi="Times New Roman" w:cs="Times New Roman"/>
-          <w:b/>
-          <w:color w:val="4472C4" w:themeColor="accent1"/>
-        </w:rPr>
-        <w:t>T</w:t>
-      </w:r>
-      <w:r>
-        <w:rPr>
-          <w:rFonts w:ascii="Times New Roman" w:hAnsi="Times New Roman" w:cs="Times New Roman"/>
-          <w:b/>
-          <w:color w:val="4472C4" w:themeColor="accent1"/>
-        </w:rPr>
-        <w:t xml:space="preserve">hese glycemic effects </w:t>
+        <w:t xml:space="preserve">. However, there are some differences compared to the current study. Most notably, they found impaired glucose stimulated insulin secretion in both male and female offspring who had not been exposed to high fat diet. These glycemic effects </w:t>
       </w:r>
       <w:r>
         <w:rPr>
@@ -17289,25 +16922,7 @@
           <w:b/>
           <w:color w:val="4472C4" w:themeColor="accent1"/>
         </w:rPr>
-        <w:t xml:space="preserve">were apparent in female </w:t>
-      </w:r>
-      <w:proofErr w:type="gramStart"/>
-      <w:r>
-        <w:rPr>
-          <w:rFonts w:ascii="Times New Roman" w:hAnsi="Times New Roman" w:cs="Times New Roman"/>
-          <w:b/>
-          <w:color w:val="4472C4" w:themeColor="accent1"/>
-        </w:rPr>
-        <w:t>offspring, but</w:t>
-      </w:r>
-      <w:proofErr w:type="gramEnd"/>
-      <w:r>
-        <w:rPr>
-          <w:rFonts w:ascii="Times New Roman" w:hAnsi="Times New Roman" w:cs="Times New Roman"/>
-          <w:b/>
-          <w:color w:val="4472C4" w:themeColor="accent1"/>
-        </w:rPr>
-        <w:t xml:space="preserve"> were present in both male and female offspring </w:t>
+        <w:t xml:space="preserve">were apparent in female offspring, but were present in both male and female offspring </w:t>
       </w:r>
       <w:r>
         <w:rPr>
@@ -17557,15 +17172,7 @@
           <w:b/>
           <w:color w:val="4472C4" w:themeColor="accent1"/>
         </w:rPr>
-        <w:t xml:space="preserve">other models of nutrient restriction in pregnancy, we </w:t>
-      </w:r>
-      <w:r>
-        <w:rPr>
-          <w:rFonts w:ascii="Times New Roman" w:hAnsi="Times New Roman" w:cs="Times New Roman"/>
-          <w:b/>
-          <w:color w:val="4472C4" w:themeColor="accent1"/>
-        </w:rPr>
-        <w:t xml:space="preserve">did not </w:t>
+        <w:t xml:space="preserve">other models of nutrient restriction in pregnancy, we did not </w:t>
       </w:r>
       <w:r>
         <w:rPr>
@@ -18181,14 +17788,7 @@
           <w:b/>
           <w:color w:val="000000" w:themeColor="text1"/>
         </w:rPr>
-        <w:t xml:space="preserve">-12 hours of eating in both human and animal studies. Although we agree that 6 hour is on the </w:t>
-      </w:r>
-      <w:r>
-        <w:rPr>
-          <w:b/>
-          <w:color w:val="000000" w:themeColor="text1"/>
-        </w:rPr>
-        <w:t xml:space="preserve">more restrictive side, it is still within the range seen in the literature. </w:t>
+        <w:t xml:space="preserve">-12 hours of eating in both human and animal studies. Although we agree that 6 hour is on the more restrictive side, it is still within the range seen in the literature. </w:t>
       </w:r>
       <w:r>
         <w:rPr>
@@ -18345,23 +17945,7 @@
           <w:b/>
           <w:color w:val="000000" w:themeColor="text1"/>
         </w:rPr>
-        <w:t xml:space="preserve">mouse model is </w:t>
-      </w:r>
-      <w:proofErr w:type="gramStart"/>
-      <w:r>
-        <w:rPr>
-          <w:b/>
-          <w:color w:val="000000" w:themeColor="text1"/>
-        </w:rPr>
-        <w:t>interesting, but</w:t>
-      </w:r>
-      <w:proofErr w:type="gramEnd"/>
-      <w:r>
-        <w:rPr>
-          <w:b/>
-          <w:color w:val="000000" w:themeColor="text1"/>
-        </w:rPr>
-        <w:t xml:space="preserve"> is an entirely different study</w:t>
+        <w:t>mouse model is interesting, but is an entirely different study</w:t>
       </w:r>
       <w:r>
         <w:rPr>
@@ -18426,14 +18010,7 @@
           <w:b/>
           <w:color w:val="000000" w:themeColor="text1"/>
         </w:rPr>
-        <w:t xml:space="preserve">a finding as </w:t>
-      </w:r>
-      <w:r>
-        <w:rPr>
-          <w:b/>
-          <w:color w:val="000000" w:themeColor="text1"/>
-        </w:rPr>
-        <w:t>surprising to us as it is to the reviewers</w:t>
+        <w:t>a finding as surprising to us as it is to the reviewers</w:t>
       </w:r>
       <w:r>
         <w:rPr>
@@ -18876,14 +18453,7 @@
           <w:b/>
           <w:color w:val="000000" w:themeColor="text1"/>
         </w:rPr>
-        <w:t xml:space="preserve">  </w:t>
-      </w:r>
-      <w:r>
-        <w:rPr>
-          <w:b/>
-          <w:color w:val="000000" w:themeColor="text1"/>
-        </w:rPr>
-        <w:t xml:space="preserve">Again, we would like to note that we had the extra rigor of a high number of animals, longitudinal evaluation, and restriction only during </w:t>
+        <w:t xml:space="preserve">  Again, we would like to note that we had the extra rigor of a high number of animals, longitudinal evaluation, and restriction only during </w:t>
       </w:r>
       <w:r>
         <w:rPr>
@@ -18959,14 +18529,7 @@
           <w:b/>
           <w:color w:val="000000" w:themeColor="text1"/>
         </w:rPr>
-        <w:t xml:space="preserve">In </w:t>
-      </w:r>
-      <w:r>
-        <w:rPr>
-          <w:b/>
-          <w:color w:val="000000" w:themeColor="text1"/>
-        </w:rPr>
-        <w:t xml:space="preserve">the </w:t>
+        <w:t xml:space="preserve">In the </w:t>
       </w:r>
       <w:r>
         <w:rPr>
@@ -19199,21 +18762,7 @@
           <w:b/>
           <w:color w:val="000000" w:themeColor="text1"/>
         </w:rPr>
-        <w:t xml:space="preserve">We also use nutrient restriction in pregnancy in lieu of IUGR to better describe the phenotype and </w:t>
-      </w:r>
-      <w:r>
-        <w:rPr>
-          <w:b/>
-          <w:color w:val="000000" w:themeColor="text1"/>
-        </w:rPr>
-        <w:t>avoid conflating the term with low birth weight</w:t>
-      </w:r>
-      <w:r>
-        <w:rPr>
-          <w:b/>
-          <w:color w:val="000000" w:themeColor="text1"/>
-        </w:rPr>
-        <w:t xml:space="preserve">. </w:t>
+        <w:t xml:space="preserve">We also use nutrient restriction in pregnancy in lieu of IUGR to better describe the phenotype and avoid conflating the term with low birth weight. </w:t>
       </w:r>
       <w:r>
         <w:rPr>
@@ -19241,14 +18790,7 @@
           <w:b/>
           <w:color w:val="000000" w:themeColor="text1"/>
         </w:rPr>
-        <w:t xml:space="preserve"> </w:t>
-      </w:r>
-      <w:r>
-        <w:rPr>
-          <w:b/>
-          <w:color w:val="000000" w:themeColor="text1"/>
-        </w:rPr>
-        <w:t>evaluating gestational TRF in a rodent model</w:t>
+        <w:t xml:space="preserve"> evaluating gestational TRF in a rodent model</w:t>
       </w:r>
       <w:r>
         <w:rPr>
@@ -19757,14 +19299,7 @@
           <w:b/>
           <w:color w:val="000000" w:themeColor="text1"/>
         </w:rPr>
-        <w:t xml:space="preserve">% increase </w:t>
-      </w:r>
-      <w:r>
-        <w:rPr>
-          <w:b/>
-          <w:color w:val="000000" w:themeColor="text1"/>
-        </w:rPr>
-        <w:t xml:space="preserve">in </w:t>
+        <w:t xml:space="preserve">% increase in </w:t>
       </w:r>
       <w:r>
         <w:rPr>
@@ -19778,14 +19313,7 @@
           <w:b/>
           <w:color w:val="000000" w:themeColor="text1"/>
         </w:rPr>
-        <w:t xml:space="preserve">caloric intake.  </w:t>
-      </w:r>
-      <w:r>
-        <w:rPr>
-          <w:b/>
-          <w:color w:val="000000" w:themeColor="text1"/>
-        </w:rPr>
-        <w:t xml:space="preserve">This </w:t>
+        <w:t xml:space="preserve">caloric intake.  This </w:t>
       </w:r>
       <w:r>
         <w:rPr>
@@ -19827,14 +19355,7 @@
           <w:b/>
           <w:color w:val="000000" w:themeColor="text1"/>
         </w:rPr>
-        <w:t xml:space="preserve">, </w:t>
-      </w:r>
-      <w:r>
-        <w:rPr>
-          <w:b/>
-          <w:color w:val="000000" w:themeColor="text1"/>
-        </w:rPr>
-        <w:t>but we were only able to elicit glucose intolerance in males via this challenge.</w:t>
+        <w:t>, but we were only able to elicit glucose intolerance in males via this challenge.</w:t>
       </w:r>
     </w:p>
     <w:p>
@@ -20050,23 +19571,7 @@
           <w:color w:val="000000"/>
         </w:rPr>
         <w:tab/>
-        <w:t xml:space="preserve">Flanagan EW, </w:t>
-      </w:r>
-      <w:proofErr w:type="spellStart"/>
-      <w:r>
-        <w:rPr>
-          <w:rFonts w:ascii="Calibri" w:cs="Calibri"/>
-          <w:color w:val="000000"/>
-        </w:rPr>
-        <w:t>Kebbe</w:t>
-      </w:r>
-      <w:proofErr w:type="spellEnd"/>
-      <w:r>
-        <w:rPr>
-          <w:rFonts w:ascii="Calibri" w:cs="Calibri"/>
-          <w:color w:val="000000"/>
-        </w:rPr>
-        <w:t xml:space="preserve"> M, Sparks JR, Redman LM. Assessment of Eating Behaviors and Perceptions of Time-Restricted Eating During Pregnancy. </w:t>
+        <w:t xml:space="preserve">Flanagan EW, Kebbe M, Sparks JR, Redman LM. Assessment of Eating Behaviors and Perceptions of Time-Restricted Eating During Pregnancy. </w:t>
       </w:r>
       <w:r>
         <w:rPr>
@@ -20202,23 +19707,7 @@
           <w:color w:val="000000"/>
         </w:rPr>
         <w:tab/>
-        <w:t xml:space="preserve">Prates KV, </w:t>
-      </w:r>
-      <w:proofErr w:type="spellStart"/>
-      <w:r>
-        <w:rPr>
-          <w:rFonts w:ascii="Calibri" w:cs="Calibri"/>
-          <w:color w:val="000000"/>
-        </w:rPr>
-        <w:t>Pavanello</w:t>
-      </w:r>
-      <w:proofErr w:type="spellEnd"/>
-      <w:r>
-        <w:rPr>
-          <w:rFonts w:ascii="Calibri" w:cs="Calibri"/>
-          <w:color w:val="000000"/>
-        </w:rPr>
-        <w:t xml:space="preserve"> A, Gongora AB, </w:t>
+        <w:t xml:space="preserve">Prates KV, Pavanello A, Gongora AB, </w:t>
       </w:r>
       <w:r>
         <w:rPr>
@@ -20274,55 +19763,7 @@
           <w:color w:val="000000"/>
         </w:rPr>
         <w:tab/>
-        <w:t xml:space="preserve">Lee C, </w:t>
-      </w:r>
-      <w:proofErr w:type="spellStart"/>
-      <w:r>
-        <w:rPr>
-          <w:rFonts w:ascii="Calibri" w:cs="Calibri"/>
-          <w:color w:val="000000"/>
-        </w:rPr>
-        <w:t>Etchegaray</w:t>
-      </w:r>
-      <w:proofErr w:type="spellEnd"/>
-      <w:r>
-        <w:rPr>
-          <w:rFonts w:ascii="Calibri" w:cs="Calibri"/>
-          <w:color w:val="000000"/>
-        </w:rPr>
-        <w:t xml:space="preserve"> J-P, </w:t>
-      </w:r>
-      <w:proofErr w:type="spellStart"/>
-      <w:r>
-        <w:rPr>
-          <w:rFonts w:ascii="Calibri" w:cs="Calibri"/>
-          <w:color w:val="000000"/>
-        </w:rPr>
-        <w:t>Cagampang</w:t>
-      </w:r>
-      <w:proofErr w:type="spellEnd"/>
-      <w:r>
-        <w:rPr>
-          <w:rFonts w:ascii="Calibri" w:cs="Calibri"/>
-          <w:color w:val="000000"/>
-        </w:rPr>
-        <w:t xml:space="preserve"> FRA, Loudon ASI, </w:t>
-      </w:r>
-      <w:proofErr w:type="spellStart"/>
-      <w:r>
-        <w:rPr>
-          <w:rFonts w:ascii="Calibri" w:cs="Calibri"/>
-          <w:color w:val="000000"/>
-        </w:rPr>
-        <w:t>Reppert</w:t>
-      </w:r>
-      <w:proofErr w:type="spellEnd"/>
-      <w:r>
-        <w:rPr>
-          <w:rFonts w:ascii="Calibri" w:cs="Calibri"/>
-          <w:color w:val="000000"/>
-        </w:rPr>
-        <w:t xml:space="preserve"> SM. Posttranslational Mechanisms Regulate the Mammalian Circadian Clock. </w:t>
+        <w:t xml:space="preserve">Lee C, Etchegaray J-P, Cagampang FRA, Loudon ASI, Reppert SM. Posttranslational Mechanisms Regulate the Mammalian Circadian Clock. </w:t>
       </w:r>
       <w:r>
         <w:rPr>
@@ -20442,22 +19883,7 @@
           <w:color w:val="000000"/>
         </w:rPr>
         <w:tab/>
-      </w:r>
-      <w:proofErr w:type="spellStart"/>
-      <w:r>
-        <w:rPr>
-          <w:rFonts w:ascii="Calibri" w:cs="Calibri"/>
-          <w:color w:val="000000"/>
-        </w:rPr>
-        <w:t>Pickel</w:t>
-      </w:r>
-      <w:proofErr w:type="spellEnd"/>
-      <w:r>
-        <w:rPr>
-          <w:rFonts w:ascii="Calibri" w:cs="Calibri"/>
-          <w:color w:val="000000"/>
-        </w:rPr>
-        <w:t xml:space="preserve"> L, Sung H-K. Feeding Rhythms and the Circadian Regulation of Metabolism. </w:t>
+        <w:t xml:space="preserve">Pickel L, Sung H-K. Feeding Rhythms and the Circadian Regulation of Metabolism. </w:t>
       </w:r>
       <w:r>
         <w:rPr>
@@ -20562,9 +19988,39 @@
           <w:iCs/>
           <w:color w:val="000000"/>
         </w:rPr>
-        <w:t xml:space="preserve">J </w:t>
-      </w:r>
-      <w:proofErr w:type="spellStart"/>
+        <w:t>J Nutr</w:t>
+      </w:r>
+      <w:r>
+        <w:rPr>
+          <w:rFonts w:ascii="Calibri" w:cs="Calibri"/>
+          <w:color w:val="000000"/>
+        </w:rPr>
+        <w:t xml:space="preserve"> 2017;147:70–77.</w:t>
+      </w:r>
+    </w:p>
+    <w:p>
+      <w:pPr>
+        <w:pStyle w:val="Bibliography"/>
+        <w:rPr>
+          <w:rFonts w:ascii="Calibri" w:cs="Calibri"/>
+          <w:color w:val="000000"/>
+        </w:rPr>
+      </w:pPr>
+      <w:r>
+        <w:rPr>
+          <w:rFonts w:ascii="Calibri" w:cs="Calibri"/>
+          <w:color w:val="000000"/>
+        </w:rPr>
+        <w:t xml:space="preserve">11. </w:t>
+      </w:r>
+      <w:r>
+        <w:rPr>
+          <w:rFonts w:ascii="Calibri" w:cs="Calibri"/>
+          <w:color w:val="000000"/>
+        </w:rPr>
+        <w:tab/>
+        <w:t xml:space="preserve">Glazier JD, Hayes DJL, Hussain S, </w:t>
+      </w:r>
       <w:r>
         <w:rPr>
           <w:rFonts w:ascii="Calibri" w:cs="Calibri"/>
@@ -20572,39 +20028,14 @@
           <w:iCs/>
           <w:color w:val="000000"/>
         </w:rPr>
-        <w:t>Nutr</w:t>
-      </w:r>
-      <w:proofErr w:type="spellEnd"/>
+        <w:t>et al.</w:t>
+      </w:r>
       <w:r>
         <w:rPr>
           <w:rFonts w:ascii="Calibri" w:cs="Calibri"/>
           <w:color w:val="000000"/>
         </w:rPr>
-        <w:t xml:space="preserve"> 2017;147:70–77.</w:t>
-      </w:r>
-    </w:p>
-    <w:p>
-      <w:pPr>
-        <w:pStyle w:val="Bibliography"/>
-        <w:rPr>
-          <w:rFonts w:ascii="Calibri" w:cs="Calibri"/>
-          <w:color w:val="000000"/>
-        </w:rPr>
-      </w:pPr>
-      <w:r>
-        <w:rPr>
-          <w:rFonts w:ascii="Calibri" w:cs="Calibri"/>
-          <w:color w:val="000000"/>
-        </w:rPr>
-        <w:t xml:space="preserve">11. </w:t>
-      </w:r>
-      <w:r>
-        <w:rPr>
-          <w:rFonts w:ascii="Calibri" w:cs="Calibri"/>
-          <w:color w:val="000000"/>
-        </w:rPr>
-        <w:tab/>
-        <w:t xml:space="preserve">Glazier JD, Hayes DJL, Hussain S, </w:t>
+        <w:t xml:space="preserve"> The effect of Ramadan fasting during pregnancy on perinatal outcomes: a systematic review and meta-analysis. </w:t>
       </w:r>
       <w:r>
         <w:rPr>
@@ -20613,14 +20044,38 @@
           <w:iCs/>
           <w:color w:val="000000"/>
         </w:rPr>
-        <w:t>et al.</w:t>
+        <w:t>BMC Pregnancy Childbirth</w:t>
       </w:r>
       <w:r>
         <w:rPr>
           <w:rFonts w:ascii="Calibri" w:cs="Calibri"/>
           <w:color w:val="000000"/>
         </w:rPr>
-        <w:t xml:space="preserve"> The effect of Ramadan fasting during pregnancy on perinatal outcomes: a systematic review and meta-analysis. </w:t>
+        <w:t xml:space="preserve"> 2018;18.</w:t>
+      </w:r>
+    </w:p>
+    <w:p>
+      <w:pPr>
+        <w:pStyle w:val="Bibliography"/>
+        <w:rPr>
+          <w:rFonts w:ascii="Calibri" w:cs="Calibri"/>
+          <w:color w:val="000000"/>
+        </w:rPr>
+      </w:pPr>
+      <w:r>
+        <w:rPr>
+          <w:rFonts w:ascii="Calibri" w:cs="Calibri"/>
+          <w:color w:val="000000"/>
+        </w:rPr>
+        <w:t xml:space="preserve">12. </w:t>
+      </w:r>
+      <w:r>
+        <w:rPr>
+          <w:rFonts w:ascii="Calibri" w:cs="Calibri"/>
+          <w:color w:val="000000"/>
+        </w:rPr>
+        <w:tab/>
+        <w:t xml:space="preserve">Oosterwijk VNL, Molenaar JM, van Bilsen LA, Kiefte-de Jong JC. Ramadan Fasting during Pregnancy and Health Outcomes in Offspring: A Systematic Review. </w:t>
       </w:r>
       <w:r>
         <w:rPr>
@@ -20629,14 +20084,14 @@
           <w:iCs/>
           <w:color w:val="000000"/>
         </w:rPr>
-        <w:t>BMC Pregnancy Childbirth</w:t>
+        <w:t>Nutrients</w:t>
       </w:r>
       <w:r>
         <w:rPr>
           <w:rFonts w:ascii="Calibri" w:cs="Calibri"/>
           <w:color w:val="000000"/>
         </w:rPr>
-        <w:t xml:space="preserve"> 2018;18.</w:t>
+        <w:t xml:space="preserve"> 2021;13:3450.</w:t>
       </w:r>
     </w:p>
     <w:p>
@@ -20652,7 +20107,7 @@
           <w:rFonts w:ascii="Calibri" w:cs="Calibri"/>
           <w:color w:val="000000"/>
         </w:rPr>
-        <w:t xml:space="preserve">12. </w:t>
+        <w:t xml:space="preserve">13. </w:t>
       </w:r>
       <w:r>
         <w:rPr>
@@ -20660,70 +20115,7 @@
           <w:color w:val="000000"/>
         </w:rPr>
         <w:tab/>
-      </w:r>
-      <w:proofErr w:type="spellStart"/>
-      <w:r>
-        <w:rPr>
-          <w:rFonts w:ascii="Calibri" w:cs="Calibri"/>
-          <w:color w:val="000000"/>
-        </w:rPr>
-        <w:t>Oosterwijk</w:t>
-      </w:r>
-      <w:proofErr w:type="spellEnd"/>
-      <w:r>
-        <w:rPr>
-          <w:rFonts w:ascii="Calibri" w:cs="Calibri"/>
-          <w:color w:val="000000"/>
-        </w:rPr>
-        <w:t xml:space="preserve"> VNL, </w:t>
-      </w:r>
-      <w:proofErr w:type="spellStart"/>
-      <w:r>
-        <w:rPr>
-          <w:rFonts w:ascii="Calibri" w:cs="Calibri"/>
-          <w:color w:val="000000"/>
-        </w:rPr>
-        <w:t>Molenaar</w:t>
-      </w:r>
-      <w:proofErr w:type="spellEnd"/>
-      <w:r>
-        <w:rPr>
-          <w:rFonts w:ascii="Calibri" w:cs="Calibri"/>
-          <w:color w:val="000000"/>
-        </w:rPr>
-        <w:t xml:space="preserve"> JM, van </w:t>
-      </w:r>
-      <w:proofErr w:type="spellStart"/>
-      <w:r>
-        <w:rPr>
-          <w:rFonts w:ascii="Calibri" w:cs="Calibri"/>
-          <w:color w:val="000000"/>
-        </w:rPr>
-        <w:t>Bilsen</w:t>
-      </w:r>
-      <w:proofErr w:type="spellEnd"/>
-      <w:r>
-        <w:rPr>
-          <w:rFonts w:ascii="Calibri" w:cs="Calibri"/>
-          <w:color w:val="000000"/>
-        </w:rPr>
-        <w:t xml:space="preserve"> LA, </w:t>
-      </w:r>
-      <w:proofErr w:type="spellStart"/>
-      <w:r>
-        <w:rPr>
-          <w:rFonts w:ascii="Calibri" w:cs="Calibri"/>
-          <w:color w:val="000000"/>
-        </w:rPr>
-        <w:t>Kiefte</w:t>
-      </w:r>
-      <w:proofErr w:type="spellEnd"/>
-      <w:r>
-        <w:rPr>
-          <w:rFonts w:ascii="Calibri" w:cs="Calibri"/>
-          <w:color w:val="000000"/>
-        </w:rPr>
-        <w:t xml:space="preserve">-de Jong JC. Ramadan Fasting during Pregnancy and Health Outcomes in Offspring: A Systematic Review. </w:t>
+        <w:t xml:space="preserve">Ladyman SR, Carter KM, Grattan DR. Energy homeostasis and running wheel activity during pregnancy in the mouse. </w:t>
       </w:r>
       <w:r>
         <w:rPr>
@@ -20732,14 +20124,14 @@
           <w:iCs/>
           <w:color w:val="000000"/>
         </w:rPr>
-        <w:t>Nutrients</w:t>
+        <w:t>Physiology &amp; Behavior</w:t>
       </w:r>
       <w:r>
         <w:rPr>
           <w:rFonts w:ascii="Calibri" w:cs="Calibri"/>
           <w:color w:val="000000"/>
         </w:rPr>
-        <w:t xml:space="preserve"> 2021;13:3450.</w:t>
+        <w:t xml:space="preserve"> 2018;194:83–94.</w:t>
       </w:r>
     </w:p>
     <w:p>
@@ -20755,7 +20147,7 @@
           <w:rFonts w:ascii="Calibri" w:cs="Calibri"/>
           <w:color w:val="000000"/>
         </w:rPr>
-        <w:t xml:space="preserve">13. </w:t>
+        <w:t xml:space="preserve">14. </w:t>
       </w:r>
       <w:r>
         <w:rPr>
@@ -20763,22 +20155,7 @@
           <w:color w:val="000000"/>
         </w:rPr>
         <w:tab/>
-      </w:r>
-      <w:proofErr w:type="spellStart"/>
-      <w:r>
-        <w:rPr>
-          <w:rFonts w:ascii="Calibri" w:cs="Calibri"/>
-          <w:color w:val="000000"/>
-        </w:rPr>
-        <w:t>Ladyman</w:t>
-      </w:r>
-      <w:proofErr w:type="spellEnd"/>
-      <w:r>
-        <w:rPr>
-          <w:rFonts w:ascii="Calibri" w:cs="Calibri"/>
-          <w:color w:val="000000"/>
-        </w:rPr>
-        <w:t xml:space="preserve"> SR, Carter KM, Grattan DR. Energy homeostasis and running wheel activity during pregnancy in the mouse. </w:t>
+        <w:t xml:space="preserve">Gregg BE, Botezatu N, Brill JD, </w:t>
       </w:r>
       <w:r>
         <w:rPr>
@@ -20787,54 +20164,14 @@
           <w:iCs/>
           <w:color w:val="000000"/>
         </w:rPr>
-        <w:t>Physiology &amp; Behavior</w:t>
+        <w:t>et al.</w:t>
       </w:r>
       <w:r>
         <w:rPr>
           <w:rFonts w:ascii="Calibri" w:cs="Calibri"/>
           <w:color w:val="000000"/>
         </w:rPr>
-        <w:t xml:space="preserve"> 2018;194:83–94.</w:t>
-      </w:r>
-    </w:p>
-    <w:p>
-      <w:pPr>
-        <w:pStyle w:val="Bibliography"/>
-        <w:rPr>
-          <w:rFonts w:ascii="Calibri" w:cs="Calibri"/>
-          <w:color w:val="000000"/>
-        </w:rPr>
-      </w:pPr>
-      <w:r>
-        <w:rPr>
-          <w:rFonts w:ascii="Calibri" w:cs="Calibri"/>
-          <w:color w:val="000000"/>
-        </w:rPr>
-        <w:t xml:space="preserve">14. </w:t>
-      </w:r>
-      <w:r>
-        <w:rPr>
-          <w:rFonts w:ascii="Calibri" w:cs="Calibri"/>
-          <w:color w:val="000000"/>
-        </w:rPr>
-        <w:tab/>
-        <w:t xml:space="preserve">Gregg BE, </w:t>
-      </w:r>
-      <w:proofErr w:type="spellStart"/>
-      <w:r>
-        <w:rPr>
-          <w:rFonts w:ascii="Calibri" w:cs="Calibri"/>
-          <w:color w:val="000000"/>
-        </w:rPr>
-        <w:t>Botezatu</w:t>
-      </w:r>
-      <w:proofErr w:type="spellEnd"/>
-      <w:r>
-        <w:rPr>
-          <w:rFonts w:ascii="Calibri" w:cs="Calibri"/>
-          <w:color w:val="000000"/>
-        </w:rPr>
-        <w:t xml:space="preserve"> N, Brill JD, </w:t>
+        <w:t xml:space="preserve"> Gestational exposure to metformin programs improved glucose tolerance and insulin secretion in adult male mouse offspring. </w:t>
       </w:r>
       <w:r>
         <w:rPr>
@@ -20843,14 +20180,38 @@
           <w:iCs/>
           <w:color w:val="000000"/>
         </w:rPr>
-        <w:t>et al.</w:t>
+        <w:t>Sci Rep</w:t>
       </w:r>
       <w:r>
         <w:rPr>
           <w:rFonts w:ascii="Calibri" w:cs="Calibri"/>
           <w:color w:val="000000"/>
         </w:rPr>
-        <w:t xml:space="preserve"> Gestational exposure to metformin programs improved glucose tolerance and insulin secretion in adult male mouse offspring. </w:t>
+        <w:t xml:space="preserve"> 2018;8:5745.</w:t>
+      </w:r>
+    </w:p>
+    <w:p>
+      <w:pPr>
+        <w:pStyle w:val="Bibliography"/>
+        <w:rPr>
+          <w:rFonts w:ascii="Calibri" w:cs="Calibri"/>
+          <w:color w:val="000000"/>
+        </w:rPr>
+      </w:pPr>
+      <w:r>
+        <w:rPr>
+          <w:rFonts w:ascii="Calibri" w:cs="Calibri"/>
+          <w:color w:val="000000"/>
+        </w:rPr>
+        <w:t xml:space="preserve">15. </w:t>
+      </w:r>
+      <w:r>
+        <w:rPr>
+          <w:rFonts w:ascii="Calibri" w:cs="Calibri"/>
+          <w:color w:val="000000"/>
+        </w:rPr>
+        <w:tab/>
+        <w:t xml:space="preserve">Ali AM, Kunugi H. Intermittent Fasting, Dietary Modifications, and Exercise for the Control of Gestational Diabetes and Maternal Mood Dysregulation: A Review and a Case Report. </w:t>
       </w:r>
       <w:r>
         <w:rPr>
@@ -20859,14 +20220,14 @@
           <w:iCs/>
           <w:color w:val="000000"/>
         </w:rPr>
-        <w:t>Sci Rep</w:t>
+        <w:t>Int J Environ Res Public Health</w:t>
       </w:r>
       <w:r>
         <w:rPr>
           <w:rFonts w:ascii="Calibri" w:cs="Calibri"/>
           <w:color w:val="000000"/>
         </w:rPr>
-        <w:t xml:space="preserve"> 2018;8:5745.</w:t>
+        <w:t xml:space="preserve"> 2020;17:9379.</w:t>
       </w:r>
     </w:p>
     <w:p>
@@ -20882,7 +20243,8 @@
           <w:rFonts w:ascii="Calibri" w:cs="Calibri"/>
           <w:color w:val="000000"/>
         </w:rPr>
-        <w:t xml:space="preserve">15. </w:t>
+        <w:lastRenderedPageBreak/>
+        <w:t xml:space="preserve">16. </w:t>
       </w:r>
       <w:r>
         <w:rPr>
@@ -20890,23 +20252,7 @@
           <w:color w:val="000000"/>
         </w:rPr>
         <w:tab/>
-        <w:t xml:space="preserve">Ali AM, </w:t>
-      </w:r>
-      <w:proofErr w:type="spellStart"/>
-      <w:r>
-        <w:rPr>
-          <w:rFonts w:ascii="Calibri" w:cs="Calibri"/>
-          <w:color w:val="000000"/>
-        </w:rPr>
-        <w:t>Kunugi</w:t>
-      </w:r>
-      <w:proofErr w:type="spellEnd"/>
-      <w:r>
-        <w:rPr>
-          <w:rFonts w:ascii="Calibri" w:cs="Calibri"/>
-          <w:color w:val="000000"/>
-        </w:rPr>
-        <w:t xml:space="preserve"> H. Intermittent Fasting, Dietary Modifications, and Exercise for the Control of Gestational Diabetes and Maternal Mood Dysregulation: A Review and a Case Report. </w:t>
+        <w:t xml:space="preserve">Cienfuegos S, Gabel K, Kalam F, </w:t>
       </w:r>
       <w:r>
         <w:rPr>
@@ -20915,39 +20261,14 @@
           <w:iCs/>
           <w:color w:val="000000"/>
         </w:rPr>
-        <w:t>Int J Environ Res Public Health</w:t>
+        <w:t>et al.</w:t>
       </w:r>
       <w:r>
         <w:rPr>
           <w:rFonts w:ascii="Calibri" w:cs="Calibri"/>
           <w:color w:val="000000"/>
         </w:rPr>
-        <w:t xml:space="preserve"> 2020;17:9379.</w:t>
-      </w:r>
-    </w:p>
-    <w:p>
-      <w:pPr>
-        <w:pStyle w:val="Bibliography"/>
-        <w:rPr>
-          <w:rFonts w:ascii="Calibri" w:cs="Calibri"/>
-          <w:color w:val="000000"/>
-        </w:rPr>
-      </w:pPr>
-      <w:r>
-        <w:rPr>
-          <w:rFonts w:ascii="Calibri" w:cs="Calibri"/>
-          <w:color w:val="000000"/>
-        </w:rPr>
-        <w:lastRenderedPageBreak/>
-        <w:t xml:space="preserve">16. </w:t>
-      </w:r>
-      <w:r>
-        <w:rPr>
-          <w:rFonts w:ascii="Calibri" w:cs="Calibri"/>
-          <w:color w:val="000000"/>
-        </w:rPr>
-        <w:tab/>
-        <w:t xml:space="preserve">Cienfuegos S, Gabel K, Kalam F, </w:t>
+        <w:t xml:space="preserve"> Effects of 4- and 6-h Time-Restricted Feeding on Weight and Cardiometabolic Health: A Randomized Controlled Trial in Adults with Obesity. </w:t>
       </w:r>
       <w:r>
         <w:rPr>
@@ -20956,14 +20277,38 @@
           <w:iCs/>
           <w:color w:val="000000"/>
         </w:rPr>
-        <w:t>et al.</w:t>
+        <w:t>Cell Metabolism</w:t>
       </w:r>
       <w:r>
         <w:rPr>
           <w:rFonts w:ascii="Calibri" w:cs="Calibri"/>
           <w:color w:val="000000"/>
         </w:rPr>
-        <w:t xml:space="preserve"> Effects of 4- and 6-h Time-Restricted Feeding on Weight and Cardiometabolic Health: A Randomized Controlled Trial in Adults with Obesity. </w:t>
+        <w:t xml:space="preserve"> 2020;32:366-378.e3.</w:t>
+      </w:r>
+    </w:p>
+    <w:p>
+      <w:pPr>
+        <w:pStyle w:val="Bibliography"/>
+        <w:rPr>
+          <w:rFonts w:ascii="Calibri" w:cs="Calibri"/>
+          <w:color w:val="000000"/>
+        </w:rPr>
+      </w:pPr>
+      <w:r>
+        <w:rPr>
+          <w:rFonts w:ascii="Calibri" w:cs="Calibri"/>
+          <w:color w:val="000000"/>
+        </w:rPr>
+        <w:t xml:space="preserve">17. </w:t>
+      </w:r>
+      <w:r>
+        <w:rPr>
+          <w:rFonts w:ascii="Calibri" w:cs="Calibri"/>
+          <w:color w:val="000000"/>
+        </w:rPr>
+        <w:tab/>
+        <w:t xml:space="preserve">Hutchison AT, Regmi P, Manoogian ENC, </w:t>
       </w:r>
       <w:r>
         <w:rPr>
@@ -20972,54 +20317,14 @@
           <w:iCs/>
           <w:color w:val="000000"/>
         </w:rPr>
-        <w:t>Cell Metabolism</w:t>
+        <w:t>et al.</w:t>
       </w:r>
       <w:r>
         <w:rPr>
           <w:rFonts w:ascii="Calibri" w:cs="Calibri"/>
           <w:color w:val="000000"/>
         </w:rPr>
-        <w:t xml:space="preserve"> 2020;32:366-378.e3.</w:t>
-      </w:r>
-    </w:p>
-    <w:p>
-      <w:pPr>
-        <w:pStyle w:val="Bibliography"/>
-        <w:rPr>
-          <w:rFonts w:ascii="Calibri" w:cs="Calibri"/>
-          <w:color w:val="000000"/>
-        </w:rPr>
-      </w:pPr>
-      <w:r>
-        <w:rPr>
-          <w:rFonts w:ascii="Calibri" w:cs="Calibri"/>
-          <w:color w:val="000000"/>
-        </w:rPr>
-        <w:t xml:space="preserve">17. </w:t>
-      </w:r>
-      <w:r>
-        <w:rPr>
-          <w:rFonts w:ascii="Calibri" w:cs="Calibri"/>
-          <w:color w:val="000000"/>
-        </w:rPr>
-        <w:tab/>
-        <w:t xml:space="preserve">Hutchison AT, </w:t>
-      </w:r>
-      <w:proofErr w:type="spellStart"/>
-      <w:r>
-        <w:rPr>
-          <w:rFonts w:ascii="Calibri" w:cs="Calibri"/>
-          <w:color w:val="000000"/>
-        </w:rPr>
-        <w:t>Regmi</w:t>
-      </w:r>
-      <w:proofErr w:type="spellEnd"/>
-      <w:r>
-        <w:rPr>
-          <w:rFonts w:ascii="Calibri" w:cs="Calibri"/>
-          <w:color w:val="000000"/>
-        </w:rPr>
-        <w:t xml:space="preserve"> P, Manoogian ENC, </w:t>
+        <w:t xml:space="preserve"> Time-Restricted Feeding Improves Glucose Tolerance in Men at Risk for Type 2 Diabetes: A Randomized Crossover Trial. </w:t>
       </w:r>
       <w:r>
         <w:rPr>
@@ -21028,14 +20333,38 @@
           <w:iCs/>
           <w:color w:val="000000"/>
         </w:rPr>
-        <w:t>et al.</w:t>
+        <w:t>Obesity</w:t>
       </w:r>
       <w:r>
         <w:rPr>
           <w:rFonts w:ascii="Calibri" w:cs="Calibri"/>
           <w:color w:val="000000"/>
         </w:rPr>
-        <w:t xml:space="preserve"> Time-Restricted Feeding Improves Glucose Tolerance in Men at Risk for Type 2 Diabetes: A Randomized Crossover Trial. </w:t>
+        <w:t xml:space="preserve"> 2019;27:724–732.</w:t>
+      </w:r>
+    </w:p>
+    <w:p>
+      <w:pPr>
+        <w:pStyle w:val="Bibliography"/>
+        <w:rPr>
+          <w:rFonts w:ascii="Calibri" w:cs="Calibri"/>
+          <w:color w:val="000000"/>
+        </w:rPr>
+      </w:pPr>
+      <w:r>
+        <w:rPr>
+          <w:rFonts w:ascii="Calibri" w:cs="Calibri"/>
+          <w:color w:val="000000"/>
+        </w:rPr>
+        <w:t xml:space="preserve">18. </w:t>
+      </w:r>
+      <w:r>
+        <w:rPr>
+          <w:rFonts w:ascii="Calibri" w:cs="Calibri"/>
+          <w:color w:val="000000"/>
+        </w:rPr>
+        <w:tab/>
+        <w:t xml:space="preserve">Jamshed H, Beyl RA, Della Manna DL, Yang ES, Ravussin E, Peterson CM. Early Time-Restricted Feeding Improves 24-Hour Glucose Levels and Affects Markers of the Circadian Clock, Aging, and Autophagy in Humans. </w:t>
       </w:r>
       <w:r>
         <w:rPr>
@@ -21044,14 +20373,14 @@
           <w:iCs/>
           <w:color w:val="000000"/>
         </w:rPr>
-        <w:t>Obesity</w:t>
+        <w:t>Nutrients</w:t>
       </w:r>
       <w:r>
         <w:rPr>
           <w:rFonts w:ascii="Calibri" w:cs="Calibri"/>
           <w:color w:val="000000"/>
         </w:rPr>
-        <w:t xml:space="preserve"> 2019;27:724–732.</w:t>
+        <w:t xml:space="preserve"> 2019;11:1234.</w:t>
       </w:r>
     </w:p>
     <w:p>
@@ -21067,7 +20396,7 @@
           <w:rFonts w:ascii="Calibri" w:cs="Calibri"/>
           <w:color w:val="000000"/>
         </w:rPr>
-        <w:t xml:space="preserve">18. </w:t>
+        <w:t xml:space="preserve">19. </w:t>
       </w:r>
       <w:r>
         <w:rPr>
@@ -21075,39 +20404,7 @@
           <w:color w:val="000000"/>
         </w:rPr>
         <w:tab/>
-        <w:t xml:space="preserve">Jamshed H, </w:t>
-      </w:r>
-      <w:proofErr w:type="spellStart"/>
-      <w:r>
-        <w:rPr>
-          <w:rFonts w:ascii="Calibri" w:cs="Calibri"/>
-          <w:color w:val="000000"/>
-        </w:rPr>
-        <w:t>Beyl</w:t>
-      </w:r>
-      <w:proofErr w:type="spellEnd"/>
-      <w:r>
-        <w:rPr>
-          <w:rFonts w:ascii="Calibri" w:cs="Calibri"/>
-          <w:color w:val="000000"/>
-        </w:rPr>
-        <w:t xml:space="preserve"> RA, Della Manna DL, Yang ES, </w:t>
-      </w:r>
-      <w:proofErr w:type="spellStart"/>
-      <w:r>
-        <w:rPr>
-          <w:rFonts w:ascii="Calibri" w:cs="Calibri"/>
-          <w:color w:val="000000"/>
-        </w:rPr>
-        <w:t>Ravussin</w:t>
-      </w:r>
-      <w:proofErr w:type="spellEnd"/>
-      <w:r>
-        <w:rPr>
-          <w:rFonts w:ascii="Calibri" w:cs="Calibri"/>
-          <w:color w:val="000000"/>
-        </w:rPr>
-        <w:t xml:space="preserve"> E, Peterson CM. Early Time-Restricted Feeding Improves 24-Hour Glucose Levels and Affects Markers of the Circadian Clock, Aging, and Autophagy in Humans. </w:t>
+        <w:t xml:space="preserve">Ravussin E, Beyl RA, Poggiogalle E, Hsia DS, Peterson CM. Early Time-Restricted Feeding Reduces Appetite and Increases Fat Oxidation But Does Not Affect Energy Expenditure in Humans. </w:t>
       </w:r>
       <w:r>
         <w:rPr>
@@ -21116,14 +20413,14 @@
           <w:iCs/>
           <w:color w:val="000000"/>
         </w:rPr>
-        <w:t>Nutrients</w:t>
+        <w:t>Obesity</w:t>
       </w:r>
       <w:r>
         <w:rPr>
           <w:rFonts w:ascii="Calibri" w:cs="Calibri"/>
           <w:color w:val="000000"/>
         </w:rPr>
-        <w:t xml:space="preserve"> 2019;11:1234.</w:t>
+        <w:t xml:space="preserve"> 2019;27:1244–1254.</w:t>
       </w:r>
     </w:p>
     <w:p>
@@ -21139,7 +20436,7 @@
           <w:rFonts w:ascii="Calibri" w:cs="Calibri"/>
           <w:color w:val="000000"/>
         </w:rPr>
-        <w:t xml:space="preserve">19. </w:t>
+        <w:t xml:space="preserve">20. </w:t>
       </w:r>
       <w:r>
         <w:rPr>
@@ -21147,70 +20444,7 @@
           <w:color w:val="000000"/>
         </w:rPr>
         <w:tab/>
-      </w:r>
-      <w:proofErr w:type="spellStart"/>
-      <w:r>
-        <w:rPr>
-          <w:rFonts w:ascii="Calibri" w:cs="Calibri"/>
-          <w:color w:val="000000"/>
-        </w:rPr>
-        <w:t>Ravussin</w:t>
-      </w:r>
-      <w:proofErr w:type="spellEnd"/>
-      <w:r>
-        <w:rPr>
-          <w:rFonts w:ascii="Calibri" w:cs="Calibri"/>
-          <w:color w:val="000000"/>
-        </w:rPr>
-        <w:t xml:space="preserve"> E, </w:t>
-      </w:r>
-      <w:proofErr w:type="spellStart"/>
-      <w:r>
-        <w:rPr>
-          <w:rFonts w:ascii="Calibri" w:cs="Calibri"/>
-          <w:color w:val="000000"/>
-        </w:rPr>
-        <w:t>Beyl</w:t>
-      </w:r>
-      <w:proofErr w:type="spellEnd"/>
-      <w:r>
-        <w:rPr>
-          <w:rFonts w:ascii="Calibri" w:cs="Calibri"/>
-          <w:color w:val="000000"/>
-        </w:rPr>
-        <w:t xml:space="preserve"> RA, </w:t>
-      </w:r>
-      <w:proofErr w:type="spellStart"/>
-      <w:r>
-        <w:rPr>
-          <w:rFonts w:ascii="Calibri" w:cs="Calibri"/>
-          <w:color w:val="000000"/>
-        </w:rPr>
-        <w:t>Poggiogalle</w:t>
-      </w:r>
-      <w:proofErr w:type="spellEnd"/>
-      <w:r>
-        <w:rPr>
-          <w:rFonts w:ascii="Calibri" w:cs="Calibri"/>
-          <w:color w:val="000000"/>
-        </w:rPr>
-        <w:t xml:space="preserve"> E, Hsia DS, Peterson CM. Early Time-Restricted Feeding Reduces Appetite and Increases Fat Oxidation </w:t>
-      </w:r>
-      <w:proofErr w:type="gramStart"/>
-      <w:r>
-        <w:rPr>
-          <w:rFonts w:ascii="Calibri" w:cs="Calibri"/>
-          <w:color w:val="000000"/>
-        </w:rPr>
-        <w:t>But</w:t>
-      </w:r>
-      <w:proofErr w:type="gramEnd"/>
-      <w:r>
-        <w:rPr>
-          <w:rFonts w:ascii="Calibri" w:cs="Calibri"/>
-          <w:color w:val="000000"/>
-        </w:rPr>
-        <w:t xml:space="preserve"> Does Not Affect Energy Expenditure in Humans. </w:t>
+        <w:t xml:space="preserve">Sutton EF, Beyl R, Early KS, Cefalu WT, Ravussin E, Peterson CM. Early Time-Restricted Feeding Improves Insulin Sensitivity, Blood Pressure, and Oxidative Stress Even without Weight Loss in Men with Prediabetes. </w:t>
       </w:r>
       <w:r>
         <w:rPr>
@@ -21219,14 +20453,14 @@
           <w:iCs/>
           <w:color w:val="000000"/>
         </w:rPr>
-        <w:t>Obesity</w:t>
+        <w:t>Cell Metabolism</w:t>
       </w:r>
       <w:r>
         <w:rPr>
           <w:rFonts w:ascii="Calibri" w:cs="Calibri"/>
           <w:color w:val="000000"/>
         </w:rPr>
-        <w:t xml:space="preserve"> 2019;27:1244–1254.</w:t>
+        <w:t xml:space="preserve"> 2018;27:1212-1221.e3.</w:t>
       </w:r>
     </w:p>
     <w:p>
@@ -21242,7 +20476,7 @@
           <w:rFonts w:ascii="Calibri" w:cs="Calibri"/>
           <w:color w:val="000000"/>
         </w:rPr>
-        <w:t xml:space="preserve">20. </w:t>
+        <w:t xml:space="preserve">21. </w:t>
       </w:r>
       <w:r>
         <w:rPr>
@@ -21250,55 +20484,7 @@
           <w:color w:val="000000"/>
         </w:rPr>
         <w:tab/>
-        <w:t xml:space="preserve">Sutton EF, </w:t>
-      </w:r>
-      <w:proofErr w:type="spellStart"/>
-      <w:r>
-        <w:rPr>
-          <w:rFonts w:ascii="Calibri" w:cs="Calibri"/>
-          <w:color w:val="000000"/>
-        </w:rPr>
-        <w:t>Beyl</w:t>
-      </w:r>
-      <w:proofErr w:type="spellEnd"/>
-      <w:r>
-        <w:rPr>
-          <w:rFonts w:ascii="Calibri" w:cs="Calibri"/>
-          <w:color w:val="000000"/>
-        </w:rPr>
-        <w:t xml:space="preserve"> R, Early KS, </w:t>
-      </w:r>
-      <w:proofErr w:type="spellStart"/>
-      <w:r>
-        <w:rPr>
-          <w:rFonts w:ascii="Calibri" w:cs="Calibri"/>
-          <w:color w:val="000000"/>
-        </w:rPr>
-        <w:t>Cefalu</w:t>
-      </w:r>
-      <w:proofErr w:type="spellEnd"/>
-      <w:r>
-        <w:rPr>
-          <w:rFonts w:ascii="Calibri" w:cs="Calibri"/>
-          <w:color w:val="000000"/>
-        </w:rPr>
-        <w:t xml:space="preserve"> WT, </w:t>
-      </w:r>
-      <w:proofErr w:type="spellStart"/>
-      <w:r>
-        <w:rPr>
-          <w:rFonts w:ascii="Calibri" w:cs="Calibri"/>
-          <w:color w:val="000000"/>
-        </w:rPr>
-        <w:t>Ravussin</w:t>
-      </w:r>
-      <w:proofErr w:type="spellEnd"/>
-      <w:r>
-        <w:rPr>
-          <w:rFonts w:ascii="Calibri" w:cs="Calibri"/>
-          <w:color w:val="000000"/>
-        </w:rPr>
-        <w:t xml:space="preserve"> E, Peterson CM. Early Time-Restricted Feeding Improves Insulin Sensitivity, Blood Pressure, and Oxidative Stress Even without Weight Loss in Men with Prediabetes. </w:t>
+        <w:t xml:space="preserve">Boucsein A, Rizwan MZ, Tups A. Hypothalamic leptin sensitivity and health benefits of time-restricted feeding are dependent on the time of day in male mice. </w:t>
       </w:r>
       <w:r>
         <w:rPr>
@@ -21307,14 +20493,14 @@
           <w:iCs/>
           <w:color w:val="000000"/>
         </w:rPr>
-        <w:t>Cell Metabolism</w:t>
+        <w:t>FASEB J</w:t>
       </w:r>
       <w:r>
         <w:rPr>
           <w:rFonts w:ascii="Calibri" w:cs="Calibri"/>
           <w:color w:val="000000"/>
         </w:rPr>
-        <w:t xml:space="preserve"> 2018;27:1212-1221.e3.</w:t>
+        <w:t xml:space="preserve"> 2019;33:12175–12187.</w:t>
       </w:r>
     </w:p>
     <w:p>
@@ -21330,7 +20516,7 @@
           <w:rFonts w:ascii="Calibri" w:cs="Calibri"/>
           <w:color w:val="000000"/>
         </w:rPr>
-        <w:t xml:space="preserve">21. </w:t>
+        <w:t xml:space="preserve">22. </w:t>
       </w:r>
       <w:r>
         <w:rPr>
@@ -21338,22 +20524,7 @@
           <w:color w:val="000000"/>
         </w:rPr>
         <w:tab/>
-      </w:r>
-      <w:proofErr w:type="spellStart"/>
-      <w:r>
-        <w:rPr>
-          <w:rFonts w:ascii="Calibri" w:cs="Calibri"/>
-          <w:color w:val="000000"/>
-        </w:rPr>
-        <w:t>Boucsein</w:t>
-      </w:r>
-      <w:proofErr w:type="spellEnd"/>
-      <w:r>
-        <w:rPr>
-          <w:rFonts w:ascii="Calibri" w:cs="Calibri"/>
-          <w:color w:val="000000"/>
-        </w:rPr>
-        <w:t xml:space="preserve"> A, Rizwan MZ, Tups A. Hypothalamic leptin sensitivity and health benefits of time-restricted feeding are dependent on the time of day in male mice. </w:t>
+        <w:t xml:space="preserve">García-Gaytán AC, Miranda-Anaya M, Turrubiate I, </w:t>
       </w:r>
       <w:r>
         <w:rPr>
@@ -21362,70 +20533,14 @@
           <w:iCs/>
           <w:color w:val="000000"/>
         </w:rPr>
-        <w:t>FASEB J</w:t>
+        <w:t>et al.</w:t>
       </w:r>
       <w:r>
         <w:rPr>
           <w:rFonts w:ascii="Calibri" w:cs="Calibri"/>
           <w:color w:val="000000"/>
         </w:rPr>
-        <w:t xml:space="preserve"> 2019;33:12175–12187.</w:t>
-      </w:r>
-    </w:p>
-    <w:p>
-      <w:pPr>
-        <w:pStyle w:val="Bibliography"/>
-        <w:rPr>
-          <w:rFonts w:ascii="Calibri" w:cs="Calibri"/>
-          <w:color w:val="000000"/>
-        </w:rPr>
-      </w:pPr>
-      <w:r>
-        <w:rPr>
-          <w:rFonts w:ascii="Calibri" w:cs="Calibri"/>
-          <w:color w:val="000000"/>
-        </w:rPr>
-        <w:t xml:space="preserve">22. </w:t>
-      </w:r>
-      <w:r>
-        <w:rPr>
-          <w:rFonts w:ascii="Calibri" w:cs="Calibri"/>
-          <w:color w:val="000000"/>
-        </w:rPr>
-        <w:tab/>
-        <w:t>García-</w:t>
-      </w:r>
-      <w:proofErr w:type="spellStart"/>
-      <w:r>
-        <w:rPr>
-          <w:rFonts w:ascii="Calibri" w:cs="Calibri"/>
-          <w:color w:val="000000"/>
-        </w:rPr>
-        <w:t>Gaytán</w:t>
-      </w:r>
-      <w:proofErr w:type="spellEnd"/>
-      <w:r>
-        <w:rPr>
-          <w:rFonts w:ascii="Calibri" w:cs="Calibri"/>
-          <w:color w:val="000000"/>
-        </w:rPr>
-        <w:t xml:space="preserve"> AC, Miranda-Anaya M, </w:t>
-      </w:r>
-      <w:proofErr w:type="spellStart"/>
-      <w:r>
-        <w:rPr>
-          <w:rFonts w:ascii="Calibri" w:cs="Calibri"/>
-          <w:color w:val="000000"/>
-        </w:rPr>
-        <w:t>Turrubiate</w:t>
-      </w:r>
-      <w:proofErr w:type="spellEnd"/>
-      <w:r>
-        <w:rPr>
-          <w:rFonts w:ascii="Calibri" w:cs="Calibri"/>
-          <w:color w:val="000000"/>
-        </w:rPr>
-        <w:t xml:space="preserve"> I, </w:t>
+        <w:t xml:space="preserve"> Synchronization of the circadian clock by time-restricted feeding with progressive increasing calorie intake. Resemblances and differences regarding a sustained hypocaloric restriction. </w:t>
       </w:r>
       <w:r>
         <w:rPr>
@@ -21434,14 +20549,38 @@
           <w:iCs/>
           <w:color w:val="000000"/>
         </w:rPr>
-        <w:t>et al.</w:t>
+        <w:t>Sci Rep</w:t>
       </w:r>
       <w:r>
         <w:rPr>
           <w:rFonts w:ascii="Calibri" w:cs="Calibri"/>
           <w:color w:val="000000"/>
         </w:rPr>
-        <w:t xml:space="preserve"> Synchronization of the circadian clock by time-restricted feeding with progressive increasing calorie intake. Resemblances and differences regarding a sustained hypocaloric restriction. </w:t>
+        <w:t xml:space="preserve"> 2020;10.</w:t>
+      </w:r>
+    </w:p>
+    <w:p>
+      <w:pPr>
+        <w:pStyle w:val="Bibliography"/>
+        <w:rPr>
+          <w:rFonts w:ascii="Calibri" w:cs="Calibri"/>
+          <w:color w:val="000000"/>
+        </w:rPr>
+      </w:pPr>
+      <w:r>
+        <w:rPr>
+          <w:rFonts w:ascii="Calibri" w:cs="Calibri"/>
+          <w:color w:val="000000"/>
+        </w:rPr>
+        <w:t xml:space="preserve">23. </w:t>
+      </w:r>
+      <w:r>
+        <w:rPr>
+          <w:rFonts w:ascii="Calibri" w:cs="Calibri"/>
+          <w:color w:val="000000"/>
+        </w:rPr>
+        <w:tab/>
+        <w:t xml:space="preserve">Barker DJ, Gluckman PD, Godfrey KM, Harding JE, Owens JA, Robinson JS. Fetal nutrition and cardiovascular disease in adult life. </w:t>
       </w:r>
       <w:r>
         <w:rPr>
@@ -21450,14 +20589,14 @@
           <w:iCs/>
           <w:color w:val="000000"/>
         </w:rPr>
-        <w:t>Sci Rep</w:t>
+        <w:t>Lancet</w:t>
       </w:r>
       <w:r>
         <w:rPr>
           <w:rFonts w:ascii="Calibri" w:cs="Calibri"/>
           <w:color w:val="000000"/>
         </w:rPr>
-        <w:t xml:space="preserve"> 2020;10.</w:t>
+        <w:t xml:space="preserve"> 1993;341:938–941.</w:t>
       </w:r>
     </w:p>
     <w:p>
@@ -21473,7 +20612,7 @@
           <w:rFonts w:ascii="Calibri" w:cs="Calibri"/>
           <w:color w:val="000000"/>
         </w:rPr>
-        <w:t xml:space="preserve">23. </w:t>
+        <w:t xml:space="preserve">24. </w:t>
       </w:r>
       <w:r>
         <w:rPr>
@@ -21481,23 +20620,7 @@
           <w:color w:val="000000"/>
         </w:rPr>
         <w:tab/>
-        <w:t xml:space="preserve">Barker DJ, </w:t>
-      </w:r>
-      <w:proofErr w:type="spellStart"/>
-      <w:r>
-        <w:rPr>
-          <w:rFonts w:ascii="Calibri" w:cs="Calibri"/>
-          <w:color w:val="000000"/>
-        </w:rPr>
-        <w:t>Gluckman</w:t>
-      </w:r>
-      <w:proofErr w:type="spellEnd"/>
-      <w:r>
-        <w:rPr>
-          <w:rFonts w:ascii="Calibri" w:cs="Calibri"/>
-          <w:color w:val="000000"/>
-        </w:rPr>
-        <w:t xml:space="preserve"> PD, Godfrey KM, Harding JE, Owens JA, Robinson JS. Fetal nutrition and cardiovascular disease in adult life. </w:t>
+        <w:t xml:space="preserve">Alejandro EU, Jo S, Akhaphong B, </w:t>
       </w:r>
       <w:r>
         <w:rPr>
@@ -21506,54 +20629,14 @@
           <w:iCs/>
           <w:color w:val="000000"/>
         </w:rPr>
-        <w:t>Lancet</w:t>
+        <w:t>et al.</w:t>
       </w:r>
       <w:r>
         <w:rPr>
           <w:rFonts w:ascii="Calibri" w:cs="Calibri"/>
           <w:color w:val="000000"/>
         </w:rPr>
-        <w:t xml:space="preserve"> 1993;341:938–941.</w:t>
-      </w:r>
-    </w:p>
-    <w:p>
-      <w:pPr>
-        <w:pStyle w:val="Bibliography"/>
-        <w:rPr>
-          <w:rFonts w:ascii="Calibri" w:cs="Calibri"/>
-          <w:color w:val="000000"/>
-        </w:rPr>
-      </w:pPr>
-      <w:r>
-        <w:rPr>
-          <w:rFonts w:ascii="Calibri" w:cs="Calibri"/>
-          <w:color w:val="000000"/>
-        </w:rPr>
-        <w:t xml:space="preserve">24. </w:t>
-      </w:r>
-      <w:r>
-        <w:rPr>
-          <w:rFonts w:ascii="Calibri" w:cs="Calibri"/>
-          <w:color w:val="000000"/>
-        </w:rPr>
-        <w:tab/>
-        <w:t xml:space="preserve">Alejandro EU, Jo S, </w:t>
-      </w:r>
-      <w:proofErr w:type="spellStart"/>
-      <w:r>
-        <w:rPr>
-          <w:rFonts w:ascii="Calibri" w:cs="Calibri"/>
-          <w:color w:val="000000"/>
-        </w:rPr>
-        <w:t>Akhaphong</w:t>
-      </w:r>
-      <w:proofErr w:type="spellEnd"/>
-      <w:r>
-        <w:rPr>
-          <w:rFonts w:ascii="Calibri" w:cs="Calibri"/>
-          <w:color w:val="000000"/>
-        </w:rPr>
-        <w:t xml:space="preserve"> B, </w:t>
+        <w:t xml:space="preserve"> Maternal low-protein diet on the last week of pregnancy contributes to insulin resistance and β-cell dysfunction in the mouse offspring. </w:t>
       </w:r>
       <w:r>
         <w:rPr>
@@ -21562,14 +20645,38 @@
           <w:iCs/>
           <w:color w:val="000000"/>
         </w:rPr>
-        <w:t>et al.</w:t>
+        <w:t>Am J Physiol Regul Integr Comp Physiol</w:t>
       </w:r>
       <w:r>
         <w:rPr>
           <w:rFonts w:ascii="Calibri" w:cs="Calibri"/>
           <w:color w:val="000000"/>
         </w:rPr>
-        <w:t xml:space="preserve"> Maternal low-protein diet on the last week of pregnancy contributes to insulin resistance and β-cell dysfunction in the mouse offspring. </w:t>
+        <w:t xml:space="preserve"> 2020;319:R485–R496.</w:t>
+      </w:r>
+    </w:p>
+    <w:p>
+      <w:pPr>
+        <w:pStyle w:val="Bibliography"/>
+        <w:rPr>
+          <w:rFonts w:ascii="Calibri" w:cs="Calibri"/>
+          <w:color w:val="000000"/>
+        </w:rPr>
+      </w:pPr>
+      <w:r>
+        <w:rPr>
+          <w:rFonts w:ascii="Calibri" w:cs="Calibri"/>
+          <w:color w:val="000000"/>
+        </w:rPr>
+        <w:t xml:space="preserve">25. </w:t>
+      </w:r>
+      <w:r>
+        <w:rPr>
+          <w:rFonts w:ascii="Calibri" w:cs="Calibri"/>
+          <w:color w:val="000000"/>
+        </w:rPr>
+        <w:tab/>
+        <w:t xml:space="preserve">Shahkhalili Y, Moulin J, Zbinden I, Aprikian O, Macé K. Comparison of two models of intrauterine growth restriction for early catch-up growth and later development of glucose intolerance and obesity in rats. </w:t>
       </w:r>
       <w:r>
         <w:rPr>
@@ -21578,9 +20685,39 @@
           <w:iCs/>
           <w:color w:val="000000"/>
         </w:rPr>
-        <w:t xml:space="preserve">Am J </w:t>
-      </w:r>
-      <w:proofErr w:type="spellStart"/>
+        <w:t>American Journal of Physiology-Regulatory, Integrative and Comparative Physiology</w:t>
+      </w:r>
+      <w:r>
+        <w:rPr>
+          <w:rFonts w:ascii="Calibri" w:cs="Calibri"/>
+          <w:color w:val="000000"/>
+        </w:rPr>
+        <w:t xml:space="preserve"> 2010;298:R141–R146.</w:t>
+      </w:r>
+    </w:p>
+    <w:p>
+      <w:pPr>
+        <w:pStyle w:val="Bibliography"/>
+        <w:rPr>
+          <w:rFonts w:ascii="Calibri" w:cs="Calibri"/>
+          <w:color w:val="000000"/>
+        </w:rPr>
+      </w:pPr>
+      <w:r>
+        <w:rPr>
+          <w:rFonts w:ascii="Calibri" w:cs="Calibri"/>
+          <w:color w:val="000000"/>
+        </w:rPr>
+        <w:t xml:space="preserve">26. </w:t>
+      </w:r>
+      <w:r>
+        <w:rPr>
+          <w:rFonts w:ascii="Calibri" w:cs="Calibri"/>
+          <w:color w:val="000000"/>
+        </w:rPr>
+        <w:tab/>
+        <w:t xml:space="preserve">Yuan Q, Chen L, Liu C, Xu K, Mao X, Liu C. Postnatal Pancreatic Islet β Cell Function and Insulin Sensitivity at Different Stages of Lifetime in Rats Born with Intrauterine Growth Retardation. </w:t>
+      </w:r>
       <w:r>
         <w:rPr>
           <w:rFonts w:ascii="Calibri" w:cs="Calibri"/>
@@ -21588,9 +20725,40 @@
           <w:iCs/>
           <w:color w:val="000000"/>
         </w:rPr>
-        <w:t>Physiol</w:t>
-      </w:r>
-      <w:proofErr w:type="spellEnd"/>
+        <w:t>PLOS ONE</w:t>
+      </w:r>
+      <w:r>
+        <w:rPr>
+          <w:rFonts w:ascii="Calibri" w:cs="Calibri"/>
+          <w:color w:val="000000"/>
+        </w:rPr>
+        <w:t xml:space="preserve"> 2011;6:e25167.</w:t>
+      </w:r>
+    </w:p>
+    <w:p>
+      <w:pPr>
+        <w:pStyle w:val="Bibliography"/>
+        <w:rPr>
+          <w:rFonts w:ascii="Calibri" w:cs="Calibri"/>
+          <w:color w:val="000000"/>
+        </w:rPr>
+      </w:pPr>
+      <w:r>
+        <w:rPr>
+          <w:rFonts w:ascii="Calibri" w:cs="Calibri"/>
+          <w:color w:val="000000"/>
+        </w:rPr>
+        <w:lastRenderedPageBreak/>
+        <w:t xml:space="preserve">27. </w:t>
+      </w:r>
+      <w:r>
+        <w:rPr>
+          <w:rFonts w:ascii="Calibri" w:cs="Calibri"/>
+          <w:color w:val="000000"/>
+        </w:rPr>
+        <w:tab/>
+        <w:t xml:space="preserve">Radford BN, Han VKM. Offspring from maternal nutrient restriction in mice show variations in adult glucose metabolism similar to human fetal growth restriction. </w:t>
+      </w:r>
       <w:r>
         <w:rPr>
           <w:rFonts w:ascii="Calibri" w:cs="Calibri"/>
@@ -21598,9 +20766,39 @@
           <w:iCs/>
           <w:color w:val="000000"/>
         </w:rPr>
-        <w:t xml:space="preserve"> </w:t>
-      </w:r>
-      <w:proofErr w:type="spellStart"/>
+        <w:t>Journal of Developmental Origins of Health and Disease</w:t>
+      </w:r>
+      <w:r>
+        <w:rPr>
+          <w:rFonts w:ascii="Calibri" w:cs="Calibri"/>
+          <w:color w:val="000000"/>
+        </w:rPr>
+        <w:t xml:space="preserve"> 2019;10:469–478.</w:t>
+      </w:r>
+    </w:p>
+    <w:p>
+      <w:pPr>
+        <w:pStyle w:val="Bibliography"/>
+        <w:rPr>
+          <w:rFonts w:ascii="Calibri" w:cs="Calibri"/>
+          <w:color w:val="000000"/>
+        </w:rPr>
+      </w:pPr>
+      <w:r>
+        <w:rPr>
+          <w:rFonts w:ascii="Calibri" w:cs="Calibri"/>
+          <w:color w:val="000000"/>
+        </w:rPr>
+        <w:t xml:space="preserve">28. </w:t>
+      </w:r>
+      <w:r>
+        <w:rPr>
+          <w:rFonts w:ascii="Calibri" w:cs="Calibri"/>
+          <w:color w:val="000000"/>
+        </w:rPr>
+        <w:tab/>
+        <w:t xml:space="preserve">Intapad S, Dasinger JH, Fahling JM, Backstrom MA, Alexander BT. Testosterone is protective against impaired glucose metabolism in male intrauterine growth-restricted offspring. </w:t>
+      </w:r>
       <w:r>
         <w:rPr>
           <w:rFonts w:ascii="Calibri" w:cs="Calibri"/>
@@ -21608,9 +20806,39 @@
           <w:iCs/>
           <w:color w:val="000000"/>
         </w:rPr>
-        <w:t>Regul</w:t>
-      </w:r>
-      <w:proofErr w:type="spellEnd"/>
+        <w:t>PLOS ONE</w:t>
+      </w:r>
+      <w:r>
+        <w:rPr>
+          <w:rFonts w:ascii="Calibri" w:cs="Calibri"/>
+          <w:color w:val="000000"/>
+        </w:rPr>
+        <w:t xml:space="preserve"> 2017;12:e0187843.</w:t>
+      </w:r>
+    </w:p>
+    <w:p>
+      <w:pPr>
+        <w:pStyle w:val="Bibliography"/>
+        <w:rPr>
+          <w:rFonts w:ascii="Calibri" w:cs="Calibri"/>
+          <w:color w:val="000000"/>
+        </w:rPr>
+      </w:pPr>
+      <w:r>
+        <w:rPr>
+          <w:rFonts w:ascii="Calibri" w:cs="Calibri"/>
+          <w:color w:val="000000"/>
+        </w:rPr>
+        <w:t xml:space="preserve">29. </w:t>
+      </w:r>
+      <w:r>
+        <w:rPr>
+          <w:rFonts w:ascii="Calibri" w:cs="Calibri"/>
+          <w:color w:val="000000"/>
+        </w:rPr>
+        <w:tab/>
+        <w:t xml:space="preserve">Jahandideh F, Bourque SL, Armstrong EA, </w:t>
+      </w:r>
       <w:r>
         <w:rPr>
           <w:rFonts w:ascii="Calibri" w:cs="Calibri"/>
@@ -21618,9 +20846,15 @@
           <w:iCs/>
           <w:color w:val="000000"/>
         </w:rPr>
-        <w:t xml:space="preserve"> </w:t>
-      </w:r>
-      <w:proofErr w:type="spellStart"/>
+        <w:t>et al.</w:t>
+      </w:r>
+      <w:r>
+        <w:rPr>
+          <w:rFonts w:ascii="Calibri" w:cs="Calibri"/>
+          <w:color w:val="000000"/>
+        </w:rPr>
+        <w:t xml:space="preserve"> Late-pregnancy uterine artery ligation increases susceptibility to postnatal Western diet-induced fat accumulation in adult female offspring. </w:t>
+      </w:r>
       <w:r>
         <w:rPr>
           <w:rFonts w:ascii="Calibri" w:cs="Calibri"/>
@@ -21628,9 +20862,39 @@
           <w:iCs/>
           <w:color w:val="000000"/>
         </w:rPr>
-        <w:t>Integr</w:t>
-      </w:r>
-      <w:proofErr w:type="spellEnd"/>
+        <w:t>Sci Rep</w:t>
+      </w:r>
+      <w:r>
+        <w:rPr>
+          <w:rFonts w:ascii="Calibri" w:cs="Calibri"/>
+          <w:color w:val="000000"/>
+        </w:rPr>
+        <w:t xml:space="preserve"> 2020;10:6926.</w:t>
+      </w:r>
+    </w:p>
+    <w:p>
+      <w:pPr>
+        <w:pStyle w:val="Bibliography"/>
+        <w:rPr>
+          <w:rFonts w:ascii="Calibri" w:cs="Calibri"/>
+          <w:color w:val="000000"/>
+        </w:rPr>
+      </w:pPr>
+      <w:r>
+        <w:rPr>
+          <w:rFonts w:ascii="Calibri" w:cs="Calibri"/>
+          <w:color w:val="000000"/>
+        </w:rPr>
+        <w:t xml:space="preserve">30. </w:t>
+      </w:r>
+      <w:r>
+        <w:rPr>
+          <w:rFonts w:ascii="Calibri" w:cs="Calibri"/>
+          <w:color w:val="000000"/>
+        </w:rPr>
+        <w:tab/>
+        <w:t xml:space="preserve">Jansson T, Lambert GW. Effect of intrauterine growth restriction on blood pressure, glucose tolerance and sympathetic nervous system activity in the rat at 3–4 months of age. </w:t>
+      </w:r>
       <w:r>
         <w:rPr>
           <w:rFonts w:ascii="Calibri" w:cs="Calibri"/>
@@ -21638,9 +20902,39 @@
           <w:iCs/>
           <w:color w:val="000000"/>
         </w:rPr>
-        <w:t xml:space="preserve"> Comp </w:t>
-      </w:r>
-      <w:proofErr w:type="spellStart"/>
+        <w:t>Journal of Hypertension</w:t>
+      </w:r>
+      <w:r>
+        <w:rPr>
+          <w:rFonts w:ascii="Calibri" w:cs="Calibri"/>
+          <w:color w:val="000000"/>
+        </w:rPr>
+        <w:t xml:space="preserve"> 1999;17:1239–1248.</w:t>
+      </w:r>
+    </w:p>
+    <w:p>
+      <w:pPr>
+        <w:pStyle w:val="Bibliography"/>
+        <w:rPr>
+          <w:rFonts w:ascii="Calibri" w:cs="Calibri"/>
+          <w:color w:val="000000"/>
+        </w:rPr>
+      </w:pPr>
+      <w:r>
+        <w:rPr>
+          <w:rFonts w:ascii="Calibri" w:cs="Calibri"/>
+          <w:color w:val="000000"/>
+        </w:rPr>
+        <w:t xml:space="preserve">31. </w:t>
+      </w:r>
+      <w:r>
+        <w:rPr>
+          <w:rFonts w:ascii="Calibri" w:cs="Calibri"/>
+          <w:color w:val="000000"/>
+        </w:rPr>
+        <w:tab/>
+        <w:t xml:space="preserve">Simmons RA, Templeton LJ, Gertz SJ. Intrauterine Growth Retardation Leads to the Development of Type 2 Diabetes in the Rat. </w:t>
+      </w:r>
       <w:r>
         <w:rPr>
           <w:rFonts w:ascii="Calibri" w:cs="Calibri"/>
@@ -21648,15 +20942,14 @@
           <w:iCs/>
           <w:color w:val="000000"/>
         </w:rPr>
-        <w:t>Physiol</w:t>
-      </w:r>
-      <w:proofErr w:type="spellEnd"/>
+        <w:t>Diabetes</w:t>
+      </w:r>
       <w:r>
         <w:rPr>
           <w:rFonts w:ascii="Calibri" w:cs="Calibri"/>
           <w:color w:val="000000"/>
         </w:rPr>
-        <w:t xml:space="preserve"> 2020;319:R485–R496.</w:t>
+        <w:t xml:space="preserve"> 2001;50:2279–2286.</w:t>
       </w:r>
     </w:p>
     <w:p>
@@ -21672,7 +20965,7 @@
           <w:rFonts w:ascii="Calibri" w:cs="Calibri"/>
           <w:color w:val="000000"/>
         </w:rPr>
-        <w:t xml:space="preserve">25. </w:t>
+        <w:t xml:space="preserve">32. </w:t>
       </w:r>
       <w:r>
         <w:rPr>
@@ -21680,461 +20973,7 @@
           <w:color w:val="000000"/>
         </w:rPr>
         <w:tab/>
-      </w:r>
-      <w:proofErr w:type="spellStart"/>
-      <w:r>
-        <w:rPr>
-          <w:rFonts w:ascii="Calibri" w:cs="Calibri"/>
-          <w:color w:val="000000"/>
-        </w:rPr>
-        <w:t>Shahkhalili</w:t>
-      </w:r>
-      <w:proofErr w:type="spellEnd"/>
-      <w:r>
-        <w:rPr>
-          <w:rFonts w:ascii="Calibri" w:cs="Calibri"/>
-          <w:color w:val="000000"/>
-        </w:rPr>
-        <w:t xml:space="preserve"> Y, Moulin J, </w:t>
-      </w:r>
-      <w:proofErr w:type="spellStart"/>
-      <w:r>
-        <w:rPr>
-          <w:rFonts w:ascii="Calibri" w:cs="Calibri"/>
-          <w:color w:val="000000"/>
-        </w:rPr>
-        <w:t>Zbinden</w:t>
-      </w:r>
-      <w:proofErr w:type="spellEnd"/>
-      <w:r>
-        <w:rPr>
-          <w:rFonts w:ascii="Calibri" w:cs="Calibri"/>
-          <w:color w:val="000000"/>
-        </w:rPr>
-        <w:t xml:space="preserve"> I, </w:t>
-      </w:r>
-      <w:proofErr w:type="spellStart"/>
-      <w:r>
-        <w:rPr>
-          <w:rFonts w:ascii="Calibri" w:cs="Calibri"/>
-          <w:color w:val="000000"/>
-        </w:rPr>
-        <w:t>Aprikian</w:t>
-      </w:r>
-      <w:proofErr w:type="spellEnd"/>
-      <w:r>
-        <w:rPr>
-          <w:rFonts w:ascii="Calibri" w:cs="Calibri"/>
-          <w:color w:val="000000"/>
-        </w:rPr>
-        <w:t xml:space="preserve"> O, </w:t>
-      </w:r>
-      <w:proofErr w:type="spellStart"/>
-      <w:r>
-        <w:rPr>
-          <w:rFonts w:ascii="Calibri" w:cs="Calibri"/>
-          <w:color w:val="000000"/>
-        </w:rPr>
-        <w:t>Macé</w:t>
-      </w:r>
-      <w:proofErr w:type="spellEnd"/>
-      <w:r>
-        <w:rPr>
-          <w:rFonts w:ascii="Calibri" w:cs="Calibri"/>
-          <w:color w:val="000000"/>
-        </w:rPr>
-        <w:t xml:space="preserve"> K. Comparison of two models of intrauterine growth restriction for early catch-up growth and later development of glucose intolerance and obesity in rats. </w:t>
-      </w:r>
-      <w:r>
-        <w:rPr>
-          <w:rFonts w:ascii="Calibri" w:cs="Calibri"/>
-          <w:i/>
-          <w:iCs/>
-          <w:color w:val="000000"/>
-        </w:rPr>
-        <w:t>American Journal of Physiology-Regulatory, Integrative and Comparative Physiology</w:t>
-      </w:r>
-      <w:r>
-        <w:rPr>
-          <w:rFonts w:ascii="Calibri" w:cs="Calibri"/>
-          <w:color w:val="000000"/>
-        </w:rPr>
-        <w:t xml:space="preserve"> 2010;298:R141–R146.</w:t>
-      </w:r>
-    </w:p>
-    <w:p>
-      <w:pPr>
-        <w:pStyle w:val="Bibliography"/>
-        <w:rPr>
-          <w:rFonts w:ascii="Calibri" w:cs="Calibri"/>
-          <w:color w:val="000000"/>
-        </w:rPr>
-      </w:pPr>
-      <w:r>
-        <w:rPr>
-          <w:rFonts w:ascii="Calibri" w:cs="Calibri"/>
-          <w:color w:val="000000"/>
-        </w:rPr>
-        <w:t xml:space="preserve">26. </w:t>
-      </w:r>
-      <w:r>
-        <w:rPr>
-          <w:rFonts w:ascii="Calibri" w:cs="Calibri"/>
-          <w:color w:val="000000"/>
-        </w:rPr>
-        <w:tab/>
-        <w:t xml:space="preserve">Yuan Q, Chen L, Liu C, Xu K, Mao X, Liu C. Postnatal Pancreatic Islet β Cell Function and Insulin Sensitivity at Different Stages of Lifetime in Rats Born with Intrauterine Growth Retardation. </w:t>
-      </w:r>
-      <w:r>
-        <w:rPr>
-          <w:rFonts w:ascii="Calibri" w:cs="Calibri"/>
-          <w:i/>
-          <w:iCs/>
-          <w:color w:val="000000"/>
-        </w:rPr>
-        <w:t>PLOS ONE</w:t>
-      </w:r>
-      <w:r>
-        <w:rPr>
-          <w:rFonts w:ascii="Calibri" w:cs="Calibri"/>
-          <w:color w:val="000000"/>
-        </w:rPr>
-        <w:t xml:space="preserve"> 2011;6:e25167.</w:t>
-      </w:r>
-    </w:p>
-    <w:p>
-      <w:pPr>
-        <w:pStyle w:val="Bibliography"/>
-        <w:rPr>
-          <w:rFonts w:ascii="Calibri" w:cs="Calibri"/>
-          <w:color w:val="000000"/>
-        </w:rPr>
-      </w:pPr>
-      <w:r>
-        <w:rPr>
-          <w:rFonts w:ascii="Calibri" w:cs="Calibri"/>
-          <w:color w:val="000000"/>
-        </w:rPr>
-        <w:lastRenderedPageBreak/>
-        <w:t xml:space="preserve">27. </w:t>
-      </w:r>
-      <w:r>
-        <w:rPr>
-          <w:rFonts w:ascii="Calibri" w:cs="Calibri"/>
-          <w:color w:val="000000"/>
-        </w:rPr>
-        <w:tab/>
-        <w:t xml:space="preserve">Radford BN, Han VKM. Offspring from maternal nutrient restriction in mice show variations in adult glucose metabolism similar to human fetal growth restriction. </w:t>
-      </w:r>
-      <w:r>
-        <w:rPr>
-          <w:rFonts w:ascii="Calibri" w:cs="Calibri"/>
-          <w:i/>
-          <w:iCs/>
-          <w:color w:val="000000"/>
-        </w:rPr>
-        <w:t>Journal of Developmental Origins of Health and Disease</w:t>
-      </w:r>
-      <w:r>
-        <w:rPr>
-          <w:rFonts w:ascii="Calibri" w:cs="Calibri"/>
-          <w:color w:val="000000"/>
-        </w:rPr>
-        <w:t xml:space="preserve"> 2019;10:469–478.</w:t>
-      </w:r>
-    </w:p>
-    <w:p>
-      <w:pPr>
-        <w:pStyle w:val="Bibliography"/>
-        <w:rPr>
-          <w:rFonts w:ascii="Calibri" w:cs="Calibri"/>
-          <w:color w:val="000000"/>
-        </w:rPr>
-      </w:pPr>
-      <w:r>
-        <w:rPr>
-          <w:rFonts w:ascii="Calibri" w:cs="Calibri"/>
-          <w:color w:val="000000"/>
-        </w:rPr>
-        <w:t xml:space="preserve">28. </w:t>
-      </w:r>
-      <w:r>
-        <w:rPr>
-          <w:rFonts w:ascii="Calibri" w:cs="Calibri"/>
-          <w:color w:val="000000"/>
-        </w:rPr>
-        <w:tab/>
-      </w:r>
-      <w:proofErr w:type="spellStart"/>
-      <w:r>
-        <w:rPr>
-          <w:rFonts w:ascii="Calibri" w:cs="Calibri"/>
-          <w:color w:val="000000"/>
-        </w:rPr>
-        <w:t>Intapad</w:t>
-      </w:r>
-      <w:proofErr w:type="spellEnd"/>
-      <w:r>
-        <w:rPr>
-          <w:rFonts w:ascii="Calibri" w:cs="Calibri"/>
-          <w:color w:val="000000"/>
-        </w:rPr>
-        <w:t xml:space="preserve"> S, </w:t>
-      </w:r>
-      <w:proofErr w:type="spellStart"/>
-      <w:r>
-        <w:rPr>
-          <w:rFonts w:ascii="Calibri" w:cs="Calibri"/>
-          <w:color w:val="000000"/>
-        </w:rPr>
-        <w:t>Dasinger</w:t>
-      </w:r>
-      <w:proofErr w:type="spellEnd"/>
-      <w:r>
-        <w:rPr>
-          <w:rFonts w:ascii="Calibri" w:cs="Calibri"/>
-          <w:color w:val="000000"/>
-        </w:rPr>
-        <w:t xml:space="preserve"> JH, </w:t>
-      </w:r>
-      <w:proofErr w:type="spellStart"/>
-      <w:r>
-        <w:rPr>
-          <w:rFonts w:ascii="Calibri" w:cs="Calibri"/>
-          <w:color w:val="000000"/>
-        </w:rPr>
-        <w:t>Fahling</w:t>
-      </w:r>
-      <w:proofErr w:type="spellEnd"/>
-      <w:r>
-        <w:rPr>
-          <w:rFonts w:ascii="Calibri" w:cs="Calibri"/>
-          <w:color w:val="000000"/>
-        </w:rPr>
-        <w:t xml:space="preserve"> JM, Backstrom MA, Alexander BT. Testosterone is protective against impaired glucose metabolism in male intrauterine growth-restricted offspring. </w:t>
-      </w:r>
-      <w:r>
-        <w:rPr>
-          <w:rFonts w:ascii="Calibri" w:cs="Calibri"/>
-          <w:i/>
-          <w:iCs/>
-          <w:color w:val="000000"/>
-        </w:rPr>
-        <w:t>PLOS ONE</w:t>
-      </w:r>
-      <w:r>
-        <w:rPr>
-          <w:rFonts w:ascii="Calibri" w:cs="Calibri"/>
-          <w:color w:val="000000"/>
-        </w:rPr>
-        <w:t xml:space="preserve"> 2017;12:e0187843.</w:t>
-      </w:r>
-    </w:p>
-    <w:p>
-      <w:pPr>
-        <w:pStyle w:val="Bibliography"/>
-        <w:rPr>
-          <w:rFonts w:ascii="Calibri" w:cs="Calibri"/>
-          <w:color w:val="000000"/>
-        </w:rPr>
-      </w:pPr>
-      <w:r>
-        <w:rPr>
-          <w:rFonts w:ascii="Calibri" w:cs="Calibri"/>
-          <w:color w:val="000000"/>
-        </w:rPr>
-        <w:t xml:space="preserve">29. </w:t>
-      </w:r>
-      <w:r>
-        <w:rPr>
-          <w:rFonts w:ascii="Calibri" w:cs="Calibri"/>
-          <w:color w:val="000000"/>
-        </w:rPr>
-        <w:tab/>
-      </w:r>
-      <w:proofErr w:type="spellStart"/>
-      <w:r>
-        <w:rPr>
-          <w:rFonts w:ascii="Calibri" w:cs="Calibri"/>
-          <w:color w:val="000000"/>
-        </w:rPr>
-        <w:t>Jahandideh</w:t>
-      </w:r>
-      <w:proofErr w:type="spellEnd"/>
-      <w:r>
-        <w:rPr>
-          <w:rFonts w:ascii="Calibri" w:cs="Calibri"/>
-          <w:color w:val="000000"/>
-        </w:rPr>
-        <w:t xml:space="preserve"> F, Bourque SL, Armstrong EA, </w:t>
-      </w:r>
-      <w:r>
-        <w:rPr>
-          <w:rFonts w:ascii="Calibri" w:cs="Calibri"/>
-          <w:i/>
-          <w:iCs/>
-          <w:color w:val="000000"/>
-        </w:rPr>
-        <w:t>et al.</w:t>
-      </w:r>
-      <w:r>
-        <w:rPr>
-          <w:rFonts w:ascii="Calibri" w:cs="Calibri"/>
-          <w:color w:val="000000"/>
-        </w:rPr>
-        <w:t xml:space="preserve"> Late-pregnancy uterine artery ligation increases susceptibility to postnatal Western diet-induced fat accumulation in adult female offspring. </w:t>
-      </w:r>
-      <w:r>
-        <w:rPr>
-          <w:rFonts w:ascii="Calibri" w:cs="Calibri"/>
-          <w:i/>
-          <w:iCs/>
-          <w:color w:val="000000"/>
-        </w:rPr>
-        <w:t>Sci Rep</w:t>
-      </w:r>
-      <w:r>
-        <w:rPr>
-          <w:rFonts w:ascii="Calibri" w:cs="Calibri"/>
-          <w:color w:val="000000"/>
-        </w:rPr>
-        <w:t xml:space="preserve"> 2020;10:6926.</w:t>
-      </w:r>
-    </w:p>
-    <w:p>
-      <w:pPr>
-        <w:pStyle w:val="Bibliography"/>
-        <w:rPr>
-          <w:rFonts w:ascii="Calibri" w:cs="Calibri"/>
-          <w:color w:val="000000"/>
-        </w:rPr>
-      </w:pPr>
-      <w:r>
-        <w:rPr>
-          <w:rFonts w:ascii="Calibri" w:cs="Calibri"/>
-          <w:color w:val="000000"/>
-        </w:rPr>
-        <w:t xml:space="preserve">30. </w:t>
-      </w:r>
-      <w:r>
-        <w:rPr>
-          <w:rFonts w:ascii="Calibri" w:cs="Calibri"/>
-          <w:color w:val="000000"/>
-        </w:rPr>
-        <w:tab/>
-        <w:t xml:space="preserve">Jansson T, Lambert GW. Effect of intrauterine growth restriction on blood pressure, glucose tolerance and sympathetic nervous system activity in the rat at 3–4 months of age. </w:t>
-      </w:r>
-      <w:r>
-        <w:rPr>
-          <w:rFonts w:ascii="Calibri" w:cs="Calibri"/>
-          <w:i/>
-          <w:iCs/>
-          <w:color w:val="000000"/>
-        </w:rPr>
-        <w:t>Journal of Hypertension</w:t>
-      </w:r>
-      <w:r>
-        <w:rPr>
-          <w:rFonts w:ascii="Calibri" w:cs="Calibri"/>
-          <w:color w:val="000000"/>
-        </w:rPr>
-        <w:t xml:space="preserve"> 1999;17:1239–1248.</w:t>
-      </w:r>
-    </w:p>
-    <w:p>
-      <w:pPr>
-        <w:pStyle w:val="Bibliography"/>
-        <w:rPr>
-          <w:rFonts w:ascii="Calibri" w:cs="Calibri"/>
-          <w:color w:val="000000"/>
-        </w:rPr>
-      </w:pPr>
-      <w:r>
-        <w:rPr>
-          <w:rFonts w:ascii="Calibri" w:cs="Calibri"/>
-          <w:color w:val="000000"/>
-        </w:rPr>
-        <w:t xml:space="preserve">31. </w:t>
-      </w:r>
-      <w:r>
-        <w:rPr>
-          <w:rFonts w:ascii="Calibri" w:cs="Calibri"/>
-          <w:color w:val="000000"/>
-        </w:rPr>
-        <w:tab/>
-        <w:t xml:space="preserve">Simmons RA, Templeton LJ, Gertz SJ. Intrauterine Growth Retardation Leads to the Development of Type 2 Diabetes in the Rat. </w:t>
-      </w:r>
-      <w:r>
-        <w:rPr>
-          <w:rFonts w:ascii="Calibri" w:cs="Calibri"/>
-          <w:i/>
-          <w:iCs/>
-          <w:color w:val="000000"/>
-        </w:rPr>
-        <w:t>Diabetes</w:t>
-      </w:r>
-      <w:r>
-        <w:rPr>
-          <w:rFonts w:ascii="Calibri" w:cs="Calibri"/>
-          <w:color w:val="000000"/>
-        </w:rPr>
-        <w:t xml:space="preserve"> 2001;50:2279–2286.</w:t>
-      </w:r>
-    </w:p>
-    <w:p>
-      <w:pPr>
-        <w:pStyle w:val="Bibliography"/>
-        <w:rPr>
-          <w:rFonts w:ascii="Calibri" w:cs="Calibri"/>
-          <w:color w:val="000000"/>
-        </w:rPr>
-      </w:pPr>
-      <w:r>
-        <w:rPr>
-          <w:rFonts w:ascii="Calibri" w:cs="Calibri"/>
-          <w:color w:val="000000"/>
-        </w:rPr>
-        <w:t xml:space="preserve">32. </w:t>
-      </w:r>
-      <w:r>
-        <w:rPr>
-          <w:rFonts w:ascii="Calibri" w:cs="Calibri"/>
-          <w:color w:val="000000"/>
-        </w:rPr>
-        <w:tab/>
-        <w:t xml:space="preserve">Boehmer BH, </w:t>
-      </w:r>
-      <w:proofErr w:type="spellStart"/>
-      <w:r>
-        <w:rPr>
-          <w:rFonts w:ascii="Calibri" w:cs="Calibri"/>
-          <w:color w:val="000000"/>
-        </w:rPr>
-        <w:t>Limesand</w:t>
-      </w:r>
-      <w:proofErr w:type="spellEnd"/>
-      <w:r>
-        <w:rPr>
-          <w:rFonts w:ascii="Calibri" w:cs="Calibri"/>
-          <w:color w:val="000000"/>
-        </w:rPr>
-        <w:t xml:space="preserve"> SW, </w:t>
-      </w:r>
-      <w:proofErr w:type="spellStart"/>
-      <w:r>
-        <w:rPr>
-          <w:rFonts w:ascii="Calibri" w:cs="Calibri"/>
-          <w:color w:val="000000"/>
-        </w:rPr>
-        <w:t>Rozance</w:t>
-      </w:r>
-      <w:proofErr w:type="spellEnd"/>
-      <w:r>
-        <w:rPr>
-          <w:rFonts w:ascii="Calibri" w:cs="Calibri"/>
-          <w:color w:val="000000"/>
-        </w:rPr>
-        <w:t xml:space="preserve"> PJ. The impact of IUGR on pancreatic islet development and β-cell function. </w:t>
+        <w:t xml:space="preserve">Boehmer BH, Limesand SW, Rozance PJ. The impact of IUGR on pancreatic islet development and β-cell function. </w:t>
       </w:r>
       <w:r>
         <w:rPr>
@@ -22187,8 +21026,61 @@
 </w:document>
 </file>
 
+<file path=word/comments.xml><?xml version="1.0" encoding="utf-8"?>
+<w:comments xmlns:wpc="http://schemas.microsoft.com/office/word/2010/wordprocessingCanvas" xmlns:cx="http://schemas.microsoft.com/office/drawing/2014/chartex" xmlns:cx1="http://schemas.microsoft.com/office/drawing/2015/9/8/chartex" xmlns:cx2="http://schemas.microsoft.com/office/drawing/2015/10/21/chartex" xmlns:cx3="http://schemas.microsoft.com/office/drawing/2016/5/9/chartex" xmlns:cx4="http://schemas.microsoft.com/office/drawing/2016/5/10/chartex" xmlns:cx5="http://schemas.microsoft.com/office/drawing/2016/5/11/chartex" xmlns:cx6="http://schemas.microsoft.com/office/drawing/2016/5/12/chartex" xmlns:cx7="http://schemas.microsoft.com/office/drawing/2016/5/13/chartex" xmlns:cx8="http://schemas.microsoft.com/office/drawing/2016/5/14/chartex" xmlns:mc="http://schemas.openxmlformats.org/markup-compatibility/2006" xmlns:aink="http://schemas.microsoft.com/office/drawing/2016/ink" xmlns:am3d="http://schemas.microsoft.com/office/drawing/2017/model3d" xmlns:o="urn:schemas-microsoft-com:office:office" xmlns:r="http://schemas.openxmlformats.org/officeDocument/2006/relationships" xmlns:m="http://schemas.openxmlformats.org/officeDocument/2006/math" xmlns:v="urn:schemas-microsoft-com:vml" xmlns:wp14="http://schemas.microsoft.com/office/word/2010/wordprocessingDrawing" xmlns:wp="http://schemas.openxmlformats.org/drawingml/2006/wordprocessingDrawing" xmlns:w10="urn:schemas-microsoft-com:office:word" xmlns:w="http://schemas.openxmlformats.org/wordprocessingml/2006/main" xmlns:w14="http://schemas.microsoft.com/office/word/2010/wordml" xmlns:w15="http://schemas.microsoft.com/office/word/2012/wordml" xmlns:w16cid="http://schemas.microsoft.com/office/word/2016/wordml/cid" xmlns:w16se="http://schemas.microsoft.com/office/word/2015/wordml/symex" xmlns:wpg="http://schemas.microsoft.com/office/word/2010/wordprocessingGroup" xmlns:wpi="http://schemas.microsoft.com/office/word/2010/wordprocessingInk" xmlns:wne="http://schemas.microsoft.com/office/word/2006/wordml" xmlns:wps="http://schemas.microsoft.com/office/word/2010/wordprocessingShape" mc:Ignorable="w14 w15 w16se w16cid wp14">
+  <w:comment w:id="0" w:author="Dave Bridges" w:date="2022-08-11T13:35:00Z" w:initials="DB">
+    <w:p>
+      <w:pPr>
+        <w:pStyle w:val="CommentText"/>
+      </w:pPr>
+      <w:r>
+        <w:rPr>
+          <w:rStyle w:val="CommentReference"/>
+        </w:rPr>
+        <w:annotationRef/>
+      </w:r>
+      <w:r>
+        <w:t>But provisionally suggest….</w:t>
+      </w:r>
+      <w:bookmarkStart w:id="1" w:name="_GoBack"/>
+      <w:bookmarkEnd w:id="1"/>
+    </w:p>
+  </w:comment>
+  <w:comment w:id="2" w:author="Dave Bridges" w:date="2022-08-11T13:34:00Z" w:initials="DB">
+    <w:p>
+      <w:pPr>
+        <w:pStyle w:val="CommentText"/>
+      </w:pPr>
+      <w:r>
+        <w:rPr>
+          <w:rStyle w:val="CommentReference"/>
+        </w:rPr>
+        <w:annotationRef/>
+      </w:r>
+      <w:r>
+        <w:t>Move the methods to the box.</w:t>
+      </w:r>
+    </w:p>
+  </w:comment>
+</w:comments>
+</file>
+
+<file path=word/commentsExtended.xml><?xml version="1.0" encoding="utf-8"?>
+<w15:commentsEx xmlns:wpc="http://schemas.microsoft.com/office/word/2010/wordprocessingCanvas" xmlns:cx="http://schemas.microsoft.com/office/drawing/2014/chartex" xmlns:cx1="http://schemas.microsoft.com/office/drawing/2015/9/8/chartex" xmlns:cx2="http://schemas.microsoft.com/office/drawing/2015/10/21/chartex" xmlns:cx3="http://schemas.microsoft.com/office/drawing/2016/5/9/chartex" xmlns:cx4="http://schemas.microsoft.com/office/drawing/2016/5/10/chartex" xmlns:cx5="http://schemas.microsoft.com/office/drawing/2016/5/11/chartex" xmlns:cx6="http://schemas.microsoft.com/office/drawing/2016/5/12/chartex" xmlns:cx7="http://schemas.microsoft.com/office/drawing/2016/5/13/chartex" xmlns:cx8="http://schemas.microsoft.com/office/drawing/2016/5/14/chartex" xmlns:mc="http://schemas.openxmlformats.org/markup-compatibility/2006" xmlns:aink="http://schemas.microsoft.com/office/drawing/2016/ink" xmlns:am3d="http://schemas.microsoft.com/office/drawing/2017/model3d" xmlns:o="urn:schemas-microsoft-com:office:office" xmlns:r="http://schemas.openxmlformats.org/officeDocument/2006/relationships" xmlns:m="http://schemas.openxmlformats.org/officeDocument/2006/math" xmlns:v="urn:schemas-microsoft-com:vml" xmlns:wp14="http://schemas.microsoft.com/office/word/2010/wordprocessingDrawing" xmlns:wp="http://schemas.openxmlformats.org/drawingml/2006/wordprocessingDrawing" xmlns:w10="urn:schemas-microsoft-com:office:word" xmlns:w="http://schemas.openxmlformats.org/wordprocessingml/2006/main" xmlns:w14="http://schemas.microsoft.com/office/word/2010/wordml" xmlns:w15="http://schemas.microsoft.com/office/word/2012/wordml" xmlns:w16cid="http://schemas.microsoft.com/office/word/2016/wordml/cid" xmlns:w16se="http://schemas.microsoft.com/office/word/2015/wordml/symex" xmlns:wpg="http://schemas.microsoft.com/office/word/2010/wordprocessingGroup" xmlns:wpi="http://schemas.microsoft.com/office/word/2010/wordprocessingInk" xmlns:wne="http://schemas.microsoft.com/office/word/2006/wordml" xmlns:wps="http://schemas.microsoft.com/office/word/2010/wordprocessingShape" mc:Ignorable="w14 w15 w16se w16cid wp14">
+  <w15:commentEx w15:paraId="75062E95" w15:done="0"/>
+  <w15:commentEx w15:paraId="5C2ED3F3" w15:done="0"/>
+</w15:commentsEx>
+</file>
+
+<file path=word/commentsIds.xml><?xml version="1.0" encoding="utf-8"?>
+<w16cid:commentsIds xmlns:wpc="http://schemas.microsoft.com/office/word/2010/wordprocessingCanvas" xmlns:cx="http://schemas.microsoft.com/office/drawing/2014/chartex" xmlns:cx1="http://schemas.microsoft.com/office/drawing/2015/9/8/chartex" xmlns:cx2="http://schemas.microsoft.com/office/drawing/2015/10/21/chartex" xmlns:cx3="http://schemas.microsoft.com/office/drawing/2016/5/9/chartex" xmlns:cx4="http://schemas.microsoft.com/office/drawing/2016/5/10/chartex" xmlns:cx5="http://schemas.microsoft.com/office/drawing/2016/5/11/chartex" xmlns:cx6="http://schemas.microsoft.com/office/drawing/2016/5/12/chartex" xmlns:cx7="http://schemas.microsoft.com/office/drawing/2016/5/13/chartex" xmlns:cx8="http://schemas.microsoft.com/office/drawing/2016/5/14/chartex" xmlns:mc="http://schemas.openxmlformats.org/markup-compatibility/2006" xmlns:aink="http://schemas.microsoft.com/office/drawing/2016/ink" xmlns:am3d="http://schemas.microsoft.com/office/drawing/2017/model3d" xmlns:o="urn:schemas-microsoft-com:office:office" xmlns:r="http://schemas.openxmlformats.org/officeDocument/2006/relationships" xmlns:m="http://schemas.openxmlformats.org/officeDocument/2006/math" xmlns:v="urn:schemas-microsoft-com:vml" xmlns:wp14="http://schemas.microsoft.com/office/word/2010/wordprocessingDrawing" xmlns:wp="http://schemas.openxmlformats.org/drawingml/2006/wordprocessingDrawing" xmlns:w10="urn:schemas-microsoft-com:office:word" xmlns:w="http://schemas.openxmlformats.org/wordprocessingml/2006/main" xmlns:w14="http://schemas.microsoft.com/office/word/2010/wordml" xmlns:w15="http://schemas.microsoft.com/office/word/2012/wordml" xmlns:w16cid="http://schemas.microsoft.com/office/word/2016/wordml/cid" xmlns:w16se="http://schemas.microsoft.com/office/word/2015/wordml/symex" xmlns:wpg="http://schemas.microsoft.com/office/word/2010/wordprocessingGroup" xmlns:wpi="http://schemas.microsoft.com/office/word/2010/wordprocessingInk" xmlns:wne="http://schemas.microsoft.com/office/word/2006/wordml" xmlns:wps="http://schemas.microsoft.com/office/word/2010/wordprocessingShape" mc:Ignorable="w14 w15 w16se w16cid wp14">
+  <w16cid:commentId w16cid:paraId="75062E95" w16cid:durableId="269F8407"/>
+  <w16cid:commentId w16cid:paraId="5C2ED3F3" w16cid:durableId="269F83E3"/>
+</w16cid:commentsIds>
+</file>
+
 <file path=word/numbering.xml><?xml version="1.0" encoding="utf-8"?>
-<w:numbering xmlns:wpc="http://schemas.microsoft.com/office/word/2010/wordprocessingCanvas" xmlns:cx="http://schemas.microsoft.com/office/drawing/2014/chartex" xmlns:cx1="http://schemas.microsoft.com/office/drawing/2015/9/8/chartex" xmlns:cx2="http://schemas.microsoft.com/office/drawing/2015/10/21/chartex" xmlns:cx3="http://schemas.microsoft.com/office/drawing/2016/5/9/chartex" xmlns:cx4="http://schemas.microsoft.com/office/drawing/2016/5/10/chartex" xmlns:cx5="http://schemas.microsoft.com/office/drawing/2016/5/11/chartex" xmlns:cx6="http://schemas.microsoft.com/office/drawing/2016/5/12/chartex" xmlns:cx7="http://schemas.microsoft.com/office/drawing/2016/5/13/chartex" xmlns:cx8="http://schemas.microsoft.com/office/drawing/2016/5/14/chartex" xmlns:mc="http://schemas.openxmlformats.org/markup-compatibility/2006" xmlns:aink="http://schemas.microsoft.com/office/drawing/2016/ink" xmlns:am3d="http://schemas.microsoft.com/office/drawing/2017/model3d" xmlns:o="urn:schemas-microsoft-com:office:office" xmlns:oel="http://schemas.microsoft.com/office/2019/extlst" xmlns:r="http://schemas.openxmlformats.org/officeDocument/2006/relationships" xmlns:m="http://schemas.openxmlformats.org/officeDocument/2006/math" xmlns:v="urn:schemas-microsoft-com:vml" xmlns:wp14="http://schemas.microsoft.com/office/word/2010/wordprocessingDrawing" xmlns:wp="http://schemas.openxmlformats.org/drawingml/2006/wordprocessingDrawing" xmlns:w10="urn:schemas-microsoft-com:office:word" xmlns:w="http://schemas.openxmlformats.org/wordprocessingml/2006/main" xmlns:w14="http://schemas.microsoft.com/office/word/2010/wordml" xmlns:w15="http://schemas.microsoft.com/office/word/2012/wordml" xmlns:w16cex="http://schemas.microsoft.com/office/word/2018/wordml/cex" xmlns:w16cid="http://schemas.microsoft.com/office/word/2016/wordml/cid" xmlns:w16="http://schemas.microsoft.com/office/word/2018/wordml" xmlns:w16sdtdh="http://schemas.microsoft.com/office/word/2020/wordml/sdtdatahash" xmlns:w16se="http://schemas.microsoft.com/office/word/2015/wordml/symex" xmlns:wpg="http://schemas.microsoft.com/office/word/2010/wordprocessingGroup" xmlns:wpi="http://schemas.microsoft.com/office/word/2010/wordprocessingInk" xmlns:wne="http://schemas.microsoft.com/office/word/2006/wordml" xmlns:wps="http://schemas.microsoft.com/office/word/2010/wordprocessingShape" mc:Ignorable="w14 w15 w16se w16cid w16 w16cex w16sdtdh wp14">
+<w:numbering xmlns:wpc="http://schemas.microsoft.com/office/word/2010/wordprocessingCanvas" xmlns:cx="http://schemas.microsoft.com/office/drawing/2014/chartex" xmlns:cx1="http://schemas.microsoft.com/office/drawing/2015/9/8/chartex" xmlns:cx2="http://schemas.microsoft.com/office/drawing/2015/10/21/chartex" xmlns:cx3="http://schemas.microsoft.com/office/drawing/2016/5/9/chartex" xmlns:cx4="http://schemas.microsoft.com/office/drawing/2016/5/10/chartex" xmlns:cx5="http://schemas.microsoft.com/office/drawing/2016/5/11/chartex" xmlns:cx6="http://schemas.microsoft.com/office/drawing/2016/5/12/chartex" xmlns:cx7="http://schemas.microsoft.com/office/drawing/2016/5/13/chartex" xmlns:cx8="http://schemas.microsoft.com/office/drawing/2016/5/14/chartex" xmlns:mc="http://schemas.openxmlformats.org/markup-compatibility/2006" xmlns:aink="http://schemas.microsoft.com/office/drawing/2016/ink" xmlns:am3d="http://schemas.microsoft.com/office/drawing/2017/model3d" xmlns:o="urn:schemas-microsoft-com:office:office" xmlns:r="http://schemas.openxmlformats.org/officeDocument/2006/relationships" xmlns:m="http://schemas.openxmlformats.org/officeDocument/2006/math" xmlns:v="urn:schemas-microsoft-com:vml" xmlns:wp14="http://schemas.microsoft.com/office/word/2010/wordprocessingDrawing" xmlns:wp="http://schemas.openxmlformats.org/drawingml/2006/wordprocessingDrawing" xmlns:w10="urn:schemas-microsoft-com:office:word" xmlns:w="http://schemas.openxmlformats.org/wordprocessingml/2006/main" xmlns:w14="http://schemas.microsoft.com/office/word/2010/wordml" xmlns:w15="http://schemas.microsoft.com/office/word/2012/wordml" xmlns:w16cid="http://schemas.microsoft.com/office/word/2016/wordml/cid" xmlns:w16se="http://schemas.microsoft.com/office/word/2015/wordml/symex" xmlns:wpg="http://schemas.microsoft.com/office/word/2010/wordprocessingGroup" xmlns:wpi="http://schemas.microsoft.com/office/word/2010/wordprocessingInk" xmlns:wne="http://schemas.microsoft.com/office/word/2006/wordml" xmlns:wps="http://schemas.microsoft.com/office/word/2010/wordprocessingShape" mc:Ignorable="w14 w15 w16se w16cid wp14">
   <w:abstractNum w:abstractNumId="0" w15:restartNumberingAfterBreak="0">
     <w:nsid w:val="1736278A"/>
     <w:multiLevelType w:val="hybridMultilevel"/>
@@ -22854,32 +21746,40 @@
       </w:pPr>
     </w:lvl>
   </w:abstractNum>
-  <w:num w:numId="1" w16cid:durableId="1342853017">
+  <w:num w:numId="1">
     <w:abstractNumId w:val="3"/>
   </w:num>
-  <w:num w:numId="2" w16cid:durableId="1658147117">
+  <w:num w:numId="2">
     <w:abstractNumId w:val="2"/>
   </w:num>
-  <w:num w:numId="3" w16cid:durableId="1849786366">
+  <w:num w:numId="3">
     <w:abstractNumId w:val="5"/>
   </w:num>
-  <w:num w:numId="4" w16cid:durableId="867765449">
+  <w:num w:numId="4">
     <w:abstractNumId w:val="6"/>
   </w:num>
-  <w:num w:numId="5" w16cid:durableId="624581192">
+  <w:num w:numId="5">
     <w:abstractNumId w:val="0"/>
   </w:num>
-  <w:num w:numId="6" w16cid:durableId="746346351">
+  <w:num w:numId="6">
     <w:abstractNumId w:val="1"/>
   </w:num>
-  <w:num w:numId="7" w16cid:durableId="1316297922">
+  <w:num w:numId="7">
     <w:abstractNumId w:val="4"/>
   </w:num>
 </w:numbering>
 </file>
 
+<file path=word/people.xml><?xml version="1.0" encoding="utf-8"?>
+<w15:people xmlns:wpc="http://schemas.microsoft.com/office/word/2010/wordprocessingCanvas" xmlns:cx="http://schemas.microsoft.com/office/drawing/2014/chartex" xmlns:cx1="http://schemas.microsoft.com/office/drawing/2015/9/8/chartex" xmlns:cx2="http://schemas.microsoft.com/office/drawing/2015/10/21/chartex" xmlns:cx3="http://schemas.microsoft.com/office/drawing/2016/5/9/chartex" xmlns:cx4="http://schemas.microsoft.com/office/drawing/2016/5/10/chartex" xmlns:cx5="http://schemas.microsoft.com/office/drawing/2016/5/11/chartex" xmlns:cx6="http://schemas.microsoft.com/office/drawing/2016/5/12/chartex" xmlns:cx7="http://schemas.microsoft.com/office/drawing/2016/5/13/chartex" xmlns:cx8="http://schemas.microsoft.com/office/drawing/2016/5/14/chartex" xmlns:mc="http://schemas.openxmlformats.org/markup-compatibility/2006" xmlns:aink="http://schemas.microsoft.com/office/drawing/2016/ink" xmlns:am3d="http://schemas.microsoft.com/office/drawing/2017/model3d" xmlns:o="urn:schemas-microsoft-com:office:office" xmlns:r="http://schemas.openxmlformats.org/officeDocument/2006/relationships" xmlns:m="http://schemas.openxmlformats.org/officeDocument/2006/math" xmlns:v="urn:schemas-microsoft-com:vml" xmlns:wp14="http://schemas.microsoft.com/office/word/2010/wordprocessingDrawing" xmlns:wp="http://schemas.openxmlformats.org/drawingml/2006/wordprocessingDrawing" xmlns:w10="urn:schemas-microsoft-com:office:word" xmlns:w="http://schemas.openxmlformats.org/wordprocessingml/2006/main" xmlns:w14="http://schemas.microsoft.com/office/word/2010/wordml" xmlns:w15="http://schemas.microsoft.com/office/word/2012/wordml" xmlns:w16cid="http://schemas.microsoft.com/office/word/2016/wordml/cid" xmlns:w16se="http://schemas.microsoft.com/office/word/2015/wordml/symex" xmlns:wpg="http://schemas.microsoft.com/office/word/2010/wordprocessingGroup" xmlns:wpi="http://schemas.microsoft.com/office/word/2010/wordprocessingInk" xmlns:wne="http://schemas.microsoft.com/office/word/2006/wordml" xmlns:wps="http://schemas.microsoft.com/office/word/2010/wordprocessingShape" mc:Ignorable="w14 w15 w16se w16cid wp14">
+  <w15:person w15:author="Dave Bridges">
+    <w15:presenceInfo w15:providerId="Windows Live" w15:userId="4bc1184c43c78bbd"/>
+  </w15:person>
+</w15:people>
+</file>
+
 <file path=word/styles.xml><?xml version="1.0" encoding="utf-8"?>
-<w:styles xmlns:mc="http://schemas.openxmlformats.org/markup-compatibility/2006" xmlns:r="http://schemas.openxmlformats.org/officeDocument/2006/relationships" xmlns:w="http://schemas.openxmlformats.org/wordprocessingml/2006/main" xmlns:w14="http://schemas.microsoft.com/office/word/2010/wordml" xmlns:w15="http://schemas.microsoft.com/office/word/2012/wordml" xmlns:w16cex="http://schemas.microsoft.com/office/word/2018/wordml/cex" xmlns:w16cid="http://schemas.microsoft.com/office/word/2016/wordml/cid" xmlns:w16="http://schemas.microsoft.com/office/word/2018/wordml" xmlns:w16sdtdh="http://schemas.microsoft.com/office/word/2020/wordml/sdtdatahash" xmlns:w16se="http://schemas.microsoft.com/office/word/2015/wordml/symex" mc:Ignorable="w14 w15 w16se w16cid w16 w16cex w16sdtdh">
+<w:styles xmlns:mc="http://schemas.openxmlformats.org/markup-compatibility/2006" xmlns:r="http://schemas.openxmlformats.org/officeDocument/2006/relationships" xmlns:w="http://schemas.openxmlformats.org/wordprocessingml/2006/main" xmlns:w14="http://schemas.microsoft.com/office/word/2010/wordml" xmlns:w15="http://schemas.microsoft.com/office/word/2012/wordml" xmlns:w16cid="http://schemas.microsoft.com/office/word/2016/wordml/cid" xmlns:w16se="http://schemas.microsoft.com/office/word/2015/wordml/symex" mc:Ignorable="w14 w15 w16se w16cid">
   <w:docDefaults>
     <w:rPrDefault>
       <w:rPr>
@@ -22891,7 +21791,7 @@
     </w:rPrDefault>
     <w:pPrDefault/>
   </w:docDefaults>
-  <w:latentStyles w:defLockedState="0" w:defUIPriority="99" w:defSemiHidden="0" w:defUnhideWhenUsed="0" w:defQFormat="0" w:count="376">
+  <w:latentStyles w:defLockedState="0" w:defUIPriority="99" w:defSemiHidden="0" w:defUnhideWhenUsed="0" w:defQFormat="0" w:count="375">
     <w:lsdException w:name="Normal" w:uiPriority="0" w:qFormat="1"/>
     <w:lsdException w:name="heading 1" w:uiPriority="9" w:qFormat="1"/>
     <w:lsdException w:name="heading 2" w:semiHidden="1" w:uiPriority="9" w:unhideWhenUsed="1" w:qFormat="1"/>
@@ -22997,6 +21897,7 @@
     <w:lsdException w:name="HTML Sample" w:semiHidden="1" w:unhideWhenUsed="1"/>
     <w:lsdException w:name="HTML Typewriter" w:semiHidden="1" w:unhideWhenUsed="1"/>
     <w:lsdException w:name="HTML Variable" w:semiHidden="1" w:unhideWhenUsed="1"/>
+    <w:lsdException w:name="Normal Table" w:semiHidden="1" w:unhideWhenUsed="1"/>
     <w:lsdException w:name="annotation subject" w:semiHidden="1" w:unhideWhenUsed="1"/>
     <w:lsdException w:name="No List" w:semiHidden="1" w:unhideWhenUsed="1"/>
     <w:lsdException w:name="Outline List 1" w:semiHidden="1" w:unhideWhenUsed="1"/>
@@ -23043,8 +21944,10 @@
     <w:lsdException w:name="Table Subtle 2" w:semiHidden="1" w:unhideWhenUsed="1"/>
     <w:lsdException w:name="Table Web 1" w:semiHidden="1" w:unhideWhenUsed="1"/>
     <w:lsdException w:name="Table Web 2" w:semiHidden="1" w:unhideWhenUsed="1"/>
+    <w:lsdException w:name="Table Web 3" w:semiHidden="1" w:unhideWhenUsed="1"/>
     <w:lsdException w:name="Balloon Text" w:semiHidden="1" w:unhideWhenUsed="1"/>
     <w:lsdException w:name="Table Grid" w:uiPriority="39"/>
+    <w:lsdException w:name="Table Theme" w:semiHidden="1" w:unhideWhenUsed="1"/>
     <w:lsdException w:name="Placeholder Text" w:semiHidden="1"/>
     <w:lsdException w:name="No Spacing" w:uiPriority="1" w:qFormat="1"/>
     <w:lsdException w:name="Light Shading" w:uiPriority="60"/>
@@ -23264,7 +22167,6 @@
     <w:lsdException w:name="Smart Hyperlink" w:semiHidden="1" w:unhideWhenUsed="1"/>
     <w:lsdException w:name="Hashtag" w:semiHidden="1" w:unhideWhenUsed="1"/>
     <w:lsdException w:name="Unresolved Mention" w:semiHidden="1" w:unhideWhenUsed="1"/>
-    <w:lsdException w:name="Smart Link" w:semiHidden="1" w:unhideWhenUsed="1"/>
   </w:latentStyles>
   <w:style w:type="paragraph" w:default="1" w:styleId="Normal">
     <w:name w:val="Normal"/>
@@ -23808,7 +22710,7 @@
 </file>
 
 <file path=customXml/itemProps1.xml><?xml version="1.0" encoding="utf-8"?>
-<ds:datastoreItem xmlns:ds="http://schemas.openxmlformats.org/officeDocument/2006/customXml" ds:itemID="{6E0C8FB7-9004-A349-8016-EB1D6BBF57E6}">
+<ds:datastoreItem xmlns:ds="http://schemas.openxmlformats.org/officeDocument/2006/customXml" ds:itemID="{3B5F63E8-BC61-3748-BA9E-5BC0BC2E83DF}">
   <ds:schemaRefs>
     <ds:schemaRef ds:uri="http://schemas.openxmlformats.org/officeDocument/2006/bibliography"/>
   </ds:schemaRefs>

</xml_diff>